<commit_message>
Added Microsoft doc link to our docs.
</commit_message>
<xml_diff>
--- a/fn_microsoft_security_graph/doc/Microsoft_Graph_Security_API_Integration.docx
+++ b/fn_microsoft_security_graph/doc/Microsoft_Graph_Security_API_Integration.docx
@@ -1,6 +1,6 @@
 
 <file path=word/document.xml><?xml version="1.0" encoding="utf-8"?>
-<w:document xmlns:wpc="http://schemas.microsoft.com/office/word/2010/wordprocessingCanvas" xmlns:mo="http://schemas.microsoft.com/office/mac/office/2008/main" xmlns:mc="http://schemas.openxmlformats.org/markup-compatibility/2006" xmlns:mv="urn:schemas-microsoft-com:mac:vml" xmlns:o="urn:schemas-microsoft-com:office:office" xmlns:r="http://schemas.openxmlformats.org/officeDocument/2006/relationships" xmlns:m="http://schemas.openxmlformats.org/officeDocument/2006/math" xmlns:v="urn:schemas-microsoft-com:vml" xmlns:wp14="http://schemas.microsoft.com/office/word/2010/wordprocessingDrawing" xmlns:wp="http://schemas.openxmlformats.org/drawingml/2006/wordprocessingDrawing" xmlns:w10="urn:schemas-microsoft-com:office:word" xmlns:w="http://schemas.openxmlformats.org/wordprocessingml/2006/main" xmlns:w14="http://schemas.microsoft.com/office/word/2010/wordml" xmlns:w15="http://schemas.microsoft.com/office/word/2012/wordml" xmlns:wpg="http://schemas.microsoft.com/office/word/2010/wordprocessingGroup" xmlns:wpi="http://schemas.microsoft.com/office/word/2010/wordprocessingInk" xmlns:wne="http://schemas.microsoft.com/office/word/2006/wordml" xmlns:wps="http://schemas.microsoft.com/office/word/2010/wordprocessingShape" mc:Ignorable="w14 w15 wp14">
+<w:document xmlns:wpc="http://schemas.microsoft.com/office/word/2010/wordprocessingCanvas" xmlns:mc="http://schemas.openxmlformats.org/markup-compatibility/2006" xmlns:o="urn:schemas-microsoft-com:office:office" xmlns:r="http://schemas.openxmlformats.org/officeDocument/2006/relationships" xmlns:m="http://schemas.openxmlformats.org/officeDocument/2006/math" xmlns:v="urn:schemas-microsoft-com:vml" xmlns:wp14="http://schemas.microsoft.com/office/word/2010/wordprocessingDrawing" xmlns:wp="http://schemas.openxmlformats.org/drawingml/2006/wordprocessingDrawing" xmlns:w10="urn:schemas-microsoft-com:office:word" xmlns:w="http://schemas.openxmlformats.org/wordprocessingml/2006/main" xmlns:w14="http://schemas.microsoft.com/office/word/2010/wordml" xmlns:w15="http://schemas.microsoft.com/office/word/2012/wordml" xmlns:wpg="http://schemas.microsoft.com/office/word/2010/wordprocessingGroup" xmlns:wpi="http://schemas.microsoft.com/office/word/2010/wordprocessingInk" xmlns:wne="http://schemas.microsoft.com/office/word/2006/wordml" xmlns:wps="http://schemas.microsoft.com/office/word/2010/wordprocessingShape" mc:Ignorable="w14 w15 wp14">
   <w:background w:color="FFFFFF"/>
   <w:body>
     <w:p>
@@ -242,7 +242,25 @@
           <w:sz w:val="20"/>
           <w:szCs w:val="20"/>
         </w:rPr>
-        <w:t>Resilient Functions simplify development of integrations by wrapping each activity into an individual workflow component. These components can be easily installed, then used and combined in Resilient workflows. The Resilient platform sends data to the function component that performs an activity then returns the results to the workflow. The results can be acted upon by scripts, rules, and workflow decision points to dynamically orchestrate the security incident response activities.</w:t>
+        <w:t xml:space="preserve">Resilient Functions simplify development of integrations by wrapping each activity into an individual workflow component. These components can be easily installed, then used and combined in </w:t>
+      </w:r>
+      <w:proofErr w:type="gramStart"/>
+      <w:r>
+        <w:rPr>
+          <w:rFonts w:ascii="Arial" w:eastAsia="Arial" w:hAnsi="Arial" w:cs="Arial"/>
+          <w:sz w:val="20"/>
+          <w:szCs w:val="20"/>
+        </w:rPr>
+        <w:t>Resilient</w:t>
+      </w:r>
+      <w:proofErr w:type="gramEnd"/>
+      <w:r>
+        <w:rPr>
+          <w:rFonts w:ascii="Arial" w:eastAsia="Arial" w:hAnsi="Arial" w:cs="Arial"/>
+          <w:sz w:val="20"/>
+          <w:szCs w:val="20"/>
+        </w:rPr>
+        <w:t xml:space="preserve"> workflows. The Resilient platform sends data to the function component that performs an activity then returns the results to the workflow. The results can be acted upon by scripts, rules, and workflow decision points to dynamically orchestrate the security incident response activities.</w:t>
       </w:r>
     </w:p>
     <w:p>
@@ -300,7 +318,15 @@
         <w:t xml:space="preserve"> API functions contain</w:t>
       </w:r>
       <w:r>
-        <w:t xml:space="preserve"> the ability to call multiple security endpoints within the Microsoft Graph, while the Alert Polling Integration allows for creation of new incidents in the Resilient platform</w:t>
+        <w:t xml:space="preserve"> the ability to call multiple security endpoints within the Microsoft Graph, while the Alert Polling Integration allows for creation of new incidents in the </w:t>
+      </w:r>
+      <w:proofErr w:type="gramStart"/>
+      <w:r>
+        <w:t>Resilient</w:t>
+      </w:r>
+      <w:proofErr w:type="gramEnd"/>
+      <w:r>
+        <w:t xml:space="preserve"> platform</w:t>
       </w:r>
       <w:r>
         <w:t xml:space="preserve"> from alerts</w:t>
@@ -388,7 +414,15 @@
         </w:numPr>
       </w:pPr>
       <w:r>
-        <w:t>You have a Resilient account to use for the integrations. T</w:t>
+        <w:t xml:space="preserve">You have a </w:t>
+      </w:r>
+      <w:proofErr w:type="gramStart"/>
+      <w:r>
+        <w:t>Resilient</w:t>
+      </w:r>
+      <w:proofErr w:type="gramEnd"/>
+      <w:r>
+        <w:t xml:space="preserve"> account to use for the integrations. T</w:t>
       </w:r>
       <w:r>
         <w:t>his can be any account that has the permission to view and modify administrator and customization settings</w:t>
@@ -414,7 +448,15 @@
         </w:rPr>
       </w:pPr>
       <w:r>
-        <w:t xml:space="preserve">You have access to a Resilient integration server where you will deploy and run the functions code. If not, you need to install and configure the server as described in the </w:t>
+        <w:t xml:space="preserve">You have access to a </w:t>
+      </w:r>
+      <w:proofErr w:type="gramStart"/>
+      <w:r>
+        <w:t>Resilient</w:t>
+      </w:r>
+      <w:proofErr w:type="gramEnd"/>
+      <w:r>
+        <w:t xml:space="preserve"> integration server where you will deploy and run the functions code. If not, you need to install and configure the server as described in the </w:t>
       </w:r>
       <w:hyperlink r:id="rId10" w:history="1">
         <w:r>
@@ -433,25 +475,63 @@
         <w:t>In addition, you need a</w:t>
       </w:r>
       <w:r>
-        <w:t xml:space="preserve"> Microsoft application registered to access the Microsoft Graph.</w:t>
-      </w:r>
-      <w:r>
-        <w:t xml:space="preserve"> </w:t>
-      </w:r>
-      <w:r>
-        <w:t>To do so</w:t>
-      </w:r>
-      <w:r>
-        <w:t xml:space="preserve">, perform the </w:t>
-      </w:r>
-      <w:r>
-        <w:t>follow</w:t>
-      </w:r>
-      <w:r>
-        <w:t>ing</w:t>
-      </w:r>
-      <w:r>
-        <w:t xml:space="preserve"> steps:</w:t>
+        <w:t xml:space="preserve"> Microsoft application registered to access the Microsoft Graph</w:t>
+      </w:r>
+      <w:r>
+        <w:t xml:space="preserve">, as described in </w:t>
+      </w:r>
+      <w:hyperlink r:id="rId11" w:history="1">
+        <w:r>
+          <w:rPr>
+            <w:rStyle w:val="Hyperlink"/>
+          </w:rPr>
+          <w:t>A</w:t>
+        </w:r>
+        <w:r>
+          <w:rPr>
+            <w:rStyle w:val="Hyperlink"/>
+          </w:rPr>
+          <w:t>u</w:t>
+        </w:r>
+        <w:r>
+          <w:rPr>
+            <w:rStyle w:val="Hyperlink"/>
+          </w:rPr>
+          <w:t>thorization and the Microso</w:t>
+        </w:r>
+        <w:r>
+          <w:rPr>
+            <w:rStyle w:val="Hyperlink"/>
+          </w:rPr>
+          <w:t>f</w:t>
+        </w:r>
+        <w:r>
+          <w:rPr>
+            <w:rStyle w:val="Hyperlink"/>
+          </w:rPr>
+          <w:t>t Graph Security API</w:t>
+        </w:r>
+      </w:hyperlink>
+      <w:r>
+        <w:t xml:space="preserve">. </w:t>
+      </w:r>
+      <w:r>
+        <w:t>The following steps are a summary of</w:t>
+      </w:r>
+      <w:r>
+        <w:t xml:space="preserve"> the </w:t>
+      </w:r>
+      <w:r>
+        <w:t>procedures</w:t>
+      </w:r>
+      <w:r>
+        <w:t xml:space="preserve"> from th</w:t>
+      </w:r>
+      <w:r>
+        <w:t>is article.</w:t>
+      </w:r>
+      <w:r>
+        <w:t xml:space="preserve"> Note that any updates to the article may supersede the steps presented here.</w:t>
       </w:r>
     </w:p>
     <w:p>
@@ -459,7 +539,7 @@
         <w:pStyle w:val="BodyText"/>
         <w:numPr>
           <w:ilvl w:val="0"/>
-          <w:numId w:val="34"/>
+          <w:numId w:val="30"/>
         </w:numPr>
       </w:pPr>
       <w:r>
@@ -476,11 +556,12 @@
           <w:ilvl w:val="1"/>
           <w:numId w:val="34"/>
         </w:numPr>
+        <w:ind w:left="810"/>
       </w:pPr>
       <w:r>
         <w:t>Sign in to the </w:t>
       </w:r>
-      <w:hyperlink r:id="rId11" w:history="1">
+      <w:hyperlink r:id="rId12" w:history="1">
         <w:r>
           <w:rPr>
             <w:rStyle w:val="Hyperlink"/>
@@ -508,6 +589,7 @@
           <w:ilvl w:val="1"/>
           <w:numId w:val="34"/>
         </w:numPr>
+        <w:ind w:left="810"/>
         <w:contextualSpacing w:val="0"/>
         <w:rPr>
           <w:rFonts w:ascii="Arial" w:eastAsia="Times New Roman" w:hAnsi="Arial" w:cs="Times New Roman"/>
@@ -521,7 +603,16 @@
           <w:color w:val="auto"/>
           <w:sz w:val="20"/>
         </w:rPr>
-        <w:t>Under My applications, choose Add an app. If you</w:t>
+        <w:t>Under My applications, choose </w:t>
+      </w:r>
+      <w:r>
+        <w:rPr>
+          <w:rFonts w:ascii="Arial" w:eastAsia="Times New Roman" w:hAnsi="Arial" w:cs="Times New Roman"/>
+          <w:b/>
+          <w:color w:val="auto"/>
+          <w:sz w:val="20"/>
+        </w:rPr>
+        <w:t>Add an app</w:t>
       </w:r>
       <w:r>
         <w:rPr>
@@ -529,7 +620,7 @@
           <w:color w:val="auto"/>
           <w:sz w:val="20"/>
         </w:rPr>
-        <w:t xml:space="preserve"> a</w:t>
+        <w:t>. If you</w:t>
       </w:r>
       <w:r>
         <w:rPr>
@@ -537,7 +628,32 @@
           <w:color w:val="auto"/>
           <w:sz w:val="20"/>
         </w:rPr>
-        <w:t>re using an Office 365 account and see two categories listed (Converged or Azure AD only), choose Add an app for the Converged applications section.</w:t>
+        <w:t xml:space="preserve"> a</w:t>
+      </w:r>
+      <w:r>
+        <w:rPr>
+          <w:rFonts w:ascii="Arial" w:eastAsia="Times New Roman" w:hAnsi="Arial" w:cs="Times New Roman"/>
+          <w:color w:val="auto"/>
+          <w:sz w:val="20"/>
+        </w:rPr>
+        <w:t>re using an Office 365 account and see two categories listed (Converged or Azure AD only), choose </w:t>
+      </w:r>
+      <w:r>
+        <w:rPr>
+          <w:rFonts w:ascii="Arial" w:eastAsia="Times New Roman" w:hAnsi="Arial" w:cs="Times New Roman"/>
+          <w:b/>
+          <w:color w:val="auto"/>
+          <w:sz w:val="20"/>
+        </w:rPr>
+        <w:t>Add an app</w:t>
+      </w:r>
+      <w:r>
+        <w:rPr>
+          <w:rFonts w:ascii="Arial" w:eastAsia="Times New Roman" w:hAnsi="Arial" w:cs="Times New Roman"/>
+          <w:color w:val="auto"/>
+          <w:sz w:val="20"/>
+        </w:rPr>
+        <w:t> for the Converged applications section.</w:t>
       </w:r>
     </w:p>
     <w:p>
@@ -547,6 +663,7 @@
           <w:ilvl w:val="1"/>
           <w:numId w:val="34"/>
         </w:numPr>
+        <w:ind w:left="810"/>
         <w:contextualSpacing w:val="0"/>
         <w:rPr>
           <w:rFonts w:ascii="Arial" w:eastAsia="Times New Roman" w:hAnsi="Arial" w:cs="Times New Roman"/>
@@ -560,7 +677,24 @@
           <w:color w:val="auto"/>
           <w:sz w:val="20"/>
         </w:rPr>
-        <w:t>Enter an application name, and choose Create. (Do not choose Guided Setup.)</w:t>
+        <w:t>Enter an application name, and choose </w:t>
+      </w:r>
+      <w:r>
+        <w:rPr>
+          <w:rFonts w:ascii="Arial" w:eastAsia="Times New Roman" w:hAnsi="Arial" w:cs="Times New Roman"/>
+          <w:b/>
+          <w:color w:val="auto"/>
+          <w:sz w:val="20"/>
+        </w:rPr>
+        <w:t>Create</w:t>
+      </w:r>
+      <w:r>
+        <w:rPr>
+          <w:rFonts w:ascii="Arial" w:eastAsia="Times New Roman" w:hAnsi="Arial" w:cs="Times New Roman"/>
+          <w:color w:val="auto"/>
+          <w:sz w:val="20"/>
+        </w:rPr>
+        <w:t>. (Do not choose Guided Setup.)</w:t>
       </w:r>
     </w:p>
     <w:p>
@@ -570,6 +704,7 @@
           <w:ilvl w:val="1"/>
           <w:numId w:val="34"/>
         </w:numPr>
+        <w:ind w:left="810"/>
         <w:contextualSpacing w:val="0"/>
         <w:rPr>
           <w:rFonts w:ascii="Arial" w:eastAsia="Times New Roman" w:hAnsi="Arial" w:cs="Times New Roman"/>
@@ -607,11 +742,21 @@
           <w:color w:val="auto"/>
           <w:sz w:val="20"/>
         </w:rPr>
-        <w:t>opy and save the Application I</w:t>
+        <w:t>opy and save the </w:t>
       </w:r>
       <w:r>
         <w:rPr>
           <w:rFonts w:ascii="Arial" w:eastAsia="Times New Roman" w:hAnsi="Arial" w:cs="Times New Roman"/>
+          <w:b/>
+          <w:color w:val="auto"/>
+          <w:sz w:val="20"/>
+        </w:rPr>
+        <w:t>Application I</w:t>
+      </w:r>
+      <w:r>
+        <w:rPr>
+          <w:rFonts w:ascii="Arial" w:eastAsia="Times New Roman" w:hAnsi="Arial" w:cs="Times New Roman"/>
+          <w:b/>
           <w:color w:val="auto"/>
           <w:sz w:val="20"/>
         </w:rPr>
@@ -649,6 +794,7 @@
           <w:ilvl w:val="1"/>
           <w:numId w:val="34"/>
         </w:numPr>
+        <w:ind w:left="810"/>
         <w:contextualSpacing w:val="0"/>
         <w:rPr>
           <w:rFonts w:ascii="Arial" w:eastAsia="Times New Roman" w:hAnsi="Arial" w:cs="Times New Roman"/>
@@ -662,7 +808,16 @@
           <w:color w:val="auto"/>
           <w:sz w:val="20"/>
         </w:rPr>
-        <w:t xml:space="preserve">Under Application Secrets, choose Generate New Password. A new password </w:t>
+        <w:t>Under Application Secrets, choose </w:t>
+      </w:r>
+      <w:r>
+        <w:rPr>
+          <w:rFonts w:ascii="Arial" w:eastAsia="Times New Roman" w:hAnsi="Arial" w:cs="Times New Roman"/>
+          <w:b/>
+          <w:color w:val="auto"/>
+          <w:sz w:val="20"/>
+        </w:rPr>
+        <w:t>Generate New Password</w:t>
       </w:r>
       <w:r>
         <w:rPr>
@@ -670,7 +825,7 @@
           <w:color w:val="auto"/>
           <w:sz w:val="20"/>
         </w:rPr>
-        <w:t>is</w:t>
+        <w:t xml:space="preserve">. A new password </w:t>
       </w:r>
       <w:r>
         <w:rPr>
@@ -678,7 +833,33 @@
           <w:color w:val="auto"/>
           <w:sz w:val="20"/>
         </w:rPr>
-        <w:t xml:space="preserve"> displayed in the New password generated dialog. </w:t>
+        <w:t>is</w:t>
+      </w:r>
+      <w:r>
+        <w:rPr>
+          <w:rFonts w:ascii="Arial" w:eastAsia="Times New Roman" w:hAnsi="Arial" w:cs="Times New Roman"/>
+          <w:color w:val="auto"/>
+          <w:sz w:val="20"/>
+        </w:rPr>
+        <w:t xml:space="preserve"> displayed in the </w:t>
+      </w:r>
+      <w:proofErr w:type="gramStart"/>
+      <w:r>
+        <w:rPr>
+          <w:rFonts w:ascii="Arial" w:eastAsia="Times New Roman" w:hAnsi="Arial" w:cs="Times New Roman"/>
+          <w:color w:val="auto"/>
+          <w:sz w:val="20"/>
+        </w:rPr>
+        <w:t>New</w:t>
+      </w:r>
+      <w:proofErr w:type="gramEnd"/>
+      <w:r>
+        <w:rPr>
+          <w:rFonts w:ascii="Arial" w:eastAsia="Times New Roman" w:hAnsi="Arial" w:cs="Times New Roman"/>
+          <w:color w:val="auto"/>
+          <w:sz w:val="20"/>
+        </w:rPr>
+        <w:t xml:space="preserve"> password generated dialog. </w:t>
       </w:r>
     </w:p>
     <w:p>
@@ -688,6 +869,7 @@
           <w:ilvl w:val="1"/>
           <w:numId w:val="34"/>
         </w:numPr>
+        <w:ind w:left="810"/>
         <w:contextualSpacing w:val="0"/>
         <w:rPr>
           <w:rFonts w:ascii="Arial" w:eastAsia="Times New Roman" w:hAnsi="Arial" w:cs="Times New Roman"/>
@@ -760,6 +942,7 @@
           <w:ilvl w:val="1"/>
           <w:numId w:val="34"/>
         </w:numPr>
+        <w:ind w:left="810"/>
         <w:contextualSpacing w:val="0"/>
         <w:rPr>
           <w:rFonts w:ascii="Arial" w:eastAsia="Times New Roman" w:hAnsi="Arial" w:cs="Times New Roman"/>
@@ -773,7 +956,24 @@
           <w:color w:val="auto"/>
           <w:sz w:val="20"/>
         </w:rPr>
-        <w:t>Under Platforms, choose Add platform &gt; Web.</w:t>
+        <w:t>Under Platforms, choose </w:t>
+      </w:r>
+      <w:r>
+        <w:rPr>
+          <w:rFonts w:ascii="Arial" w:eastAsia="Times New Roman" w:hAnsi="Arial" w:cs="Times New Roman"/>
+          <w:b/>
+          <w:color w:val="auto"/>
+          <w:sz w:val="20"/>
+        </w:rPr>
+        <w:t>Add platform &gt; Web</w:t>
+      </w:r>
+      <w:r>
+        <w:rPr>
+          <w:rFonts w:ascii="Arial" w:eastAsia="Times New Roman" w:hAnsi="Arial" w:cs="Times New Roman"/>
+          <w:color w:val="auto"/>
+          <w:sz w:val="20"/>
+        </w:rPr>
+        <w:t>.</w:t>
       </w:r>
     </w:p>
     <w:p>
@@ -783,6 +983,7 @@
           <w:ilvl w:val="1"/>
           <w:numId w:val="34"/>
         </w:numPr>
+        <w:ind w:left="810"/>
         <w:contextualSpacing w:val="0"/>
         <w:rPr>
           <w:rFonts w:ascii="Arial" w:eastAsia="Times New Roman" w:hAnsi="Arial" w:cs="Times New Roman"/>
@@ -830,23 +1031,43 @@
         </w:rPr>
         <w:t xml:space="preserve">ns </w:t>
       </w:r>
-      <w:proofErr w:type="gramStart"/>
+      <w:proofErr w:type="spellStart"/>
+      <w:r>
+        <w:rPr>
+          <w:rFonts w:ascii="Arial" w:eastAsia="Times New Roman" w:hAnsi="Arial"/>
+          <w:b/>
+          <w:color w:val="auto"/>
+          <w:sz w:val="20"/>
+        </w:rPr>
+        <w:t>SecurityEvents.Read.All</w:t>
+      </w:r>
+      <w:proofErr w:type="spellEnd"/>
       <w:r>
         <w:rPr>
           <w:rFonts w:ascii="Arial" w:eastAsia="Times New Roman" w:hAnsi="Arial"/>
           <w:color w:val="auto"/>
           <w:sz w:val="20"/>
         </w:rPr>
-        <w:t>SecurityEvents.Read.All</w:t>
-      </w:r>
-      <w:proofErr w:type="gramEnd"/>
+        <w:t>, and </w:t>
+      </w:r>
+      <w:proofErr w:type="spellStart"/>
+      <w:r>
+        <w:rPr>
+          <w:rFonts w:ascii="Arial" w:eastAsia="Times New Roman" w:hAnsi="Arial"/>
+          <w:b/>
+          <w:color w:val="auto"/>
+          <w:sz w:val="20"/>
+        </w:rPr>
+        <w:t>SecurityEvents.ReadWrite.All</w:t>
+      </w:r>
+      <w:proofErr w:type="spellEnd"/>
       <w:r>
         <w:rPr>
           <w:rFonts w:ascii="Arial" w:eastAsia="Times New Roman" w:hAnsi="Arial"/>
           <w:color w:val="auto"/>
           <w:sz w:val="20"/>
         </w:rPr>
-        <w:t>, and SecurityEvents.ReadWrite.All.</w:t>
+        <w:t>.</w:t>
       </w:r>
       <w:r>
         <w:rPr>
@@ -865,7 +1086,7 @@
         </w:rPr>
         <w:t>See the </w:t>
       </w:r>
-      <w:hyperlink r:id="rId12" w:history="1">
+      <w:hyperlink r:id="rId13" w:history="1">
         <w:r>
           <w:rPr>
             <w:rStyle w:val="Hyperlink"/>
@@ -891,6 +1112,7 @@
           <w:ilvl w:val="1"/>
           <w:numId w:val="34"/>
         </w:numPr>
+        <w:ind w:left="810"/>
         <w:contextualSpacing w:val="0"/>
         <w:rPr>
           <w:rFonts w:ascii="Arial" w:eastAsia="Times New Roman" w:hAnsi="Arial" w:cs="Times New Roman"/>
@@ -904,181 +1126,121 @@
           <w:color w:val="auto"/>
           <w:sz w:val="20"/>
         </w:rPr>
-        <w:t>Enter http://localhost as the Redirect URL, and then choose Save.</w:t>
-      </w:r>
-    </w:p>
-    <w:p>
-      <w:pPr>
-        <w:pStyle w:val="ListParagraph"/>
+        <w:t>Enter http://localhost as the Redirect URL, and then choose </w:t>
+      </w:r>
+      <w:r>
+        <w:rPr>
+          <w:rFonts w:ascii="Arial" w:eastAsia="Times New Roman" w:hAnsi="Arial" w:cs="Times New Roman"/>
+          <w:b/>
+          <w:color w:val="auto"/>
+          <w:sz w:val="20"/>
+        </w:rPr>
+        <w:t>Save</w:t>
+      </w:r>
+      <w:r>
         <w:rPr>
           <w:rFonts w:ascii="Arial" w:eastAsia="Times New Roman" w:hAnsi="Arial" w:cs="Times New Roman"/>
           <w:color w:val="auto"/>
           <w:sz w:val="20"/>
         </w:rPr>
-      </w:pPr>
-    </w:p>
-    <w:p>
-      <w:pPr>
-        <w:pStyle w:val="ListParagraph"/>
+        <w:t>.</w:t>
+      </w:r>
+    </w:p>
+    <w:p>
+      <w:pPr>
+        <w:pStyle w:val="BodyText"/>
         <w:numPr>
           <w:ilvl w:val="0"/>
-          <w:numId w:val="34"/>
+          <w:numId w:val="30"/>
         </w:numPr>
-        <w:rPr>
-          <w:rFonts w:ascii="Arial" w:eastAsia="Times New Roman" w:hAnsi="Arial" w:cs="Times New Roman"/>
-          <w:color w:val="auto"/>
-          <w:sz w:val="20"/>
-        </w:rPr>
-      </w:pPr>
-      <w:r>
-        <w:rPr>
-          <w:rFonts w:ascii="Arial" w:eastAsia="Times New Roman" w:hAnsi="Arial" w:cs="Times New Roman"/>
-          <w:color w:val="auto"/>
-          <w:sz w:val="20"/>
-        </w:rPr>
-        <w:t>Give Admin consent to view Security data</w:t>
-      </w:r>
-      <w:r>
-        <w:rPr>
-          <w:rFonts w:ascii="Arial" w:eastAsia="Times New Roman" w:hAnsi="Arial" w:cs="Times New Roman"/>
-          <w:color w:val="auto"/>
-          <w:sz w:val="20"/>
-        </w:rPr>
+      </w:pPr>
+      <w:r>
+        <w:t>Give Admin</w:t>
+      </w:r>
+      <w:r>
+        <w:t>istrator</w:t>
+      </w:r>
+      <w:r>
+        <w:t xml:space="preserve"> consent to view Security data</w:t>
+      </w:r>
+      <w:r>
         <w:t>:</w:t>
       </w:r>
     </w:p>
     <w:p>
       <w:pPr>
-        <w:pStyle w:val="ListParagraph"/>
+        <w:pStyle w:val="BodyText"/>
         <w:numPr>
           <w:ilvl w:val="1"/>
-          <w:numId w:val="34"/>
+          <w:numId w:val="30"/>
         </w:numPr>
-        <w:contextualSpacing w:val="0"/>
-        <w:rPr>
-          <w:rFonts w:ascii="Arial" w:eastAsia="Times New Roman" w:hAnsi="Arial" w:cs="Times New Roman"/>
-          <w:color w:val="auto"/>
-          <w:sz w:val="20"/>
-        </w:rPr>
-      </w:pPr>
-      <w:r>
-        <w:rPr>
-          <w:rFonts w:ascii="Arial" w:eastAsia="Times New Roman" w:hAnsi="Arial" w:cs="Times New Roman"/>
-          <w:color w:val="auto"/>
-          <w:sz w:val="20"/>
-        </w:rPr>
+        <w:ind w:left="810"/>
+      </w:pPr>
+      <w:r>
         <w:t xml:space="preserve">Provide </w:t>
       </w:r>
       <w:r>
-        <w:rPr>
-          <w:rFonts w:ascii="Arial" w:eastAsia="Times New Roman" w:hAnsi="Arial" w:cs="Times New Roman"/>
-          <w:color w:val="auto"/>
-          <w:sz w:val="20"/>
-        </w:rPr>
         <w:t xml:space="preserve">to </w:t>
       </w:r>
       <w:r>
-        <w:rPr>
-          <w:rFonts w:ascii="Arial" w:eastAsia="Times New Roman" w:hAnsi="Arial" w:cs="Times New Roman"/>
-          <w:color w:val="auto"/>
-          <w:sz w:val="20"/>
-        </w:rPr>
         <w:t xml:space="preserve">your </w:t>
       </w:r>
       <w:r>
-        <w:rPr>
-          <w:rFonts w:ascii="Arial" w:eastAsia="Times New Roman" w:hAnsi="Arial" w:cs="Times New Roman"/>
-          <w:color w:val="auto"/>
-          <w:sz w:val="20"/>
-        </w:rPr>
         <w:t xml:space="preserve">Microsoft </w:t>
       </w:r>
       <w:r>
-        <w:rPr>
-          <w:rFonts w:ascii="Arial" w:eastAsia="Times New Roman" w:hAnsi="Arial" w:cs="Times New Roman"/>
-          <w:color w:val="auto"/>
-          <w:sz w:val="20"/>
-        </w:rPr>
         <w:t>Administrator</w:t>
       </w:r>
       <w:r>
-        <w:rPr>
-          <w:rFonts w:ascii="Arial" w:eastAsia="Times New Roman" w:hAnsi="Arial" w:cs="Times New Roman"/>
-          <w:color w:val="auto"/>
-          <w:sz w:val="20"/>
-        </w:rPr>
         <w:t xml:space="preserve"> account</w:t>
       </w:r>
       <w:r>
-        <w:rPr>
-          <w:rFonts w:ascii="Arial" w:eastAsia="Times New Roman" w:hAnsi="Arial" w:cs="Times New Roman"/>
-          <w:color w:val="auto"/>
-          <w:sz w:val="20"/>
-        </w:rPr>
         <w:t xml:space="preserve"> your Application I</w:t>
       </w:r>
       <w:r>
-        <w:rPr>
-          <w:rFonts w:ascii="Arial" w:eastAsia="Times New Roman" w:hAnsi="Arial" w:cs="Times New Roman"/>
-          <w:color w:val="auto"/>
-          <w:sz w:val="20"/>
-        </w:rPr>
         <w:t>D</w:t>
       </w:r>
       <w:r>
-        <w:rPr>
-          <w:rFonts w:ascii="Arial" w:eastAsia="Times New Roman" w:hAnsi="Arial" w:cs="Times New Roman"/>
-          <w:color w:val="auto"/>
-          <w:sz w:val="20"/>
-        </w:rPr>
-        <w:t> and the Redirect URI that you used in the previous steps. The organization’s Admin (or other user authorized to grant consent for organizational</w:t>
-      </w:r>
-      <w:r>
-        <w:rPr>
-          <w:rFonts w:ascii="Arial" w:eastAsia="Times New Roman" w:hAnsi="Arial" w:cs="Times New Roman"/>
-          <w:color w:val="auto"/>
-          <w:sz w:val="20"/>
-        </w:rPr>
+        <w:t> and the Redirect URI that you used in the previous steps. The organization’s Admin</w:t>
+      </w:r>
+      <w:r>
+        <w:t>istrator</w:t>
+      </w:r>
+      <w:r>
+        <w:t xml:space="preserve"> (or other user authorized to grant consent for organizational</w:t>
+      </w:r>
+      <w:r>
         <w:t xml:space="preserve"> security</w:t>
       </w:r>
       <w:r>
-        <w:rPr>
-          <w:rFonts w:ascii="Arial" w:eastAsia="Times New Roman" w:hAnsi="Arial" w:cs="Times New Roman"/>
-          <w:color w:val="auto"/>
-          <w:sz w:val="20"/>
-        </w:rPr>
-        <w:t xml:space="preserve"> resources) is required to grant consent to the application.</w:t>
-      </w:r>
-    </w:p>
-    <w:p>
-      <w:pPr>
-        <w:pStyle w:val="ListParagraph"/>
+        <w:t xml:space="preserve"> resources) is required to grant consent to the application</w:t>
+      </w:r>
+      <w:r>
+        <w:t>.</w:t>
+      </w:r>
+    </w:p>
+    <w:p>
+      <w:pPr>
+        <w:pStyle w:val="BodyText"/>
         <w:numPr>
           <w:ilvl w:val="1"/>
-          <w:numId w:val="34"/>
+          <w:numId w:val="30"/>
         </w:numPr>
-        <w:contextualSpacing w:val="0"/>
-        <w:rPr>
-          <w:rFonts w:ascii="Arial" w:eastAsia="Times New Roman" w:hAnsi="Arial" w:cs="Times New Roman"/>
-          <w:color w:val="auto"/>
-          <w:sz w:val="20"/>
-        </w:rPr>
-      </w:pPr>
-      <w:r>
-        <w:rPr>
-          <w:rFonts w:ascii="Arial" w:eastAsia="Times New Roman" w:hAnsi="Arial" w:cs="Times New Roman"/>
-          <w:color w:val="auto"/>
-          <w:sz w:val="20"/>
-        </w:rPr>
-        <w:t xml:space="preserve">As the tenant Admin with Security Administrator privileges for your organization, open a browser window and craft the following URL in the address bar: </w:t>
+        <w:ind w:left="810"/>
+      </w:pPr>
+      <w:r>
+        <w:t>As the tenant Admin with Security Administrator privileges for your organization, open a browser window and craft the following URL in the address bar</w:t>
+      </w:r>
+      <w:r>
+        <w:t>:</w:t>
       </w:r>
     </w:p>
     <w:p>
       <w:pPr>
         <w:pStyle w:val="Code0"/>
-        <w:ind w:left="1440"/>
-      </w:pPr>
-      <w:hyperlink r:id="rId13" w:history="1">
+        <w:ind w:left="810"/>
+      </w:pPr>
+      <w:hyperlink r:id="rId14" w:history="1">
         <w:r>
           <w:rPr>
             <w:rFonts w:eastAsia="Cambria"/>
@@ -1092,7 +1254,7 @@
     </w:p>
     <w:p>
       <w:pPr>
-        <w:ind w:left="1440"/>
+        <w:ind w:left="810"/>
         <w:rPr>
           <w:rFonts w:ascii="Arial" w:eastAsia="Times New Roman" w:hAnsi="Arial" w:cs="Times New Roman"/>
           <w:color w:val="auto"/>
@@ -1121,71 +1283,52 @@
           <w:color w:val="auto"/>
           <w:sz w:val="20"/>
         </w:rPr>
-        <w:t xml:space="preserve"> from the App V2 registration portal after clicking on your application to view its properties.</w:t>
-      </w:r>
-    </w:p>
-    <w:p>
-      <w:pPr>
-        <w:pStyle w:val="ListParagraph"/>
+        <w:t xml:space="preserve"> from the App V2 registration portal</w:t>
+      </w:r>
+      <w:r>
+        <w:rPr>
+          <w:rFonts w:ascii="Arial" w:eastAsia="Times New Roman" w:hAnsi="Arial" w:cs="Times New Roman"/>
+          <w:color w:val="auto"/>
+          <w:sz w:val="20"/>
+        </w:rPr>
+        <w:t>, which you can view</w:t>
+      </w:r>
+      <w:r>
+        <w:rPr>
+          <w:rFonts w:ascii="Arial" w:eastAsia="Times New Roman" w:hAnsi="Arial" w:cs="Times New Roman"/>
+          <w:color w:val="auto"/>
+          <w:sz w:val="20"/>
+        </w:rPr>
+        <w:t xml:space="preserve"> after clicking on your application to view its properties.</w:t>
+      </w:r>
+    </w:p>
+    <w:p>
+      <w:pPr>
+        <w:pStyle w:val="BodyText"/>
         <w:keepNext/>
         <w:numPr>
           <w:ilvl w:val="1"/>
-          <w:numId w:val="34"/>
+          <w:numId w:val="30"/>
         </w:numPr>
-        <w:contextualSpacing w:val="0"/>
-        <w:rPr>
-          <w:rFonts w:ascii="Arial" w:eastAsia="Times New Roman" w:hAnsi="Arial" w:cs="Times New Roman"/>
-          <w:color w:val="auto"/>
-          <w:sz w:val="20"/>
-        </w:rPr>
-      </w:pPr>
-      <w:r>
-        <w:rPr>
-          <w:rFonts w:ascii="Arial" w:eastAsia="Times New Roman" w:hAnsi="Arial" w:cs="Times New Roman"/>
-          <w:color w:val="auto"/>
-          <w:sz w:val="20"/>
-        </w:rPr>
+        <w:ind w:left="806"/>
+      </w:pPr>
+      <w:r>
         <w:lastRenderedPageBreak/>
         <w:t xml:space="preserve">After logging in, the tenant Admin </w:t>
       </w:r>
       <w:r>
-        <w:rPr>
-          <w:rFonts w:ascii="Arial" w:eastAsia="Times New Roman" w:hAnsi="Arial" w:cs="Times New Roman"/>
-          <w:color w:val="auto"/>
-          <w:sz w:val="20"/>
-        </w:rPr>
         <w:t>is</w:t>
       </w:r>
       <w:r>
-        <w:rPr>
-          <w:rFonts w:ascii="Arial" w:eastAsia="Times New Roman" w:hAnsi="Arial" w:cs="Times New Roman"/>
-          <w:color w:val="auto"/>
-          <w:sz w:val="20"/>
-        </w:rPr>
         <w:t xml:space="preserve"> presented with a dialog </w:t>
       </w:r>
       <w:r>
-        <w:rPr>
-          <w:rFonts w:ascii="Arial" w:eastAsia="Times New Roman" w:hAnsi="Arial" w:cs="Times New Roman"/>
-          <w:color w:val="auto"/>
-          <w:sz w:val="20"/>
-        </w:rPr>
         <w:t>similar to</w:t>
       </w:r>
       <w:r>
-        <w:rPr>
-          <w:rFonts w:ascii="Arial" w:eastAsia="Times New Roman" w:hAnsi="Arial" w:cs="Times New Roman"/>
-          <w:color w:val="auto"/>
-          <w:sz w:val="20"/>
-        </w:rPr>
         <w:t xml:space="preserve"> the following</w:t>
       </w:r>
       <w:r>
-        <w:rPr>
-          <w:rFonts w:ascii="Arial" w:eastAsia="Times New Roman" w:hAnsi="Arial" w:cs="Times New Roman"/>
-          <w:color w:val="auto"/>
-          <w:sz w:val="20"/>
-        </w:rPr>
         <w:t>:</w:t>
       </w:r>
     </w:p>
@@ -1225,7 +1368,7 @@
                     </pic:cNvPicPr>
                   </pic:nvPicPr>
                   <pic:blipFill>
-                    <a:blip r:embed="rId14">
+                    <a:blip r:embed="rId15">
                       <a:extLst>
                         <a:ext uri="{28A0092B-C50C-407E-A947-70E740481C1C}">
                           <a14:useLocalDpi xmlns:a14="http://schemas.microsoft.com/office/drawing/2010/main" val="0"/>
@@ -1259,40 +1402,27 @@
     </w:p>
     <w:p>
       <w:pPr>
-        <w:pStyle w:val="ListParagraph"/>
+        <w:pStyle w:val="BodyText"/>
+        <w:keepNext/>
         <w:numPr>
           <w:ilvl w:val="1"/>
-          <w:numId w:val="34"/>
+          <w:numId w:val="30"/>
         </w:numPr>
-        <w:contextualSpacing w:val="0"/>
-        <w:rPr>
-          <w:rFonts w:ascii="Arial" w:eastAsia="Times New Roman" w:hAnsi="Arial" w:cs="Times New Roman"/>
-          <w:color w:val="auto"/>
-          <w:sz w:val="20"/>
-        </w:rPr>
-      </w:pPr>
-      <w:r>
-        <w:rPr>
-          <w:rFonts w:ascii="Arial" w:eastAsia="Times New Roman" w:hAnsi="Arial" w:cs="Times New Roman"/>
-          <w:color w:val="auto"/>
-          <w:sz w:val="20"/>
-        </w:rPr>
+        <w:ind w:left="806"/>
+      </w:pPr>
+      <w:r>
         <w:t xml:space="preserve">When the tenant Admin agrees to this dialog, </w:t>
       </w:r>
       <w:r>
-        <w:rPr>
-          <w:rFonts w:ascii="Arial" w:eastAsia="Times New Roman" w:hAnsi="Arial" w:cs="Times New Roman"/>
-          <w:color w:val="auto"/>
-          <w:sz w:val="20"/>
-        </w:rPr>
-        <w:t xml:space="preserve">the admin </w:t>
-      </w:r>
-      <w:r>
-        <w:rPr>
-          <w:rFonts w:ascii="Arial" w:eastAsia="Times New Roman" w:hAnsi="Arial" w:cs="Times New Roman"/>
-          <w:color w:val="auto"/>
-          <w:sz w:val="20"/>
-        </w:rPr>
+        <w:t>the admin</w:t>
+      </w:r>
+      <w:r>
+        <w:t>istrator</w:t>
+      </w:r>
+      <w:r>
+        <w:t xml:space="preserve"> </w:t>
+      </w:r>
+      <w:r>
         <w:t>is granting consent for all users of their organization to use this application. </w:t>
       </w:r>
     </w:p>
@@ -1306,8 +1436,11 @@
       <w:r>
         <w:t xml:space="preserve">the </w:t>
       </w:r>
-      <w:hyperlink r:id="rId15" w:history="1">
+      <w:hyperlink r:id="rId16" w:history="1">
         <w:r>
+          <w:rPr>
+            <w:rStyle w:val="Hyperlink"/>
+          </w:rPr>
           <w:t>Authorization and the Microsoft Graph Security API</w:t>
         </w:r>
       </w:hyperlink>
@@ -1356,7 +1489,15 @@
         <w:pStyle w:val="BodyText"/>
       </w:pPr>
       <w:r>
-        <w:t>The functions package contains Python components that are called by the Resilient platform to execute the functions during your workflows. These components run in the R</w:t>
+        <w:t xml:space="preserve">The functions package contains Python components that are called by the </w:t>
+      </w:r>
+      <w:proofErr w:type="gramStart"/>
+      <w:r>
+        <w:t>Resilient</w:t>
+      </w:r>
+      <w:proofErr w:type="gramEnd"/>
+      <w:r>
+        <w:t xml:space="preserve"> platform to execute the functions during your workflows. These components run in the R</w:t>
       </w:r>
       <w:r>
         <w:t>esilient</w:t>
@@ -1379,7 +1520,15 @@
         <w:pStyle w:val="BodyText"/>
       </w:pPr>
       <w:r>
-        <w:t>The package also includes Resilient customizations that will be imported into the platform later.</w:t>
+        <w:t xml:space="preserve">The package also includes </w:t>
+      </w:r>
+      <w:proofErr w:type="gramStart"/>
+      <w:r>
+        <w:t>Resilient</w:t>
+      </w:r>
+      <w:proofErr w:type="gramEnd"/>
+      <w:r>
+        <w:t xml:space="preserve"> customizations that will be imported into the platform later.</w:t>
       </w:r>
     </w:p>
     <w:p>
@@ -1408,8 +1557,13 @@
         <w:ind w:left="547"/>
         <w:contextualSpacing/>
       </w:pPr>
-      <w:r>
-        <w:t>sudo pip install --upgrade pip</w:t>
+      <w:proofErr w:type="gramStart"/>
+      <w:r>
+        <w:t>sudo</w:t>
+      </w:r>
+      <w:proofErr w:type="gramEnd"/>
+      <w:r>
+        <w:t xml:space="preserve"> pip install --upgrade pip</w:t>
       </w:r>
     </w:p>
     <w:p>
@@ -1418,9 +1572,19 @@
         <w:ind w:left="547"/>
         <w:contextualSpacing/>
       </w:pPr>
-      <w:r>
-        <w:t>sudo pip install --upgrade setuptools</w:t>
-      </w:r>
+      <w:proofErr w:type="gramStart"/>
+      <w:r>
+        <w:t>sudo</w:t>
+      </w:r>
+      <w:proofErr w:type="gramEnd"/>
+      <w:r>
+        <w:t xml:space="preserve"> pip install --upgrade </w:t>
+      </w:r>
+      <w:proofErr w:type="spellStart"/>
+      <w:r>
+        <w:t>setuptools</w:t>
+      </w:r>
+      <w:proofErr w:type="spellEnd"/>
     </w:p>
     <w:p>
       <w:pPr>
@@ -1428,8 +1592,13 @@
         <w:ind w:left="547"/>
         <w:contextualSpacing/>
       </w:pPr>
-      <w:r>
-        <w:t>sudo pip install --upgrade resilient-circuits</w:t>
+      <w:proofErr w:type="gramStart"/>
+      <w:r>
+        <w:t>sudo</w:t>
+      </w:r>
+      <w:proofErr w:type="gramEnd"/>
+      <w:r>
+        <w:t xml:space="preserve"> pip install --upgrade resilient-circuits</w:t>
       </w:r>
     </w:p>
     <w:p>
@@ -1461,8 +1630,13 @@
           <w:lang w:val="en-GB"/>
         </w:rPr>
       </w:pPr>
-      <w:r>
-        <w:t>sudo pip install --upgrade fn_</w:t>
+      <w:proofErr w:type="gramStart"/>
+      <w:r>
+        <w:t>sudo</w:t>
+      </w:r>
+      <w:proofErr w:type="gramEnd"/>
+      <w:r>
+        <w:t xml:space="preserve"> pip install --upgrade fn_</w:t>
       </w:r>
       <w:r>
         <w:t>microsoft_security_graph</w:t>
@@ -1507,8 +1681,13 @@
         <w:pStyle w:val="Code0"/>
         <w:ind w:left="0" w:firstLine="360"/>
       </w:pPr>
-      <w:r>
-        <w:t>sudo pip install --upgrade</w:t>
+      <w:proofErr w:type="gramStart"/>
+      <w:r>
+        <w:t>sudo</w:t>
+      </w:r>
+      <w:proofErr w:type="gramEnd"/>
+      <w:r>
+        <w:t xml:space="preserve"> pip install --upgrade</w:t>
       </w:r>
       <w:r>
         <w:t xml:space="preserve"> fn_microsoft_security_graph-1.0.0.tar.gz</w:t>
@@ -1614,8 +1793,13 @@
         <w:keepNext/>
         <w:ind w:left="720"/>
       </w:pPr>
-      <w:r>
-        <w:t>sudo su - integration</w:t>
+      <w:proofErr w:type="gramStart"/>
+      <w:r>
+        <w:t>sudo</w:t>
+      </w:r>
+      <w:proofErr w:type="gramEnd"/>
+      <w:r>
+        <w:t xml:space="preserve"> su - integration</w:t>
       </w:r>
     </w:p>
     <w:p>
@@ -1683,8 +1867,21 @@
         <w:keepNext/>
         <w:ind w:left="720"/>
       </w:pPr>
-      <w:r>
-        <w:t>resilient-circuits config -c</w:t>
+      <w:proofErr w:type="gramStart"/>
+      <w:r>
+        <w:t>resilient-circuits</w:t>
+      </w:r>
+      <w:proofErr w:type="gramEnd"/>
+      <w:r>
+        <w:t xml:space="preserve"> </w:t>
+      </w:r>
+      <w:proofErr w:type="spellStart"/>
+      <w:r>
+        <w:t>config</w:t>
+      </w:r>
+      <w:proofErr w:type="spellEnd"/>
+      <w:r>
+        <w:t xml:space="preserve"> -c</w:t>
       </w:r>
     </w:p>
     <w:p>
@@ -1693,9 +1890,11 @@
         <w:keepNext/>
         <w:ind w:left="720"/>
       </w:pPr>
+      <w:proofErr w:type="gramStart"/>
       <w:r>
         <w:t>or</w:t>
       </w:r>
+      <w:proofErr w:type="gramEnd"/>
     </w:p>
     <w:p>
       <w:pPr>
@@ -1703,8 +1902,21 @@
         <w:keepNext/>
         <w:ind w:left="720"/>
       </w:pPr>
-      <w:r>
-        <w:t>resilient-circuits config -u</w:t>
+      <w:proofErr w:type="gramStart"/>
+      <w:r>
+        <w:t>resilient-circuits</w:t>
+      </w:r>
+      <w:proofErr w:type="gramEnd"/>
+      <w:r>
+        <w:t xml:space="preserve"> </w:t>
+      </w:r>
+      <w:proofErr w:type="spellStart"/>
+      <w:r>
+        <w:t>config</w:t>
+      </w:r>
+      <w:proofErr w:type="spellEnd"/>
+      <w:r>
+        <w:t xml:space="preserve"> -u</w:t>
       </w:r>
     </w:p>
     <w:p>
@@ -1761,7 +1973,23 @@
           <w:rFonts w:cs="Arial"/>
           <w:color w:val="000000"/>
         </w:rPr>
-        <w:t xml:space="preserve"> section, ensure that you provide all the information required to connect to the Resilient platform.</w:t>
+        <w:t xml:space="preserve"> section, ensure that you provide all the information required to connect to the </w:t>
+      </w:r>
+      <w:proofErr w:type="gramStart"/>
+      <w:r>
+        <w:rPr>
+          <w:rFonts w:cs="Arial"/>
+          <w:color w:val="000000"/>
+        </w:rPr>
+        <w:t>Resilient</w:t>
+      </w:r>
+      <w:proofErr w:type="gramEnd"/>
+      <w:r>
+        <w:rPr>
+          <w:rFonts w:cs="Arial"/>
+          <w:color w:val="000000"/>
+        </w:rPr>
+        <w:t xml:space="preserve"> platform.</w:t>
       </w:r>
     </w:p>
     <w:p>
@@ -1782,7 +2010,15 @@
           <w:rFonts w:cs="Arial"/>
           <w:color w:val="000000"/>
         </w:rPr>
-        <w:t>In the [fn</w:t>
+        <w:t>In the [</w:t>
+      </w:r>
+      <w:proofErr w:type="spellStart"/>
+      <w:r>
+        <w:rPr>
+          <w:rFonts w:cs="Arial"/>
+          <w:color w:val="000000"/>
+        </w:rPr>
+        <w:t>fn</w:t>
       </w:r>
       <w:r>
         <w:rPr>
@@ -1791,6 +2027,7 @@
         </w:rPr>
         <w:t>_microsoft_security_graph</w:t>
       </w:r>
+      <w:proofErr w:type="spellEnd"/>
       <w:r>
         <w:rPr>
           <w:rFonts w:cs="Arial"/>
@@ -1813,7 +2050,7 @@
         </w:rPr>
         <w:t>Note the  </w:t>
       </w:r>
-      <w:hyperlink r:id="rId16" w:history="1">
+      <w:hyperlink r:id="rId17" w:history="1">
         <w:r>
           <w:rPr>
             <w:rStyle w:val="Hyperlink"/>
@@ -1829,17 +2066,71 @@
           <w:i/>
           <w:color w:val="000000"/>
         </w:rPr>
-        <w:t xml:space="preserve"> is where you can find the client_id (Application ID) and client_secret (Application Secret), while </w:t>
-      </w:r>
+        <w:t xml:space="preserve"> is where you can find the </w:t>
+      </w:r>
+      <w:proofErr w:type="spellStart"/>
       <w:r>
         <w:rPr>
           <w:rFonts w:cs="Arial"/>
           <w:i/>
           <w:color w:val="000000"/>
         </w:rPr>
-        <w:t xml:space="preserve">you tenant_id (Directory ID) can be found </w:t>
-      </w:r>
-      <w:hyperlink r:id="rId17" w:history="1">
+        <w:t>client_id</w:t>
+      </w:r>
+      <w:proofErr w:type="spellEnd"/>
+      <w:r>
+        <w:rPr>
+          <w:rFonts w:cs="Arial"/>
+          <w:i/>
+          <w:color w:val="000000"/>
+        </w:rPr>
+        <w:t xml:space="preserve"> (Application ID) and </w:t>
+      </w:r>
+      <w:proofErr w:type="spellStart"/>
+      <w:r>
+        <w:rPr>
+          <w:rFonts w:cs="Arial"/>
+          <w:i/>
+          <w:color w:val="000000"/>
+        </w:rPr>
+        <w:t>client_secret</w:t>
+      </w:r>
+      <w:proofErr w:type="spellEnd"/>
+      <w:r>
+        <w:rPr>
+          <w:rFonts w:cs="Arial"/>
+          <w:i/>
+          <w:color w:val="000000"/>
+        </w:rPr>
+        <w:t xml:space="preserve"> (Application Secret), while </w:t>
+      </w:r>
+      <w:r>
+        <w:rPr>
+          <w:rFonts w:cs="Arial"/>
+          <w:i/>
+          <w:color w:val="000000"/>
+        </w:rPr>
+        <w:t xml:space="preserve">you </w:t>
+      </w:r>
+      <w:proofErr w:type="spellStart"/>
+      <w:r>
+        <w:rPr>
+          <w:rFonts w:cs="Arial"/>
+          <w:i/>
+          <w:color w:val="000000"/>
+        </w:rPr>
+        <w:t>tenant_id</w:t>
+      </w:r>
+      <w:proofErr w:type="spellEnd"/>
+      <w:r>
+        <w:rPr>
+          <w:rFonts w:cs="Arial"/>
+          <w:i/>
+          <w:color w:val="000000"/>
+        </w:rPr>
+        <w:t xml:space="preserve"> (Directory ID) can be found </w:t>
+      </w:r>
+      <w:hyperlink r:id="rId18" w:history="1">
         <w:r>
           <w:rPr>
             <w:rStyle w:val="Hyperlink"/>
@@ -1875,19 +2166,47 @@
       </w:r>
       <w:r>
         <w:br/>
-        <w:t>microsoft_graph_url=https://graph.microsoft.com/v1.0/</w:t>
+      </w:r>
+      <w:proofErr w:type="spellStart"/>
+      <w:r>
+        <w:t>microsoft_graph_url</w:t>
+      </w:r>
+      <w:proofErr w:type="spellEnd"/>
+      <w:r>
+        <w:t>=https://graph.microsoft.com/v1.0/</w:t>
       </w:r>
       <w:r>
         <w:br/>
-        <w:t>tenant_id=&lt;Tenant directory id&gt;</w:t>
+      </w:r>
+      <w:proofErr w:type="spellStart"/>
+      <w:r>
+        <w:t>tenant_id</w:t>
+      </w:r>
+      <w:proofErr w:type="spellEnd"/>
+      <w:r>
+        <w:t>=&lt;Tenant directory id&gt;</w:t>
       </w:r>
       <w:r>
         <w:br/>
-        <w:t>client_id=&lt;App client id&gt;</w:t>
+      </w:r>
+      <w:proofErr w:type="spellStart"/>
+      <w:r>
+        <w:t>client_id</w:t>
+      </w:r>
+      <w:proofErr w:type="spellEnd"/>
+      <w:r>
+        <w:t>=&lt;App client id&gt;</w:t>
       </w:r>
       <w:r>
         <w:br/>
-        <w:t>client_secret=&lt;App client secret&gt;</w:t>
+      </w:r>
+      <w:proofErr w:type="spellStart"/>
+      <w:r>
+        <w:t>client_secret</w:t>
+      </w:r>
+      <w:proofErr w:type="spellEnd"/>
+      <w:r>
+        <w:t>=&lt;App client secret&gt;</w:t>
       </w:r>
       <w:r>
         <w:br/>
@@ -1902,11 +2221,39 @@
       </w:r>
       <w:r>
         <w:br/>
-        <w:t>msg_polling_interval=0</w:t>
+      </w:r>
+      <w:proofErr w:type="spellStart"/>
+      <w:r>
+        <w:t>msg_polling_interval</w:t>
+      </w:r>
+      <w:proofErr w:type="spellEnd"/>
+      <w:r>
+        <w:t>=0</w:t>
       </w:r>
       <w:r>
         <w:br/>
-        <w:t>#incident_template=&lt;location_of_template_file&gt;  # If not set uses default template.</w:t>
+        <w:t>#</w:t>
+      </w:r>
+      <w:proofErr w:type="spellStart"/>
+      <w:r>
+        <w:t>incident_template</w:t>
+      </w:r>
+      <w:proofErr w:type="spellEnd"/>
+      <w:r>
+        <w:t>=&lt;</w:t>
+      </w:r>
+      <w:proofErr w:type="spellStart"/>
+      <w:r>
+        <w:t>location_of_template_file</w:t>
+      </w:r>
+      <w:proofErr w:type="spellEnd"/>
+      <w:proofErr w:type="gramStart"/>
+      <w:r>
+        <w:t>&gt;  #</w:t>
+      </w:r>
+      <w:proofErr w:type="gramEnd"/>
+      <w:r>
+        <w:t xml:space="preserve"> If not set uses default template.</w:t>
       </w:r>
       <w:r>
         <w:br/>
@@ -1919,18 +2266,49 @@
         <w:t>query</w:t>
       </w:r>
       <w:r>
-        <w:t xml:space="preserve"> to apply to the alert polling component. This will be added to the end of the url</w:t>
-      </w:r>
+        <w:t xml:space="preserve"> to apply to the alert polling component. This will be added to the end of the </w:t>
+      </w:r>
+      <w:proofErr w:type="spellStart"/>
+      <w:proofErr w:type="gramStart"/>
+      <w:r>
+        <w:t>url</w:t>
+      </w:r>
+      <w:proofErr w:type="spellEnd"/>
+      <w:proofErr w:type="gramEnd"/>
       <w:r>
         <w:br/>
-        <w:t># when searching for alerts. The example shown below would make the whole search url equal to</w:t>
+        <w:t xml:space="preserve"># when searching for alerts. The example shown below would make the whole search </w:t>
+      </w:r>
+      <w:proofErr w:type="spellStart"/>
+      <w:r>
+        <w:t>url</w:t>
+      </w:r>
+      <w:proofErr w:type="spellEnd"/>
+      <w:r>
+        <w:t xml:space="preserve"> equal to</w:t>
       </w:r>
       <w:r>
         <w:br/>
-        <w:t xml:space="preserve"># https://graph.microsoft.com/v1.0/security/alerts/?$filter=assignedTo eq 'analyst@m365x594651.onmicrosoft.com' and </w:t>
-      </w:r>
-      <w:r>
-        <w:t>severity eq 'high'</w:t>
+        <w:t xml:space="preserve"># https://graph.microsoft.com/v1.0/security/alerts/?$filter=assignedTo </w:t>
+      </w:r>
+      <w:proofErr w:type="spellStart"/>
+      <w:r>
+        <w:t>eq</w:t>
+      </w:r>
+      <w:proofErr w:type="spellEnd"/>
+      <w:r>
+        <w:t xml:space="preserve"> 'analyst@m365x594651.onmicrosoft.com' and </w:t>
+      </w:r>
+      <w:r>
+        <w:t xml:space="preserve">severity </w:t>
+      </w:r>
+      <w:proofErr w:type="spellStart"/>
+      <w:r>
+        <w:t>eq</w:t>
+      </w:r>
+      <w:proofErr w:type="spellEnd"/>
+      <w:r>
+        <w:t xml:space="preserve"> 'high'</w:t>
       </w:r>
       <w:r>
         <w:br/>
@@ -1950,21 +2328,76 @@
         <w:t xml:space="preserve"> sec</w:t>
       </w:r>
       <w:r>
-        <w:t xml:space="preserve"> - Optional value in seconds to set the start dateTime values for the createdDateTime field when filtering alerts.</w:t>
+        <w:t xml:space="preserve"> - Optional value in seconds to set the start </w:t>
+      </w:r>
+      <w:proofErr w:type="spellStart"/>
+      <w:r>
+        <w:t>dateTime</w:t>
+      </w:r>
+      <w:proofErr w:type="spellEnd"/>
+      <w:r>
+        <w:t xml:space="preserve"> values for the </w:t>
+      </w:r>
+      <w:proofErr w:type="spellStart"/>
+      <w:r>
+        <w:t>createdDateTime</w:t>
+      </w:r>
+      <w:proofErr w:type="spellEnd"/>
+      <w:r>
+        <w:t xml:space="preserve"> field when filtering alerts.</w:t>
       </w:r>
       <w:r>
         <w:br/>
-        <w:t># This is calculated by adding to the filter 'createdDateTime ge (current_dateTime - alert_time_range</w:t>
+        <w:t># This is calculated by adding to the filter '</w:t>
+      </w:r>
+      <w:proofErr w:type="spellStart"/>
+      <w:r>
+        <w:t>createdDateTime</w:t>
+      </w:r>
+      <w:proofErr w:type="spellEnd"/>
+      <w:r>
+        <w:t xml:space="preserve"> </w:t>
+      </w:r>
+      <w:proofErr w:type="spellStart"/>
+      <w:r>
+        <w:t>ge</w:t>
+      </w:r>
+      <w:proofErr w:type="spellEnd"/>
+      <w:r>
+        <w:t xml:space="preserve"> (</w:t>
+      </w:r>
+      <w:proofErr w:type="spellStart"/>
+      <w:r>
+        <w:t>current_dateTime</w:t>
+      </w:r>
+      <w:proofErr w:type="spellEnd"/>
+      <w:r>
+        <w:t xml:space="preserve"> - </w:t>
+      </w:r>
+      <w:proofErr w:type="spellStart"/>
+      <w:r>
+        <w:t>alert_time_range</w:t>
       </w:r>
       <w:r>
         <w:t>_sec</w:t>
       </w:r>
+      <w:proofErr w:type="spellEnd"/>
+      <w:proofErr w:type="gramStart"/>
       <w:r>
         <w:t>)</w:t>
       </w:r>
+      <w:proofErr w:type="gramEnd"/>
       <w:r>
         <w:br/>
-        <w:t>#alert_time_range_sec=3600</w:t>
+        <w:t>#</w:t>
+      </w:r>
+      <w:proofErr w:type="spellStart"/>
+      <w:r>
+        <w:t>alert_time_range_sec</w:t>
+      </w:r>
+      <w:proofErr w:type="spellEnd"/>
+      <w:r>
+        <w:t>=3600</w:t>
       </w:r>
     </w:p>
     <w:p>
@@ -1973,7 +2406,15 @@
       </w:pPr>
       <w:r>
         <w:lastRenderedPageBreak/>
-        <w:t>Deploy customizations to the Resilient platform</w:t>
+        <w:t xml:space="preserve">Deploy customizations to the </w:t>
+      </w:r>
+      <w:proofErr w:type="gramStart"/>
+      <w:r>
+        <w:t>Resilient</w:t>
+      </w:r>
+      <w:proofErr w:type="gramEnd"/>
+      <w:r>
+        <w:t xml:space="preserve"> platform</w:t>
       </w:r>
     </w:p>
     <w:p>
@@ -2013,12 +2454,14 @@
       <w:pPr>
         <w:pStyle w:val="Code0"/>
       </w:pPr>
+      <w:proofErr w:type="gramStart"/>
       <w:r>
         <w:t>resilient-</w:t>
       </w:r>
       <w:r>
         <w:t>circuits</w:t>
       </w:r>
+      <w:proofErr w:type="gramEnd"/>
       <w:r>
         <w:t xml:space="preserve"> customize</w:t>
       </w:r>
@@ -2051,12 +2494,14 @@
         <w:br/>
         <w:t xml:space="preserve">  </w:t>
       </w:r>
+      <w:proofErr w:type="spellStart"/>
       <w:r>
         <w:t>micros</w:t>
       </w:r>
       <w:r>
         <w:t>oft_security_graph_alert_id</w:t>
       </w:r>
+      <w:proofErr w:type="spellEnd"/>
       <w:r>
         <w:br/>
         <w:t>Action fields:</w:t>
@@ -2065,69 +2510,109 @@
         <w:br/>
       </w:r>
       <w:r>
-        <w:t xml:space="preserve">  microsoft_secu</w:t>
+        <w:t xml:space="preserve">  </w:t>
+      </w:r>
+      <w:proofErr w:type="spellStart"/>
+      <w:r>
+        <w:t>microsoft_secu</w:t>
       </w:r>
       <w:r>
         <w:t>rity_graph_alert_assignedto</w:t>
       </w:r>
+      <w:proofErr w:type="spellEnd"/>
       <w:r>
         <w:br/>
       </w:r>
       <w:r>
-        <w:t xml:space="preserve">  microsoft_security</w:t>
+        <w:t xml:space="preserve">  </w:t>
+      </w:r>
+      <w:proofErr w:type="spellStart"/>
+      <w:r>
+        <w:t>microsoft_security</w:t>
       </w:r>
       <w:r>
         <w:t>_graph_alert_closeddatetime</w:t>
       </w:r>
+      <w:proofErr w:type="spellEnd"/>
       <w:r>
         <w:br/>
       </w:r>
       <w:r>
-        <w:t xml:space="preserve">  microsoft_security_graph_alert_comment</w:t>
-      </w:r>
+        <w:t xml:space="preserve">  </w:t>
+      </w:r>
+      <w:proofErr w:type="spellStart"/>
+      <w:r>
+        <w:t>microsoft_security_graph_alert_comment</w:t>
+      </w:r>
+      <w:proofErr w:type="spellEnd"/>
       <w:r>
         <w:br/>
-        <w:t xml:space="preserve">  microsoft_se</w:t>
+        <w:t xml:space="preserve">  </w:t>
+      </w:r>
+      <w:proofErr w:type="spellStart"/>
+      <w:r>
+        <w:t>microsoft_se</w:t>
       </w:r>
       <w:r>
         <w:t>curity_graph_alert_feedback</w:t>
       </w:r>
+      <w:proofErr w:type="spellEnd"/>
       <w:r>
         <w:br/>
       </w:r>
       <w:r>
-        <w:t xml:space="preserve">  microsoft_</w:t>
+        <w:t xml:space="preserve">  </w:t>
+      </w:r>
+      <w:proofErr w:type="spellStart"/>
+      <w:r>
+        <w:t>microsoft_</w:t>
       </w:r>
       <w:r>
         <w:t>security_graph_alert_status</w:t>
       </w:r>
+      <w:proofErr w:type="spellEnd"/>
       <w:r>
         <w:br/>
       </w:r>
       <w:r>
-        <w:t xml:space="preserve">  microsof</w:t>
+        <w:t xml:space="preserve">  </w:t>
+      </w:r>
+      <w:proofErr w:type="spellStart"/>
+      <w:r>
+        <w:t>microsof</w:t>
       </w:r>
       <w:r>
         <w:t>t_security_graph_alert_tags</w:t>
       </w:r>
+      <w:proofErr w:type="spellEnd"/>
       <w:r>
         <w:br/>
       </w:r>
       <w:r>
-        <w:t xml:space="preserve">  microsoft_security_graph_query_end_date</w:t>
+        <w:t xml:space="preserve">  </w:t>
+      </w:r>
+      <w:proofErr w:type="spellStart"/>
+      <w:r>
+        <w:t>microsoft_security_graph_query_end_date</w:t>
       </w:r>
       <w:r>
         <w:t>time</w:t>
       </w:r>
+      <w:proofErr w:type="spellEnd"/>
       <w:r>
         <w:br/>
       </w:r>
       <w:r>
-        <w:t xml:space="preserve">  microsoft_security</w:t>
+        <w:t xml:space="preserve">  </w:t>
+      </w:r>
+      <w:proofErr w:type="spellStart"/>
+      <w:r>
+        <w:t>microsoft_security</w:t>
       </w:r>
       <w:r>
         <w:t>_graph_query_start_datetime</w:t>
       </w:r>
+      <w:proofErr w:type="spellEnd"/>
       <w:r>
         <w:br/>
         <w:t>Function inputs:</w:t>
@@ -2136,29 +2621,44 @@
         <w:br/>
       </w:r>
       <w:r>
-        <w:t xml:space="preserve">  microsof</w:t>
+        <w:t xml:space="preserve">  </w:t>
+      </w:r>
+      <w:proofErr w:type="spellStart"/>
+      <w:r>
+        <w:t>microsof</w:t>
       </w:r>
       <w:r>
         <w:t>t_security_graph_alert_data</w:t>
       </w:r>
+      <w:proofErr w:type="spellEnd"/>
       <w:r>
         <w:br/>
       </w:r>
       <w:r>
-        <w:t xml:space="preserve">  micros</w:t>
+        <w:t xml:space="preserve">  </w:t>
+      </w:r>
+      <w:proofErr w:type="spellStart"/>
+      <w:r>
+        <w:t>micros</w:t>
       </w:r>
       <w:r>
         <w:t>oft_security_graph_alert_id</w:t>
       </w:r>
+      <w:proofErr w:type="spellEnd"/>
       <w:r>
         <w:br/>
       </w:r>
       <w:r>
-        <w:t xml:space="preserve">  microsoft_securit</w:t>
+        <w:t xml:space="preserve">  </w:t>
+      </w:r>
+      <w:proofErr w:type="spellStart"/>
+      <w:r>
+        <w:t>microsoft_securit</w:t>
       </w:r>
       <w:r>
         <w:t>y_graph_alert_search_query</w:t>
       </w:r>
+      <w:proofErr w:type="spellEnd"/>
       <w:r>
         <w:br/>
         <w:t>Message Destinations:</w:t>
@@ -2167,11 +2667,16 @@
         <w:br/>
       </w:r>
       <w:r>
-        <w:t xml:space="preserve">  microsoft_securit</w:t>
+        <w:t xml:space="preserve">  </w:t>
+      </w:r>
+      <w:proofErr w:type="spellStart"/>
+      <w:r>
+        <w:t>microsoft_securit</w:t>
       </w:r>
       <w:r>
         <w:t>y_graph_message_destination</w:t>
       </w:r>
+      <w:proofErr w:type="spellEnd"/>
       <w:r>
         <w:br/>
         <w:t>Functions:</w:t>
@@ -2180,29 +2685,44 @@
         <w:br/>
       </w:r>
       <w:r>
-        <w:t xml:space="preserve">  microsoft_</w:t>
+        <w:t xml:space="preserve">  </w:t>
+      </w:r>
+      <w:proofErr w:type="spellStart"/>
+      <w:r>
+        <w:t>microsoft_</w:t>
       </w:r>
       <w:r>
         <w:t>security_graph_alert_search</w:t>
       </w:r>
+      <w:proofErr w:type="spellEnd"/>
       <w:r>
         <w:br/>
       </w:r>
       <w:r>
-        <w:t xml:space="preserve">  microsoft_secur</w:t>
+        <w:t xml:space="preserve">  </w:t>
+      </w:r>
+      <w:proofErr w:type="spellStart"/>
+      <w:r>
+        <w:t>microsoft_secur</w:t>
       </w:r>
       <w:r>
         <w:t>ity_graph_get_alert_details</w:t>
       </w:r>
+      <w:proofErr w:type="spellEnd"/>
       <w:r>
         <w:br/>
       </w:r>
       <w:r>
-        <w:t xml:space="preserve">  microsoft_</w:t>
+        <w:t xml:space="preserve">  </w:t>
+      </w:r>
+      <w:proofErr w:type="spellStart"/>
+      <w:r>
+        <w:t>microsoft_</w:t>
       </w:r>
       <w:r>
         <w:t>security_graph_update_alert</w:t>
       </w:r>
+      <w:proofErr w:type="spellEnd"/>
       <w:r>
         <w:br/>
       </w:r>
@@ -2215,39 +2735,53 @@
       <w:r>
         <w:t xml:space="preserve">  </w:t>
       </w:r>
+      <w:proofErr w:type="spellStart"/>
       <w:r>
         <w:t>example_microsoft_security_graph_alert_search</w:t>
       </w:r>
+      <w:proofErr w:type="spellEnd"/>
       <w:r>
         <w:br/>
       </w:r>
       <w:r>
         <w:t xml:space="preserve">  </w:t>
       </w:r>
+      <w:proofErr w:type="spellStart"/>
       <w:r>
         <w:t>example_microsoft_secur</w:t>
       </w:r>
       <w:r>
         <w:t>ity_graph_get_alert_details</w:t>
       </w:r>
+      <w:proofErr w:type="spellEnd"/>
       <w:r>
         <w:br/>
       </w:r>
       <w:r>
-        <w:t xml:space="preserve">  example_microsoft_s</w:t>
+        <w:t xml:space="preserve">  </w:t>
+      </w:r>
+      <w:proofErr w:type="spellStart"/>
+      <w:r>
+        <w:t>example_microsoft_s</w:t>
       </w:r>
       <w:r>
         <w:t>ecurity_graph_resolve_alert</w:t>
       </w:r>
+      <w:proofErr w:type="spellEnd"/>
       <w:r>
         <w:br/>
       </w:r>
       <w:r>
-        <w:t xml:space="preserve">  example_microsoft_</w:t>
+        <w:t xml:space="preserve">  </w:t>
+      </w:r>
+      <w:proofErr w:type="spellStart"/>
+      <w:r>
+        <w:t>example_microsoft_</w:t>
       </w:r>
       <w:r>
         <w:t>security_graph_update_alert</w:t>
       </w:r>
+      <w:proofErr w:type="spellEnd"/>
       <w:r>
         <w:br/>
         <w:t>Rules:</w:t>
@@ -2288,14 +2822,10 @@
     </w:p>
     <w:p>
       <w:pPr>
-        <w:pStyle w:val="BodyText"/>
-        <w:ind w:left="360"/>
-      </w:pPr>
-    </w:p>
-    <w:p>
-      <w:pPr>
         <w:pStyle w:val="Heading20"/>
       </w:pPr>
+      <w:bookmarkStart w:id="3" w:name="_GoBack"/>
+      <w:bookmarkEnd w:id="3"/>
       <w:r>
         <w:t>Run the integration framework</w:t>
       </w:r>
@@ -2346,8 +2876,13 @@
           <w:color w:val="000000"/>
         </w:rPr>
       </w:pPr>
-      <w:r>
-        <w:t>resilient-circuits run</w:t>
+      <w:proofErr w:type="gramStart"/>
+      <w:r>
+        <w:t>resilient-circuits</w:t>
+      </w:r>
+      <w:proofErr w:type="gramEnd"/>
+      <w:r>
+        <w:t xml:space="preserve"> run</w:t>
       </w:r>
     </w:p>
     <w:p>
@@ -2449,7 +2984,23 @@
           <w:rFonts w:cs="Arial"/>
           <w:color w:val="000000"/>
         </w:rPr>
-        <w:t>automatically run at startup. On a Red Hat appliance, this is done using a systemd unit file such as the one below. You may need to change the paths to your working directory and app.config.</w:t>
+        <w:t xml:space="preserve">automatically run at startup. On a Red Hat appliance, this is done using a systemd unit file such as the one below. You may need to change the paths to your working directory and </w:t>
+      </w:r>
+      <w:proofErr w:type="spellStart"/>
+      <w:r>
+        <w:rPr>
+          <w:rFonts w:cs="Arial"/>
+          <w:color w:val="000000"/>
+        </w:rPr>
+        <w:t>app.config</w:t>
+      </w:r>
+      <w:proofErr w:type="spellEnd"/>
+      <w:r>
+        <w:rPr>
+          <w:rFonts w:cs="Arial"/>
+          <w:color w:val="000000"/>
+        </w:rPr>
+        <w:t>.</w:t>
       </w:r>
     </w:p>
     <w:p>
@@ -2472,12 +3023,14 @@
         </w:rPr>
         <w:t xml:space="preserve">The unit file must be named </w:t>
       </w:r>
+      <w:proofErr w:type="spellStart"/>
       <w:r>
         <w:rPr>
           <w:rFonts w:ascii="Courier New" w:hAnsi="Courier New" w:cs="Courier New"/>
         </w:rPr>
         <w:t>resilient_circuits.service</w:t>
       </w:r>
+      <w:proofErr w:type="spellEnd"/>
       <w:r>
         <w:rPr>
           <w:rFonts w:cs="Arial"/>
@@ -2490,9 +3043,27 @@
       <w:pPr>
         <w:pStyle w:val="Code0"/>
       </w:pPr>
-      <w:r>
-        <w:t>sudo vi /etc/systemd/system/resilient_circuits.service</w:t>
-      </w:r>
+      <w:proofErr w:type="gramStart"/>
+      <w:r>
+        <w:t>sudo</w:t>
+      </w:r>
+      <w:proofErr w:type="gramEnd"/>
+      <w:r>
+        <w:t xml:space="preserve"> vi /</w:t>
+      </w:r>
+      <w:proofErr w:type="spellStart"/>
+      <w:r>
+        <w:t>etc</w:t>
+      </w:r>
+      <w:proofErr w:type="spellEnd"/>
+      <w:r>
+        <w:t>/systemd/system/</w:t>
+      </w:r>
+      <w:proofErr w:type="spellStart"/>
+      <w:r>
+        <w:t>resilient_circuits.service</w:t>
+      </w:r>
+      <w:proofErr w:type="spellEnd"/>
     </w:p>
     <w:p>
       <w:pPr>
@@ -2542,14 +3113,26 @@
         <w:br/>
       </w:r>
       <w:r>
-        <w:t>After=resilient.service</w:t>
-      </w:r>
+        <w:t>After=</w:t>
+      </w:r>
+      <w:proofErr w:type="spellStart"/>
+      <w:r>
+        <w:t>resilient.service</w:t>
+      </w:r>
+      <w:proofErr w:type="spellEnd"/>
       <w:r>
         <w:br/>
       </w:r>
-      <w:r>
-        <w:t>Requires=resilient.service</w:t>
-      </w:r>
+      <w:proofErr w:type="gramStart"/>
+      <w:r>
+        <w:t>Requires=</w:t>
+      </w:r>
+      <w:proofErr w:type="spellStart"/>
+      <w:proofErr w:type="gramEnd"/>
+      <w:r>
+        <w:t>resilient.service</w:t>
+      </w:r>
+      <w:proofErr w:type="spellEnd"/>
     </w:p>
     <w:p>
       <w:pPr>
@@ -2574,14 +3157,24 @@
       <w:r>
         <w:br/>
       </w:r>
-      <w:r>
-        <w:t>WorkingDirectory=/home/integration</w:t>
+      <w:proofErr w:type="spellStart"/>
+      <w:r>
+        <w:t>WorkingDirectory</w:t>
+      </w:r>
+      <w:proofErr w:type="spellEnd"/>
+      <w:r>
+        <w:t>=/home/integration</w:t>
       </w:r>
       <w:r>
         <w:br/>
       </w:r>
-      <w:r>
-        <w:t>ExecStart=/usr/local/bin/resilient-circuits run</w:t>
+      <w:proofErr w:type="spellStart"/>
+      <w:r>
+        <w:t>ExecStart</w:t>
+      </w:r>
+      <w:proofErr w:type="spellEnd"/>
+      <w:r>
+        <w:t>=/usr/local/bin/resilient-circuits run</w:t>
       </w:r>
       <w:r>
         <w:br/>
@@ -2592,8 +3185,13 @@
       <w:r>
         <w:br/>
       </w:r>
-      <w:r>
-        <w:t>TimeoutSec=10</w:t>
+      <w:proofErr w:type="spellStart"/>
+      <w:r>
+        <w:t>TimeoutSec</w:t>
+      </w:r>
+      <w:proofErr w:type="spellEnd"/>
+      <w:r>
+        <w:t>=10</w:t>
       </w:r>
       <w:r>
         <w:br/>
@@ -2622,9 +3220,19 @@
       <w:r>
         <w:br/>
       </w:r>
-      <w:r>
-        <w:t>WantedBy=multi-user.target</w:t>
-      </w:r>
+      <w:proofErr w:type="spellStart"/>
+      <w:r>
+        <w:t>WantedBy</w:t>
+      </w:r>
+      <w:proofErr w:type="spellEnd"/>
+      <w:r>
+        <w:t>=multi-</w:t>
+      </w:r>
+      <w:proofErr w:type="spellStart"/>
+      <w:r>
+        <w:t>user.target</w:t>
+      </w:r>
+      <w:proofErr w:type="spellEnd"/>
     </w:p>
     <w:p>
       <w:pPr>
@@ -2665,9 +3273,27 @@
       <w:pPr>
         <w:pStyle w:val="Code0"/>
       </w:pPr>
-      <w:r>
-        <w:t>sudo chmod 664 /etc/systemd/system/resilient_circuits.service</w:t>
-      </w:r>
+      <w:proofErr w:type="gramStart"/>
+      <w:r>
+        <w:t>sudo</w:t>
+      </w:r>
+      <w:proofErr w:type="gramEnd"/>
+      <w:r>
+        <w:t xml:space="preserve"> chmod 664 /</w:t>
+      </w:r>
+      <w:proofErr w:type="spellStart"/>
+      <w:r>
+        <w:t>etc</w:t>
+      </w:r>
+      <w:proofErr w:type="spellEnd"/>
+      <w:r>
+        <w:t>/systemd/system/</w:t>
+      </w:r>
+      <w:proofErr w:type="spellStart"/>
+      <w:r>
+        <w:t>resilient_circuits.service</w:t>
+      </w:r>
+      <w:proofErr w:type="spellEnd"/>
     </w:p>
     <w:p>
       <w:pPr>
@@ -2682,7 +3308,7 @@
           <w:color w:val="000000"/>
         </w:rPr>
       </w:pPr>
-      <w:bookmarkStart w:id="3" w:name="_Toc510253268"/>
+      <w:bookmarkStart w:id="4" w:name="_Toc510253268"/>
       <w:r>
         <w:rPr>
           <w:rFonts w:cs="Arial"/>
@@ -2695,8 +3321,21 @@
       <w:pPr>
         <w:pStyle w:val="Code0"/>
       </w:pPr>
-      <w:r>
-        <w:t>sudo systemctl resilient_circuits [start|stop|restart|status]</w:t>
+      <w:proofErr w:type="gramStart"/>
+      <w:r>
+        <w:t>sudo</w:t>
+      </w:r>
+      <w:proofErr w:type="gramEnd"/>
+      <w:r>
+        <w:t xml:space="preserve"> systemctl resilient_circuits [</w:t>
+      </w:r>
+      <w:proofErr w:type="spellStart"/>
+      <w:r>
+        <w:t>start|stop|restart|status</w:t>
+      </w:r>
+      <w:proofErr w:type="spellEnd"/>
+      <w:r>
+        <w:t>]</w:t>
       </w:r>
     </w:p>
     <w:p>
@@ -2754,8 +3393,13 @@
       <w:pPr>
         <w:pStyle w:val="Code0"/>
       </w:pPr>
-      <w:r>
-        <w:t>sudo journalct</w:t>
+      <w:proofErr w:type="gramStart"/>
+      <w:r>
+        <w:t>sudo</w:t>
+      </w:r>
+      <w:proofErr w:type="gramEnd"/>
+      <w:r>
+        <w:t xml:space="preserve"> journalct</w:t>
       </w:r>
       <w:r>
         <w:t>l -u resilient_circuits --since "</w:t>
@@ -2771,8 +3415,8 @@
       <w:pPr>
         <w:pStyle w:val="BodyText"/>
       </w:pPr>
-      <w:bookmarkStart w:id="4" w:name="_Toc510253272"/>
-      <w:bookmarkEnd w:id="3"/>
+      <w:bookmarkStart w:id="5" w:name="_Toc510253272"/>
+      <w:bookmarkEnd w:id="4"/>
     </w:p>
     <w:p>
       <w:pPr>
@@ -2794,15 +3438,15 @@
         <w:keepNext/>
       </w:pPr>
       <w:r>
-        <w:t xml:space="preserve">Once the function package deploys the function(s), you can view them in the Resilient </w:t>
+        <w:t xml:space="preserve">Once the function package deploys the function(s), you can view them in the </w:t>
       </w:r>
       <w:proofErr w:type="gramStart"/>
       <w:r>
-        <w:t>platform</w:t>
+        <w:t>Resilient</w:t>
       </w:r>
       <w:proofErr w:type="gramEnd"/>
       <w:r>
-        <w:t xml:space="preserve"> Functions tab, as shown below.</w:t>
+        <w:t xml:space="preserve"> platform Functions tab, as shown below.</w:t>
       </w:r>
       <w:r>
         <w:t xml:space="preserve"> </w:t>
@@ -2842,7 +3486,7 @@
                     </pic:cNvPicPr>
                   </pic:nvPicPr>
                   <pic:blipFill>
-                    <a:blip r:embed="rId18">
+                    <a:blip r:embed="rId19">
                       <a:extLst>
                         <a:ext uri="{28A0092B-C50C-407E-A947-70E740481C1C}">
                           <a14:useLocalDpi xmlns:a14="http://schemas.microsoft.com/office/drawing/2010/main" val="0"/>
@@ -2892,14 +3536,9 @@
       <w:pPr>
         <w:pStyle w:val="Heading20"/>
       </w:pPr>
-      <w:bookmarkStart w:id="5" w:name="_GoBack"/>
       <w:r>
         <w:lastRenderedPageBreak/>
-        <w:t>Microsoft Security</w:t>
-      </w:r>
-      <w:bookmarkEnd w:id="5"/>
-      <w:r>
-        <w:t xml:space="preserve"> Graph Alert Search</w:t>
+        <w:t>Microsoft Security Graph Alert Search</w:t>
       </w:r>
     </w:p>
     <w:p>
@@ -2945,6 +3584,7 @@
         </w:rPr>
         <w:t xml:space="preserve"> </w:t>
       </w:r>
+      <w:proofErr w:type="spellStart"/>
       <w:r>
         <w:rPr>
           <w:rStyle w:val="CodeChar0"/>
@@ -2957,6 +3597,7 @@
         </w:rPr>
         <w:t>t_security_graph_alert_search_query</w:t>
       </w:r>
+      <w:proofErr w:type="spellEnd"/>
       <w:r>
         <w:rPr>
           <w:color w:val="4F81BD" w:themeColor="accent1"/>
@@ -3024,7 +3665,7 @@
                     </pic:cNvPicPr>
                   </pic:nvPicPr>
                   <pic:blipFill>
-                    <a:blip r:embed="rId19">
+                    <a:blip r:embed="rId20">
                       <a:extLst>
                         <a:ext uri="{28A0092B-C50C-407E-A947-70E740481C1C}">
                           <a14:useLocalDpi xmlns:a14="http://schemas.microsoft.com/office/drawing/2010/main" val="0"/>
@@ -3133,6 +3774,7 @@
         </w:rPr>
         <w:t xml:space="preserve">returns back all details for a specific alert. This function takes one input </w:t>
       </w:r>
+      <w:proofErr w:type="spellStart"/>
       <w:r>
         <w:rPr>
           <w:rStyle w:val="CodeChar0"/>
@@ -3145,6 +3787,7 @@
         </w:rPr>
         <w:t>security_graph_alert_id</w:t>
       </w:r>
+      <w:proofErr w:type="spellEnd"/>
       <w:r>
         <w:rPr>
           <w:rFonts w:cs="Arial"/>
@@ -3186,7 +3829,7 @@
                     </pic:cNvPicPr>
                   </pic:nvPicPr>
                   <pic:blipFill>
-                    <a:blip r:embed="rId20">
+                    <a:blip r:embed="rId21">
                       <a:extLst>
                         <a:ext uri="{28A0092B-C50C-407E-A947-70E740481C1C}">
                           <a14:useLocalDpi xmlns:a14="http://schemas.microsoft.com/office/drawing/2010/main" val="0"/>
@@ -3234,12 +3877,14 @@
         </w:rPr>
         <w:t xml:space="preserve">The default workflow for this function is run against an incident which has the custom incident field </w:t>
       </w:r>
+      <w:proofErr w:type="spellStart"/>
       <w:r>
         <w:rPr>
           <w:rStyle w:val="CodeChar0"/>
         </w:rPr>
         <w:t>microsoft_security_graph_alert_id</w:t>
       </w:r>
+      <w:proofErr w:type="spellEnd"/>
       <w:r>
         <w:rPr>
           <w:rFonts w:cs="Arial"/>
@@ -3292,7 +3937,55 @@
           <w:rFonts w:cs="Arial"/>
           <w:color w:val="000000"/>
         </w:rPr>
-        <w:t xml:space="preserve">is used to update an alert in the Microsoft Graph from the Resilient platform. The function accepts two inputs, the alert’s unique id microsoft_security_graph_alert_id and a JSON string of the data to update an alert with microsoft_security_graph_alert_data. </w:t>
+        <w:t xml:space="preserve">is used to update an alert in the Microsoft Graph from the </w:t>
+      </w:r>
+      <w:proofErr w:type="gramStart"/>
+      <w:r>
+        <w:rPr>
+          <w:rFonts w:cs="Arial"/>
+          <w:color w:val="000000"/>
+        </w:rPr>
+        <w:t>Resilient</w:t>
+      </w:r>
+      <w:proofErr w:type="gramEnd"/>
+      <w:r>
+        <w:rPr>
+          <w:rFonts w:cs="Arial"/>
+          <w:color w:val="000000"/>
+        </w:rPr>
+        <w:t xml:space="preserve"> platform. The function accepts two inputs, the alert’s unique id </w:t>
+      </w:r>
+      <w:proofErr w:type="spellStart"/>
+      <w:r>
+        <w:rPr>
+          <w:rFonts w:cs="Arial"/>
+          <w:color w:val="000000"/>
+        </w:rPr>
+        <w:t>microsoft_security_graph_alert_id</w:t>
+      </w:r>
+      <w:proofErr w:type="spellEnd"/>
+      <w:r>
+        <w:rPr>
+          <w:rFonts w:cs="Arial"/>
+          <w:color w:val="000000"/>
+        </w:rPr>
+        <w:t xml:space="preserve"> and a JSON string of the data to update an alert with </w:t>
+      </w:r>
+      <w:proofErr w:type="spellStart"/>
+      <w:r>
+        <w:rPr>
+          <w:rFonts w:cs="Arial"/>
+          <w:color w:val="000000"/>
+        </w:rPr>
+        <w:t>microsoft_security_graph_alert_data</w:t>
+      </w:r>
+      <w:proofErr w:type="spellEnd"/>
+      <w:r>
+        <w:rPr>
+          <w:rFonts w:cs="Arial"/>
+          <w:color w:val="000000"/>
+        </w:rPr>
+        <w:t xml:space="preserve">. </w:t>
       </w:r>
     </w:p>
     <w:p>
@@ -3328,7 +4021,7 @@
                     </pic:cNvPicPr>
                   </pic:nvPicPr>
                   <pic:blipFill>
-                    <a:blip r:embed="rId21">
+                    <a:blip r:embed="rId22">
                       <a:extLst>
                         <a:ext uri="{28A0092B-C50C-407E-A947-70E740481C1C}">
                           <a14:useLocalDpi xmlns:a14="http://schemas.microsoft.com/office/drawing/2010/main" val="0"/>
@@ -3416,7 +4109,23 @@
           <w:rFonts w:cs="Arial"/>
           <w:color w:val="000000"/>
         </w:rPr>
-        <w:t xml:space="preserve">status to resolved. </w:t>
+        <w:t xml:space="preserve">status to </w:t>
+      </w:r>
+      <w:proofErr w:type="gramStart"/>
+      <w:r>
+        <w:rPr>
+          <w:rFonts w:cs="Arial"/>
+          <w:color w:val="000000"/>
+        </w:rPr>
+        <w:t>resolved</w:t>
+      </w:r>
+      <w:proofErr w:type="gramEnd"/>
+      <w:r>
+        <w:rPr>
+          <w:rFonts w:cs="Arial"/>
+          <w:color w:val="000000"/>
+        </w:rPr>
+        <w:t xml:space="preserve">. </w:t>
       </w:r>
     </w:p>
     <w:p>
@@ -3452,7 +4161,7 @@
                     </pic:cNvPicPr>
                   </pic:nvPicPr>
                   <pic:blipFill>
-                    <a:blip r:embed="rId22">
+                    <a:blip r:embed="rId23">
                       <a:extLst>
                         <a:ext uri="{28A0092B-C50C-407E-A947-70E740481C1C}">
                           <a14:useLocalDpi xmlns:a14="http://schemas.microsoft.com/office/drawing/2010/main" val="0"/>
@@ -3509,18 +4218,36 @@
         </w:rPr>
         <w:t xml:space="preserve">When loaded and set to poll, the alert polling integration spawns a new thread to handle all the polling and creation of incidents. For this to happen, set </w:t>
       </w:r>
+      <w:proofErr w:type="spellStart"/>
       <w:r>
         <w:rPr>
           <w:rStyle w:val="CodeChar0"/>
         </w:rPr>
         <w:t>msg_polling_interval</w:t>
       </w:r>
-      <w:r>
-        <w:rPr>
-          <w:rFonts w:cs="Arial"/>
-          <w:color w:val="000000"/>
-        </w:rPr>
-        <w:t xml:space="preserve"> to a positive integer within the app.config file. This is enable</w:t>
+      <w:proofErr w:type="spellEnd"/>
+      <w:r>
+        <w:rPr>
+          <w:rFonts w:cs="Arial"/>
+          <w:color w:val="000000"/>
+        </w:rPr>
+        <w:t xml:space="preserve"> to a positive integer within the </w:t>
+      </w:r>
+      <w:proofErr w:type="spellStart"/>
+      <w:r>
+        <w:rPr>
+          <w:rFonts w:cs="Arial"/>
+          <w:color w:val="000000"/>
+        </w:rPr>
+        <w:t>app.config</w:t>
+      </w:r>
+      <w:proofErr w:type="spellEnd"/>
+      <w:r>
+        <w:rPr>
+          <w:rFonts w:cs="Arial"/>
+          <w:color w:val="000000"/>
+        </w:rPr>
+        <w:t xml:space="preserve"> file. This is enable</w:t>
       </w:r>
       <w:r>
         <w:rPr>
@@ -3564,18 +4291,38 @@
         </w:rPr>
         <w:t xml:space="preserve">, to disable polling set this to an integer less than 1. </w:t>
       </w:r>
+      <w:proofErr w:type="spellStart"/>
+      <w:proofErr w:type="gramStart"/>
       <w:r>
         <w:rPr>
           <w:rStyle w:val="CodeChar0"/>
         </w:rPr>
         <w:t>incident_template</w:t>
       </w:r>
-      <w:r>
-        <w:rPr>
-          <w:rFonts w:cs="Arial"/>
-          <w:color w:val="000000"/>
-        </w:rPr>
-        <w:t xml:space="preserve"> can be set to the location of a jinja template used to create incident data, if this is not set, the integration will default to using the default packaged template.</w:t>
+      <w:proofErr w:type="spellEnd"/>
+      <w:proofErr w:type="gramEnd"/>
+      <w:r>
+        <w:rPr>
+          <w:rFonts w:cs="Arial"/>
+          <w:color w:val="000000"/>
+        </w:rPr>
+        <w:t xml:space="preserve"> can be set to the location of a </w:t>
+      </w:r>
+      <w:proofErr w:type="spellStart"/>
+      <w:r>
+        <w:rPr>
+          <w:rFonts w:cs="Arial"/>
+          <w:color w:val="000000"/>
+        </w:rPr>
+        <w:t>jinja</w:t>
+      </w:r>
+      <w:proofErr w:type="spellEnd"/>
+      <w:r>
+        <w:rPr>
+          <w:rFonts w:cs="Arial"/>
+          <w:color w:val="000000"/>
+        </w:rPr>
+        <w:t xml:space="preserve"> template used to create incident data, if this is not set, the integration will default to using the default packaged template.</w:t>
       </w:r>
     </w:p>
     <w:p>
@@ -3594,12 +4341,14 @@
         </w:rPr>
         <w:t xml:space="preserve">When the component is loaded and </w:t>
       </w:r>
+      <w:proofErr w:type="spellStart"/>
       <w:r>
         <w:rPr>
           <w:rStyle w:val="CodeChar0"/>
         </w:rPr>
         <w:t>msg_polling_interval</w:t>
       </w:r>
+      <w:proofErr w:type="spellEnd"/>
       <w:r>
         <w:rPr>
           <w:rFonts w:cs="Arial"/>
@@ -3628,12 +4377,14 @@
         </w:rPr>
         <w:t xml:space="preserve"> results down when </w:t>
       </w:r>
+      <w:proofErr w:type="spellStart"/>
       <w:r>
         <w:rPr>
           <w:rStyle w:val="CodeChar0"/>
         </w:rPr>
         <w:t>alert_query</w:t>
       </w:r>
+      <w:proofErr w:type="spellEnd"/>
       <w:r>
         <w:rPr>
           <w:rFonts w:cs="Arial"/>
@@ -3648,12 +4399,14 @@
         </w:rPr>
         <w:t xml:space="preserve">Since </w:t>
       </w:r>
+      <w:proofErr w:type="spellStart"/>
       <w:r>
         <w:rPr>
           <w:rStyle w:val="CodeChar0"/>
         </w:rPr>
         <w:t>alert_query</w:t>
       </w:r>
+      <w:proofErr w:type="spellEnd"/>
       <w:r>
         <w:rPr>
           <w:rFonts w:cs="Arial"/>
@@ -3698,7 +4451,23 @@
           <w:rFonts w:cs="Arial"/>
           <w:color w:val="000000"/>
         </w:rPr>
-        <w:t xml:space="preserve">, etc; just do not start it with </w:t>
+        <w:t xml:space="preserve">, </w:t>
+      </w:r>
+      <w:proofErr w:type="spellStart"/>
+      <w:r>
+        <w:rPr>
+          <w:rFonts w:cs="Arial"/>
+          <w:color w:val="000000"/>
+        </w:rPr>
+        <w:t>etc</w:t>
+      </w:r>
+      <w:proofErr w:type="spellEnd"/>
+      <w:r>
+        <w:rPr>
+          <w:rFonts w:cs="Arial"/>
+          <w:color w:val="000000"/>
+        </w:rPr>
+        <w:t xml:space="preserve">; just do not start it with </w:t>
       </w:r>
       <w:r>
         <w:rPr>
@@ -3718,7 +4487,39 @@
           <w:rFonts w:cs="Arial"/>
           <w:color w:val="000000"/>
         </w:rPr>
-        <w:t>From here, this list is cross-referenced with active incident within the Resilient platform. If the alert already exists as an active incident in the Resilient platform, it moved on to the next alert; otherwise, a new incident is created in the Resilient platform based on the alert data.</w:t>
+        <w:t xml:space="preserve">From here, this list is cross-referenced with active incident within the </w:t>
+      </w:r>
+      <w:proofErr w:type="gramStart"/>
+      <w:r>
+        <w:rPr>
+          <w:rFonts w:cs="Arial"/>
+          <w:color w:val="000000"/>
+        </w:rPr>
+        <w:t>Resilient</w:t>
+      </w:r>
+      <w:proofErr w:type="gramEnd"/>
+      <w:r>
+        <w:rPr>
+          <w:rFonts w:cs="Arial"/>
+          <w:color w:val="000000"/>
+        </w:rPr>
+        <w:t xml:space="preserve"> platform. If the alert already exists as an active incident in the </w:t>
+      </w:r>
+      <w:proofErr w:type="gramStart"/>
+      <w:r>
+        <w:rPr>
+          <w:rFonts w:cs="Arial"/>
+          <w:color w:val="000000"/>
+        </w:rPr>
+        <w:t>Resilient</w:t>
+      </w:r>
+      <w:proofErr w:type="gramEnd"/>
+      <w:r>
+        <w:rPr>
+          <w:rFonts w:cs="Arial"/>
+          <w:color w:val="000000"/>
+        </w:rPr>
+        <w:t xml:space="preserve"> platform, it moved on to the next alert; otherwise, a new incident is created in the Resilient platform based on the alert data.</w:t>
       </w:r>
     </w:p>
     <w:p>
@@ -3765,13 +4566,67 @@
           <w:rFonts w:cs="Arial"/>
           <w:color w:val="000000"/>
         </w:rPr>
-        <w:t xml:space="preserve">. The template utilizes jinja. More documentation can be found at something. Once the custom template is finished, set its location in the config file at: </w:t>
-      </w:r>
+        <w:t xml:space="preserve">. The template utilizes </w:t>
+      </w:r>
+      <w:proofErr w:type="spellStart"/>
+      <w:r>
+        <w:rPr>
+          <w:rFonts w:cs="Arial"/>
+          <w:color w:val="000000"/>
+        </w:rPr>
+        <w:t>jinja</w:t>
+      </w:r>
+      <w:proofErr w:type="spellEnd"/>
+      <w:r>
+        <w:rPr>
+          <w:rFonts w:cs="Arial"/>
+          <w:color w:val="000000"/>
+        </w:rPr>
+        <w:t xml:space="preserve">. More documentation can be found at something. Once the custom template is finished, set its location in the </w:t>
+      </w:r>
+      <w:proofErr w:type="spellStart"/>
+      <w:r>
+        <w:rPr>
+          <w:rFonts w:cs="Arial"/>
+          <w:color w:val="000000"/>
+        </w:rPr>
+        <w:t>config</w:t>
+      </w:r>
+      <w:proofErr w:type="spellEnd"/>
+      <w:r>
+        <w:rPr>
+          <w:rFonts w:cs="Arial"/>
+          <w:color w:val="000000"/>
+        </w:rPr>
+        <w:t xml:space="preserve"> file at: </w:t>
+      </w:r>
+      <w:proofErr w:type="spellStart"/>
       <w:r>
         <w:rPr>
           <w:rStyle w:val="CodeChar0"/>
         </w:rPr>
-        <w:t>incident_template=&lt;location_of_template&gt;</w:t>
+        <w:t>incident_template</w:t>
+      </w:r>
+      <w:proofErr w:type="spellEnd"/>
+      <w:r>
+        <w:rPr>
+          <w:rStyle w:val="CodeChar0"/>
+        </w:rPr>
+        <w:t>=&lt;</w:t>
+      </w:r>
+      <w:proofErr w:type="spellStart"/>
+      <w:r>
+        <w:rPr>
+          <w:rStyle w:val="CodeChar0"/>
+        </w:rPr>
+        <w:t>location_of_template</w:t>
+      </w:r>
+      <w:proofErr w:type="spellEnd"/>
+      <w:r>
+        <w:rPr>
+          <w:rStyle w:val="CodeChar0"/>
+        </w:rPr>
+        <w:t>&gt;</w:t>
       </w:r>
       <w:r>
         <w:rPr>
@@ -3786,7 +4641,7 @@
         <w:pStyle w:val="Heading10"/>
       </w:pPr>
       <w:bookmarkStart w:id="6" w:name="_Toc510253273"/>
-      <w:bookmarkEnd w:id="4"/>
+      <w:bookmarkEnd w:id="5"/>
       <w:r>
         <w:t>Troubleshooting</w:t>
       </w:r>
@@ -3905,11 +4760,16 @@
       <w:r>
         <w:t xml:space="preserve">By default, </w:t>
       </w:r>
+      <w:proofErr w:type="gramStart"/>
       <w:r>
         <w:t>R</w:t>
       </w:r>
       <w:r>
-        <w:t xml:space="preserve">esilient logs are retained at </w:t>
+        <w:t>esilient</w:t>
+      </w:r>
+      <w:proofErr w:type="gramEnd"/>
+      <w:r>
+        <w:t xml:space="preserve"> logs are retained at </w:t>
       </w:r>
       <w:r>
         <w:rPr>
@@ -3956,8 +4816,16 @@
         <w:rPr>
           <w:rStyle w:val="codeChar"/>
         </w:rPr>
-        <w:t>.resilient/app.config</w:t>
-      </w:r>
+        <w:t>.resilient/</w:t>
+      </w:r>
+      <w:proofErr w:type="spellStart"/>
+      <w:r>
+        <w:rPr>
+          <w:rStyle w:val="codeChar"/>
+        </w:rPr>
+        <w:t>app.config</w:t>
+      </w:r>
+      <w:proofErr w:type="spellEnd"/>
       <w:r>
         <w:t xml:space="preserve"> file under the section </w:t>
       </w:r>
@@ -4032,7 +4900,7 @@
       <w:r>
         <w:t xml:space="preserve">For additional support, contact </w:t>
       </w:r>
-      <w:hyperlink r:id="rId23">
+      <w:hyperlink r:id="rId24">
         <w:r>
           <w:rPr>
             <w:rStyle w:val="Hyperlink"/>
@@ -4059,8 +4927,8 @@
       </w:r>
     </w:p>
     <w:sectPr>
-      <w:footerReference w:type="default" r:id="rId24"/>
-      <w:footerReference w:type="first" r:id="rId25"/>
+      <w:footerReference w:type="default" r:id="rId25"/>
+      <w:footerReference w:type="first" r:id="rId26"/>
       <w:pgSz w:w="12240" w:h="15840"/>
       <w:pgMar w:top="1440" w:right="1800" w:bottom="1440" w:left="1800" w:header="720" w:footer="144" w:gutter="0"/>
       <w:pgNumType w:start="1"/>
@@ -4073,7 +4941,7 @@
 </file>
 
 <file path=word/endnotes.xml><?xml version="1.0" encoding="utf-8"?>
-<w:endnotes xmlns:wpc="http://schemas.microsoft.com/office/word/2010/wordprocessingCanvas" xmlns:mo="http://schemas.microsoft.com/office/mac/office/2008/main" xmlns:mc="http://schemas.openxmlformats.org/markup-compatibility/2006" xmlns:mv="urn:schemas-microsoft-com:mac:vml" xmlns:o="urn:schemas-microsoft-com:office:office" xmlns:r="http://schemas.openxmlformats.org/officeDocument/2006/relationships" xmlns:m="http://schemas.openxmlformats.org/officeDocument/2006/math" xmlns:v="urn:schemas-microsoft-com:vml" xmlns:wp14="http://schemas.microsoft.com/office/word/2010/wordprocessingDrawing" xmlns:wp="http://schemas.openxmlformats.org/drawingml/2006/wordprocessingDrawing" xmlns:w10="urn:schemas-microsoft-com:office:word" xmlns:w="http://schemas.openxmlformats.org/wordprocessingml/2006/main" xmlns:w14="http://schemas.microsoft.com/office/word/2010/wordml" xmlns:w15="http://schemas.microsoft.com/office/word/2012/wordml" xmlns:wpg="http://schemas.microsoft.com/office/word/2010/wordprocessingGroup" xmlns:wpi="http://schemas.microsoft.com/office/word/2010/wordprocessingInk" xmlns:wne="http://schemas.microsoft.com/office/word/2006/wordml" xmlns:wps="http://schemas.microsoft.com/office/word/2010/wordprocessingShape" mc:Ignorable="w14 w15 wp14">
+<w:endnotes xmlns:wpc="http://schemas.microsoft.com/office/word/2010/wordprocessingCanvas" xmlns:mc="http://schemas.openxmlformats.org/markup-compatibility/2006" xmlns:o="urn:schemas-microsoft-com:office:office" xmlns:r="http://schemas.openxmlformats.org/officeDocument/2006/relationships" xmlns:m="http://schemas.openxmlformats.org/officeDocument/2006/math" xmlns:v="urn:schemas-microsoft-com:vml" xmlns:wp14="http://schemas.microsoft.com/office/word/2010/wordprocessingDrawing" xmlns:wp="http://schemas.openxmlformats.org/drawingml/2006/wordprocessingDrawing" xmlns:w10="urn:schemas-microsoft-com:office:word" xmlns:w="http://schemas.openxmlformats.org/wordprocessingml/2006/main" xmlns:w14="http://schemas.microsoft.com/office/word/2010/wordml" xmlns:w15="http://schemas.microsoft.com/office/word/2012/wordml" xmlns:wpg="http://schemas.microsoft.com/office/word/2010/wordprocessingGroup" xmlns:wpi="http://schemas.microsoft.com/office/word/2010/wordprocessingInk" xmlns:wne="http://schemas.microsoft.com/office/word/2006/wordml" xmlns:wps="http://schemas.microsoft.com/office/word/2010/wordprocessingShape" mc:Ignorable="w14 w15 wp14">
   <w:endnote w:type="separator" w:id="-1">
     <w:p>
       <w:r>
@@ -4092,7 +4960,7 @@
 </file>
 
 <file path=word/footer1.xml><?xml version="1.0" encoding="utf-8"?>
-<w:ftr xmlns:wpc="http://schemas.microsoft.com/office/word/2010/wordprocessingCanvas" xmlns:mo="http://schemas.microsoft.com/office/mac/office/2008/main" xmlns:mc="http://schemas.openxmlformats.org/markup-compatibility/2006" xmlns:mv="urn:schemas-microsoft-com:mac:vml" xmlns:o="urn:schemas-microsoft-com:office:office" xmlns:r="http://schemas.openxmlformats.org/officeDocument/2006/relationships" xmlns:m="http://schemas.openxmlformats.org/officeDocument/2006/math" xmlns:v="urn:schemas-microsoft-com:vml" xmlns:wp14="http://schemas.microsoft.com/office/word/2010/wordprocessingDrawing" xmlns:wp="http://schemas.openxmlformats.org/drawingml/2006/wordprocessingDrawing" xmlns:w10="urn:schemas-microsoft-com:office:word" xmlns:w="http://schemas.openxmlformats.org/wordprocessingml/2006/main" xmlns:w14="http://schemas.microsoft.com/office/word/2010/wordml" xmlns:w15="http://schemas.microsoft.com/office/word/2012/wordml" xmlns:wpg="http://schemas.microsoft.com/office/word/2010/wordprocessingGroup" xmlns:wpi="http://schemas.microsoft.com/office/word/2010/wordprocessingInk" xmlns:wne="http://schemas.microsoft.com/office/word/2006/wordml" xmlns:wps="http://schemas.microsoft.com/office/word/2010/wordprocessingShape" mc:Ignorable="w14 w15 wp14">
+<w:ftr xmlns:wpc="http://schemas.microsoft.com/office/word/2010/wordprocessingCanvas" xmlns:mc="http://schemas.openxmlformats.org/markup-compatibility/2006" xmlns:o="urn:schemas-microsoft-com:office:office" xmlns:r="http://schemas.openxmlformats.org/officeDocument/2006/relationships" xmlns:m="http://schemas.openxmlformats.org/officeDocument/2006/math" xmlns:v="urn:schemas-microsoft-com:vml" xmlns:wp14="http://schemas.microsoft.com/office/word/2010/wordprocessingDrawing" xmlns:wp="http://schemas.openxmlformats.org/drawingml/2006/wordprocessingDrawing" xmlns:w10="urn:schemas-microsoft-com:office:word" xmlns:w="http://schemas.openxmlformats.org/wordprocessingml/2006/main" xmlns:w14="http://schemas.microsoft.com/office/word/2010/wordml" xmlns:w15="http://schemas.microsoft.com/office/word/2012/wordml" xmlns:wpg="http://schemas.microsoft.com/office/word/2010/wordprocessingGroup" xmlns:wpi="http://schemas.microsoft.com/office/word/2010/wordprocessingInk" xmlns:wne="http://schemas.microsoft.com/office/word/2006/wordml" xmlns:wps="http://schemas.microsoft.com/office/word/2010/wordprocessingShape" mc:Ignorable="w14 w15 wp14">
   <w:p>
     <w:pPr>
       <w:pStyle w:val="Normal1"/>
@@ -4151,7 +5019,7 @@
         <w:sz w:val="18"/>
         <w:szCs w:val="18"/>
       </w:rPr>
-      <w:t>8</w:t>
+      <w:t>12</w:t>
     </w:r>
     <w:r>
       <w:rPr>
@@ -4165,7 +5033,7 @@
 </file>
 
 <file path=word/footer2.xml><?xml version="1.0" encoding="utf-8"?>
-<w:ftr xmlns:wpc="http://schemas.microsoft.com/office/word/2010/wordprocessingCanvas" xmlns:mo="http://schemas.microsoft.com/office/mac/office/2008/main" xmlns:mc="http://schemas.openxmlformats.org/markup-compatibility/2006" xmlns:mv="urn:schemas-microsoft-com:mac:vml" xmlns:o="urn:schemas-microsoft-com:office:office" xmlns:r="http://schemas.openxmlformats.org/officeDocument/2006/relationships" xmlns:m="http://schemas.openxmlformats.org/officeDocument/2006/math" xmlns:v="urn:schemas-microsoft-com:vml" xmlns:wp14="http://schemas.microsoft.com/office/word/2010/wordprocessingDrawing" xmlns:wp="http://schemas.openxmlformats.org/drawingml/2006/wordprocessingDrawing" xmlns:w10="urn:schemas-microsoft-com:office:word" xmlns:w="http://schemas.openxmlformats.org/wordprocessingml/2006/main" xmlns:w14="http://schemas.microsoft.com/office/word/2010/wordml" xmlns:w15="http://schemas.microsoft.com/office/word/2012/wordml" xmlns:wpg="http://schemas.microsoft.com/office/word/2010/wordprocessingGroup" xmlns:wpi="http://schemas.microsoft.com/office/word/2010/wordprocessingInk" xmlns:wne="http://schemas.microsoft.com/office/word/2006/wordml" xmlns:wps="http://schemas.microsoft.com/office/word/2010/wordprocessingShape" mc:Ignorable="w14 w15 wp14">
+<w:ftr xmlns:wpc="http://schemas.microsoft.com/office/word/2010/wordprocessingCanvas" xmlns:mc="http://schemas.openxmlformats.org/markup-compatibility/2006" xmlns:o="urn:schemas-microsoft-com:office:office" xmlns:r="http://schemas.openxmlformats.org/officeDocument/2006/relationships" xmlns:m="http://schemas.openxmlformats.org/officeDocument/2006/math" xmlns:v="urn:schemas-microsoft-com:vml" xmlns:wp14="http://schemas.microsoft.com/office/word/2010/wordprocessingDrawing" xmlns:wp="http://schemas.openxmlformats.org/drawingml/2006/wordprocessingDrawing" xmlns:w10="urn:schemas-microsoft-com:office:word" xmlns:w="http://schemas.openxmlformats.org/wordprocessingml/2006/main" xmlns:w14="http://schemas.microsoft.com/office/word/2010/wordml" xmlns:w15="http://schemas.microsoft.com/office/word/2012/wordml" xmlns:wpg="http://schemas.microsoft.com/office/word/2010/wordprocessingGroup" xmlns:wpi="http://schemas.microsoft.com/office/word/2010/wordprocessingInk" xmlns:wne="http://schemas.microsoft.com/office/word/2006/wordml" xmlns:wps="http://schemas.microsoft.com/office/word/2010/wordprocessingShape" mc:Ignorable="w14 w15 wp14">
   <w:p>
     <w:pPr>
       <w:tabs>
@@ -4326,7 +5194,7 @@
 </file>
 
 <file path=word/footnotes.xml><?xml version="1.0" encoding="utf-8"?>
-<w:footnotes xmlns:wpc="http://schemas.microsoft.com/office/word/2010/wordprocessingCanvas" xmlns:mo="http://schemas.microsoft.com/office/mac/office/2008/main" xmlns:mc="http://schemas.openxmlformats.org/markup-compatibility/2006" xmlns:mv="urn:schemas-microsoft-com:mac:vml" xmlns:o="urn:schemas-microsoft-com:office:office" xmlns:r="http://schemas.openxmlformats.org/officeDocument/2006/relationships" xmlns:m="http://schemas.openxmlformats.org/officeDocument/2006/math" xmlns:v="urn:schemas-microsoft-com:vml" xmlns:wp14="http://schemas.microsoft.com/office/word/2010/wordprocessingDrawing" xmlns:wp="http://schemas.openxmlformats.org/drawingml/2006/wordprocessingDrawing" xmlns:w10="urn:schemas-microsoft-com:office:word" xmlns:w="http://schemas.openxmlformats.org/wordprocessingml/2006/main" xmlns:w14="http://schemas.microsoft.com/office/word/2010/wordml" xmlns:w15="http://schemas.microsoft.com/office/word/2012/wordml" xmlns:wpg="http://schemas.microsoft.com/office/word/2010/wordprocessingGroup" xmlns:wpi="http://schemas.microsoft.com/office/word/2010/wordprocessingInk" xmlns:wne="http://schemas.microsoft.com/office/word/2006/wordml" xmlns:wps="http://schemas.microsoft.com/office/word/2010/wordprocessingShape" mc:Ignorable="w14 w15 wp14">
+<w:footnotes xmlns:wpc="http://schemas.microsoft.com/office/word/2010/wordprocessingCanvas" xmlns:mc="http://schemas.openxmlformats.org/markup-compatibility/2006" xmlns:o="urn:schemas-microsoft-com:office:office" xmlns:r="http://schemas.openxmlformats.org/officeDocument/2006/relationships" xmlns:m="http://schemas.openxmlformats.org/officeDocument/2006/math" xmlns:v="urn:schemas-microsoft-com:vml" xmlns:wp14="http://schemas.microsoft.com/office/word/2010/wordprocessingDrawing" xmlns:wp="http://schemas.openxmlformats.org/drawingml/2006/wordprocessingDrawing" xmlns:w10="urn:schemas-microsoft-com:office:word" xmlns:w="http://schemas.openxmlformats.org/wordprocessingml/2006/main" xmlns:w14="http://schemas.microsoft.com/office/word/2010/wordml" xmlns:w15="http://schemas.microsoft.com/office/word/2012/wordml" xmlns:wpg="http://schemas.microsoft.com/office/word/2010/wordprocessingGroup" xmlns:wpi="http://schemas.microsoft.com/office/word/2010/wordprocessingInk" xmlns:wne="http://schemas.microsoft.com/office/word/2006/wordml" xmlns:wps="http://schemas.microsoft.com/office/word/2010/wordprocessingShape" mc:Ignorable="w14 w15 wp14">
   <w:footnote w:type="separator" w:id="-1">
     <w:p>
       <w:r>
@@ -4345,8 +5213,8 @@
 </file>
 
 <file path=word/numbering.xml><?xml version="1.0" encoding="utf-8"?>
-<w:numbering xmlns:wpc="http://schemas.microsoft.com/office/word/2010/wordprocessingCanvas" xmlns:mo="http://schemas.microsoft.com/office/mac/office/2008/main" xmlns:mc="http://schemas.openxmlformats.org/markup-compatibility/2006" xmlns:mv="urn:schemas-microsoft-com:mac:vml" xmlns:o="urn:schemas-microsoft-com:office:office" xmlns:r="http://schemas.openxmlformats.org/officeDocument/2006/relationships" xmlns:m="http://schemas.openxmlformats.org/officeDocument/2006/math" xmlns:v="urn:schemas-microsoft-com:vml" xmlns:wp14="http://schemas.microsoft.com/office/word/2010/wordprocessingDrawing" xmlns:wp="http://schemas.openxmlformats.org/drawingml/2006/wordprocessingDrawing" xmlns:w10="urn:schemas-microsoft-com:office:word" xmlns:w="http://schemas.openxmlformats.org/wordprocessingml/2006/main" xmlns:w14="http://schemas.microsoft.com/office/word/2010/wordml" xmlns:w15="http://schemas.microsoft.com/office/word/2012/wordml" xmlns:wpg="http://schemas.microsoft.com/office/word/2010/wordprocessingGroup" xmlns:wpi="http://schemas.microsoft.com/office/word/2010/wordprocessingInk" xmlns:wne="http://schemas.microsoft.com/office/word/2006/wordml" xmlns:wps="http://schemas.microsoft.com/office/word/2010/wordprocessingShape" mc:Ignorable="w14 w15 wp14">
-  <w:abstractNum w:abstractNumId="0">
+<w:numbering xmlns:wpc="http://schemas.microsoft.com/office/word/2010/wordprocessingCanvas" xmlns:mc="http://schemas.openxmlformats.org/markup-compatibility/2006" xmlns:o="urn:schemas-microsoft-com:office:office" xmlns:r="http://schemas.openxmlformats.org/officeDocument/2006/relationships" xmlns:m="http://schemas.openxmlformats.org/officeDocument/2006/math" xmlns:v="urn:schemas-microsoft-com:vml" xmlns:wp14="http://schemas.microsoft.com/office/word/2010/wordprocessingDrawing" xmlns:wp="http://schemas.openxmlformats.org/drawingml/2006/wordprocessingDrawing" xmlns:w10="urn:schemas-microsoft-com:office:word" xmlns:w="http://schemas.openxmlformats.org/wordprocessingml/2006/main" xmlns:w14="http://schemas.microsoft.com/office/word/2010/wordml" xmlns:w15="http://schemas.microsoft.com/office/word/2012/wordml" xmlns:wpg="http://schemas.microsoft.com/office/word/2010/wordprocessingGroup" xmlns:wpi="http://schemas.microsoft.com/office/word/2010/wordprocessingInk" xmlns:wne="http://schemas.microsoft.com/office/word/2006/wordml" xmlns:wps="http://schemas.microsoft.com/office/word/2010/wordprocessingShape" mc:Ignorable="w14 w15 wp14">
+  <w:abstractNum w:abstractNumId="0" w15:restartNumberingAfterBreak="0">
     <w:nsid w:val="FFFFFF89"/>
     <w:multiLevelType w:val="singleLevel"/>
     <w:tmpl w:val="CBB6866E"/>
@@ -4366,7 +5234,7 @@
       </w:rPr>
     </w:lvl>
   </w:abstractNum>
-  <w:abstractNum w:abstractNumId="1">
+  <w:abstractNum w:abstractNumId="1" w15:restartNumberingAfterBreak="0">
     <w:nsid w:val="00000001"/>
     <w:multiLevelType w:val="hybridMultilevel"/>
     <w:tmpl w:val="00000001"/>
@@ -4420,7 +5288,7 @@
       <w:lvlJc w:val="left"/>
     </w:lvl>
   </w:abstractNum>
-  <w:abstractNum w:abstractNumId="2">
+  <w:abstractNum w:abstractNumId="2" w15:restartNumberingAfterBreak="0">
     <w:nsid w:val="006B3401"/>
     <w:multiLevelType w:val="multilevel"/>
     <w:tmpl w:val="99A4D4FC"/>
@@ -4533,7 +5401,7 @@
       </w:rPr>
     </w:lvl>
   </w:abstractNum>
-  <w:abstractNum w:abstractNumId="3">
+  <w:abstractNum w:abstractNumId="3" w15:restartNumberingAfterBreak="0">
     <w:nsid w:val="07807899"/>
     <w:multiLevelType w:val="hybridMultilevel"/>
     <w:tmpl w:val="9DB0F5F6"/>
@@ -4619,7 +5487,7 @@
       </w:pPr>
     </w:lvl>
   </w:abstractNum>
-  <w:abstractNum w:abstractNumId="4">
+  <w:abstractNum w:abstractNumId="4" w15:restartNumberingAfterBreak="0">
     <w:nsid w:val="0B0A3FA6"/>
     <w:multiLevelType w:val="hybridMultilevel"/>
     <w:tmpl w:val="0680A61E"/>
@@ -4732,7 +5600,7 @@
       </w:rPr>
     </w:lvl>
   </w:abstractNum>
-  <w:abstractNum w:abstractNumId="5">
+  <w:abstractNum w:abstractNumId="5" w15:restartNumberingAfterBreak="0">
     <w:nsid w:val="0CEF6077"/>
     <w:multiLevelType w:val="hybridMultilevel"/>
     <w:tmpl w:val="81448720"/>
@@ -4818,7 +5686,7 @@
       </w:pPr>
     </w:lvl>
   </w:abstractNum>
-  <w:abstractNum w:abstractNumId="6">
+  <w:abstractNum w:abstractNumId="6" w15:restartNumberingAfterBreak="0">
     <w:nsid w:val="13240AFC"/>
     <w:multiLevelType w:val="hybridMultilevel"/>
     <w:tmpl w:val="359CECB0"/>
@@ -4931,7 +5799,7 @@
       </w:rPr>
     </w:lvl>
   </w:abstractNum>
-  <w:abstractNum w:abstractNumId="7">
+  <w:abstractNum w:abstractNumId="7" w15:restartNumberingAfterBreak="0">
     <w:nsid w:val="1AE5697B"/>
     <w:multiLevelType w:val="hybridMultilevel"/>
     <w:tmpl w:val="0F72E3D4"/>
@@ -5020,7 +5888,7 @@
       </w:pPr>
     </w:lvl>
   </w:abstractNum>
-  <w:abstractNum w:abstractNumId="8">
+  <w:abstractNum w:abstractNumId="8" w15:restartNumberingAfterBreak="0">
     <w:nsid w:val="1EC76384"/>
     <w:multiLevelType w:val="hybridMultilevel"/>
     <w:tmpl w:val="15E0893C"/>
@@ -5133,7 +6001,7 @@
       </w:rPr>
     </w:lvl>
   </w:abstractNum>
-  <w:abstractNum w:abstractNumId="9">
+  <w:abstractNum w:abstractNumId="9" w15:restartNumberingAfterBreak="0">
     <w:nsid w:val="2D152AD4"/>
     <w:multiLevelType w:val="hybridMultilevel"/>
     <w:tmpl w:val="56D47CBE"/>
@@ -5219,7 +6087,7 @@
       </w:pPr>
     </w:lvl>
   </w:abstractNum>
-  <w:abstractNum w:abstractNumId="10">
+  <w:abstractNum w:abstractNumId="10" w15:restartNumberingAfterBreak="0">
     <w:nsid w:val="316D5A22"/>
     <w:multiLevelType w:val="multilevel"/>
     <w:tmpl w:val="1F14B29A"/>
@@ -5368,7 +6236,7 @@
       </w:rPr>
     </w:lvl>
   </w:abstractNum>
-  <w:abstractNum w:abstractNumId="11">
+  <w:abstractNum w:abstractNumId="11" w15:restartNumberingAfterBreak="0">
     <w:nsid w:val="32662758"/>
     <w:multiLevelType w:val="multilevel"/>
     <w:tmpl w:val="23AE2340"/>
@@ -5481,7 +6349,7 @@
       </w:rPr>
     </w:lvl>
   </w:abstractNum>
-  <w:abstractNum w:abstractNumId="12">
+  <w:abstractNum w:abstractNumId="12" w15:restartNumberingAfterBreak="0">
     <w:nsid w:val="35077FFD"/>
     <w:multiLevelType w:val="hybridMultilevel"/>
     <w:tmpl w:val="DF7C262A"/>
@@ -5570,7 +6438,7 @@
       </w:pPr>
     </w:lvl>
   </w:abstractNum>
-  <w:abstractNum w:abstractNumId="13">
+  <w:abstractNum w:abstractNumId="13" w15:restartNumberingAfterBreak="0">
     <w:nsid w:val="352632C8"/>
     <w:multiLevelType w:val="hybridMultilevel"/>
     <w:tmpl w:val="9DB0F5F6"/>
@@ -5656,7 +6524,7 @@
       </w:pPr>
     </w:lvl>
   </w:abstractNum>
-  <w:abstractNum w:abstractNumId="14">
+  <w:abstractNum w:abstractNumId="14" w15:restartNumberingAfterBreak="0">
     <w:nsid w:val="3C2225E6"/>
     <w:multiLevelType w:val="hybridMultilevel"/>
     <w:tmpl w:val="1AA6CFF2"/>
@@ -5742,7 +6610,7 @@
       </w:pPr>
     </w:lvl>
   </w:abstractNum>
-  <w:abstractNum w:abstractNumId="15">
+  <w:abstractNum w:abstractNumId="15" w15:restartNumberingAfterBreak="0">
     <w:nsid w:val="3E40625F"/>
     <w:multiLevelType w:val="hybridMultilevel"/>
     <w:tmpl w:val="7D4413D4"/>
@@ -5828,10 +6696,10 @@
       </w:pPr>
     </w:lvl>
   </w:abstractNum>
-  <w:abstractNum w:abstractNumId="16">
+  <w:abstractNum w:abstractNumId="16" w15:restartNumberingAfterBreak="0">
     <w:nsid w:val="46805354"/>
     <w:multiLevelType w:val="hybridMultilevel"/>
-    <w:tmpl w:val="7E44628C"/>
+    <w:tmpl w:val="2C981916"/>
     <w:lvl w:ilvl="0" w:tplc="0409000F">
       <w:start w:val="1"/>
       <w:numFmt w:val="decimal"/>
@@ -5841,7 +6709,7 @@
         <w:ind w:left="720" w:hanging="360"/>
       </w:pPr>
     </w:lvl>
-    <w:lvl w:ilvl="1" w:tplc="04090019">
+    <w:lvl w:ilvl="1" w:tplc="72906B4E">
       <w:start w:val="1"/>
       <w:numFmt w:val="lowerLetter"/>
       <w:lvlText w:val="%2."/>
@@ -5849,6 +6717,9 @@
       <w:pPr>
         <w:ind w:left="1440" w:hanging="360"/>
       </w:pPr>
+      <w:rPr>
+        <w:rFonts w:hint="default"/>
+      </w:rPr>
     </w:lvl>
     <w:lvl w:ilvl="2" w:tplc="0409001B" w:tentative="1">
       <w:start w:val="1"/>
@@ -5914,7 +6785,7 @@
       </w:pPr>
     </w:lvl>
   </w:abstractNum>
-  <w:abstractNum w:abstractNumId="17">
+  <w:abstractNum w:abstractNumId="17" w15:restartNumberingAfterBreak="0">
     <w:nsid w:val="4B3C7B62"/>
     <w:multiLevelType w:val="hybridMultilevel"/>
     <w:tmpl w:val="D0B64FFA"/>
@@ -6027,7 +6898,7 @@
       </w:rPr>
     </w:lvl>
   </w:abstractNum>
-  <w:abstractNum w:abstractNumId="18">
+  <w:abstractNum w:abstractNumId="18" w15:restartNumberingAfterBreak="0">
     <w:nsid w:val="4DB26FB9"/>
     <w:multiLevelType w:val="hybridMultilevel"/>
     <w:tmpl w:val="CE56314E"/>
@@ -6113,7 +6984,7 @@
       </w:pPr>
     </w:lvl>
   </w:abstractNum>
-  <w:abstractNum w:abstractNumId="19">
+  <w:abstractNum w:abstractNumId="19" w15:restartNumberingAfterBreak="0">
     <w:nsid w:val="545763FA"/>
     <w:multiLevelType w:val="hybridMultilevel"/>
     <w:tmpl w:val="52B8EDF2"/>
@@ -6226,7 +7097,7 @@
       </w:rPr>
     </w:lvl>
   </w:abstractNum>
-  <w:abstractNum w:abstractNumId="20">
+  <w:abstractNum w:abstractNumId="20" w15:restartNumberingAfterBreak="0">
     <w:nsid w:val="5A315452"/>
     <w:multiLevelType w:val="hybridMultilevel"/>
     <w:tmpl w:val="23723A64"/>
@@ -6315,7 +7186,7 @@
       </w:pPr>
     </w:lvl>
   </w:abstractNum>
-  <w:abstractNum w:abstractNumId="21">
+  <w:abstractNum w:abstractNumId="21" w15:restartNumberingAfterBreak="0">
     <w:nsid w:val="6A4070EB"/>
     <w:multiLevelType w:val="hybridMultilevel"/>
     <w:tmpl w:val="61D226EA"/>
@@ -6404,7 +7275,7 @@
       </w:pPr>
     </w:lvl>
   </w:abstractNum>
-  <w:abstractNum w:abstractNumId="22">
+  <w:abstractNum w:abstractNumId="22" w15:restartNumberingAfterBreak="0">
     <w:nsid w:val="6B336021"/>
     <w:multiLevelType w:val="multilevel"/>
     <w:tmpl w:val="3974804C"/>
@@ -6553,7 +7424,7 @@
       </w:rPr>
     </w:lvl>
   </w:abstractNum>
-  <w:abstractNum w:abstractNumId="23">
+  <w:abstractNum w:abstractNumId="23" w15:restartNumberingAfterBreak="0">
     <w:nsid w:val="6EA04465"/>
     <w:multiLevelType w:val="hybridMultilevel"/>
     <w:tmpl w:val="6C3806E2"/>
@@ -6666,7 +7537,7 @@
       </w:rPr>
     </w:lvl>
   </w:abstractNum>
-  <w:abstractNum w:abstractNumId="24">
+  <w:abstractNum w:abstractNumId="24" w15:restartNumberingAfterBreak="0">
     <w:nsid w:val="6F887C85"/>
     <w:multiLevelType w:val="multilevel"/>
     <w:tmpl w:val="9B6AD0C8"/>
@@ -6779,7 +7650,7 @@
       </w:pPr>
     </w:lvl>
   </w:abstractNum>
-  <w:abstractNum w:abstractNumId="25">
+  <w:abstractNum w:abstractNumId="25" w15:restartNumberingAfterBreak="0">
     <w:nsid w:val="73BB1991"/>
     <w:multiLevelType w:val="hybridMultilevel"/>
     <w:tmpl w:val="3D58C05E"/>
@@ -6893,7 +7764,7 @@
       </w:rPr>
     </w:lvl>
   </w:abstractNum>
-  <w:abstractNum w:abstractNumId="26">
+  <w:abstractNum w:abstractNumId="26" w15:restartNumberingAfterBreak="0">
     <w:nsid w:val="78337C56"/>
     <w:multiLevelType w:val="multilevel"/>
     <w:tmpl w:val="23AE2340"/>
@@ -7006,7 +7877,7 @@
       </w:rPr>
     </w:lvl>
   </w:abstractNum>
-  <w:abstractNum w:abstractNumId="27">
+  <w:abstractNum w:abstractNumId="27" w15:restartNumberingAfterBreak="0">
     <w:nsid w:val="795C0914"/>
     <w:multiLevelType w:val="multilevel"/>
     <w:tmpl w:val="DC3A327C"/>
@@ -7155,7 +8026,7 @@
       </w:rPr>
     </w:lvl>
   </w:abstractNum>
-  <w:abstractNum w:abstractNumId="28">
+  <w:abstractNum w:abstractNumId="28" w15:restartNumberingAfterBreak="0">
     <w:nsid w:val="7E21193F"/>
     <w:multiLevelType w:val="multilevel"/>
     <w:tmpl w:val="23AE2340"/>
@@ -7268,7 +8139,7 @@
       </w:rPr>
     </w:lvl>
   </w:abstractNum>
-  <w:abstractNum w:abstractNumId="29">
+  <w:abstractNum w:abstractNumId="29" w15:restartNumberingAfterBreak="0">
     <w:nsid w:val="7FB773C7"/>
     <w:multiLevelType w:val="hybridMultilevel"/>
     <w:tmpl w:val="C68A27AC"/>
@@ -7503,7 +8374,7 @@
     </w:rPrDefault>
     <w:pPrDefault/>
   </w:docDefaults>
-  <w:latentStyles w:defLockedState="0" w:defUIPriority="99" w:defSemiHidden="0" w:defUnhideWhenUsed="0" w:defQFormat="0" w:count="380">
+  <w:latentStyles w:defLockedState="0" w:defUIPriority="99" w:defSemiHidden="0" w:defUnhideWhenUsed="0" w:defQFormat="0" w:count="371">
     <w:lsdException w:name="Normal" w:uiPriority="0" w:qFormat="1"/>
     <w:lsdException w:name="heading 1" w:uiPriority="0" w:qFormat="1"/>
     <w:lsdException w:name="heading 2" w:semiHidden="1" w:uiPriority="9" w:unhideWhenUsed="1" w:qFormat="1"/>
@@ -8052,11 +8923,8 @@
     <w:tblPr>
       <w:tblStyleRowBandSize w:val="1"/>
       <w:tblStyleColBandSize w:val="1"/>
-      <w:tblInd w:w="0" w:type="dxa"/>
       <w:tblCellMar>
-        <w:top w:w="0" w:type="dxa"/>
         <w:left w:w="115" w:type="dxa"/>
-        <w:bottom w:w="0" w:type="dxa"/>
         <w:right w:w="115" w:type="dxa"/>
       </w:tblCellMar>
     </w:tblPr>
@@ -8067,11 +8935,8 @@
     <w:tblPr>
       <w:tblStyleRowBandSize w:val="1"/>
       <w:tblStyleColBandSize w:val="1"/>
-      <w:tblInd w:w="0" w:type="dxa"/>
       <w:tblCellMar>
-        <w:top w:w="0" w:type="dxa"/>
         <w:left w:w="115" w:type="dxa"/>
-        <w:bottom w:w="0" w:type="dxa"/>
         <w:right w:w="115" w:type="dxa"/>
       </w:tblCellMar>
     </w:tblPr>
@@ -8925,7 +9790,7 @@
 </file>
 
 <file path=customXml/itemProps1.xml><?xml version="1.0" encoding="utf-8"?>
-<ds:datastoreItem xmlns:ds="http://schemas.openxmlformats.org/officeDocument/2006/customXml" ds:itemID="{2C710045-AF47-C445-9B3E-F560C034E353}">
+<ds:datastoreItem xmlns:ds="http://schemas.openxmlformats.org/officeDocument/2006/customXml" ds:itemID="{11FCC3D2-9258-4689-86D6-ABD8D9FCB132}">
   <ds:schemaRefs>
     <ds:schemaRef ds:uri="http://schemas.openxmlformats.org/officeDocument/2006/bibliography"/>
   </ds:schemaRefs>

</xml_diff>

<commit_message>
INT-2832 add updates for AppHost
</commit_message>
<xml_diff>
--- a/fn_microsoft_security_graph/doc/Microsoft_Graph_Security_API_Integration.docx
+++ b/fn_microsoft_security_graph/doc/Microsoft_Graph_Security_API_Integration.docx
@@ -1,6 +1,6 @@
 
 <file path=word/document.xml><?xml version="1.0" encoding="utf-8"?>
-<w:document xmlns:wpc="http://schemas.microsoft.com/office/word/2010/wordprocessingCanvas" xmlns:mc="http://schemas.openxmlformats.org/markup-compatibility/2006" xmlns:o="urn:schemas-microsoft-com:office:office" xmlns:r="http://schemas.openxmlformats.org/officeDocument/2006/relationships" xmlns:m="http://schemas.openxmlformats.org/officeDocument/2006/math" xmlns:v="urn:schemas-microsoft-com:vml" xmlns:wp14="http://schemas.microsoft.com/office/word/2010/wordprocessingDrawing" xmlns:wp="http://schemas.openxmlformats.org/drawingml/2006/wordprocessingDrawing" xmlns:w10="urn:schemas-microsoft-com:office:word" xmlns:w="http://schemas.openxmlformats.org/wordprocessingml/2006/main" xmlns:w14="http://schemas.microsoft.com/office/word/2010/wordml" xmlns:w15="http://schemas.microsoft.com/office/word/2012/wordml" xmlns:wpg="http://schemas.microsoft.com/office/word/2010/wordprocessingGroup" xmlns:wpi="http://schemas.microsoft.com/office/word/2010/wordprocessingInk" xmlns:wne="http://schemas.microsoft.com/office/word/2006/wordml" xmlns:wps="http://schemas.microsoft.com/office/word/2010/wordprocessingShape" mc:Ignorable="w14 w15 wp14">
+<w:document xmlns:wpc="http://schemas.microsoft.com/office/word/2010/wordprocessingCanvas" xmlns:cx="http://schemas.microsoft.com/office/drawing/2014/chartex" xmlns:cx1="http://schemas.microsoft.com/office/drawing/2015/9/8/chartex" xmlns:cx2="http://schemas.microsoft.com/office/drawing/2015/10/21/chartex" xmlns:cx3="http://schemas.microsoft.com/office/drawing/2016/5/9/chartex" xmlns:cx4="http://schemas.microsoft.com/office/drawing/2016/5/10/chartex" xmlns:cx5="http://schemas.microsoft.com/office/drawing/2016/5/11/chartex" xmlns:cx6="http://schemas.microsoft.com/office/drawing/2016/5/12/chartex" xmlns:cx7="http://schemas.microsoft.com/office/drawing/2016/5/13/chartex" xmlns:cx8="http://schemas.microsoft.com/office/drawing/2016/5/14/chartex" xmlns:mc="http://schemas.openxmlformats.org/markup-compatibility/2006" xmlns:aink="http://schemas.microsoft.com/office/drawing/2016/ink" xmlns:am3d="http://schemas.microsoft.com/office/drawing/2017/model3d" xmlns:o="urn:schemas-microsoft-com:office:office" xmlns:r="http://schemas.openxmlformats.org/officeDocument/2006/relationships" xmlns:m="http://schemas.openxmlformats.org/officeDocument/2006/math" xmlns:v="urn:schemas-microsoft-com:vml" xmlns:wp14="http://schemas.microsoft.com/office/word/2010/wordprocessingDrawing" xmlns:wp="http://schemas.openxmlformats.org/drawingml/2006/wordprocessingDrawing" xmlns:w10="urn:schemas-microsoft-com:office:word" xmlns:w="http://schemas.openxmlformats.org/wordprocessingml/2006/main" xmlns:w14="http://schemas.microsoft.com/office/word/2010/wordml" xmlns:w15="http://schemas.microsoft.com/office/word/2012/wordml" xmlns:w16cex="http://schemas.microsoft.com/office/word/2018/wordml/cex" xmlns:w16cid="http://schemas.microsoft.com/office/word/2016/wordml/cid" xmlns:w16="http://schemas.microsoft.com/office/word/2018/wordml" xmlns:w16se="http://schemas.microsoft.com/office/word/2015/wordml/symex" xmlns:wpg="http://schemas.microsoft.com/office/word/2010/wordprocessingGroup" xmlns:wpi="http://schemas.microsoft.com/office/word/2010/wordprocessingInk" xmlns:wne="http://schemas.microsoft.com/office/word/2006/wordml" xmlns:wps="http://schemas.microsoft.com/office/word/2010/wordprocessingShape" mc:Ignorable="w14 w15 w16se w16cid w16 w16cex wp14">
   <w:background w:color="FFFFFF"/>
   <w:body>
     <w:p>
@@ -181,7 +181,13 @@
         <w:rPr>
           <w:color w:val="FF8300"/>
         </w:rPr>
-        <w:t xml:space="preserve"> V1.0.0</w:t>
+        <w:t xml:space="preserve"> V1.0.</w:t>
+      </w:r>
+      <w:r>
+        <w:rPr>
+          <w:color w:val="FF8300"/>
+        </w:rPr>
+        <w:t>2</w:t>
       </w:r>
     </w:p>
     <w:p>
@@ -199,25 +205,7 @@
         <w:rPr>
           <w:rFonts w:ascii="Times New Roman" w:eastAsia="Times New Roman" w:hAnsi="Times New Roman" w:cs="Times New Roman"/>
         </w:rPr>
-        <w:t>February</w:t>
-      </w:r>
-      <w:r>
-        <w:rPr>
-          <w:rFonts w:ascii="Times New Roman" w:eastAsia="Times New Roman" w:hAnsi="Times New Roman" w:cs="Times New Roman"/>
-        </w:rPr>
-        <w:t xml:space="preserve"> </w:t>
-      </w:r>
-      <w:r>
-        <w:rPr>
-          <w:rFonts w:ascii="Times New Roman" w:eastAsia="Times New Roman" w:hAnsi="Times New Roman" w:cs="Times New Roman"/>
-        </w:rPr>
-        <w:t>201</w:t>
-      </w:r>
-      <w:r>
-        <w:rPr>
-          <w:rFonts w:ascii="Times New Roman" w:eastAsia="Times New Roman" w:hAnsi="Times New Roman" w:cs="Times New Roman"/>
-        </w:rPr>
-        <w:t>9</w:t>
+        <w:t>August 2020</w:t>
       </w:r>
     </w:p>
     <w:p>
@@ -242,25 +230,7 @@
           <w:sz w:val="20"/>
           <w:szCs w:val="20"/>
         </w:rPr>
-        <w:t xml:space="preserve">Resilient Functions simplify development of integrations by wrapping each activity into an individual workflow component. These components can be easily installed, then used and combined in </w:t>
-      </w:r>
-      <w:proofErr w:type="gramStart"/>
-      <w:r>
-        <w:rPr>
-          <w:rFonts w:ascii="Arial" w:eastAsia="Arial" w:hAnsi="Arial" w:cs="Arial"/>
-          <w:sz w:val="20"/>
-          <w:szCs w:val="20"/>
-        </w:rPr>
-        <w:t>Resilient</w:t>
-      </w:r>
-      <w:proofErr w:type="gramEnd"/>
-      <w:r>
-        <w:rPr>
-          <w:rFonts w:ascii="Arial" w:eastAsia="Arial" w:hAnsi="Arial" w:cs="Arial"/>
-          <w:sz w:val="20"/>
-          <w:szCs w:val="20"/>
-        </w:rPr>
-        <w:t xml:space="preserve"> workflows. The Resilient platform sends data to the function component that performs an activity then returns the results to the workflow. The results can be acted upon by scripts, rules, and workflow decision points to dynamically orchestrate the security incident response activities.</w:t>
+        <w:t>Resilient Functions simplify development of integrations by wrapping each activity into an individual workflow component. These components can be easily installed, then used and combined in Resilient workflows. The Resilient platform sends data to the function component that performs an activity then returns the results to the workflow. The results can be acted upon by scripts, rules, and workflow decision points to dynamically orchestrate the security incident response activities.</w:t>
       </w:r>
     </w:p>
     <w:p>
@@ -318,15 +288,7 @@
         <w:t xml:space="preserve"> API functions contain</w:t>
       </w:r>
       <w:r>
-        <w:t xml:space="preserve"> the ability to call multiple security endpoints within the Microsoft Graph, while the Alert Polling Integration allows for creation of new incidents in the </w:t>
-      </w:r>
-      <w:proofErr w:type="gramStart"/>
-      <w:r>
-        <w:t>Resilient</w:t>
-      </w:r>
-      <w:proofErr w:type="gramEnd"/>
-      <w:r>
-        <w:t xml:space="preserve"> platform</w:t>
+        <w:t xml:space="preserve"> the ability to call multiple security endpoints within the Microsoft Graph, while the Alert Polling Integration allows for creation of new incidents in the Resilient platform</w:t>
       </w:r>
       <w:r>
         <w:t xml:space="preserve"> from alerts</w:t>
@@ -414,15 +376,7 @@
         </w:numPr>
       </w:pPr>
       <w:r>
-        <w:t xml:space="preserve">You have a </w:t>
-      </w:r>
-      <w:proofErr w:type="gramStart"/>
-      <w:r>
-        <w:t>Resilient</w:t>
-      </w:r>
-      <w:proofErr w:type="gramEnd"/>
-      <w:r>
-        <w:t xml:space="preserve"> account to use for the integrations. T</w:t>
+        <w:t>You have a Resilient account to use for the integrations. T</w:t>
       </w:r>
       <w:r>
         <w:t>his can be any account that has the permission to view and modify administrator and customization settings</w:t>
@@ -448,15 +402,7 @@
         </w:rPr>
       </w:pPr>
       <w:r>
-        <w:t xml:space="preserve">You have access to a </w:t>
-      </w:r>
-      <w:proofErr w:type="gramStart"/>
-      <w:r>
-        <w:t>Resilient</w:t>
-      </w:r>
-      <w:proofErr w:type="gramEnd"/>
-      <w:r>
-        <w:t xml:space="preserve"> integration server where you will deploy and run the functions code. If not, you need to install and configure the server as described in the </w:t>
+        <w:t xml:space="preserve">You have access to a Resilient integration server where you will deploy and run the functions code. If not, you need to install and configure the server as described in the </w:t>
       </w:r>
       <w:hyperlink r:id="rId10" w:history="1">
         <w:r>
@@ -485,31 +431,7 @@
           <w:rPr>
             <w:rStyle w:val="Hyperlink"/>
           </w:rPr>
-          <w:t>A</w:t>
-        </w:r>
-        <w:r>
-          <w:rPr>
-            <w:rStyle w:val="Hyperlink"/>
-          </w:rPr>
-          <w:t>u</w:t>
-        </w:r>
-        <w:r>
-          <w:rPr>
-            <w:rStyle w:val="Hyperlink"/>
-          </w:rPr>
-          <w:t>thorization and the Microso</w:t>
-        </w:r>
-        <w:r>
-          <w:rPr>
-            <w:rStyle w:val="Hyperlink"/>
-          </w:rPr>
-          <w:t>f</w:t>
-        </w:r>
-        <w:r>
-          <w:rPr>
-            <w:rStyle w:val="Hyperlink"/>
-          </w:rPr>
-          <w:t>t Graph Security API</w:t>
+          <w:t>Authorization and the Microsoft Graph Security API</w:t>
         </w:r>
       </w:hyperlink>
       <w:r>
@@ -841,25 +763,7 @@
           <w:color w:val="auto"/>
           <w:sz w:val="20"/>
         </w:rPr>
-        <w:t xml:space="preserve"> displayed in the </w:t>
-      </w:r>
-      <w:proofErr w:type="gramStart"/>
-      <w:r>
-        <w:rPr>
-          <w:rFonts w:ascii="Arial" w:eastAsia="Times New Roman" w:hAnsi="Arial" w:cs="Times New Roman"/>
-          <w:color w:val="auto"/>
-          <w:sz w:val="20"/>
-        </w:rPr>
-        <w:t>New</w:t>
-      </w:r>
-      <w:proofErr w:type="gramEnd"/>
-      <w:r>
-        <w:rPr>
-          <w:rFonts w:ascii="Arial" w:eastAsia="Times New Roman" w:hAnsi="Arial" w:cs="Times New Roman"/>
-          <w:color w:val="auto"/>
-          <w:sz w:val="20"/>
-        </w:rPr>
-        <w:t xml:space="preserve"> password generated dialog. </w:t>
+        <w:t xml:space="preserve"> displayed in the New password generated dialog. </w:t>
       </w:r>
     </w:p>
     <w:p>
@@ -1031,7 +935,6 @@
         </w:rPr>
         <w:t xml:space="preserve">ns </w:t>
       </w:r>
-      <w:proofErr w:type="spellStart"/>
       <w:r>
         <w:rPr>
           <w:rFonts w:ascii="Arial" w:eastAsia="Times New Roman" w:hAnsi="Arial"/>
@@ -1041,7 +944,6 @@
         </w:rPr>
         <w:t>SecurityEvents.Read.All</w:t>
       </w:r>
-      <w:proofErr w:type="spellEnd"/>
       <w:r>
         <w:rPr>
           <w:rFonts w:ascii="Arial" w:eastAsia="Times New Roman" w:hAnsi="Arial"/>
@@ -1050,7 +952,6 @@
         </w:rPr>
         <w:t>, and </w:t>
       </w:r>
-      <w:proofErr w:type="spellStart"/>
       <w:r>
         <w:rPr>
           <w:rFonts w:ascii="Arial" w:eastAsia="Times New Roman" w:hAnsi="Arial"/>
@@ -1060,7 +961,6 @@
         </w:rPr>
         <w:t>SecurityEvents.ReadWrite.All</w:t>
       </w:r>
-      <w:proofErr w:type="spellEnd"/>
       <w:r>
         <w:rPr>
           <w:rFonts w:ascii="Arial" w:eastAsia="Times New Roman" w:hAnsi="Arial"/>
@@ -1489,15 +1389,7 @@
         <w:pStyle w:val="BodyText"/>
       </w:pPr>
       <w:r>
-        <w:t xml:space="preserve">The functions package contains Python components that are called by the </w:t>
-      </w:r>
-      <w:proofErr w:type="gramStart"/>
-      <w:r>
-        <w:t>Resilient</w:t>
-      </w:r>
-      <w:proofErr w:type="gramEnd"/>
-      <w:r>
-        <w:t xml:space="preserve"> platform to execute the functions during your workflows. These components run in the R</w:t>
+        <w:t>The functions package contains Python components that are called by the Resilient platform to execute the functions during your workflows. These components run in the R</w:t>
       </w:r>
       <w:r>
         <w:t>esilient</w:t>
@@ -1520,15 +1412,7 @@
         <w:pStyle w:val="BodyText"/>
       </w:pPr>
       <w:r>
-        <w:t xml:space="preserve">The package also includes </w:t>
-      </w:r>
-      <w:proofErr w:type="gramStart"/>
-      <w:r>
-        <w:t>Resilient</w:t>
-      </w:r>
-      <w:proofErr w:type="gramEnd"/>
-      <w:r>
-        <w:t xml:space="preserve"> customizations that will be imported into the platform later.</w:t>
+        <w:t>The package also includes Resilient customizations that will be imported into the platform later.</w:t>
       </w:r>
     </w:p>
     <w:p>
@@ -1557,13 +1441,8 @@
         <w:ind w:left="547"/>
         <w:contextualSpacing/>
       </w:pPr>
-      <w:proofErr w:type="gramStart"/>
-      <w:r>
-        <w:t>sudo</w:t>
-      </w:r>
-      <w:proofErr w:type="gramEnd"/>
-      <w:r>
-        <w:t xml:space="preserve"> pip install --upgrade pip</w:t>
+      <w:r>
+        <w:t>sudo pip install --upgrade pip</w:t>
       </w:r>
     </w:p>
     <w:p>
@@ -1572,19 +1451,9 @@
         <w:ind w:left="547"/>
         <w:contextualSpacing/>
       </w:pPr>
-      <w:proofErr w:type="gramStart"/>
-      <w:r>
-        <w:t>sudo</w:t>
-      </w:r>
-      <w:proofErr w:type="gramEnd"/>
-      <w:r>
-        <w:t xml:space="preserve"> pip install --upgrade </w:t>
-      </w:r>
-      <w:proofErr w:type="spellStart"/>
-      <w:r>
-        <w:t>setuptools</w:t>
-      </w:r>
-      <w:proofErr w:type="spellEnd"/>
+      <w:r>
+        <w:t>sudo pip install --upgrade setuptools</w:t>
+      </w:r>
     </w:p>
     <w:p>
       <w:pPr>
@@ -1592,13 +1461,8 @@
         <w:ind w:left="547"/>
         <w:contextualSpacing/>
       </w:pPr>
-      <w:proofErr w:type="gramStart"/>
-      <w:r>
-        <w:t>sudo</w:t>
-      </w:r>
-      <w:proofErr w:type="gramEnd"/>
-      <w:r>
-        <w:t xml:space="preserve"> pip install --upgrade resilient-circuits</w:t>
+      <w:r>
+        <w:t>sudo pip install --upgrade resilient-circuits</w:t>
       </w:r>
     </w:p>
     <w:p>
@@ -1630,13 +1494,8 @@
           <w:lang w:val="en-GB"/>
         </w:rPr>
       </w:pPr>
-      <w:proofErr w:type="gramStart"/>
-      <w:r>
-        <w:t>sudo</w:t>
-      </w:r>
-      <w:proofErr w:type="gramEnd"/>
-      <w:r>
-        <w:t xml:space="preserve"> pip install --upgrade fn_</w:t>
+      <w:r>
+        <w:t>sudo pip install --upgrade fn_</w:t>
       </w:r>
       <w:r>
         <w:t>microsoft_security_graph</w:t>
@@ -1681,13 +1540,8 @@
         <w:pStyle w:val="Code0"/>
         <w:ind w:left="0" w:firstLine="360"/>
       </w:pPr>
-      <w:proofErr w:type="gramStart"/>
-      <w:r>
-        <w:t>sudo</w:t>
-      </w:r>
-      <w:proofErr w:type="gramEnd"/>
-      <w:r>
-        <w:t xml:space="preserve"> pip install --upgrade</w:t>
+      <w:r>
+        <w:t>sudo pip install --upgrade</w:t>
       </w:r>
       <w:r>
         <w:t xml:space="preserve"> fn_microsoft_security_graph-1.0.0.tar.gz</w:t>
@@ -1793,13 +1647,8 @@
         <w:keepNext/>
         <w:ind w:left="720"/>
       </w:pPr>
-      <w:proofErr w:type="gramStart"/>
-      <w:r>
-        <w:t>sudo</w:t>
-      </w:r>
-      <w:proofErr w:type="gramEnd"/>
-      <w:r>
-        <w:t xml:space="preserve"> su - integration</w:t>
+      <w:r>
+        <w:t>sudo su - integration</w:t>
       </w:r>
     </w:p>
     <w:p>
@@ -1867,21 +1716,8 @@
         <w:keepNext/>
         <w:ind w:left="720"/>
       </w:pPr>
-      <w:proofErr w:type="gramStart"/>
-      <w:r>
-        <w:t>resilient-circuits</w:t>
-      </w:r>
-      <w:proofErr w:type="gramEnd"/>
-      <w:r>
-        <w:t xml:space="preserve"> </w:t>
-      </w:r>
-      <w:proofErr w:type="spellStart"/>
-      <w:r>
-        <w:t>config</w:t>
-      </w:r>
-      <w:proofErr w:type="spellEnd"/>
-      <w:r>
-        <w:t xml:space="preserve"> -c</w:t>
+      <w:r>
+        <w:t>resilient-circuits config -c</w:t>
       </w:r>
     </w:p>
     <w:p>
@@ -1890,11 +1726,9 @@
         <w:keepNext/>
         <w:ind w:left="720"/>
       </w:pPr>
-      <w:proofErr w:type="gramStart"/>
       <w:r>
         <w:t>or</w:t>
       </w:r>
-      <w:proofErr w:type="gramEnd"/>
     </w:p>
     <w:p>
       <w:pPr>
@@ -1902,21 +1736,8 @@
         <w:keepNext/>
         <w:ind w:left="720"/>
       </w:pPr>
-      <w:proofErr w:type="gramStart"/>
-      <w:r>
-        <w:t>resilient-circuits</w:t>
-      </w:r>
-      <w:proofErr w:type="gramEnd"/>
-      <w:r>
-        <w:t xml:space="preserve"> </w:t>
-      </w:r>
-      <w:proofErr w:type="spellStart"/>
-      <w:r>
-        <w:t>config</w:t>
-      </w:r>
-      <w:proofErr w:type="spellEnd"/>
-      <w:r>
-        <w:t xml:space="preserve"> -u</w:t>
+      <w:r>
+        <w:t>resilient-circuits config -u</w:t>
       </w:r>
     </w:p>
     <w:p>
@@ -1973,23 +1794,7 @@
           <w:rFonts w:cs="Arial"/>
           <w:color w:val="000000"/>
         </w:rPr>
-        <w:t xml:space="preserve"> section, ensure that you provide all the information required to connect to the </w:t>
-      </w:r>
-      <w:proofErr w:type="gramStart"/>
-      <w:r>
-        <w:rPr>
-          <w:rFonts w:cs="Arial"/>
-          <w:color w:val="000000"/>
-        </w:rPr>
-        <w:t>Resilient</w:t>
-      </w:r>
-      <w:proofErr w:type="gramEnd"/>
-      <w:r>
-        <w:rPr>
-          <w:rFonts w:cs="Arial"/>
-          <w:color w:val="000000"/>
-        </w:rPr>
-        <w:t xml:space="preserve"> platform.</w:t>
+        <w:t xml:space="preserve"> section, ensure that you provide all the information required to connect to the Resilient platform.</w:t>
       </w:r>
     </w:p>
     <w:p>
@@ -2010,15 +1815,7 @@
           <w:rFonts w:cs="Arial"/>
           <w:color w:val="000000"/>
         </w:rPr>
-        <w:t>In the [</w:t>
-      </w:r>
-      <w:proofErr w:type="spellStart"/>
-      <w:r>
-        <w:rPr>
-          <w:rFonts w:cs="Arial"/>
-          <w:color w:val="000000"/>
-        </w:rPr>
-        <w:t>fn</w:t>
+        <w:t>In the [fn</w:t>
       </w:r>
       <w:r>
         <w:rPr>
@@ -2027,7 +1824,6 @@
         </w:rPr>
         <w:t>_microsoft_security_graph</w:t>
       </w:r>
-      <w:proofErr w:type="spellEnd"/>
       <w:r>
         <w:rPr>
           <w:rFonts w:cs="Arial"/>
@@ -2066,69 +1862,15 @@
           <w:i/>
           <w:color w:val="000000"/>
         </w:rPr>
-        <w:t xml:space="preserve"> is where you can find the </w:t>
-      </w:r>
-      <w:proofErr w:type="spellStart"/>
+        <w:t xml:space="preserve"> is where you can find the client_id (Application ID) and client_secret (Application Secret), while </w:t>
+      </w:r>
       <w:r>
         <w:rPr>
           <w:rFonts w:cs="Arial"/>
           <w:i/>
           <w:color w:val="000000"/>
         </w:rPr>
-        <w:t>client_id</w:t>
-      </w:r>
-      <w:proofErr w:type="spellEnd"/>
-      <w:r>
-        <w:rPr>
-          <w:rFonts w:cs="Arial"/>
-          <w:i/>
-          <w:color w:val="000000"/>
-        </w:rPr>
-        <w:t xml:space="preserve"> (Application ID) and </w:t>
-      </w:r>
-      <w:proofErr w:type="spellStart"/>
-      <w:r>
-        <w:rPr>
-          <w:rFonts w:cs="Arial"/>
-          <w:i/>
-          <w:color w:val="000000"/>
-        </w:rPr>
-        <w:t>client_secret</w:t>
-      </w:r>
-      <w:proofErr w:type="spellEnd"/>
-      <w:r>
-        <w:rPr>
-          <w:rFonts w:cs="Arial"/>
-          <w:i/>
-          <w:color w:val="000000"/>
-        </w:rPr>
-        <w:t xml:space="preserve"> (Application Secret), while </w:t>
-      </w:r>
-      <w:r>
-        <w:rPr>
-          <w:rFonts w:cs="Arial"/>
-          <w:i/>
-          <w:color w:val="000000"/>
-        </w:rPr>
-        <w:t xml:space="preserve">you </w:t>
-      </w:r>
-      <w:proofErr w:type="spellStart"/>
-      <w:r>
-        <w:rPr>
-          <w:rFonts w:cs="Arial"/>
-          <w:i/>
-          <w:color w:val="000000"/>
-        </w:rPr>
-        <w:t>tenant_id</w:t>
-      </w:r>
-      <w:proofErr w:type="spellEnd"/>
-      <w:r>
-        <w:rPr>
-          <w:rFonts w:cs="Arial"/>
-          <w:i/>
-          <w:color w:val="000000"/>
-        </w:rPr>
-        <w:t xml:space="preserve"> (Directory ID) can be found </w:t>
+        <w:t xml:space="preserve">you tenant_id (Directory ID) can be found </w:t>
       </w:r>
       <w:hyperlink r:id="rId18" w:history="1">
         <w:r>
@@ -2166,47 +1908,19 @@
       </w:r>
       <w:r>
         <w:br/>
-      </w:r>
-      <w:proofErr w:type="spellStart"/>
-      <w:r>
-        <w:t>microsoft_graph_url</w:t>
-      </w:r>
-      <w:proofErr w:type="spellEnd"/>
-      <w:r>
-        <w:t>=https://graph.microsoft.com/v1.0/</w:t>
+        <w:t>microsoft_graph_url=https://graph.microsoft.com/v1.0/</w:t>
       </w:r>
       <w:r>
         <w:br/>
-      </w:r>
-      <w:proofErr w:type="spellStart"/>
-      <w:r>
-        <w:t>tenant_id</w:t>
-      </w:r>
-      <w:proofErr w:type="spellEnd"/>
-      <w:r>
-        <w:t>=&lt;Tenant directory id&gt;</w:t>
+        <w:t>tenant_id=&lt;Tenant directory id&gt;</w:t>
       </w:r>
       <w:r>
         <w:br/>
-      </w:r>
-      <w:proofErr w:type="spellStart"/>
-      <w:r>
-        <w:t>client_id</w:t>
-      </w:r>
-      <w:proofErr w:type="spellEnd"/>
-      <w:r>
-        <w:t>=&lt;App client id&gt;</w:t>
+        <w:t>client_id=&lt;App client id&gt;</w:t>
       </w:r>
       <w:r>
         <w:br/>
-      </w:r>
-      <w:proofErr w:type="spellStart"/>
-      <w:r>
-        <w:t>client_secret</w:t>
-      </w:r>
-      <w:proofErr w:type="spellEnd"/>
-      <w:r>
-        <w:t>=&lt;App client secret&gt;</w:t>
+        <w:t>client_secret=&lt;App client secret&gt;</w:t>
       </w:r>
       <w:r>
         <w:br/>
@@ -2221,39 +1935,11 @@
       </w:r>
       <w:r>
         <w:br/>
-      </w:r>
-      <w:proofErr w:type="spellStart"/>
-      <w:r>
-        <w:t>msg_polling_interval</w:t>
-      </w:r>
-      <w:proofErr w:type="spellEnd"/>
-      <w:r>
-        <w:t>=0</w:t>
+        <w:t>msg_polling_interval=0</w:t>
       </w:r>
       <w:r>
         <w:br/>
-        <w:t>#</w:t>
-      </w:r>
-      <w:proofErr w:type="spellStart"/>
-      <w:r>
-        <w:t>incident_template</w:t>
-      </w:r>
-      <w:proofErr w:type="spellEnd"/>
-      <w:r>
-        <w:t>=&lt;</w:t>
-      </w:r>
-      <w:proofErr w:type="spellStart"/>
-      <w:r>
-        <w:t>location_of_template_file</w:t>
-      </w:r>
-      <w:proofErr w:type="spellEnd"/>
-      <w:proofErr w:type="gramStart"/>
-      <w:r>
-        <w:t>&gt;  #</w:t>
-      </w:r>
-      <w:proofErr w:type="gramEnd"/>
-      <w:r>
-        <w:t xml:space="preserve"> If not set uses default template.</w:t>
+        <w:t>#incident_template=&lt;location_of_template_file&gt;  # If not set uses default template.</w:t>
       </w:r>
       <w:r>
         <w:br/>
@@ -2266,49 +1952,18 @@
         <w:t>query</w:t>
       </w:r>
       <w:r>
-        <w:t xml:space="preserve"> to apply to the alert polling component. This will be added to the end of the </w:t>
-      </w:r>
-      <w:proofErr w:type="spellStart"/>
-      <w:proofErr w:type="gramStart"/>
-      <w:r>
-        <w:t>url</w:t>
-      </w:r>
-      <w:proofErr w:type="spellEnd"/>
-      <w:proofErr w:type="gramEnd"/>
+        <w:t xml:space="preserve"> to apply to the alert polling component. This will be added to the end of the url</w:t>
+      </w:r>
       <w:r>
         <w:br/>
-        <w:t xml:space="preserve"># when searching for alerts. The example shown below would make the whole search </w:t>
-      </w:r>
-      <w:proofErr w:type="spellStart"/>
-      <w:r>
-        <w:t>url</w:t>
-      </w:r>
-      <w:proofErr w:type="spellEnd"/>
-      <w:r>
-        <w:t xml:space="preserve"> equal to</w:t>
+        <w:t># when searching for alerts. The example shown below would make the whole search url equal to</w:t>
       </w:r>
       <w:r>
         <w:br/>
-        <w:t xml:space="preserve"># https://graph.microsoft.com/v1.0/security/alerts/?$filter=assignedTo </w:t>
-      </w:r>
-      <w:proofErr w:type="spellStart"/>
-      <w:r>
-        <w:t>eq</w:t>
-      </w:r>
-      <w:proofErr w:type="spellEnd"/>
-      <w:r>
-        <w:t xml:space="preserve"> 'analyst@m365x594651.onmicrosoft.com' and </w:t>
-      </w:r>
-      <w:r>
-        <w:t xml:space="preserve">severity </w:t>
-      </w:r>
-      <w:proofErr w:type="spellStart"/>
-      <w:r>
-        <w:t>eq</w:t>
-      </w:r>
-      <w:proofErr w:type="spellEnd"/>
-      <w:r>
-        <w:t xml:space="preserve"> 'high'</w:t>
+        <w:t xml:space="preserve"># https://graph.microsoft.com/v1.0/security/alerts/?$filter=assignedTo eq 'analyst@m365x594651.onmicrosoft.com' and </w:t>
+      </w:r>
+      <w:r>
+        <w:t>severity eq 'high'</w:t>
       </w:r>
       <w:r>
         <w:br/>
@@ -2328,76 +1983,21 @@
         <w:t xml:space="preserve"> sec</w:t>
       </w:r>
       <w:r>
-        <w:t xml:space="preserve"> - Optional value in seconds to set the start </w:t>
-      </w:r>
-      <w:proofErr w:type="spellStart"/>
-      <w:r>
-        <w:t>dateTime</w:t>
-      </w:r>
-      <w:proofErr w:type="spellEnd"/>
-      <w:r>
-        <w:t xml:space="preserve"> values for the </w:t>
-      </w:r>
-      <w:proofErr w:type="spellStart"/>
-      <w:r>
-        <w:t>createdDateTime</w:t>
-      </w:r>
-      <w:proofErr w:type="spellEnd"/>
-      <w:r>
-        <w:t xml:space="preserve"> field when filtering alerts.</w:t>
+        <w:t xml:space="preserve"> - Optional value in seconds to set the start dateTime values for the createdDateTime field when filtering alerts.</w:t>
       </w:r>
       <w:r>
         <w:br/>
-        <w:t># This is calculated by adding to the filter '</w:t>
-      </w:r>
-      <w:proofErr w:type="spellStart"/>
-      <w:r>
-        <w:t>createdDateTime</w:t>
-      </w:r>
-      <w:proofErr w:type="spellEnd"/>
-      <w:r>
-        <w:t xml:space="preserve"> </w:t>
-      </w:r>
-      <w:proofErr w:type="spellStart"/>
-      <w:r>
-        <w:t>ge</w:t>
-      </w:r>
-      <w:proofErr w:type="spellEnd"/>
-      <w:r>
-        <w:t xml:space="preserve"> (</w:t>
-      </w:r>
-      <w:proofErr w:type="spellStart"/>
-      <w:r>
-        <w:t>current_dateTime</w:t>
-      </w:r>
-      <w:proofErr w:type="spellEnd"/>
-      <w:r>
-        <w:t xml:space="preserve"> - </w:t>
-      </w:r>
-      <w:proofErr w:type="spellStart"/>
-      <w:r>
-        <w:t>alert_time_range</w:t>
+        <w:t># This is calculated by adding to the filter 'createdDateTime ge (current_dateTime - alert_time_range</w:t>
       </w:r>
       <w:r>
         <w:t>_sec</w:t>
       </w:r>
-      <w:proofErr w:type="spellEnd"/>
-      <w:proofErr w:type="gramStart"/>
       <w:r>
         <w:t>)</w:t>
       </w:r>
-      <w:proofErr w:type="gramEnd"/>
       <w:r>
         <w:br/>
-        <w:t>#</w:t>
-      </w:r>
-      <w:proofErr w:type="spellStart"/>
-      <w:r>
-        <w:t>alert_time_range_sec</w:t>
-      </w:r>
-      <w:proofErr w:type="spellEnd"/>
-      <w:r>
-        <w:t>=3600</w:t>
+        <w:t>#alert_time_range_sec=3600</w:t>
       </w:r>
     </w:p>
     <w:p>
@@ -2406,15 +2006,7 @@
       </w:pPr>
       <w:r>
         <w:lastRenderedPageBreak/>
-        <w:t xml:space="preserve">Deploy customizations to the </w:t>
-      </w:r>
-      <w:proofErr w:type="gramStart"/>
-      <w:r>
-        <w:t>Resilient</w:t>
-      </w:r>
-      <w:proofErr w:type="gramEnd"/>
-      <w:r>
-        <w:t xml:space="preserve"> platform</w:t>
+        <w:t>Deploy customizations to the Resilient platform</w:t>
       </w:r>
     </w:p>
     <w:p>
@@ -2454,14 +2046,12 @@
       <w:pPr>
         <w:pStyle w:val="Code0"/>
       </w:pPr>
-      <w:proofErr w:type="gramStart"/>
       <w:r>
         <w:t>resilient-</w:t>
       </w:r>
       <w:r>
         <w:t>circuits</w:t>
       </w:r>
-      <w:proofErr w:type="gramEnd"/>
       <w:r>
         <w:t xml:space="preserve"> customize</w:t>
       </w:r>
@@ -2494,14 +2084,12 @@
         <w:br/>
         <w:t xml:space="preserve">  </w:t>
       </w:r>
-      <w:proofErr w:type="spellStart"/>
       <w:r>
         <w:t>micros</w:t>
       </w:r>
       <w:r>
         <w:t>oft_security_graph_alert_id</w:t>
       </w:r>
-      <w:proofErr w:type="spellEnd"/>
       <w:r>
         <w:br/>
         <w:t>Action fields:</w:t>
@@ -2510,109 +2098,69 @@
         <w:br/>
       </w:r>
       <w:r>
-        <w:t xml:space="preserve">  </w:t>
-      </w:r>
-      <w:proofErr w:type="spellStart"/>
-      <w:r>
-        <w:t>microsoft_secu</w:t>
+        <w:t xml:space="preserve">  microsoft_secu</w:t>
       </w:r>
       <w:r>
         <w:t>rity_graph_alert_assignedto</w:t>
       </w:r>
-      <w:proofErr w:type="spellEnd"/>
       <w:r>
         <w:br/>
       </w:r>
       <w:r>
-        <w:t xml:space="preserve">  </w:t>
-      </w:r>
-      <w:proofErr w:type="spellStart"/>
-      <w:r>
-        <w:t>microsoft_security</w:t>
+        <w:t xml:space="preserve">  microsoft_security</w:t>
       </w:r>
       <w:r>
         <w:t>_graph_alert_closeddatetime</w:t>
       </w:r>
-      <w:proofErr w:type="spellEnd"/>
       <w:r>
         <w:br/>
       </w:r>
       <w:r>
-        <w:t xml:space="preserve">  </w:t>
-      </w:r>
-      <w:proofErr w:type="spellStart"/>
-      <w:r>
-        <w:t>microsoft_security_graph_alert_comment</w:t>
-      </w:r>
-      <w:proofErr w:type="spellEnd"/>
+        <w:t xml:space="preserve">  microsoft_security_graph_alert_comment</w:t>
+      </w:r>
       <w:r>
         <w:br/>
-        <w:t xml:space="preserve">  </w:t>
-      </w:r>
-      <w:proofErr w:type="spellStart"/>
-      <w:r>
-        <w:t>microsoft_se</w:t>
+        <w:t xml:space="preserve">  microsoft_se</w:t>
       </w:r>
       <w:r>
         <w:t>curity_graph_alert_feedback</w:t>
       </w:r>
-      <w:proofErr w:type="spellEnd"/>
       <w:r>
         <w:br/>
       </w:r>
       <w:r>
-        <w:t xml:space="preserve">  </w:t>
-      </w:r>
-      <w:proofErr w:type="spellStart"/>
-      <w:r>
-        <w:t>microsoft_</w:t>
+        <w:t xml:space="preserve">  microsoft_</w:t>
       </w:r>
       <w:r>
         <w:t>security_graph_alert_status</w:t>
       </w:r>
-      <w:proofErr w:type="spellEnd"/>
       <w:r>
         <w:br/>
       </w:r>
       <w:r>
-        <w:t xml:space="preserve">  </w:t>
-      </w:r>
-      <w:proofErr w:type="spellStart"/>
-      <w:r>
-        <w:t>microsof</w:t>
+        <w:t xml:space="preserve">  microsof</w:t>
       </w:r>
       <w:r>
         <w:t>t_security_graph_alert_tags</w:t>
       </w:r>
-      <w:proofErr w:type="spellEnd"/>
       <w:r>
         <w:br/>
       </w:r>
       <w:r>
-        <w:t xml:space="preserve">  </w:t>
-      </w:r>
-      <w:proofErr w:type="spellStart"/>
-      <w:r>
-        <w:t>microsoft_security_graph_query_end_date</w:t>
+        <w:t xml:space="preserve">  microsoft_security_graph_query_end_date</w:t>
       </w:r>
       <w:r>
         <w:t>time</w:t>
       </w:r>
-      <w:proofErr w:type="spellEnd"/>
       <w:r>
         <w:br/>
       </w:r>
       <w:r>
-        <w:t xml:space="preserve">  </w:t>
-      </w:r>
-      <w:proofErr w:type="spellStart"/>
-      <w:r>
-        <w:t>microsoft_security</w:t>
+        <w:t xml:space="preserve">  microsoft_security</w:t>
       </w:r>
       <w:r>
         <w:t>_graph_query_start_datetime</w:t>
       </w:r>
-      <w:proofErr w:type="spellEnd"/>
       <w:r>
         <w:br/>
         <w:t>Function inputs:</w:t>
@@ -2621,44 +2169,29 @@
         <w:br/>
       </w:r>
       <w:r>
-        <w:t xml:space="preserve">  </w:t>
-      </w:r>
-      <w:proofErr w:type="spellStart"/>
-      <w:r>
-        <w:t>microsof</w:t>
+        <w:t xml:space="preserve">  microsof</w:t>
       </w:r>
       <w:r>
         <w:t>t_security_graph_alert_data</w:t>
       </w:r>
-      <w:proofErr w:type="spellEnd"/>
       <w:r>
         <w:br/>
       </w:r>
       <w:r>
-        <w:t xml:space="preserve">  </w:t>
-      </w:r>
-      <w:proofErr w:type="spellStart"/>
-      <w:r>
-        <w:t>micros</w:t>
+        <w:t xml:space="preserve">  micros</w:t>
       </w:r>
       <w:r>
         <w:t>oft_security_graph_alert_id</w:t>
       </w:r>
-      <w:proofErr w:type="spellEnd"/>
       <w:r>
         <w:br/>
       </w:r>
       <w:r>
-        <w:t xml:space="preserve">  </w:t>
-      </w:r>
-      <w:proofErr w:type="spellStart"/>
-      <w:r>
-        <w:t>microsoft_securit</w:t>
+        <w:t xml:space="preserve">  microsoft_securit</w:t>
       </w:r>
       <w:r>
         <w:t>y_graph_alert_search_query</w:t>
       </w:r>
-      <w:proofErr w:type="spellEnd"/>
       <w:r>
         <w:br/>
         <w:t>Message Destinations:</w:t>
@@ -2667,16 +2200,11 @@
         <w:br/>
       </w:r>
       <w:r>
-        <w:t xml:space="preserve">  </w:t>
-      </w:r>
-      <w:proofErr w:type="spellStart"/>
-      <w:r>
-        <w:t>microsoft_securit</w:t>
+        <w:t xml:space="preserve">  microsoft_securit</w:t>
       </w:r>
       <w:r>
         <w:t>y_graph_message_destination</w:t>
       </w:r>
-      <w:proofErr w:type="spellEnd"/>
       <w:r>
         <w:br/>
         <w:t>Functions:</w:t>
@@ -2685,103 +2213,74 @@
         <w:br/>
       </w:r>
       <w:r>
+        <w:t xml:space="preserve">  microsoft_</w:t>
+      </w:r>
+      <w:r>
+        <w:t>security_graph_alert_search</w:t>
+      </w:r>
+      <w:r>
+        <w:br/>
+      </w:r>
+      <w:r>
+        <w:t xml:space="preserve">  microsoft_secur</w:t>
+      </w:r>
+      <w:r>
+        <w:t>ity_graph_get_alert_details</w:t>
+      </w:r>
+      <w:r>
+        <w:br/>
+      </w:r>
+      <w:r>
+        <w:t xml:space="preserve">  microsoft_</w:t>
+      </w:r>
+      <w:r>
+        <w:t>security_graph_update_alert</w:t>
+      </w:r>
+      <w:r>
+        <w:br/>
+      </w:r>
+      <w:r>
+        <w:t>Workflows:</w:t>
+      </w:r>
+      <w:r>
+        <w:br/>
+      </w:r>
+      <w:r>
         <w:t xml:space="preserve">  </w:t>
       </w:r>
-      <w:proofErr w:type="spellStart"/>
-      <w:r>
-        <w:t>microsoft_</w:t>
-      </w:r>
-      <w:r>
-        <w:t>security_graph_alert_search</w:t>
-      </w:r>
-      <w:proofErr w:type="spellEnd"/>
+      <w:r>
+        <w:t>example_microsoft_security_graph_alert_search</w:t>
+      </w:r>
       <w:r>
         <w:br/>
       </w:r>
       <w:r>
         <w:t xml:space="preserve">  </w:t>
       </w:r>
-      <w:proofErr w:type="spellStart"/>
-      <w:r>
-        <w:t>microsoft_secur</w:t>
+      <w:r>
+        <w:t>example_microsoft_secur</w:t>
       </w:r>
       <w:r>
         <w:t>ity_graph_get_alert_details</w:t>
       </w:r>
-      <w:proofErr w:type="spellEnd"/>
       <w:r>
         <w:br/>
       </w:r>
       <w:r>
-        <w:t xml:space="preserve">  </w:t>
-      </w:r>
-      <w:proofErr w:type="spellStart"/>
-      <w:r>
-        <w:t>microsoft_</w:t>
+        <w:t xml:space="preserve">  example_microsoft_s</w:t>
+      </w:r>
+      <w:r>
+        <w:t>ecurity_graph_resolve_alert</w:t>
+      </w:r>
+      <w:r>
+        <w:br/>
+      </w:r>
+      <w:r>
+        <w:t xml:space="preserve">  example_microsoft_</w:t>
       </w:r>
       <w:r>
         <w:t>security_graph_update_alert</w:t>
       </w:r>
-      <w:proofErr w:type="spellEnd"/>
-      <w:r>
-        <w:br/>
-      </w:r>
-      <w:r>
-        <w:t>Workflows:</w:t>
-      </w:r>
-      <w:r>
-        <w:br/>
-      </w:r>
-      <w:r>
-        <w:t xml:space="preserve">  </w:t>
-      </w:r>
-      <w:proofErr w:type="spellStart"/>
-      <w:r>
-        <w:t>example_microsoft_security_graph_alert_search</w:t>
-      </w:r>
-      <w:proofErr w:type="spellEnd"/>
-      <w:r>
-        <w:br/>
-      </w:r>
-      <w:r>
-        <w:t xml:space="preserve">  </w:t>
-      </w:r>
-      <w:proofErr w:type="spellStart"/>
-      <w:r>
-        <w:t>example_microsoft_secur</w:t>
-      </w:r>
-      <w:r>
-        <w:t>ity_graph_get_alert_details</w:t>
-      </w:r>
-      <w:proofErr w:type="spellEnd"/>
-      <w:r>
-        <w:br/>
-      </w:r>
-      <w:r>
-        <w:t xml:space="preserve">  </w:t>
-      </w:r>
-      <w:proofErr w:type="spellStart"/>
-      <w:r>
-        <w:t>example_microsoft_s</w:t>
-      </w:r>
-      <w:r>
-        <w:t>ecurity_graph_resolve_alert</w:t>
-      </w:r>
-      <w:proofErr w:type="spellEnd"/>
-      <w:r>
-        <w:br/>
-      </w:r>
-      <w:r>
-        <w:t xml:space="preserve">  </w:t>
-      </w:r>
-      <w:proofErr w:type="spellStart"/>
-      <w:r>
-        <w:t>example_microsoft_</w:t>
-      </w:r>
-      <w:r>
-        <w:t>security_graph_update_alert</w:t>
-      </w:r>
-      <w:proofErr w:type="spellEnd"/>
       <w:r>
         <w:br/>
         <w:t>Rules:</w:t>
@@ -2824,8 +2323,6 @@
       <w:pPr>
         <w:pStyle w:val="Heading20"/>
       </w:pPr>
-      <w:bookmarkStart w:id="3" w:name="_GoBack"/>
-      <w:bookmarkEnd w:id="3"/>
       <w:r>
         <w:t>Run the integration framework</w:t>
       </w:r>
@@ -2876,13 +2373,8 @@
           <w:color w:val="000000"/>
         </w:rPr>
       </w:pPr>
-      <w:proofErr w:type="gramStart"/>
-      <w:r>
-        <w:t>resilient-circuits</w:t>
-      </w:r>
-      <w:proofErr w:type="gramEnd"/>
-      <w:r>
-        <w:t xml:space="preserve"> run</w:t>
+      <w:r>
+        <w:t>resilient-circuits run</w:t>
       </w:r>
     </w:p>
     <w:p>
@@ -2984,23 +2476,7 @@
           <w:rFonts w:cs="Arial"/>
           <w:color w:val="000000"/>
         </w:rPr>
-        <w:t xml:space="preserve">automatically run at startup. On a Red Hat appliance, this is done using a systemd unit file such as the one below. You may need to change the paths to your working directory and </w:t>
-      </w:r>
-      <w:proofErr w:type="spellStart"/>
-      <w:r>
-        <w:rPr>
-          <w:rFonts w:cs="Arial"/>
-          <w:color w:val="000000"/>
-        </w:rPr>
-        <w:t>app.config</w:t>
-      </w:r>
-      <w:proofErr w:type="spellEnd"/>
-      <w:r>
-        <w:rPr>
-          <w:rFonts w:cs="Arial"/>
-          <w:color w:val="000000"/>
-        </w:rPr>
-        <w:t>.</w:t>
+        <w:t>automatically run at startup. On a Red Hat appliance, this is done using a systemd unit file such as the one below. You may need to change the paths to your working directory and app.config.</w:t>
       </w:r>
     </w:p>
     <w:p>
@@ -3023,14 +2499,12 @@
         </w:rPr>
         <w:t xml:space="preserve">The unit file must be named </w:t>
       </w:r>
-      <w:proofErr w:type="spellStart"/>
       <w:r>
         <w:rPr>
           <w:rFonts w:ascii="Courier New" w:hAnsi="Courier New" w:cs="Courier New"/>
         </w:rPr>
         <w:t>resilient_circuits.service</w:t>
       </w:r>
-      <w:proofErr w:type="spellEnd"/>
       <w:r>
         <w:rPr>
           <w:rFonts w:cs="Arial"/>
@@ -3043,27 +2517,9 @@
       <w:pPr>
         <w:pStyle w:val="Code0"/>
       </w:pPr>
-      <w:proofErr w:type="gramStart"/>
-      <w:r>
-        <w:t>sudo</w:t>
-      </w:r>
-      <w:proofErr w:type="gramEnd"/>
-      <w:r>
-        <w:t xml:space="preserve"> vi /</w:t>
-      </w:r>
-      <w:proofErr w:type="spellStart"/>
-      <w:r>
-        <w:t>etc</w:t>
-      </w:r>
-      <w:proofErr w:type="spellEnd"/>
-      <w:r>
-        <w:t>/systemd/system/</w:t>
-      </w:r>
-      <w:proofErr w:type="spellStart"/>
-      <w:r>
-        <w:t>resilient_circuits.service</w:t>
-      </w:r>
-      <w:proofErr w:type="spellEnd"/>
+      <w:r>
+        <w:t>sudo vi /etc/systemd/system/resilient_circuits.service</w:t>
+      </w:r>
     </w:p>
     <w:p>
       <w:pPr>
@@ -3113,26 +2569,14 @@
         <w:br/>
       </w:r>
       <w:r>
-        <w:t>After=</w:t>
-      </w:r>
-      <w:proofErr w:type="spellStart"/>
-      <w:r>
-        <w:t>resilient.service</w:t>
-      </w:r>
-      <w:proofErr w:type="spellEnd"/>
+        <w:t>After=resilient.service</w:t>
+      </w:r>
       <w:r>
         <w:br/>
       </w:r>
-      <w:proofErr w:type="gramStart"/>
-      <w:r>
-        <w:t>Requires=</w:t>
-      </w:r>
-      <w:proofErr w:type="spellStart"/>
-      <w:proofErr w:type="gramEnd"/>
-      <w:r>
-        <w:t>resilient.service</w:t>
-      </w:r>
-      <w:proofErr w:type="spellEnd"/>
+      <w:r>
+        <w:t>Requires=resilient.service</w:t>
+      </w:r>
     </w:p>
     <w:p>
       <w:pPr>
@@ -3157,24 +2601,14 @@
       <w:r>
         <w:br/>
       </w:r>
-      <w:proofErr w:type="spellStart"/>
-      <w:r>
-        <w:t>WorkingDirectory</w:t>
-      </w:r>
-      <w:proofErr w:type="spellEnd"/>
-      <w:r>
-        <w:t>=/home/integration</w:t>
+      <w:r>
+        <w:t>WorkingDirectory=/home/integration</w:t>
       </w:r>
       <w:r>
         <w:br/>
       </w:r>
-      <w:proofErr w:type="spellStart"/>
-      <w:r>
-        <w:t>ExecStart</w:t>
-      </w:r>
-      <w:proofErr w:type="spellEnd"/>
-      <w:r>
-        <w:t>=/usr/local/bin/resilient-circuits run</w:t>
+      <w:r>
+        <w:t>ExecStart=/usr/local/bin/resilient-circuits run</w:t>
       </w:r>
       <w:r>
         <w:br/>
@@ -3185,13 +2619,8 @@
       <w:r>
         <w:br/>
       </w:r>
-      <w:proofErr w:type="spellStart"/>
-      <w:r>
-        <w:t>TimeoutSec</w:t>
-      </w:r>
-      <w:proofErr w:type="spellEnd"/>
-      <w:r>
-        <w:t>=10</w:t>
+      <w:r>
+        <w:t>TimeoutSec=10</w:t>
       </w:r>
       <w:r>
         <w:br/>
@@ -3220,19 +2649,9 @@
       <w:r>
         <w:br/>
       </w:r>
-      <w:proofErr w:type="spellStart"/>
-      <w:r>
-        <w:t>WantedBy</w:t>
-      </w:r>
-      <w:proofErr w:type="spellEnd"/>
-      <w:r>
-        <w:t>=multi-</w:t>
-      </w:r>
-      <w:proofErr w:type="spellStart"/>
-      <w:r>
-        <w:t>user.target</w:t>
-      </w:r>
-      <w:proofErr w:type="spellEnd"/>
+      <w:r>
+        <w:t>WantedBy=multi-user.target</w:t>
+      </w:r>
     </w:p>
     <w:p>
       <w:pPr>
@@ -3273,27 +2692,9 @@
       <w:pPr>
         <w:pStyle w:val="Code0"/>
       </w:pPr>
-      <w:proofErr w:type="gramStart"/>
-      <w:r>
-        <w:t>sudo</w:t>
-      </w:r>
-      <w:proofErr w:type="gramEnd"/>
-      <w:r>
-        <w:t xml:space="preserve"> chmod 664 /</w:t>
-      </w:r>
-      <w:proofErr w:type="spellStart"/>
-      <w:r>
-        <w:t>etc</w:t>
-      </w:r>
-      <w:proofErr w:type="spellEnd"/>
-      <w:r>
-        <w:t>/systemd/system/</w:t>
-      </w:r>
-      <w:proofErr w:type="spellStart"/>
-      <w:r>
-        <w:t>resilient_circuits.service</w:t>
-      </w:r>
-      <w:proofErr w:type="spellEnd"/>
+      <w:r>
+        <w:t>sudo chmod 664 /etc/systemd/system/resilient_circuits.service</w:t>
+      </w:r>
     </w:p>
     <w:p>
       <w:pPr>
@@ -3308,7 +2709,7 @@
           <w:color w:val="000000"/>
         </w:rPr>
       </w:pPr>
-      <w:bookmarkStart w:id="4" w:name="_Toc510253268"/>
+      <w:bookmarkStart w:id="3" w:name="_Toc510253268"/>
       <w:r>
         <w:rPr>
           <w:rFonts w:cs="Arial"/>
@@ -3321,21 +2722,8 @@
       <w:pPr>
         <w:pStyle w:val="Code0"/>
       </w:pPr>
-      <w:proofErr w:type="gramStart"/>
-      <w:r>
-        <w:t>sudo</w:t>
-      </w:r>
-      <w:proofErr w:type="gramEnd"/>
-      <w:r>
-        <w:t xml:space="preserve"> systemctl resilient_circuits [</w:t>
-      </w:r>
-      <w:proofErr w:type="spellStart"/>
-      <w:r>
-        <w:t>start|stop|restart|status</w:t>
-      </w:r>
-      <w:proofErr w:type="spellEnd"/>
-      <w:r>
-        <w:t>]</w:t>
+      <w:r>
+        <w:t>sudo systemctl resilient_circuits [start|stop|restart|status]</w:t>
       </w:r>
     </w:p>
     <w:p>
@@ -3393,13 +2781,8 @@
       <w:pPr>
         <w:pStyle w:val="Code0"/>
       </w:pPr>
-      <w:proofErr w:type="gramStart"/>
-      <w:r>
-        <w:t>sudo</w:t>
-      </w:r>
-      <w:proofErr w:type="gramEnd"/>
-      <w:r>
-        <w:t xml:space="preserve"> journalct</w:t>
+      <w:r>
+        <w:t>sudo journalct</w:t>
       </w:r>
       <w:r>
         <w:t>l -u resilient_circuits --since "</w:t>
@@ -3415,8 +2798,8 @@
       <w:pPr>
         <w:pStyle w:val="BodyText"/>
       </w:pPr>
-      <w:bookmarkStart w:id="5" w:name="_Toc510253272"/>
-      <w:bookmarkEnd w:id="4"/>
+      <w:bookmarkStart w:id="4" w:name="_Toc510253272"/>
+      <w:bookmarkEnd w:id="3"/>
     </w:p>
     <w:p>
       <w:pPr>
@@ -3438,15 +2821,7 @@
         <w:keepNext/>
       </w:pPr>
       <w:r>
-        <w:t xml:space="preserve">Once the function package deploys the function(s), you can view them in the </w:t>
-      </w:r>
-      <w:proofErr w:type="gramStart"/>
-      <w:r>
-        <w:t>Resilient</w:t>
-      </w:r>
-      <w:proofErr w:type="gramEnd"/>
-      <w:r>
-        <w:t xml:space="preserve"> platform Functions tab, as shown below.</w:t>
+        <w:t>Once the function package deploys the function(s), you can view them in the Resilient platform Functions tab, as shown below.</w:t>
       </w:r>
       <w:r>
         <w:t xml:space="preserve"> </w:t>
@@ -3584,7 +2959,6 @@
         </w:rPr>
         <w:t xml:space="preserve"> </w:t>
       </w:r>
-      <w:proofErr w:type="spellStart"/>
       <w:r>
         <w:rPr>
           <w:rStyle w:val="CodeChar0"/>
@@ -3597,7 +2971,6 @@
         </w:rPr>
         <w:t>t_security_graph_alert_search_query</w:t>
       </w:r>
-      <w:proofErr w:type="spellEnd"/>
       <w:r>
         <w:rPr>
           <w:color w:val="4F81BD" w:themeColor="accent1"/>
@@ -3774,7 +3147,6 @@
         </w:rPr>
         <w:t xml:space="preserve">returns back all details for a specific alert. This function takes one input </w:t>
       </w:r>
-      <w:proofErr w:type="spellStart"/>
       <w:r>
         <w:rPr>
           <w:rStyle w:val="CodeChar0"/>
@@ -3787,7 +3159,6 @@
         </w:rPr>
         <w:t>security_graph_alert_id</w:t>
       </w:r>
-      <w:proofErr w:type="spellEnd"/>
       <w:r>
         <w:rPr>
           <w:rFonts w:cs="Arial"/>
@@ -3877,14 +3248,12 @@
         </w:rPr>
         <w:t xml:space="preserve">The default workflow for this function is run against an incident which has the custom incident field </w:t>
       </w:r>
-      <w:proofErr w:type="spellStart"/>
       <w:r>
         <w:rPr>
           <w:rStyle w:val="CodeChar0"/>
         </w:rPr>
         <w:t>microsoft_security_graph_alert_id</w:t>
       </w:r>
-      <w:proofErr w:type="spellEnd"/>
       <w:r>
         <w:rPr>
           <w:rFonts w:cs="Arial"/>
@@ -3937,55 +3306,7 @@
           <w:rFonts w:cs="Arial"/>
           <w:color w:val="000000"/>
         </w:rPr>
-        <w:t xml:space="preserve">is used to update an alert in the Microsoft Graph from the </w:t>
-      </w:r>
-      <w:proofErr w:type="gramStart"/>
-      <w:r>
-        <w:rPr>
-          <w:rFonts w:cs="Arial"/>
-          <w:color w:val="000000"/>
-        </w:rPr>
-        <w:t>Resilient</w:t>
-      </w:r>
-      <w:proofErr w:type="gramEnd"/>
-      <w:r>
-        <w:rPr>
-          <w:rFonts w:cs="Arial"/>
-          <w:color w:val="000000"/>
-        </w:rPr>
-        <w:t xml:space="preserve"> platform. The function accepts two inputs, the alert’s unique id </w:t>
-      </w:r>
-      <w:proofErr w:type="spellStart"/>
-      <w:r>
-        <w:rPr>
-          <w:rFonts w:cs="Arial"/>
-          <w:color w:val="000000"/>
-        </w:rPr>
-        <w:t>microsoft_security_graph_alert_id</w:t>
-      </w:r>
-      <w:proofErr w:type="spellEnd"/>
-      <w:r>
-        <w:rPr>
-          <w:rFonts w:cs="Arial"/>
-          <w:color w:val="000000"/>
-        </w:rPr>
-        <w:t xml:space="preserve"> and a JSON string of the data to update an alert with </w:t>
-      </w:r>
-      <w:proofErr w:type="spellStart"/>
-      <w:r>
-        <w:rPr>
-          <w:rFonts w:cs="Arial"/>
-          <w:color w:val="000000"/>
-        </w:rPr>
-        <w:t>microsoft_security_graph_alert_data</w:t>
-      </w:r>
-      <w:proofErr w:type="spellEnd"/>
-      <w:r>
-        <w:rPr>
-          <w:rFonts w:cs="Arial"/>
-          <w:color w:val="000000"/>
-        </w:rPr>
-        <w:t xml:space="preserve">. </w:t>
+        <w:t xml:space="preserve">is used to update an alert in the Microsoft Graph from the Resilient platform. The function accepts two inputs, the alert’s unique id microsoft_security_graph_alert_id and a JSON string of the data to update an alert with microsoft_security_graph_alert_data. </w:t>
       </w:r>
     </w:p>
     <w:p>
@@ -4109,23 +3430,7 @@
           <w:rFonts w:cs="Arial"/>
           <w:color w:val="000000"/>
         </w:rPr>
-        <w:t xml:space="preserve">status to </w:t>
-      </w:r>
-      <w:proofErr w:type="gramStart"/>
-      <w:r>
-        <w:rPr>
-          <w:rFonts w:cs="Arial"/>
-          <w:color w:val="000000"/>
-        </w:rPr>
-        <w:t>resolved</w:t>
-      </w:r>
-      <w:proofErr w:type="gramEnd"/>
-      <w:r>
-        <w:rPr>
-          <w:rFonts w:cs="Arial"/>
-          <w:color w:val="000000"/>
-        </w:rPr>
-        <w:t xml:space="preserve">. </w:t>
+        <w:t xml:space="preserve">status to resolved. </w:t>
       </w:r>
     </w:p>
     <w:p>
@@ -4218,36 +3523,18 @@
         </w:rPr>
         <w:t xml:space="preserve">When loaded and set to poll, the alert polling integration spawns a new thread to handle all the polling and creation of incidents. For this to happen, set </w:t>
       </w:r>
-      <w:proofErr w:type="spellStart"/>
       <w:r>
         <w:rPr>
           <w:rStyle w:val="CodeChar0"/>
         </w:rPr>
         <w:t>msg_polling_interval</w:t>
       </w:r>
-      <w:proofErr w:type="spellEnd"/>
-      <w:r>
-        <w:rPr>
-          <w:rFonts w:cs="Arial"/>
-          <w:color w:val="000000"/>
-        </w:rPr>
-        <w:t xml:space="preserve"> to a positive integer within the </w:t>
-      </w:r>
-      <w:proofErr w:type="spellStart"/>
-      <w:r>
-        <w:rPr>
-          <w:rFonts w:cs="Arial"/>
-          <w:color w:val="000000"/>
-        </w:rPr>
-        <w:t>app.config</w:t>
-      </w:r>
-      <w:proofErr w:type="spellEnd"/>
-      <w:r>
-        <w:rPr>
-          <w:rFonts w:cs="Arial"/>
-          <w:color w:val="000000"/>
-        </w:rPr>
-        <w:t xml:space="preserve"> file. This is enable</w:t>
+      <w:r>
+        <w:rPr>
+          <w:rFonts w:cs="Arial"/>
+          <w:color w:val="000000"/>
+        </w:rPr>
+        <w:t xml:space="preserve"> to a positive integer within the app.config file. This is enable</w:t>
       </w:r>
       <w:r>
         <w:rPr>
@@ -4291,38 +3578,18 @@
         </w:rPr>
         <w:t xml:space="preserve">, to disable polling set this to an integer less than 1. </w:t>
       </w:r>
-      <w:proofErr w:type="spellStart"/>
-      <w:proofErr w:type="gramStart"/>
       <w:r>
         <w:rPr>
           <w:rStyle w:val="CodeChar0"/>
         </w:rPr>
         <w:t>incident_template</w:t>
       </w:r>
-      <w:proofErr w:type="spellEnd"/>
-      <w:proofErr w:type="gramEnd"/>
-      <w:r>
-        <w:rPr>
-          <w:rFonts w:cs="Arial"/>
-          <w:color w:val="000000"/>
-        </w:rPr>
-        <w:t xml:space="preserve"> can be set to the location of a </w:t>
-      </w:r>
-      <w:proofErr w:type="spellStart"/>
-      <w:r>
-        <w:rPr>
-          <w:rFonts w:cs="Arial"/>
-          <w:color w:val="000000"/>
-        </w:rPr>
-        <w:t>jinja</w:t>
-      </w:r>
-      <w:proofErr w:type="spellEnd"/>
-      <w:r>
-        <w:rPr>
-          <w:rFonts w:cs="Arial"/>
-          <w:color w:val="000000"/>
-        </w:rPr>
-        <w:t xml:space="preserve"> template used to create incident data, if this is not set, the integration will default to using the default packaged template.</w:t>
+      <w:r>
+        <w:rPr>
+          <w:rFonts w:cs="Arial"/>
+          <w:color w:val="000000"/>
+        </w:rPr>
+        <w:t xml:space="preserve"> can be set to the location of a jinja template used to create incident data, if this is not set, the integration will default to using the default packaged template.</w:t>
       </w:r>
     </w:p>
     <w:p>
@@ -4341,14 +3608,12 @@
         </w:rPr>
         <w:t xml:space="preserve">When the component is loaded and </w:t>
       </w:r>
-      <w:proofErr w:type="spellStart"/>
       <w:r>
         <w:rPr>
           <w:rStyle w:val="CodeChar0"/>
         </w:rPr>
         <w:t>msg_polling_interval</w:t>
       </w:r>
-      <w:proofErr w:type="spellEnd"/>
       <w:r>
         <w:rPr>
           <w:rFonts w:cs="Arial"/>
@@ -4377,14 +3642,12 @@
         </w:rPr>
         <w:t xml:space="preserve"> results down when </w:t>
       </w:r>
-      <w:proofErr w:type="spellStart"/>
       <w:r>
         <w:rPr>
           <w:rStyle w:val="CodeChar0"/>
         </w:rPr>
         <w:t>alert_query</w:t>
       </w:r>
-      <w:proofErr w:type="spellEnd"/>
       <w:r>
         <w:rPr>
           <w:rFonts w:cs="Arial"/>
@@ -4399,14 +3662,12 @@
         </w:rPr>
         <w:t xml:space="preserve">Since </w:t>
       </w:r>
-      <w:proofErr w:type="spellStart"/>
       <w:r>
         <w:rPr>
           <w:rStyle w:val="CodeChar0"/>
         </w:rPr>
         <w:t>alert_query</w:t>
       </w:r>
-      <w:proofErr w:type="spellEnd"/>
       <w:r>
         <w:rPr>
           <w:rFonts w:cs="Arial"/>
@@ -4451,23 +3712,7 @@
           <w:rFonts w:cs="Arial"/>
           <w:color w:val="000000"/>
         </w:rPr>
-        <w:t xml:space="preserve">, </w:t>
-      </w:r>
-      <w:proofErr w:type="spellStart"/>
-      <w:r>
-        <w:rPr>
-          <w:rFonts w:cs="Arial"/>
-          <w:color w:val="000000"/>
-        </w:rPr>
-        <w:t>etc</w:t>
-      </w:r>
-      <w:proofErr w:type="spellEnd"/>
-      <w:r>
-        <w:rPr>
-          <w:rFonts w:cs="Arial"/>
-          <w:color w:val="000000"/>
-        </w:rPr>
-        <w:t xml:space="preserve">; just do not start it with </w:t>
+        <w:t xml:space="preserve">, etc; just do not start it with </w:t>
       </w:r>
       <w:r>
         <w:rPr>
@@ -4487,39 +3732,7 @@
           <w:rFonts w:cs="Arial"/>
           <w:color w:val="000000"/>
         </w:rPr>
-        <w:t xml:space="preserve">From here, this list is cross-referenced with active incident within the </w:t>
-      </w:r>
-      <w:proofErr w:type="gramStart"/>
-      <w:r>
-        <w:rPr>
-          <w:rFonts w:cs="Arial"/>
-          <w:color w:val="000000"/>
-        </w:rPr>
-        <w:t>Resilient</w:t>
-      </w:r>
-      <w:proofErr w:type="gramEnd"/>
-      <w:r>
-        <w:rPr>
-          <w:rFonts w:cs="Arial"/>
-          <w:color w:val="000000"/>
-        </w:rPr>
-        <w:t xml:space="preserve"> platform. If the alert already exists as an active incident in the </w:t>
-      </w:r>
-      <w:proofErr w:type="gramStart"/>
-      <w:r>
-        <w:rPr>
-          <w:rFonts w:cs="Arial"/>
-          <w:color w:val="000000"/>
-        </w:rPr>
-        <w:t>Resilient</w:t>
-      </w:r>
-      <w:proofErr w:type="gramEnd"/>
-      <w:r>
-        <w:rPr>
-          <w:rFonts w:cs="Arial"/>
-          <w:color w:val="000000"/>
-        </w:rPr>
-        <w:t xml:space="preserve"> platform, it moved on to the next alert; otherwise, a new incident is created in the Resilient platform based on the alert data.</w:t>
+        <w:t>From here, this list is cross-referenced with active incident within the Resilient platform. If the alert already exists as an active incident in the Resilient platform, it moved on to the next alert; otherwise, a new incident is created in the Resilient platform based on the alert data.</w:t>
       </w:r>
     </w:p>
     <w:p>
@@ -4566,67 +3779,13 @@
           <w:rFonts w:cs="Arial"/>
           <w:color w:val="000000"/>
         </w:rPr>
-        <w:t xml:space="preserve">. The template utilizes </w:t>
-      </w:r>
-      <w:proofErr w:type="spellStart"/>
-      <w:r>
-        <w:rPr>
-          <w:rFonts w:cs="Arial"/>
-          <w:color w:val="000000"/>
-        </w:rPr>
-        <w:t>jinja</w:t>
-      </w:r>
-      <w:proofErr w:type="spellEnd"/>
-      <w:r>
-        <w:rPr>
-          <w:rFonts w:cs="Arial"/>
-          <w:color w:val="000000"/>
-        </w:rPr>
-        <w:t xml:space="preserve">. More documentation can be found at something. Once the custom template is finished, set its location in the </w:t>
-      </w:r>
-      <w:proofErr w:type="spellStart"/>
-      <w:r>
-        <w:rPr>
-          <w:rFonts w:cs="Arial"/>
-          <w:color w:val="000000"/>
-        </w:rPr>
-        <w:t>config</w:t>
-      </w:r>
-      <w:proofErr w:type="spellEnd"/>
-      <w:r>
-        <w:rPr>
-          <w:rFonts w:cs="Arial"/>
-          <w:color w:val="000000"/>
-        </w:rPr>
-        <w:t xml:space="preserve"> file at: </w:t>
-      </w:r>
-      <w:proofErr w:type="spellStart"/>
+        <w:t xml:space="preserve">. The template utilizes jinja. More documentation can be found at something. Once the custom template is finished, set its location in the config file at: </w:t>
+      </w:r>
       <w:r>
         <w:rPr>
           <w:rStyle w:val="CodeChar0"/>
         </w:rPr>
-        <w:t>incident_template</w:t>
-      </w:r>
-      <w:proofErr w:type="spellEnd"/>
-      <w:r>
-        <w:rPr>
-          <w:rStyle w:val="CodeChar0"/>
-        </w:rPr>
-        <w:t>=&lt;</w:t>
-      </w:r>
-      <w:proofErr w:type="spellStart"/>
-      <w:r>
-        <w:rPr>
-          <w:rStyle w:val="CodeChar0"/>
-        </w:rPr>
-        <w:t>location_of_template</w:t>
-      </w:r>
-      <w:proofErr w:type="spellEnd"/>
-      <w:r>
-        <w:rPr>
-          <w:rStyle w:val="CodeChar0"/>
-        </w:rPr>
-        <w:t>&gt;</w:t>
+        <w:t>incident_template=&lt;location_of_template&gt;</w:t>
       </w:r>
       <w:r>
         <w:rPr>
@@ -4640,12 +3799,12 @@
       <w:pPr>
         <w:pStyle w:val="Heading10"/>
       </w:pPr>
-      <w:bookmarkStart w:id="6" w:name="_Toc510253273"/>
+      <w:bookmarkStart w:id="5" w:name="_Toc510253273"/>
+      <w:bookmarkEnd w:id="4"/>
+      <w:r>
+        <w:t>Troubleshooting</w:t>
+      </w:r>
       <w:bookmarkEnd w:id="5"/>
-      <w:r>
-        <w:t>Troubleshooting</w:t>
-      </w:r>
-      <w:bookmarkEnd w:id="6"/>
     </w:p>
     <w:p>
       <w:pPr>
@@ -4760,16 +3919,11 @@
       <w:r>
         <w:t xml:space="preserve">By default, </w:t>
       </w:r>
-      <w:proofErr w:type="gramStart"/>
       <w:r>
         <w:t>R</w:t>
       </w:r>
       <w:r>
-        <w:t>esilient</w:t>
-      </w:r>
-      <w:proofErr w:type="gramEnd"/>
-      <w:r>
-        <w:t xml:space="preserve"> logs are retained at </w:t>
+        <w:t xml:space="preserve">esilient logs are retained at </w:t>
       </w:r>
       <w:r>
         <w:rPr>
@@ -4816,53 +3970,45 @@
         <w:rPr>
           <w:rStyle w:val="codeChar"/>
         </w:rPr>
-        <w:t>.resilient/</w:t>
-      </w:r>
-      <w:proofErr w:type="spellStart"/>
+        <w:t>.resilient/app.config</w:t>
+      </w:r>
+      <w:r>
+        <w:t xml:space="preserve"> file under the section </w:t>
+      </w:r>
       <w:r>
         <w:rPr>
           <w:rStyle w:val="codeChar"/>
         </w:rPr>
-        <w:t>app.config</w:t>
-      </w:r>
-      <w:proofErr w:type="spellEnd"/>
-      <w:r>
-        <w:t xml:space="preserve"> file under the section </w:t>
+        <w:t>[resil</w:t>
       </w:r>
       <w:r>
         <w:rPr>
           <w:rStyle w:val="codeChar"/>
         </w:rPr>
-        <w:t>[resil</w:t>
+        <w:t>i</w:t>
       </w:r>
       <w:r>
         <w:rPr>
           <w:rStyle w:val="codeChar"/>
         </w:rPr>
-        <w:t>i</w:t>
+        <w:t>ent]</w:t>
+      </w:r>
+      <w:r>
+        <w:t xml:space="preserve"> and the property </w:t>
       </w:r>
       <w:r>
         <w:rPr>
           <w:rStyle w:val="codeChar"/>
         </w:rPr>
-        <w:t>ent]</w:t>
-      </w:r>
-      <w:r>
-        <w:t xml:space="preserve"> and the property </w:t>
+        <w:t>logdir</w:t>
+      </w:r>
+      <w:r>
+        <w:t xml:space="preserve">. The default file name is </w:t>
       </w:r>
       <w:r>
         <w:rPr>
           <w:rStyle w:val="codeChar"/>
         </w:rPr>
-        <w:t>logdir</w:t>
-      </w:r>
-      <w:r>
-        <w:t xml:space="preserve">. The default file name is </w:t>
-      </w:r>
-      <w:r>
-        <w:rPr>
-          <w:rStyle w:val="codeChar"/>
-        </w:rPr>
         <w:t>app.log</w:t>
       </w:r>
       <w:r>
@@ -4885,12 +4031,12 @@
       <w:pPr>
         <w:pStyle w:val="Heading10"/>
       </w:pPr>
-      <w:bookmarkStart w:id="7" w:name="_Toc510253274"/>
+      <w:bookmarkStart w:id="6" w:name="_Toc510253274"/>
       <w:r>
         <w:lastRenderedPageBreak/>
         <w:t>Support</w:t>
       </w:r>
-      <w:bookmarkEnd w:id="7"/>
+      <w:bookmarkEnd w:id="6"/>
     </w:p>
     <w:p>
       <w:pPr>
@@ -4927,8 +4073,12 @@
       </w:r>
     </w:p>
     <w:sectPr>
-      <w:footerReference w:type="default" r:id="rId25"/>
-      <w:footerReference w:type="first" r:id="rId26"/>
+      <w:headerReference w:type="even" r:id="rId25"/>
+      <w:headerReference w:type="default" r:id="rId26"/>
+      <w:footerReference w:type="even" r:id="rId27"/>
+      <w:footerReference w:type="default" r:id="rId28"/>
+      <w:headerReference w:type="first" r:id="rId29"/>
+      <w:footerReference w:type="first" r:id="rId30"/>
       <w:pgSz w:w="12240" w:h="15840"/>
       <w:pgMar w:top="1440" w:right="1800" w:bottom="1440" w:left="1800" w:header="720" w:footer="144" w:gutter="0"/>
       <w:pgNumType w:start="1"/>
@@ -4941,7 +4091,7 @@
 </file>
 
 <file path=word/endnotes.xml><?xml version="1.0" encoding="utf-8"?>
-<w:endnotes xmlns:wpc="http://schemas.microsoft.com/office/word/2010/wordprocessingCanvas" xmlns:mc="http://schemas.openxmlformats.org/markup-compatibility/2006" xmlns:o="urn:schemas-microsoft-com:office:office" xmlns:r="http://schemas.openxmlformats.org/officeDocument/2006/relationships" xmlns:m="http://schemas.openxmlformats.org/officeDocument/2006/math" xmlns:v="urn:schemas-microsoft-com:vml" xmlns:wp14="http://schemas.microsoft.com/office/word/2010/wordprocessingDrawing" xmlns:wp="http://schemas.openxmlformats.org/drawingml/2006/wordprocessingDrawing" xmlns:w10="urn:schemas-microsoft-com:office:word" xmlns:w="http://schemas.openxmlformats.org/wordprocessingml/2006/main" xmlns:w14="http://schemas.microsoft.com/office/word/2010/wordml" xmlns:w15="http://schemas.microsoft.com/office/word/2012/wordml" xmlns:wpg="http://schemas.microsoft.com/office/word/2010/wordprocessingGroup" xmlns:wpi="http://schemas.microsoft.com/office/word/2010/wordprocessingInk" xmlns:wne="http://schemas.microsoft.com/office/word/2006/wordml" xmlns:wps="http://schemas.microsoft.com/office/word/2010/wordprocessingShape" mc:Ignorable="w14 w15 wp14">
+<w:endnotes xmlns:wpc="http://schemas.microsoft.com/office/word/2010/wordprocessingCanvas" xmlns:cx="http://schemas.microsoft.com/office/drawing/2014/chartex" xmlns:cx1="http://schemas.microsoft.com/office/drawing/2015/9/8/chartex" xmlns:cx2="http://schemas.microsoft.com/office/drawing/2015/10/21/chartex" xmlns:cx3="http://schemas.microsoft.com/office/drawing/2016/5/9/chartex" xmlns:cx4="http://schemas.microsoft.com/office/drawing/2016/5/10/chartex" xmlns:cx5="http://schemas.microsoft.com/office/drawing/2016/5/11/chartex" xmlns:cx6="http://schemas.microsoft.com/office/drawing/2016/5/12/chartex" xmlns:cx7="http://schemas.microsoft.com/office/drawing/2016/5/13/chartex" xmlns:cx8="http://schemas.microsoft.com/office/drawing/2016/5/14/chartex" xmlns:mc="http://schemas.openxmlformats.org/markup-compatibility/2006" xmlns:aink="http://schemas.microsoft.com/office/drawing/2016/ink" xmlns:am3d="http://schemas.microsoft.com/office/drawing/2017/model3d" xmlns:o="urn:schemas-microsoft-com:office:office" xmlns:r="http://schemas.openxmlformats.org/officeDocument/2006/relationships" xmlns:m="http://schemas.openxmlformats.org/officeDocument/2006/math" xmlns:v="urn:schemas-microsoft-com:vml" xmlns:wp14="http://schemas.microsoft.com/office/word/2010/wordprocessingDrawing" xmlns:wp="http://schemas.openxmlformats.org/drawingml/2006/wordprocessingDrawing" xmlns:w10="urn:schemas-microsoft-com:office:word" xmlns:w="http://schemas.openxmlformats.org/wordprocessingml/2006/main" xmlns:w14="http://schemas.microsoft.com/office/word/2010/wordml" xmlns:w15="http://schemas.microsoft.com/office/word/2012/wordml" xmlns:w16cex="http://schemas.microsoft.com/office/word/2018/wordml/cex" xmlns:w16cid="http://schemas.microsoft.com/office/word/2016/wordml/cid" xmlns:w16="http://schemas.microsoft.com/office/word/2018/wordml" xmlns:w16se="http://schemas.microsoft.com/office/word/2015/wordml/symex" xmlns:wpg="http://schemas.microsoft.com/office/word/2010/wordprocessingGroup" xmlns:wpi="http://schemas.microsoft.com/office/word/2010/wordprocessingInk" xmlns:wne="http://schemas.microsoft.com/office/word/2006/wordml" xmlns:wps="http://schemas.microsoft.com/office/word/2010/wordprocessingShape" mc:Ignorable="w14 w15 w16se w16cid w16 w16cex wp14">
   <w:endnote w:type="separator" w:id="-1">
     <w:p>
       <w:r>
@@ -4960,7 +4110,17 @@
 </file>
 
 <file path=word/footer1.xml><?xml version="1.0" encoding="utf-8"?>
-<w:ftr xmlns:wpc="http://schemas.microsoft.com/office/word/2010/wordprocessingCanvas" xmlns:mc="http://schemas.openxmlformats.org/markup-compatibility/2006" xmlns:o="urn:schemas-microsoft-com:office:office" xmlns:r="http://schemas.openxmlformats.org/officeDocument/2006/relationships" xmlns:m="http://schemas.openxmlformats.org/officeDocument/2006/math" xmlns:v="urn:schemas-microsoft-com:vml" xmlns:wp14="http://schemas.microsoft.com/office/word/2010/wordprocessingDrawing" xmlns:wp="http://schemas.openxmlformats.org/drawingml/2006/wordprocessingDrawing" xmlns:w10="urn:schemas-microsoft-com:office:word" xmlns:w="http://schemas.openxmlformats.org/wordprocessingml/2006/main" xmlns:w14="http://schemas.microsoft.com/office/word/2010/wordml" xmlns:w15="http://schemas.microsoft.com/office/word/2012/wordml" xmlns:wpg="http://schemas.microsoft.com/office/word/2010/wordprocessingGroup" xmlns:wpi="http://schemas.microsoft.com/office/word/2010/wordprocessingInk" xmlns:wne="http://schemas.microsoft.com/office/word/2006/wordml" xmlns:wps="http://schemas.microsoft.com/office/word/2010/wordprocessingShape" mc:Ignorable="w14 w15 wp14">
+<w:ftr xmlns:wpc="http://schemas.microsoft.com/office/word/2010/wordprocessingCanvas" xmlns:cx="http://schemas.microsoft.com/office/drawing/2014/chartex" xmlns:cx1="http://schemas.microsoft.com/office/drawing/2015/9/8/chartex" xmlns:cx2="http://schemas.microsoft.com/office/drawing/2015/10/21/chartex" xmlns:cx3="http://schemas.microsoft.com/office/drawing/2016/5/9/chartex" xmlns:cx4="http://schemas.microsoft.com/office/drawing/2016/5/10/chartex" xmlns:cx5="http://schemas.microsoft.com/office/drawing/2016/5/11/chartex" xmlns:cx6="http://schemas.microsoft.com/office/drawing/2016/5/12/chartex" xmlns:cx7="http://schemas.microsoft.com/office/drawing/2016/5/13/chartex" xmlns:cx8="http://schemas.microsoft.com/office/drawing/2016/5/14/chartex" xmlns:mc="http://schemas.openxmlformats.org/markup-compatibility/2006" xmlns:aink="http://schemas.microsoft.com/office/drawing/2016/ink" xmlns:am3d="http://schemas.microsoft.com/office/drawing/2017/model3d" xmlns:o="urn:schemas-microsoft-com:office:office" xmlns:r="http://schemas.openxmlformats.org/officeDocument/2006/relationships" xmlns:m="http://schemas.openxmlformats.org/officeDocument/2006/math" xmlns:v="urn:schemas-microsoft-com:vml" xmlns:wp14="http://schemas.microsoft.com/office/word/2010/wordprocessingDrawing" xmlns:wp="http://schemas.openxmlformats.org/drawingml/2006/wordprocessingDrawing" xmlns:w10="urn:schemas-microsoft-com:office:word" xmlns:w="http://schemas.openxmlformats.org/wordprocessingml/2006/main" xmlns:w14="http://schemas.microsoft.com/office/word/2010/wordml" xmlns:w15="http://schemas.microsoft.com/office/word/2012/wordml" xmlns:w16cex="http://schemas.microsoft.com/office/word/2018/wordml/cex" xmlns:w16cid="http://schemas.microsoft.com/office/word/2016/wordml/cid" xmlns:w16="http://schemas.microsoft.com/office/word/2018/wordml" xmlns:w16se="http://schemas.microsoft.com/office/word/2015/wordml/symex" xmlns:wpg="http://schemas.microsoft.com/office/word/2010/wordprocessingGroup" xmlns:wpi="http://schemas.microsoft.com/office/word/2010/wordprocessingInk" xmlns:wne="http://schemas.microsoft.com/office/word/2006/wordml" xmlns:wps="http://schemas.microsoft.com/office/word/2010/wordprocessingShape" mc:Ignorable="w14 w15 w16se w16cid w16 w16cex wp14">
+  <w:p>
+    <w:pPr>
+      <w:pStyle w:val="Footer"/>
+    </w:pPr>
+  </w:p>
+</w:ftr>
+</file>
+
+<file path=word/footer2.xml><?xml version="1.0" encoding="utf-8"?>
+<w:ftr xmlns:wpc="http://schemas.microsoft.com/office/word/2010/wordprocessingCanvas" xmlns:cx="http://schemas.microsoft.com/office/drawing/2014/chartex" xmlns:cx1="http://schemas.microsoft.com/office/drawing/2015/9/8/chartex" xmlns:cx2="http://schemas.microsoft.com/office/drawing/2015/10/21/chartex" xmlns:cx3="http://schemas.microsoft.com/office/drawing/2016/5/9/chartex" xmlns:cx4="http://schemas.microsoft.com/office/drawing/2016/5/10/chartex" xmlns:cx5="http://schemas.microsoft.com/office/drawing/2016/5/11/chartex" xmlns:cx6="http://schemas.microsoft.com/office/drawing/2016/5/12/chartex" xmlns:cx7="http://schemas.microsoft.com/office/drawing/2016/5/13/chartex" xmlns:cx8="http://schemas.microsoft.com/office/drawing/2016/5/14/chartex" xmlns:mc="http://schemas.openxmlformats.org/markup-compatibility/2006" xmlns:aink="http://schemas.microsoft.com/office/drawing/2016/ink" xmlns:am3d="http://schemas.microsoft.com/office/drawing/2017/model3d" xmlns:o="urn:schemas-microsoft-com:office:office" xmlns:r="http://schemas.openxmlformats.org/officeDocument/2006/relationships" xmlns:m="http://schemas.openxmlformats.org/officeDocument/2006/math" xmlns:v="urn:schemas-microsoft-com:vml" xmlns:wp14="http://schemas.microsoft.com/office/word/2010/wordprocessingDrawing" xmlns:wp="http://schemas.openxmlformats.org/drawingml/2006/wordprocessingDrawing" xmlns:w10="urn:schemas-microsoft-com:office:word" xmlns:w="http://schemas.openxmlformats.org/wordprocessingml/2006/main" xmlns:w14="http://schemas.microsoft.com/office/word/2010/wordml" xmlns:w15="http://schemas.microsoft.com/office/word/2012/wordml" xmlns:w16cex="http://schemas.microsoft.com/office/word/2018/wordml/cex" xmlns:w16cid="http://schemas.microsoft.com/office/word/2016/wordml/cid" xmlns:w16="http://schemas.microsoft.com/office/word/2018/wordml" xmlns:w16se="http://schemas.microsoft.com/office/word/2015/wordml/symex" xmlns:wpg="http://schemas.microsoft.com/office/word/2010/wordprocessingGroup" xmlns:wpi="http://schemas.microsoft.com/office/word/2010/wordprocessingInk" xmlns:wne="http://schemas.microsoft.com/office/word/2006/wordml" xmlns:wps="http://schemas.microsoft.com/office/word/2010/wordprocessingShape" mc:Ignorable="w14 w15 w16se w16cid w16 w16cex wp14">
   <w:p>
     <w:pPr>
       <w:pStyle w:val="Normal1"/>
@@ -5032,8 +4192,8 @@
 </w:ftr>
 </file>
 
-<file path=word/footer2.xml><?xml version="1.0" encoding="utf-8"?>
-<w:ftr xmlns:wpc="http://schemas.microsoft.com/office/word/2010/wordprocessingCanvas" xmlns:mc="http://schemas.openxmlformats.org/markup-compatibility/2006" xmlns:o="urn:schemas-microsoft-com:office:office" xmlns:r="http://schemas.openxmlformats.org/officeDocument/2006/relationships" xmlns:m="http://schemas.openxmlformats.org/officeDocument/2006/math" xmlns:v="urn:schemas-microsoft-com:vml" xmlns:wp14="http://schemas.microsoft.com/office/word/2010/wordprocessingDrawing" xmlns:wp="http://schemas.openxmlformats.org/drawingml/2006/wordprocessingDrawing" xmlns:w10="urn:schemas-microsoft-com:office:word" xmlns:w="http://schemas.openxmlformats.org/wordprocessingml/2006/main" xmlns:w14="http://schemas.microsoft.com/office/word/2010/wordml" xmlns:w15="http://schemas.microsoft.com/office/word/2012/wordml" xmlns:wpg="http://schemas.microsoft.com/office/word/2010/wordprocessingGroup" xmlns:wpi="http://schemas.microsoft.com/office/word/2010/wordprocessingInk" xmlns:wne="http://schemas.microsoft.com/office/word/2006/wordml" xmlns:wps="http://schemas.microsoft.com/office/word/2010/wordprocessingShape" mc:Ignorable="w14 w15 wp14">
+<file path=word/footer3.xml><?xml version="1.0" encoding="utf-8"?>
+<w:ftr xmlns:wpc="http://schemas.microsoft.com/office/word/2010/wordprocessingCanvas" xmlns:cx="http://schemas.microsoft.com/office/drawing/2014/chartex" xmlns:cx1="http://schemas.microsoft.com/office/drawing/2015/9/8/chartex" xmlns:cx2="http://schemas.microsoft.com/office/drawing/2015/10/21/chartex" xmlns:cx3="http://schemas.microsoft.com/office/drawing/2016/5/9/chartex" xmlns:cx4="http://schemas.microsoft.com/office/drawing/2016/5/10/chartex" xmlns:cx5="http://schemas.microsoft.com/office/drawing/2016/5/11/chartex" xmlns:cx6="http://schemas.microsoft.com/office/drawing/2016/5/12/chartex" xmlns:cx7="http://schemas.microsoft.com/office/drawing/2016/5/13/chartex" xmlns:cx8="http://schemas.microsoft.com/office/drawing/2016/5/14/chartex" xmlns:mc="http://schemas.openxmlformats.org/markup-compatibility/2006" xmlns:aink="http://schemas.microsoft.com/office/drawing/2016/ink" xmlns:am3d="http://schemas.microsoft.com/office/drawing/2017/model3d" xmlns:o="urn:schemas-microsoft-com:office:office" xmlns:r="http://schemas.openxmlformats.org/officeDocument/2006/relationships" xmlns:m="http://schemas.openxmlformats.org/officeDocument/2006/math" xmlns:v="urn:schemas-microsoft-com:vml" xmlns:wp14="http://schemas.microsoft.com/office/word/2010/wordprocessingDrawing" xmlns:wp="http://schemas.openxmlformats.org/drawingml/2006/wordprocessingDrawing" xmlns:w10="urn:schemas-microsoft-com:office:word" xmlns:w="http://schemas.openxmlformats.org/wordprocessingml/2006/main" xmlns:w14="http://schemas.microsoft.com/office/word/2010/wordml" xmlns:w15="http://schemas.microsoft.com/office/word/2012/wordml" xmlns:w16cex="http://schemas.microsoft.com/office/word/2018/wordml/cex" xmlns:w16cid="http://schemas.microsoft.com/office/word/2016/wordml/cid" xmlns:w16="http://schemas.microsoft.com/office/word/2018/wordml" xmlns:w16se="http://schemas.microsoft.com/office/word/2015/wordml/symex" xmlns:wpg="http://schemas.microsoft.com/office/word/2010/wordprocessingGroup" xmlns:wpi="http://schemas.microsoft.com/office/word/2010/wordprocessingInk" xmlns:wne="http://schemas.microsoft.com/office/word/2006/wordml" xmlns:wps="http://schemas.microsoft.com/office/word/2010/wordprocessingShape" mc:Ignorable="w14 w15 w16se w16cid w16 w16cex wp14">
   <w:p>
     <w:pPr>
       <w:tabs>
@@ -5194,7 +4354,7 @@
 </file>
 
 <file path=word/footnotes.xml><?xml version="1.0" encoding="utf-8"?>
-<w:footnotes xmlns:wpc="http://schemas.microsoft.com/office/word/2010/wordprocessingCanvas" xmlns:mc="http://schemas.openxmlformats.org/markup-compatibility/2006" xmlns:o="urn:schemas-microsoft-com:office:office" xmlns:r="http://schemas.openxmlformats.org/officeDocument/2006/relationships" xmlns:m="http://schemas.openxmlformats.org/officeDocument/2006/math" xmlns:v="urn:schemas-microsoft-com:vml" xmlns:wp14="http://schemas.microsoft.com/office/word/2010/wordprocessingDrawing" xmlns:wp="http://schemas.openxmlformats.org/drawingml/2006/wordprocessingDrawing" xmlns:w10="urn:schemas-microsoft-com:office:word" xmlns:w="http://schemas.openxmlformats.org/wordprocessingml/2006/main" xmlns:w14="http://schemas.microsoft.com/office/word/2010/wordml" xmlns:w15="http://schemas.microsoft.com/office/word/2012/wordml" xmlns:wpg="http://schemas.microsoft.com/office/word/2010/wordprocessingGroup" xmlns:wpi="http://schemas.microsoft.com/office/word/2010/wordprocessingInk" xmlns:wne="http://schemas.microsoft.com/office/word/2006/wordml" xmlns:wps="http://schemas.microsoft.com/office/word/2010/wordprocessingShape" mc:Ignorable="w14 w15 wp14">
+<w:footnotes xmlns:wpc="http://schemas.microsoft.com/office/word/2010/wordprocessingCanvas" xmlns:cx="http://schemas.microsoft.com/office/drawing/2014/chartex" xmlns:cx1="http://schemas.microsoft.com/office/drawing/2015/9/8/chartex" xmlns:cx2="http://schemas.microsoft.com/office/drawing/2015/10/21/chartex" xmlns:cx3="http://schemas.microsoft.com/office/drawing/2016/5/9/chartex" xmlns:cx4="http://schemas.microsoft.com/office/drawing/2016/5/10/chartex" xmlns:cx5="http://schemas.microsoft.com/office/drawing/2016/5/11/chartex" xmlns:cx6="http://schemas.microsoft.com/office/drawing/2016/5/12/chartex" xmlns:cx7="http://schemas.microsoft.com/office/drawing/2016/5/13/chartex" xmlns:cx8="http://schemas.microsoft.com/office/drawing/2016/5/14/chartex" xmlns:mc="http://schemas.openxmlformats.org/markup-compatibility/2006" xmlns:aink="http://schemas.microsoft.com/office/drawing/2016/ink" xmlns:am3d="http://schemas.microsoft.com/office/drawing/2017/model3d" xmlns:o="urn:schemas-microsoft-com:office:office" xmlns:r="http://schemas.openxmlformats.org/officeDocument/2006/relationships" xmlns:m="http://schemas.openxmlformats.org/officeDocument/2006/math" xmlns:v="urn:schemas-microsoft-com:vml" xmlns:wp14="http://schemas.microsoft.com/office/word/2010/wordprocessingDrawing" xmlns:wp="http://schemas.openxmlformats.org/drawingml/2006/wordprocessingDrawing" xmlns:w10="urn:schemas-microsoft-com:office:word" xmlns:w="http://schemas.openxmlformats.org/wordprocessingml/2006/main" xmlns:w14="http://schemas.microsoft.com/office/word/2010/wordml" xmlns:w15="http://schemas.microsoft.com/office/word/2012/wordml" xmlns:w16cex="http://schemas.microsoft.com/office/word/2018/wordml/cex" xmlns:w16cid="http://schemas.microsoft.com/office/word/2016/wordml/cid" xmlns:w16="http://schemas.microsoft.com/office/word/2018/wordml" xmlns:w16se="http://schemas.microsoft.com/office/word/2015/wordml/symex" xmlns:wpg="http://schemas.microsoft.com/office/word/2010/wordprocessingGroup" xmlns:wpi="http://schemas.microsoft.com/office/word/2010/wordprocessingInk" xmlns:wne="http://schemas.microsoft.com/office/word/2006/wordml" xmlns:wps="http://schemas.microsoft.com/office/word/2010/wordprocessingShape" mc:Ignorable="w14 w15 w16se w16cid w16 w16cex wp14">
   <w:footnote w:type="separator" w:id="-1">
     <w:p>
       <w:r>
@@ -5212,8 +4372,38 @@
 </w:footnotes>
 </file>
 
+<file path=word/header1.xml><?xml version="1.0" encoding="utf-8"?>
+<w:hdr xmlns:wpc="http://schemas.microsoft.com/office/word/2010/wordprocessingCanvas" xmlns:cx="http://schemas.microsoft.com/office/drawing/2014/chartex" xmlns:cx1="http://schemas.microsoft.com/office/drawing/2015/9/8/chartex" xmlns:cx2="http://schemas.microsoft.com/office/drawing/2015/10/21/chartex" xmlns:cx3="http://schemas.microsoft.com/office/drawing/2016/5/9/chartex" xmlns:cx4="http://schemas.microsoft.com/office/drawing/2016/5/10/chartex" xmlns:cx5="http://schemas.microsoft.com/office/drawing/2016/5/11/chartex" xmlns:cx6="http://schemas.microsoft.com/office/drawing/2016/5/12/chartex" xmlns:cx7="http://schemas.microsoft.com/office/drawing/2016/5/13/chartex" xmlns:cx8="http://schemas.microsoft.com/office/drawing/2016/5/14/chartex" xmlns:mc="http://schemas.openxmlformats.org/markup-compatibility/2006" xmlns:aink="http://schemas.microsoft.com/office/drawing/2016/ink" xmlns:am3d="http://schemas.microsoft.com/office/drawing/2017/model3d" xmlns:o="urn:schemas-microsoft-com:office:office" xmlns:r="http://schemas.openxmlformats.org/officeDocument/2006/relationships" xmlns:m="http://schemas.openxmlformats.org/officeDocument/2006/math" xmlns:v="urn:schemas-microsoft-com:vml" xmlns:wp14="http://schemas.microsoft.com/office/word/2010/wordprocessingDrawing" xmlns:wp="http://schemas.openxmlformats.org/drawingml/2006/wordprocessingDrawing" xmlns:w10="urn:schemas-microsoft-com:office:word" xmlns:w="http://schemas.openxmlformats.org/wordprocessingml/2006/main" xmlns:w14="http://schemas.microsoft.com/office/word/2010/wordml" xmlns:w15="http://schemas.microsoft.com/office/word/2012/wordml" xmlns:w16cex="http://schemas.microsoft.com/office/word/2018/wordml/cex" xmlns:w16cid="http://schemas.microsoft.com/office/word/2016/wordml/cid" xmlns:w16="http://schemas.microsoft.com/office/word/2018/wordml" xmlns:w16se="http://schemas.microsoft.com/office/word/2015/wordml/symex" xmlns:wpg="http://schemas.microsoft.com/office/word/2010/wordprocessingGroup" xmlns:wpi="http://schemas.microsoft.com/office/word/2010/wordprocessingInk" xmlns:wne="http://schemas.microsoft.com/office/word/2006/wordml" xmlns:wps="http://schemas.microsoft.com/office/word/2010/wordprocessingShape" mc:Ignorable="w14 w15 w16se w16cid w16 w16cex wp14">
+  <w:p>
+    <w:pPr>
+      <w:pStyle w:val="Header"/>
+    </w:pPr>
+  </w:p>
+</w:hdr>
+</file>
+
+<file path=word/header2.xml><?xml version="1.0" encoding="utf-8"?>
+<w:hdr xmlns:wpc="http://schemas.microsoft.com/office/word/2010/wordprocessingCanvas" xmlns:cx="http://schemas.microsoft.com/office/drawing/2014/chartex" xmlns:cx1="http://schemas.microsoft.com/office/drawing/2015/9/8/chartex" xmlns:cx2="http://schemas.microsoft.com/office/drawing/2015/10/21/chartex" xmlns:cx3="http://schemas.microsoft.com/office/drawing/2016/5/9/chartex" xmlns:cx4="http://schemas.microsoft.com/office/drawing/2016/5/10/chartex" xmlns:cx5="http://schemas.microsoft.com/office/drawing/2016/5/11/chartex" xmlns:cx6="http://schemas.microsoft.com/office/drawing/2016/5/12/chartex" xmlns:cx7="http://schemas.microsoft.com/office/drawing/2016/5/13/chartex" xmlns:cx8="http://schemas.microsoft.com/office/drawing/2016/5/14/chartex" xmlns:mc="http://schemas.openxmlformats.org/markup-compatibility/2006" xmlns:aink="http://schemas.microsoft.com/office/drawing/2016/ink" xmlns:am3d="http://schemas.microsoft.com/office/drawing/2017/model3d" xmlns:o="urn:schemas-microsoft-com:office:office" xmlns:r="http://schemas.openxmlformats.org/officeDocument/2006/relationships" xmlns:m="http://schemas.openxmlformats.org/officeDocument/2006/math" xmlns:v="urn:schemas-microsoft-com:vml" xmlns:wp14="http://schemas.microsoft.com/office/word/2010/wordprocessingDrawing" xmlns:wp="http://schemas.openxmlformats.org/drawingml/2006/wordprocessingDrawing" xmlns:w10="urn:schemas-microsoft-com:office:word" xmlns:w="http://schemas.openxmlformats.org/wordprocessingml/2006/main" xmlns:w14="http://schemas.microsoft.com/office/word/2010/wordml" xmlns:w15="http://schemas.microsoft.com/office/word/2012/wordml" xmlns:w16cex="http://schemas.microsoft.com/office/word/2018/wordml/cex" xmlns:w16cid="http://schemas.microsoft.com/office/word/2016/wordml/cid" xmlns:w16="http://schemas.microsoft.com/office/word/2018/wordml" xmlns:w16se="http://schemas.microsoft.com/office/word/2015/wordml/symex" xmlns:wpg="http://schemas.microsoft.com/office/word/2010/wordprocessingGroup" xmlns:wpi="http://schemas.microsoft.com/office/word/2010/wordprocessingInk" xmlns:wne="http://schemas.microsoft.com/office/word/2006/wordml" xmlns:wps="http://schemas.microsoft.com/office/word/2010/wordprocessingShape" mc:Ignorable="w14 w15 w16se w16cid w16 w16cex wp14">
+  <w:p>
+    <w:pPr>
+      <w:pStyle w:val="Header"/>
+    </w:pPr>
+  </w:p>
+</w:hdr>
+</file>
+
+<file path=word/header3.xml><?xml version="1.0" encoding="utf-8"?>
+<w:hdr xmlns:wpc="http://schemas.microsoft.com/office/word/2010/wordprocessingCanvas" xmlns:cx="http://schemas.microsoft.com/office/drawing/2014/chartex" xmlns:cx1="http://schemas.microsoft.com/office/drawing/2015/9/8/chartex" xmlns:cx2="http://schemas.microsoft.com/office/drawing/2015/10/21/chartex" xmlns:cx3="http://schemas.microsoft.com/office/drawing/2016/5/9/chartex" xmlns:cx4="http://schemas.microsoft.com/office/drawing/2016/5/10/chartex" xmlns:cx5="http://schemas.microsoft.com/office/drawing/2016/5/11/chartex" xmlns:cx6="http://schemas.microsoft.com/office/drawing/2016/5/12/chartex" xmlns:cx7="http://schemas.microsoft.com/office/drawing/2016/5/13/chartex" xmlns:cx8="http://schemas.microsoft.com/office/drawing/2016/5/14/chartex" xmlns:mc="http://schemas.openxmlformats.org/markup-compatibility/2006" xmlns:aink="http://schemas.microsoft.com/office/drawing/2016/ink" xmlns:am3d="http://schemas.microsoft.com/office/drawing/2017/model3d" xmlns:o="urn:schemas-microsoft-com:office:office" xmlns:r="http://schemas.openxmlformats.org/officeDocument/2006/relationships" xmlns:m="http://schemas.openxmlformats.org/officeDocument/2006/math" xmlns:v="urn:schemas-microsoft-com:vml" xmlns:wp14="http://schemas.microsoft.com/office/word/2010/wordprocessingDrawing" xmlns:wp="http://schemas.openxmlformats.org/drawingml/2006/wordprocessingDrawing" xmlns:w10="urn:schemas-microsoft-com:office:word" xmlns:w="http://schemas.openxmlformats.org/wordprocessingml/2006/main" xmlns:w14="http://schemas.microsoft.com/office/word/2010/wordml" xmlns:w15="http://schemas.microsoft.com/office/word/2012/wordml" xmlns:w16cex="http://schemas.microsoft.com/office/word/2018/wordml/cex" xmlns:w16cid="http://schemas.microsoft.com/office/word/2016/wordml/cid" xmlns:w16="http://schemas.microsoft.com/office/word/2018/wordml" xmlns:w16se="http://schemas.microsoft.com/office/word/2015/wordml/symex" xmlns:wpg="http://schemas.microsoft.com/office/word/2010/wordprocessingGroup" xmlns:wpi="http://schemas.microsoft.com/office/word/2010/wordprocessingInk" xmlns:wne="http://schemas.microsoft.com/office/word/2006/wordml" xmlns:wps="http://schemas.microsoft.com/office/word/2010/wordprocessingShape" mc:Ignorable="w14 w15 w16se w16cid w16 w16cex wp14">
+  <w:p>
+    <w:pPr>
+      <w:pStyle w:val="Header"/>
+    </w:pPr>
+  </w:p>
+</w:hdr>
+</file>
+
 <file path=word/numbering.xml><?xml version="1.0" encoding="utf-8"?>
-<w:numbering xmlns:wpc="http://schemas.microsoft.com/office/word/2010/wordprocessingCanvas" xmlns:mc="http://schemas.openxmlformats.org/markup-compatibility/2006" xmlns:o="urn:schemas-microsoft-com:office:office" xmlns:r="http://schemas.openxmlformats.org/officeDocument/2006/relationships" xmlns:m="http://schemas.openxmlformats.org/officeDocument/2006/math" xmlns:v="urn:schemas-microsoft-com:vml" xmlns:wp14="http://schemas.microsoft.com/office/word/2010/wordprocessingDrawing" xmlns:wp="http://schemas.openxmlformats.org/drawingml/2006/wordprocessingDrawing" xmlns:w10="urn:schemas-microsoft-com:office:word" xmlns:w="http://schemas.openxmlformats.org/wordprocessingml/2006/main" xmlns:w14="http://schemas.microsoft.com/office/word/2010/wordml" xmlns:w15="http://schemas.microsoft.com/office/word/2012/wordml" xmlns:wpg="http://schemas.microsoft.com/office/word/2010/wordprocessingGroup" xmlns:wpi="http://schemas.microsoft.com/office/word/2010/wordprocessingInk" xmlns:wne="http://schemas.microsoft.com/office/word/2006/wordml" xmlns:wps="http://schemas.microsoft.com/office/word/2010/wordprocessingShape" mc:Ignorable="w14 w15 wp14">
+<w:numbering xmlns:wpc="http://schemas.microsoft.com/office/word/2010/wordprocessingCanvas" xmlns:cx="http://schemas.microsoft.com/office/drawing/2014/chartex" xmlns:cx1="http://schemas.microsoft.com/office/drawing/2015/9/8/chartex" xmlns:cx2="http://schemas.microsoft.com/office/drawing/2015/10/21/chartex" xmlns:cx3="http://schemas.microsoft.com/office/drawing/2016/5/9/chartex" xmlns:cx4="http://schemas.microsoft.com/office/drawing/2016/5/10/chartex" xmlns:cx5="http://schemas.microsoft.com/office/drawing/2016/5/11/chartex" xmlns:cx6="http://schemas.microsoft.com/office/drawing/2016/5/12/chartex" xmlns:cx7="http://schemas.microsoft.com/office/drawing/2016/5/13/chartex" xmlns:cx8="http://schemas.microsoft.com/office/drawing/2016/5/14/chartex" xmlns:mc="http://schemas.openxmlformats.org/markup-compatibility/2006" xmlns:aink="http://schemas.microsoft.com/office/drawing/2016/ink" xmlns:am3d="http://schemas.microsoft.com/office/drawing/2017/model3d" xmlns:o="urn:schemas-microsoft-com:office:office" xmlns:r="http://schemas.openxmlformats.org/officeDocument/2006/relationships" xmlns:m="http://schemas.openxmlformats.org/officeDocument/2006/math" xmlns:v="urn:schemas-microsoft-com:vml" xmlns:wp14="http://schemas.microsoft.com/office/word/2010/wordprocessingDrawing" xmlns:wp="http://schemas.openxmlformats.org/drawingml/2006/wordprocessingDrawing" xmlns:w10="urn:schemas-microsoft-com:office:word" xmlns:w="http://schemas.openxmlformats.org/wordprocessingml/2006/main" xmlns:w14="http://schemas.microsoft.com/office/word/2010/wordml" xmlns:w15="http://schemas.microsoft.com/office/word/2012/wordml" xmlns:w16cex="http://schemas.microsoft.com/office/word/2018/wordml/cex" xmlns:w16cid="http://schemas.microsoft.com/office/word/2016/wordml/cid" xmlns:w16="http://schemas.microsoft.com/office/word/2018/wordml" xmlns:w16se="http://schemas.microsoft.com/office/word/2015/wordml/symex" xmlns:wpg="http://schemas.microsoft.com/office/word/2010/wordprocessingGroup" xmlns:wpi="http://schemas.microsoft.com/office/word/2010/wordprocessingInk" xmlns:wne="http://schemas.microsoft.com/office/word/2006/wordml" xmlns:wps="http://schemas.microsoft.com/office/word/2010/wordprocessingShape" mc:Ignorable="w14 w15 w16se w16cid w16 w16cex wp14">
   <w:abstractNum w:abstractNumId="0" w15:restartNumberingAfterBreak="0">
     <w:nsid w:val="FFFFFF89"/>
     <w:multiLevelType w:val="singleLevel"/>
@@ -8361,7 +7551,7 @@
 </file>
 
 <file path=word/styles.xml><?xml version="1.0" encoding="utf-8"?>
-<w:styles xmlns:mc="http://schemas.openxmlformats.org/markup-compatibility/2006" xmlns:r="http://schemas.openxmlformats.org/officeDocument/2006/relationships" xmlns:w="http://schemas.openxmlformats.org/wordprocessingml/2006/main" xmlns:w14="http://schemas.microsoft.com/office/word/2010/wordml" xmlns:w15="http://schemas.microsoft.com/office/word/2012/wordml" mc:Ignorable="w14 w15">
+<w:styles xmlns:mc="http://schemas.openxmlformats.org/markup-compatibility/2006" xmlns:r="http://schemas.openxmlformats.org/officeDocument/2006/relationships" xmlns:w="http://schemas.openxmlformats.org/wordprocessingml/2006/main" xmlns:w14="http://schemas.microsoft.com/office/word/2010/wordml" xmlns:w15="http://schemas.microsoft.com/office/word/2012/wordml" xmlns:w16cex="http://schemas.microsoft.com/office/word/2018/wordml/cex" xmlns:w16cid="http://schemas.microsoft.com/office/word/2016/wordml/cid" xmlns:w16="http://schemas.microsoft.com/office/word/2018/wordml" xmlns:w16se="http://schemas.microsoft.com/office/word/2015/wordml/symex" mc:Ignorable="w14 w15 w16se w16cid w16 w16cex">
   <w:docDefaults>
     <w:rPrDefault>
       <w:rPr>
@@ -8374,7 +7564,7 @@
     </w:rPrDefault>
     <w:pPrDefault/>
   </w:docDefaults>
-  <w:latentStyles w:defLockedState="0" w:defUIPriority="99" w:defSemiHidden="0" w:defUnhideWhenUsed="0" w:defQFormat="0" w:count="371">
+  <w:latentStyles w:defLockedState="0" w:defUIPriority="99" w:defSemiHidden="0" w:defUnhideWhenUsed="0" w:defQFormat="0" w:count="376">
     <w:lsdException w:name="Normal" w:uiPriority="0" w:qFormat="1"/>
     <w:lsdException w:name="heading 1" w:uiPriority="0" w:qFormat="1"/>
     <w:lsdException w:name="heading 2" w:semiHidden="1" w:uiPriority="9" w:unhideWhenUsed="1" w:qFormat="1"/>
@@ -8480,7 +7670,6 @@
     <w:lsdException w:name="HTML Sample" w:semiHidden="1" w:unhideWhenUsed="1"/>
     <w:lsdException w:name="HTML Typewriter" w:semiHidden="1" w:unhideWhenUsed="1"/>
     <w:lsdException w:name="HTML Variable" w:semiHidden="1" w:unhideWhenUsed="1"/>
-    <w:lsdException w:name="Normal Table" w:semiHidden="1" w:unhideWhenUsed="1"/>
     <w:lsdException w:name="annotation subject" w:semiHidden="1" w:unhideWhenUsed="1"/>
     <w:lsdException w:name="No List" w:semiHidden="1" w:unhideWhenUsed="1"/>
     <w:lsdException w:name="Outline List 1" w:semiHidden="1" w:unhideWhenUsed="1"/>
@@ -8523,11 +7712,8 @@
     <w:lsdException w:name="Table Contemporary" w:semiHidden="1" w:unhideWhenUsed="1"/>
     <w:lsdException w:name="Table Elegant" w:semiHidden="1" w:unhideWhenUsed="1"/>
     <w:lsdException w:name="Table Professional" w:semiHidden="1" w:unhideWhenUsed="1"/>
-    <w:lsdException w:name="Table Subtle 1" w:semiHidden="1" w:unhideWhenUsed="1"/>
     <w:lsdException w:name="Table Subtle 2" w:semiHidden="1" w:unhideWhenUsed="1"/>
     <w:lsdException w:name="Table Web 1" w:semiHidden="1" w:unhideWhenUsed="1"/>
-    <w:lsdException w:name="Table Web 2" w:semiHidden="1" w:unhideWhenUsed="1"/>
-    <w:lsdException w:name="Table Web 3" w:semiHidden="1" w:unhideWhenUsed="1"/>
     <w:lsdException w:name="Balloon Text" w:semiHidden="1" w:unhideWhenUsed="1"/>
     <w:lsdException w:name="Table Grid" w:uiPriority="59"/>
     <w:lsdException w:name="Table Theme" w:semiHidden="1" w:unhideWhenUsed="1"/>
@@ -8746,6 +7932,11 @@
     <w:lsdException w:name="List Table 5 Dark Accent 6" w:uiPriority="50"/>
     <w:lsdException w:name="List Table 6 Colorful Accent 6" w:uiPriority="51"/>
     <w:lsdException w:name="List Table 7 Colorful Accent 6" w:uiPriority="52"/>
+    <w:lsdException w:name="Mention" w:semiHidden="1" w:unhideWhenUsed="1"/>
+    <w:lsdException w:name="Smart Hyperlink" w:semiHidden="1" w:unhideWhenUsed="1"/>
+    <w:lsdException w:name="Hashtag" w:semiHidden="1" w:unhideWhenUsed="1"/>
+    <w:lsdException w:name="Unresolved Mention" w:semiHidden="1" w:unhideWhenUsed="1"/>
+    <w:lsdException w:name="Smart Link" w:semiHidden="1" w:unhideWhenUsed="1"/>
   </w:latentStyles>
   <w:style w:type="paragraph" w:default="1" w:styleId="Normal">
     <w:name w:val="Normal"/>

</xml_diff>

<commit_message>
INT-2832 update docs and start test updates
</commit_message>
<xml_diff>
--- a/fn_microsoft_security_graph/doc/Microsoft_Graph_Security_API_Integration.docx
+++ b/fn_microsoft_security_graph/doc/Microsoft_Graph_Security_API_Integration.docx
@@ -363,7 +363,13 @@
         <w:t>Resilient</w:t>
       </w:r>
       <w:r>
-        <w:t xml:space="preserve"> platform is version 31 or later. </w:t>
+        <w:t xml:space="preserve"> platform is version 3</w:t>
+      </w:r>
+      <w:r>
+        <w:t>5</w:t>
+      </w:r>
+      <w:r>
+        <w:t xml:space="preserve"> or later. </w:t>
       </w:r>
     </w:p>
     <w:p>
@@ -1853,7 +1859,23 @@
             <w:rFonts w:cs="Arial"/>
             <w:i/>
           </w:rPr>
-          <w:t>Application Registration Portal</w:t>
+          <w:t>Applicatio</w:t>
+        </w:r>
+        <w:r>
+          <w:rPr>
+            <w:rStyle w:val="Hyperlink"/>
+            <w:rFonts w:cs="Arial"/>
+            <w:i/>
+          </w:rPr>
+          <w:t>n</w:t>
+        </w:r>
+        <w:r>
+          <w:rPr>
+            <w:rStyle w:val="Hyperlink"/>
+            <w:rFonts w:cs="Arial"/>
+            <w:i/>
+          </w:rPr>
+          <w:t xml:space="preserve"> Registration Portal</w:t>
         </w:r>
       </w:hyperlink>
       <w:r>
@@ -1904,27 +1926,104 @@
         <w:ind w:left="720"/>
       </w:pPr>
       <w:r>
-        <w:t># Graph URL with version number</w:t>
-      </w:r>
-      <w:r>
-        <w:br/>
-        <w:t>microsoft_graph_url=https://graph.microsoft.com/v1.0/</w:t>
-      </w:r>
-      <w:r>
-        <w:br/>
-        <w:t>tenant_id=&lt;Tenant directory id&gt;</w:t>
-      </w:r>
-      <w:r>
-        <w:br/>
-        <w:t>client_id=&lt;App client id&gt;</w:t>
-      </w:r>
-      <w:r>
-        <w:br/>
-        <w:t>client_secret=&lt;App client secret&gt;</w:t>
-      </w:r>
-      <w:r>
-        <w:br/>
-      </w:r>
+        <w:t>#</w:t>
+      </w:r>
+    </w:p>
+    <w:p>
+      <w:pPr>
+        <w:pStyle w:val="Code0"/>
+        <w:ind w:left="720"/>
+      </w:pPr>
+      <w:r>
+        <w:t># Note that the microsoft_graph_token_url below contains a placeholder {tenant} for the tenant ID.</w:t>
+      </w:r>
+    </w:p>
+    <w:p>
+      <w:pPr>
+        <w:pStyle w:val="Code0"/>
+        <w:ind w:left="720"/>
+      </w:pPr>
+      <w:r>
+        <w:t># Do not place the tenant id in the place holder as the integration will do this at run time.</w:t>
+      </w:r>
+    </w:p>
+    <w:p>
+      <w:pPr>
+        <w:pStyle w:val="Code0"/>
+        <w:ind w:left="720"/>
+      </w:pPr>
+      <w:r>
+        <w:t># Do not place '/' at the end of the url strings.</w:t>
+      </w:r>
+    </w:p>
+    <w:p>
+      <w:pPr>
+        <w:pStyle w:val="Code0"/>
+        <w:ind w:left="720"/>
+      </w:pPr>
+      <w:r>
+        <w:t xml:space="preserve"># In most cases the only required edits are replacing xxx with the Microsoft App credentials. </w:t>
+      </w:r>
+    </w:p>
+    <w:p>
+      <w:pPr>
+        <w:pStyle w:val="Code0"/>
+        <w:ind w:left="720"/>
+      </w:pPr>
+      <w:r>
+        <w:t>#</w:t>
+      </w:r>
+    </w:p>
+    <w:p>
+      <w:pPr>
+        <w:pStyle w:val="Code0"/>
+        <w:ind w:left="720"/>
+      </w:pPr>
+      <w:r>
+        <w:t>microsoft_graph_token_url=https://login.microsoftonline.com/{tenant}/oauth2/v2.0/token</w:t>
+      </w:r>
+    </w:p>
+    <w:p>
+      <w:pPr>
+        <w:pStyle w:val="Code0"/>
+        <w:ind w:left="720"/>
+      </w:pPr>
+      <w:r>
+        <w:t>microsoft_graph_url=https://graph.microsoft.com/v1.0</w:t>
+      </w:r>
+    </w:p>
+    <w:p>
+      <w:pPr>
+        <w:pStyle w:val="Code0"/>
+        <w:ind w:left="720"/>
+      </w:pPr>
+      <w:r>
+        <w:t>tenant_id=xxx</w:t>
+      </w:r>
+    </w:p>
+    <w:p>
+      <w:pPr>
+        <w:pStyle w:val="Code0"/>
+        <w:ind w:left="720"/>
+      </w:pPr>
+      <w:r>
+        <w:t>client_id=xxx</w:t>
+      </w:r>
+    </w:p>
+    <w:p>
+      <w:pPr>
+        <w:pStyle w:val="Code0"/>
+        <w:ind w:left="720"/>
+      </w:pPr>
+      <w:r>
+        <w:t>client_secret=xxx</w:t>
+      </w:r>
+    </w:p>
+    <w:p>
+      <w:pPr>
+        <w:pStyle w:val="Code0"/>
+        <w:ind w:left="720"/>
+      </w:pPr>
       <w:r>
         <w:br/>
         <w:t>## Polling options</w:t>
@@ -1967,6 +2066,9 @@
       </w:r>
       <w:r>
         <w:br/>
+      </w:r>
+      <w:r>
+        <w:lastRenderedPageBreak/>
         <w:t>#alert_query</w:t>
       </w:r>
       <w:r>
@@ -2005,7 +2107,6 @@
         <w:pStyle w:val="Heading20"/>
       </w:pPr>
       <w:r>
-        <w:lastRenderedPageBreak/>
         <w:t>Deploy customizations to the Resilient platform</w:t>
       </w:r>
     </w:p>
@@ -7670,6 +7771,7 @@
     <w:lsdException w:name="HTML Sample" w:semiHidden="1" w:unhideWhenUsed="1"/>
     <w:lsdException w:name="HTML Typewriter" w:semiHidden="1" w:unhideWhenUsed="1"/>
     <w:lsdException w:name="HTML Variable" w:semiHidden="1" w:unhideWhenUsed="1"/>
+    <w:lsdException w:name="Normal Table" w:semiHidden="1" w:unhideWhenUsed="1"/>
     <w:lsdException w:name="annotation subject" w:semiHidden="1" w:unhideWhenUsed="1"/>
     <w:lsdException w:name="No List" w:semiHidden="1" w:unhideWhenUsed="1"/>
     <w:lsdException w:name="Outline List 1" w:semiHidden="1" w:unhideWhenUsed="1"/>
@@ -7712,8 +7814,11 @@
     <w:lsdException w:name="Table Contemporary" w:semiHidden="1" w:unhideWhenUsed="1"/>
     <w:lsdException w:name="Table Elegant" w:semiHidden="1" w:unhideWhenUsed="1"/>
     <w:lsdException w:name="Table Professional" w:semiHidden="1" w:unhideWhenUsed="1"/>
+    <w:lsdException w:name="Table Subtle 1" w:semiHidden="1" w:unhideWhenUsed="1"/>
     <w:lsdException w:name="Table Subtle 2" w:semiHidden="1" w:unhideWhenUsed="1"/>
     <w:lsdException w:name="Table Web 1" w:semiHidden="1" w:unhideWhenUsed="1"/>
+    <w:lsdException w:name="Table Web 2" w:semiHidden="1" w:unhideWhenUsed="1"/>
+    <w:lsdException w:name="Table Web 3" w:semiHidden="1" w:unhideWhenUsed="1"/>
     <w:lsdException w:name="Balloon Text" w:semiHidden="1" w:unhideWhenUsed="1"/>
     <w:lsdException w:name="Table Grid" w:uiPriority="59"/>
     <w:lsdException w:name="Table Theme" w:semiHidden="1" w:unhideWhenUsed="1"/>

</xml_diff>

<commit_message>
INT-2832 update documentation for v1.0.3
</commit_message>
<xml_diff>
--- a/fn_microsoft_security_graph/doc/Microsoft_Graph_Security_API_Integration.docx
+++ b/fn_microsoft_security_graph/doc/Microsoft_Graph_Security_API_Integration.docx
@@ -199,13 +199,19 @@
         <w:rPr>
           <w:rFonts w:ascii="Times New Roman" w:eastAsia="Times New Roman" w:hAnsi="Times New Roman" w:cs="Times New Roman"/>
         </w:rPr>
-        <w:t xml:space="preserve">Release Date: </w:t>
+        <w:t>Release Date:</w:t>
       </w:r>
       <w:r>
         <w:rPr>
           <w:rFonts w:ascii="Times New Roman" w:eastAsia="Times New Roman" w:hAnsi="Times New Roman" w:cs="Times New Roman"/>
         </w:rPr>
-        <w:t>August 2020</w:t>
+        <w:t xml:space="preserve"> September</w:t>
+      </w:r>
+      <w:r>
+        <w:rPr>
+          <w:rFonts w:ascii="Times New Roman" w:eastAsia="Times New Roman" w:hAnsi="Times New Roman" w:cs="Times New Roman"/>
+        </w:rPr>
+        <w:t xml:space="preserve"> 2020</w:t>
       </w:r>
     </w:p>
     <w:p>
@@ -1356,10 +1362,332 @@
     </w:p>
     <w:p>
       <w:pPr>
+        <w:pStyle w:val="BodyText"/>
+      </w:pPr>
+    </w:p>
+    <w:p>
+      <w:pPr>
+        <w:pStyle w:val="BodyText"/>
+      </w:pPr>
+    </w:p>
+    <w:p>
+      <w:pPr>
         <w:pStyle w:val="Heading10"/>
       </w:pPr>
       <w:r>
         <w:t>Installation</w:t>
+      </w:r>
+    </w:p>
+    <w:p>
+      <w:pPr>
+        <w:pStyle w:val="BodyText"/>
+        <w:keepNext/>
+      </w:pPr>
+      <w:r>
+        <w:rPr>
+          <w:rFonts w:cs="Arial"/>
+          <w:szCs w:val="20"/>
+        </w:rPr>
+        <w:t>Before installing</w:t>
+      </w:r>
+      <w:r>
+        <w:t>, verify that your environment meets the following prerequisites:</w:t>
+      </w:r>
+    </w:p>
+    <w:p>
+      <w:pPr>
+        <w:pStyle w:val="ListBullet"/>
+        <w:keepNext/>
+        <w:numPr>
+          <w:ilvl w:val="0"/>
+          <w:numId w:val="26"/>
+        </w:numPr>
+      </w:pPr>
+      <w:r>
+        <w:t>Resilient</w:t>
+      </w:r>
+      <w:r>
+        <w:t xml:space="preserve"> platform is version 35 or later. </w:t>
+      </w:r>
+    </w:p>
+    <w:p>
+      <w:pPr>
+        <w:pStyle w:val="ListBullet"/>
+        <w:keepNext/>
+        <w:numPr>
+          <w:ilvl w:val="0"/>
+          <w:numId w:val="26"/>
+        </w:numPr>
+      </w:pPr>
+      <w:r>
+        <w:t>You have a Resilient account to use for the integrations. T</w:t>
+      </w:r>
+      <w:r>
+        <w:t>his can be any account that has the permission to view and modify administrator and customization settings</w:t>
+      </w:r>
+      <w:r>
+        <w:t xml:space="preserve"> as well as read and update incidents</w:t>
+      </w:r>
+      <w:r>
+        <w:t>. You need to know the account username and password.</w:t>
+      </w:r>
+    </w:p>
+    <w:p>
+      <w:pPr>
+        <w:pStyle w:val="ListBullet"/>
+        <w:numPr>
+          <w:ilvl w:val="0"/>
+          <w:numId w:val="26"/>
+        </w:numPr>
+      </w:pPr>
+      <w:r>
+        <w:t>You have access to the command line of the Resilient appliance, which hosts the Resilient platform; or to a separate integration server where you will deploy and run the functions code. If using a separate integration server, you must install Python version 2.7.10 or later, or version 3.6 or later, and “pip”. (The Resilient appliance is preconfigured with a suitable version of Python.)</w:t>
+      </w:r>
+    </w:p>
+    <w:p>
+      <w:pPr>
+        <w:pStyle w:val="ListBullet"/>
+        <w:numPr>
+          <w:ilvl w:val="0"/>
+          <w:numId w:val="0"/>
+        </w:numPr>
+      </w:pPr>
+    </w:p>
+    <w:p>
+      <w:pPr>
+        <w:pStyle w:val="ListBullet"/>
+        <w:numPr>
+          <w:ilvl w:val="0"/>
+          <w:numId w:val="0"/>
+        </w:numPr>
+        <w:rPr>
+          <w:rFonts w:ascii="Calibri" w:eastAsia="Calibri" w:hAnsi="Calibri" w:cs="Calibri"/>
+          <w:b/>
+          <w:sz w:val="32"/>
+          <w:szCs w:val="32"/>
+        </w:rPr>
+      </w:pPr>
+      <w:r>
+        <w:rPr>
+          <w:rFonts w:ascii="Calibri" w:eastAsia="Calibri" w:hAnsi="Calibri" w:cs="Calibri"/>
+          <w:b/>
+          <w:sz w:val="32"/>
+          <w:szCs w:val="32"/>
+        </w:rPr>
+        <w:t>Installation on App Host</w:t>
+      </w:r>
+    </w:p>
+    <w:p>
+      <w:pPr>
+        <w:pStyle w:val="ListBullet"/>
+        <w:numPr>
+          <w:ilvl w:val="0"/>
+          <w:numId w:val="0"/>
+        </w:numPr>
+      </w:pPr>
+      <w:r>
+        <w:t>When installing the Microsoft Security Graph integration onto the Resilient platform with App Host, be sure to use the package in .zip format. The .zip packaging contains critical data for the integration to successfully install via App Host.</w:t>
+      </w:r>
+    </w:p>
+    <w:p>
+      <w:pPr>
+        <w:tabs>
+          <w:tab w:val="left" w:pos="916"/>
+          <w:tab w:val="left" w:pos="1832"/>
+          <w:tab w:val="left" w:pos="2748"/>
+          <w:tab w:val="left" w:pos="3664"/>
+          <w:tab w:val="left" w:pos="4580"/>
+          <w:tab w:val="left" w:pos="5496"/>
+          <w:tab w:val="left" w:pos="6412"/>
+          <w:tab w:val="left" w:pos="7328"/>
+          <w:tab w:val="left" w:pos="8244"/>
+          <w:tab w:val="left" w:pos="9160"/>
+          <w:tab w:val="left" w:pos="10076"/>
+          <w:tab w:val="left" w:pos="10992"/>
+          <w:tab w:val="left" w:pos="11908"/>
+          <w:tab w:val="left" w:pos="12824"/>
+          <w:tab w:val="left" w:pos="13740"/>
+          <w:tab w:val="left" w:pos="14656"/>
+        </w:tabs>
+        <w:spacing w:before="60" w:after="60"/>
+        <w:rPr>
+          <w:rFonts w:ascii="Arial" w:eastAsia="Times New Roman" w:hAnsi="Arial" w:cs="Times New Roman"/>
+          <w:color w:val="auto"/>
+          <w:sz w:val="20"/>
+        </w:rPr>
+      </w:pPr>
+      <w:r>
+        <w:rPr>
+          <w:rFonts w:ascii="Arial" w:eastAsia="Times New Roman" w:hAnsi="Arial" w:cs="Times New Roman"/>
+          <w:color w:val="auto"/>
+          <w:sz w:val="20"/>
+        </w:rPr>
+        <w:t xml:space="preserve">For a complete guide on how to configure App Host for Resilient and install apps, please reference the Resilient Apps </w:t>
+      </w:r>
+      <w:hyperlink r:id="rId17" w:history="1">
+        <w:r>
+          <w:rPr>
+            <w:rStyle w:val="Hyperlink"/>
+            <w:rFonts w:ascii="Arial" w:eastAsia="Times New Roman" w:hAnsi="Arial" w:cs="Times New Roman"/>
+            <w:sz w:val="20"/>
+          </w:rPr>
+          <w:t>Knowledge Center</w:t>
+        </w:r>
+      </w:hyperlink>
+      <w:r>
+        <w:rPr>
+          <w:rFonts w:ascii="Arial" w:eastAsia="Times New Roman" w:hAnsi="Arial" w:cs="Times New Roman"/>
+          <w:color w:val="auto"/>
+          <w:sz w:val="20"/>
+        </w:rPr>
+        <w:t>.</w:t>
+      </w:r>
+    </w:p>
+    <w:p>
+      <w:pPr>
+        <w:tabs>
+          <w:tab w:val="left" w:pos="916"/>
+          <w:tab w:val="left" w:pos="1832"/>
+          <w:tab w:val="left" w:pos="2748"/>
+          <w:tab w:val="left" w:pos="3664"/>
+          <w:tab w:val="left" w:pos="4580"/>
+          <w:tab w:val="left" w:pos="5496"/>
+          <w:tab w:val="left" w:pos="6412"/>
+          <w:tab w:val="left" w:pos="7328"/>
+          <w:tab w:val="left" w:pos="8244"/>
+          <w:tab w:val="left" w:pos="9160"/>
+          <w:tab w:val="left" w:pos="10076"/>
+          <w:tab w:val="left" w:pos="10992"/>
+          <w:tab w:val="left" w:pos="11908"/>
+          <w:tab w:val="left" w:pos="12824"/>
+          <w:tab w:val="left" w:pos="13740"/>
+          <w:tab w:val="left" w:pos="14656"/>
+        </w:tabs>
+        <w:spacing w:before="60" w:after="60"/>
+        <w:rPr>
+          <w:rFonts w:ascii="Arial" w:eastAsia="Times New Roman" w:hAnsi="Arial" w:cs="Times New Roman"/>
+          <w:color w:val="auto"/>
+          <w:sz w:val="20"/>
+        </w:rPr>
+      </w:pPr>
+    </w:p>
+    <w:p>
+      <w:pPr>
+        <w:tabs>
+          <w:tab w:val="left" w:pos="916"/>
+          <w:tab w:val="left" w:pos="1832"/>
+          <w:tab w:val="left" w:pos="2748"/>
+          <w:tab w:val="left" w:pos="3664"/>
+          <w:tab w:val="left" w:pos="4580"/>
+          <w:tab w:val="left" w:pos="5496"/>
+          <w:tab w:val="left" w:pos="6412"/>
+          <w:tab w:val="left" w:pos="7328"/>
+          <w:tab w:val="left" w:pos="8244"/>
+          <w:tab w:val="left" w:pos="9160"/>
+          <w:tab w:val="left" w:pos="10076"/>
+          <w:tab w:val="left" w:pos="10992"/>
+          <w:tab w:val="left" w:pos="11908"/>
+          <w:tab w:val="left" w:pos="12824"/>
+          <w:tab w:val="left" w:pos="13740"/>
+          <w:tab w:val="left" w:pos="14656"/>
+        </w:tabs>
+        <w:spacing w:before="60" w:after="60"/>
+        <w:rPr>
+          <w:rFonts w:ascii="Arial" w:eastAsia="Times New Roman" w:hAnsi="Arial" w:cs="Times New Roman"/>
+          <w:color w:val="auto"/>
+          <w:sz w:val="20"/>
+        </w:rPr>
+      </w:pPr>
+    </w:p>
+    <w:p>
+      <w:pPr>
+        <w:tabs>
+          <w:tab w:val="left" w:pos="916"/>
+          <w:tab w:val="left" w:pos="1832"/>
+          <w:tab w:val="left" w:pos="2748"/>
+          <w:tab w:val="left" w:pos="3664"/>
+          <w:tab w:val="left" w:pos="4580"/>
+          <w:tab w:val="left" w:pos="5496"/>
+          <w:tab w:val="left" w:pos="6412"/>
+          <w:tab w:val="left" w:pos="7328"/>
+          <w:tab w:val="left" w:pos="8244"/>
+          <w:tab w:val="left" w:pos="9160"/>
+          <w:tab w:val="left" w:pos="10076"/>
+          <w:tab w:val="left" w:pos="10992"/>
+          <w:tab w:val="left" w:pos="11908"/>
+          <w:tab w:val="left" w:pos="12824"/>
+          <w:tab w:val="left" w:pos="13740"/>
+          <w:tab w:val="left" w:pos="14656"/>
+        </w:tabs>
+        <w:spacing w:before="60" w:after="60"/>
+        <w:rPr>
+          <w:rFonts w:ascii="Arial" w:eastAsia="Times New Roman" w:hAnsi="Arial" w:cs="Times New Roman"/>
+          <w:color w:val="auto"/>
+          <w:sz w:val="20"/>
+        </w:rPr>
+      </w:pPr>
+    </w:p>
+    <w:p>
+      <w:pPr>
+        <w:pStyle w:val="ListBullet"/>
+        <w:numPr>
+          <w:ilvl w:val="0"/>
+          <w:numId w:val="0"/>
+        </w:numPr>
+        <w:rPr>
+          <w:rFonts w:ascii="Calibri" w:eastAsia="Calibri" w:hAnsi="Calibri" w:cs="Calibri"/>
+          <w:b/>
+          <w:sz w:val="32"/>
+          <w:szCs w:val="32"/>
+        </w:rPr>
+      </w:pPr>
+      <w:r>
+        <w:rPr>
+          <w:rFonts w:ascii="Calibri" w:eastAsia="Calibri" w:hAnsi="Calibri" w:cs="Calibri"/>
+          <w:b/>
+          <w:sz w:val="32"/>
+          <w:szCs w:val="32"/>
+        </w:rPr>
+        <w:lastRenderedPageBreak/>
+        <w:t>Installation on an Integration Server</w:t>
+      </w:r>
+    </w:p>
+    <w:p>
+      <w:pPr>
+        <w:pStyle w:val="ListBullet"/>
+        <w:numPr>
+          <w:ilvl w:val="0"/>
+          <w:numId w:val="0"/>
+        </w:numPr>
+        <w:rPr>
+          <w:rFonts w:eastAsia="Calibri" w:cs="Arial"/>
+          <w:bCs/>
+          <w:szCs w:val="20"/>
+        </w:rPr>
+      </w:pPr>
+      <w:r>
+        <w:rPr>
+          <w:rFonts w:eastAsia="Calibri" w:cs="Arial"/>
+          <w:bCs/>
+          <w:szCs w:val="20"/>
+        </w:rPr>
+        <w:t xml:space="preserve">When installing the </w:t>
+      </w:r>
+      <w:r>
+        <w:rPr>
+          <w:rFonts w:eastAsia="Calibri" w:cs="Arial"/>
+          <w:bCs/>
+          <w:szCs w:val="20"/>
+        </w:rPr>
+        <w:t xml:space="preserve">Microsoft Security Graph </w:t>
+      </w:r>
+      <w:r>
+        <w:rPr>
+          <w:rFonts w:eastAsia="Calibri" w:cs="Arial"/>
+          <w:bCs/>
+          <w:szCs w:val="20"/>
+        </w:rPr>
+        <w:t>integration onto the Resilient platform with an integration server, be sure to use the package provided in .tar.gz format.</w:t>
       </w:r>
     </w:p>
     <w:p>
@@ -1665,6 +1993,166 @@
           <w:ilvl w:val="0"/>
           <w:numId w:val="23"/>
         </w:numPr>
+        <w:rPr>
+          <w:rFonts w:cs="Arial"/>
+          <w:color w:val="000000"/>
+        </w:rPr>
+      </w:pPr>
+      <w:r>
+        <w:t>NOTE: Current Microsoft Security Graph Integration users running versions prior to v1.0.2</w:t>
+      </w:r>
+      <w:r>
+        <w:t>:</w:t>
+      </w:r>
+      <w:r>
+        <w:rPr>
+          <w:rFonts w:cs="Arial"/>
+          <w:color w:val="000000"/>
+        </w:rPr>
+        <w:t xml:space="preserve"> the app.config</w:t>
+      </w:r>
+      <w:r>
+        <w:t xml:space="preserve"> [fn_microsoft_security_graph] has changed.  Please save your current [fn_microsoft_security_graph] section of your app.config file to another file</w:t>
+      </w:r>
+      <w:r>
+        <w:t xml:space="preserve"> and delete that section</w:t>
+      </w:r>
+      <w:r>
+        <w:t xml:space="preserve"> and then run</w:t>
+      </w:r>
+      <w:r>
+        <w:t xml:space="preserve"> this command to get the new section:</w:t>
+      </w:r>
+      <w:r>
+        <w:t xml:space="preserve"> </w:t>
+      </w:r>
+    </w:p>
+    <w:p>
+      <w:pPr>
+        <w:pStyle w:val="Code0"/>
+        <w:keepNext/>
+        <w:ind w:left="720"/>
+      </w:pPr>
+      <w:r>
+        <w:t>resilient-circuits config -u</w:t>
+      </w:r>
+    </w:p>
+    <w:p>
+      <w:pPr>
+        <w:pStyle w:val="BodyText"/>
+        <w:keepNext/>
+        <w:rPr>
+          <w:rFonts w:cs="Arial"/>
+          <w:color w:val="000000"/>
+        </w:rPr>
+      </w:pPr>
+      <w:r>
+        <w:rPr>
+          <w:rFonts w:cs="Arial"/>
+          <w:color w:val="000000"/>
+        </w:rPr>
+        <w:t xml:space="preserve">      Then edit values </w:t>
+      </w:r>
+      <w:r>
+        <w:rPr>
+          <w:rFonts w:cs="Arial"/>
+          <w:color w:val="000000"/>
+        </w:rPr>
+        <w:t xml:space="preserve">of </w:t>
+      </w:r>
+      <w:r>
+        <w:rPr>
+          <w:rFonts w:cs="Arial"/>
+          <w:color w:val="000000"/>
+        </w:rPr>
+        <w:t>tenant_id, client_id</w:t>
+      </w:r>
+      <w:r>
+        <w:rPr>
+          <w:rFonts w:cs="Arial"/>
+          <w:color w:val="000000"/>
+        </w:rPr>
+        <w:t xml:space="preserve">,  </w:t>
+      </w:r>
+      <w:r>
+        <w:rPr>
+          <w:rFonts w:cs="Arial"/>
+          <w:color w:val="000000"/>
+        </w:rPr>
+        <w:t>client_secret and any other customizations back</w:t>
+      </w:r>
+      <w:r>
+        <w:rPr>
+          <w:rFonts w:cs="Arial"/>
+          <w:color w:val="000000"/>
+        </w:rPr>
+        <w:t xml:space="preserve">   </w:t>
+      </w:r>
+      <w:r>
+        <w:rPr>
+          <w:rFonts w:cs="Arial"/>
+          <w:color w:val="000000"/>
+        </w:rPr>
+        <w:t xml:space="preserve">into the </w:t>
+      </w:r>
+      <w:r>
+        <w:rPr>
+          <w:rFonts w:cs="Arial"/>
+          <w:color w:val="000000"/>
+        </w:rPr>
+        <w:t>[</w:t>
+      </w:r>
+      <w:r>
+        <w:rPr>
+          <w:rFonts w:cs="Arial"/>
+          <w:color w:val="000000"/>
+        </w:rPr>
+        <w:t>fn_microsoft_security_graph]</w:t>
+      </w:r>
+      <w:r>
+        <w:rPr>
+          <w:rFonts w:cs="Arial"/>
+          <w:color w:val="000000"/>
+        </w:rPr>
+        <w:t xml:space="preserve"> </w:t>
+      </w:r>
+      <w:r>
+        <w:rPr>
+          <w:rFonts w:cs="Arial"/>
+          <w:color w:val="000000"/>
+        </w:rPr>
+        <w:t>section</w:t>
+      </w:r>
+      <w:r>
+        <w:rPr>
+          <w:rFonts w:cs="Arial"/>
+          <w:color w:val="000000"/>
+        </w:rPr>
+        <w:t>.</w:t>
+      </w:r>
+    </w:p>
+    <w:p>
+      <w:pPr>
+        <w:pStyle w:val="BodyText"/>
+        <w:keepNext/>
+        <w:rPr>
+          <w:rFonts w:cs="Arial"/>
+          <w:color w:val="000000"/>
+        </w:rPr>
+      </w:pPr>
+      <w:r>
+        <w:rPr>
+          <w:rFonts w:cs="Arial"/>
+          <w:color w:val="000000"/>
+        </w:rPr>
+        <w:t xml:space="preserve">      NOTE: First time users of the Microsoft Security Graph  integration follow this directions:</w:t>
+      </w:r>
+    </w:p>
+    <w:p>
+      <w:pPr>
+        <w:pStyle w:val="BodyText"/>
+        <w:keepNext/>
+        <w:ind w:left="360"/>
         <w:rPr>
           <w:rFonts w:cs="Arial"/>
           <w:color w:val="000000"/>
@@ -1852,7 +2340,7 @@
         </w:rPr>
         <w:t>Note the  </w:t>
       </w:r>
-      <w:hyperlink r:id="rId17" w:history="1">
+      <w:hyperlink r:id="rId18" w:history="1">
         <w:r>
           <w:rPr>
             <w:rStyle w:val="Hyperlink"/>
@@ -1878,7 +2366,7 @@
         </w:rPr>
         <w:t xml:space="preserve">you tenant_id (Directory ID) can be found </w:t>
       </w:r>
-      <w:hyperlink r:id="rId18" w:history="1">
+      <w:hyperlink r:id="rId19" w:history="1">
         <w:r>
           <w:rPr>
             <w:rStyle w:val="Hyperlink"/>
@@ -2014,7 +2502,11 @@
       </w:r>
       <w:r>
         <w:br/>
-        <w:t># How often polling should happen. Value is in seconds. To disable polling, set this to zero.</w:t>
+        <w:t xml:space="preserve"># How often polling should happen. Value is in seconds. To disable </w:t>
+      </w:r>
+      <w:r>
+        <w:lastRenderedPageBreak/>
+        <w:t>polling, set this to zero.</w:t>
       </w:r>
       <w:r>
         <w:br/>
@@ -2050,9 +2542,6 @@
       </w:r>
       <w:r>
         <w:br/>
-      </w:r>
-      <w:r>
-        <w:lastRenderedPageBreak/>
         <w:t>#alert_query</w:t>
       </w:r>
       <w:r>
@@ -2406,6 +2895,25 @@
     </w:p>
     <w:p>
       <w:pPr>
+        <w:pStyle w:val="Code0"/>
+        <w:ind w:left="720"/>
+      </w:pPr>
+      <w:r>
+        <w:lastRenderedPageBreak/>
+        <w:t>Scripts:</w:t>
+      </w:r>
+    </w:p>
+    <w:p>
+      <w:pPr>
+        <w:pStyle w:val="Code0"/>
+        <w:ind w:left="720"/>
+      </w:pPr>
+      <w:r>
+        <w:t xml:space="preserve">  Convert json to rich text</w:t>
+      </w:r>
+    </w:p>
+    <w:p>
+      <w:pPr>
         <w:pStyle w:val="Heading20"/>
       </w:pPr>
       <w:r>
@@ -2483,7 +2991,6 @@
         <w:pStyle w:val="Heading20"/>
       </w:pPr>
       <w:r>
-        <w:lastRenderedPageBreak/>
         <w:t>Configur</w:t>
       </w:r>
       <w:r>
@@ -2946,7 +3453,7 @@
                     </pic:cNvPicPr>
                   </pic:nvPicPr>
                   <pic:blipFill>
-                    <a:blip r:embed="rId19">
+                    <a:blip r:embed="rId20">
                       <a:extLst>
                         <a:ext uri="{28A0092B-C50C-407E-A947-70E740481C1C}">
                           <a14:useLocalDpi xmlns:a14="http://schemas.microsoft.com/office/drawing/2010/main" val="0"/>
@@ -3123,7 +3630,7 @@
                     </pic:cNvPicPr>
                   </pic:nvPicPr>
                   <pic:blipFill>
-                    <a:blip r:embed="rId20">
+                    <a:blip r:embed="rId21">
                       <a:extLst>
                         <a:ext uri="{28A0092B-C50C-407E-A947-70E740481C1C}">
                           <a14:useLocalDpi xmlns:a14="http://schemas.microsoft.com/office/drawing/2010/main" val="0"/>
@@ -3285,7 +3792,7 @@
                     </pic:cNvPicPr>
                   </pic:nvPicPr>
                   <pic:blipFill>
-                    <a:blip r:embed="rId21">
+                    <a:blip r:embed="rId22">
                       <a:extLst>
                         <a:ext uri="{28A0092B-C50C-407E-A947-70E740481C1C}">
                           <a14:useLocalDpi xmlns:a14="http://schemas.microsoft.com/office/drawing/2010/main" val="0"/>
@@ -3427,7 +3934,7 @@
                     </pic:cNvPicPr>
                   </pic:nvPicPr>
                   <pic:blipFill>
-                    <a:blip r:embed="rId22">
+                    <a:blip r:embed="rId23">
                       <a:extLst>
                         <a:ext uri="{28A0092B-C50C-407E-A947-70E740481C1C}">
                           <a14:useLocalDpi xmlns:a14="http://schemas.microsoft.com/office/drawing/2010/main" val="0"/>
@@ -3551,7 +4058,7 @@
                     </pic:cNvPicPr>
                   </pic:nvPicPr>
                   <pic:blipFill>
-                    <a:blip r:embed="rId23">
+                    <a:blip r:embed="rId24">
                       <a:extLst>
                         <a:ext uri="{28A0092B-C50C-407E-A947-70E740481C1C}">
                           <a14:useLocalDpi xmlns:a14="http://schemas.microsoft.com/office/drawing/2010/main" val="0"/>
@@ -4131,7 +4638,7 @@
       <w:r>
         <w:t xml:space="preserve">For additional support, contact </w:t>
       </w:r>
-      <w:hyperlink r:id="rId24">
+      <w:hyperlink r:id="rId25">
         <w:r>
           <w:rPr>
             <w:rStyle w:val="Hyperlink"/>
@@ -4158,12 +4665,12 @@
       </w:r>
     </w:p>
     <w:sectPr>
-      <w:headerReference w:type="even" r:id="rId25"/>
-      <w:headerReference w:type="default" r:id="rId26"/>
-      <w:footerReference w:type="even" r:id="rId27"/>
-      <w:footerReference w:type="default" r:id="rId28"/>
-      <w:headerReference w:type="first" r:id="rId29"/>
-      <w:footerReference w:type="first" r:id="rId30"/>
+      <w:headerReference w:type="even" r:id="rId26"/>
+      <w:headerReference w:type="default" r:id="rId27"/>
+      <w:footerReference w:type="even" r:id="rId28"/>
+      <w:footerReference w:type="default" r:id="rId29"/>
+      <w:headerReference w:type="first" r:id="rId30"/>
+      <w:footerReference w:type="first" r:id="rId31"/>
       <w:pgSz w:w="12240" w:h="15840"/>
       <w:pgMar w:top="1440" w:right="1800" w:bottom="1440" w:left="1800" w:header="720" w:footer="144" w:gutter="0"/>
       <w:pgNumType w:start="1"/>

</xml_diff>

<commit_message>
INT-2832 update config file parameters to expose for app host and update docs
</commit_message>
<xml_diff>
--- a/fn_microsoft_security_graph/doc/Microsoft_Graph_Security_API_Integration.docx
+++ b/fn_microsoft_security_graph/doc/Microsoft_Graph_Security_API_Integration.docx
@@ -2512,67 +2512,149 @@
         <w:br/>
         <w:t>msg_polling_interval=0</w:t>
       </w:r>
+    </w:p>
+    <w:p>
+      <w:pPr>
+        <w:pStyle w:val="Code0"/>
+        <w:ind w:left="720"/>
+      </w:pPr>
       <w:r>
         <w:br/>
-        <w:t>#incident_template=&lt;location_of_template_file&gt;  # If not set uses default template.</w:t>
-      </w:r>
-      <w:r>
-        <w:br/>
-      </w:r>
-      <w:r>
-        <w:br/>
-        <w:t xml:space="preserve"># String </w:t>
-      </w:r>
-      <w:r>
-        <w:t>query</w:t>
-      </w:r>
-      <w:r>
-        <w:t xml:space="preserve"> to apply to the alert polling component. This will be added to the end of the url</w:t>
-      </w:r>
-      <w:r>
-        <w:br/>
+      </w:r>
+      <w:r>
+        <w:t># Location of jinja template file to escalate incidents.</w:t>
+      </w:r>
+    </w:p>
+    <w:p>
+      <w:pPr>
+        <w:pStyle w:val="Code0"/>
+        <w:ind w:left="720"/>
+      </w:pPr>
+      <w:r>
+        <w:t># If not set, default template is used.</w:t>
+      </w:r>
+    </w:p>
+    <w:p>
+      <w:pPr>
+        <w:pStyle w:val="Code0"/>
+        <w:ind w:left="720"/>
+      </w:pPr>
+      <w:r>
+        <w:t>incident_template=</w:t>
+      </w:r>
+    </w:p>
+    <w:p>
+      <w:pPr>
+        <w:pStyle w:val="Code0"/>
+        <w:ind w:left="720"/>
+      </w:pPr>
+    </w:p>
+    <w:p>
+      <w:pPr>
+        <w:pStyle w:val="Code0"/>
+        <w:ind w:left="720"/>
+      </w:pPr>
+      <w:r>
+        <w:t># String query to apply to the alert polling component. This will be added to the end of the url</w:t>
+      </w:r>
+    </w:p>
+    <w:p>
+      <w:pPr>
+        <w:pStyle w:val="Code0"/>
+        <w:ind w:left="720"/>
+      </w:pPr>
+      <w:r>
         <w:t># when searching for alerts. The example shown below would make the whole search url equal to</w:t>
       </w:r>
-      <w:r>
-        <w:br/>
-        <w:t xml:space="preserve"># https://graph.microsoft.com/v1.0/security/alerts/?$filter=assignedTo eq 'analyst@m365x594651.onmicrosoft.com' and </w:t>
-      </w:r>
-      <w:r>
-        <w:t>severity eq 'high'</w:t>
-      </w:r>
-      <w:r>
-        <w:br/>
-        <w:t>#alert_query</w:t>
-      </w:r>
-      <w:r>
-        <w:t>=filter=assignedTo%20eq%20'analyst@m365x594651.onmicrosoft.com'%20and%20severity%20eq%20'high'</w:t>
-      </w:r>
-      <w:r>
-        <w:br/>
-      </w:r>
-      <w:r>
-        <w:br/>
-        <w:t># Alert Time range</w:t>
-      </w:r>
-      <w:r>
-        <w:t xml:space="preserve"> sec</w:t>
-      </w:r>
-      <w:r>
-        <w:t xml:space="preserve"> - Optional value in seconds to set the start dateTime values for the createdDateTime field when filtering alerts.</w:t>
-      </w:r>
-      <w:r>
-        <w:br/>
-        <w:t># This is calculated by adding to the filter 'createdDateTime ge (current_dateTime - alert_time_range</w:t>
-      </w:r>
-      <w:r>
-        <w:t>_sec</w:t>
-      </w:r>
-      <w:r>
-        <w:t>)</w:t>
-      </w:r>
-      <w:r>
-        <w:br/>
-        <w:t>#alert_time_range_sec=3600</w:t>
+    </w:p>
+    <w:p>
+      <w:pPr>
+        <w:pStyle w:val="Code0"/>
+        <w:ind w:left="720"/>
+      </w:pPr>
+      <w:r>
+        <w:t># https://graph.microsoft.com/v1.0/security/alerts/?$filter=assignedTo eq 'analyst@m365x594651.onmicrosoft.com' and severity eq 'high'</w:t>
+      </w:r>
+    </w:p>
+    <w:p>
+      <w:pPr>
+        <w:pStyle w:val="Code0"/>
+        <w:ind w:left="720"/>
+      </w:pPr>
+      <w:r>
+        <w:t># This query string is full OData so alert query can start with 'top=', 'skip=', 'filter=', etc. Do not add a '$' at the start</w:t>
+      </w:r>
+    </w:p>
+    <w:p>
+      <w:pPr>
+        <w:pStyle w:val="Code0"/>
+        <w:ind w:left="720"/>
+      </w:pPr>
+      <w:r>
+        <w:t># of the value as that character is reserved for environment variables</w:t>
+      </w:r>
+    </w:p>
+    <w:p>
+      <w:pPr>
+        <w:pStyle w:val="Code0"/>
+        <w:ind w:left="720"/>
+      </w:pPr>
+      <w:r>
+        <w:t># alert_query=filter=assignedTo eq 'analyst@m365x594651.onmicrosoft.com' and severity eq 'high'</w:t>
+      </w:r>
+    </w:p>
+    <w:p>
+      <w:pPr>
+        <w:pStyle w:val="Code0"/>
+        <w:ind w:left="720"/>
+      </w:pPr>
+      <w:r>
+        <w:t>alert_query=</w:t>
+      </w:r>
+    </w:p>
+    <w:p>
+      <w:pPr>
+        <w:pStyle w:val="Code0"/>
+        <w:ind w:left="720"/>
+      </w:pPr>
+    </w:p>
+    <w:p>
+      <w:pPr>
+        <w:pStyle w:val="Code0"/>
+        <w:ind w:left="720"/>
+      </w:pPr>
+      <w:r>
+        <w:t># Alert Time range sec - Optional value in seconds to set the start dateTime values for the createdDateTime field when filtering alerts.</w:t>
+      </w:r>
+    </w:p>
+    <w:p>
+      <w:pPr>
+        <w:pStyle w:val="Code0"/>
+        <w:ind w:left="720"/>
+      </w:pPr>
+      <w:r>
+        <w:t># This is calculated by adding to the filter 'createdDateTime ge (current_dateTime - alert_time_range_sec)</w:t>
+      </w:r>
+    </w:p>
+    <w:p>
+      <w:pPr>
+        <w:pStyle w:val="Code0"/>
+        <w:ind w:left="720"/>
+      </w:pPr>
+      <w:r>
+        <w:t># alert_time_range_sec=3600</w:t>
+      </w:r>
+    </w:p>
+    <w:p>
+      <w:pPr>
+        <w:pStyle w:val="Code0"/>
+        <w:ind w:left="720"/>
+      </w:pPr>
+      <w:r>
+        <w:t>alert_time_range=</w:t>
+      </w:r>
+      <w:r>
+        <w:t xml:space="preserve"> </w:t>
       </w:r>
     </w:p>
     <w:p>
@@ -2768,6 +2850,9 @@
       </w:r>
       <w:r>
         <w:br/>
+      </w:r>
+      <w:r>
+        <w:lastRenderedPageBreak/>
         <w:t>Message Destinations:</w:t>
       </w:r>
       <w:r>
@@ -2899,7 +2984,6 @@
         <w:ind w:left="720"/>
       </w:pPr>
       <w:r>
-        <w:lastRenderedPageBreak/>
         <w:t>Scripts:</w:t>
       </w:r>
     </w:p>
@@ -3224,6 +3308,7 @@
         <w:br/>
       </w:r>
       <w:r>
+        <w:lastRenderedPageBreak/>
         <w:t>Environment=APP_LOCK_FILE=/home/integration/.r</w:t>
       </w:r>
       <w:r>
@@ -3403,7 +3488,6 @@
         </w:rPr>
       </w:pPr>
       <w:r>
-        <w:lastRenderedPageBreak/>
         <w:t>Function Descriptions</w:t>
       </w:r>
     </w:p>

</xml_diff>

<commit_message>
INT-2832 set default alert_query to query for onlu alerts that are not resolved
</commit_message>
<xml_diff>
--- a/fn_microsoft_security_graph/doc/Microsoft_Graph_Security_API_Integration.docx
+++ b/fn_microsoft_security_graph/doc/Microsoft_Graph_Security_API_Integration.docx
@@ -2609,7 +2609,7 @@
         <w:ind w:left="720"/>
       </w:pPr>
       <w:r>
-        <w:t>alert_query=</w:t>
+        <w:t># Query only alerts that are not resolved by default:</w:t>
       </w:r>
     </w:p>
     <w:p>
@@ -2617,15 +2617,15 @@
         <w:pStyle w:val="Code0"/>
         <w:ind w:left="720"/>
       </w:pPr>
+      <w:r>
+        <w:t>alert_query=filter=status ne 'resolved'</w:t>
+      </w:r>
     </w:p>
     <w:p>
       <w:pPr>
         <w:pStyle w:val="Code0"/>
         <w:ind w:left="720"/>
       </w:pPr>
-      <w:r>
-        <w:t># Alert Time range sec - Optional value in seconds to set the start dateTime values for the createdDateTime field when filtering alerts.</w:t>
-      </w:r>
     </w:p>
     <w:p>
       <w:pPr>
@@ -2633,7 +2633,7 @@
         <w:ind w:left="720"/>
       </w:pPr>
       <w:r>
-        <w:t># This is calculated by adding to the filter 'createdDateTime ge (current_dateTime - alert_time_range_sec)</w:t>
+        <w:t># Alert Time range sec - Optional value in seconds to set the start dateTime values for the createdDateTime field when filtering alerts.</w:t>
       </w:r>
     </w:p>
     <w:p>
@@ -2642,7 +2642,7 @@
         <w:ind w:left="720"/>
       </w:pPr>
       <w:r>
-        <w:t># alert_time_range_sec=3600</w:t>
+        <w:t># This is calculated by adding to the filter 'createdDateTime ge (current_dateTime - alert_time_range_sec)</w:t>
       </w:r>
     </w:p>
     <w:p>
@@ -2651,10 +2651,16 @@
         <w:ind w:left="720"/>
       </w:pPr>
       <w:r>
-        <w:t>alert_time_range=</w:t>
-      </w:r>
-      <w:r>
-        <w:t xml:space="preserve"> </w:t>
+        <w:t># alert_time_range_sec=3600</w:t>
+      </w:r>
+    </w:p>
+    <w:p>
+      <w:pPr>
+        <w:pStyle w:val="Code0"/>
+        <w:ind w:left="720"/>
+      </w:pPr>
+      <w:r>
+        <w:t xml:space="preserve">alert_time_range= </w:t>
       </w:r>
     </w:p>
     <w:p>
@@ -2843,6 +2849,7 @@
         <w:br/>
       </w:r>
       <w:r>
+        <w:lastRenderedPageBreak/>
         <w:t xml:space="preserve">  microsoft_securit</w:t>
       </w:r>
       <w:r>
@@ -2850,9 +2857,6 @@
       </w:r>
       <w:r>
         <w:br/>
-      </w:r>
-      <w:r>
-        <w:lastRenderedPageBreak/>
         <w:t>Message Destinations:</w:t>
       </w:r>
       <w:r>

</xml_diff>

<commit_message>
INT-2974 update version to 1.1.0
</commit_message>
<xml_diff>
--- a/fn_microsoft_security_graph/doc/Microsoft_Graph_Security_API_Integration.docx
+++ b/fn_microsoft_security_graph/doc/Microsoft_Graph_Security_API_Integration.docx
@@ -181,13 +181,13 @@
         <w:rPr>
           <w:color w:val="FF8300"/>
         </w:rPr>
-        <w:t xml:space="preserve"> V1.0.</w:t>
+        <w:t xml:space="preserve"> V1.</w:t>
       </w:r>
       <w:r>
         <w:rPr>
           <w:color w:val="FF8300"/>
         </w:rPr>
-        <w:t>3</w:t>
+        <w:t>1.0</w:t>
       </w:r>
     </w:p>
     <w:p>

</xml_diff>

<commit_message>
Updating existing integrations: fn_microsoft_security_graph, fn_mitre_integration, fn_qradar_advisor, fn_spamhaus_query, fn_urlhaus
</commit_message>
<xml_diff>
--- a/fn_microsoft_security_graph/doc/Microsoft_Graph_Security_API_Integration.docx
+++ b/fn_microsoft_security_graph/doc/Microsoft_Graph_Security_API_Integration.docx
@@ -1,6 +1,6 @@
 
 <file path=word/document.xml><?xml version="1.0" encoding="utf-8"?>
-<w:document xmlns:wpc="http://schemas.microsoft.com/office/word/2010/wordprocessingCanvas" xmlns:mc="http://schemas.openxmlformats.org/markup-compatibility/2006" xmlns:o="urn:schemas-microsoft-com:office:office" xmlns:r="http://schemas.openxmlformats.org/officeDocument/2006/relationships" xmlns:m="http://schemas.openxmlformats.org/officeDocument/2006/math" xmlns:v="urn:schemas-microsoft-com:vml" xmlns:wp14="http://schemas.microsoft.com/office/word/2010/wordprocessingDrawing" xmlns:wp="http://schemas.openxmlformats.org/drawingml/2006/wordprocessingDrawing" xmlns:w10="urn:schemas-microsoft-com:office:word" xmlns:w="http://schemas.openxmlformats.org/wordprocessingml/2006/main" xmlns:w14="http://schemas.microsoft.com/office/word/2010/wordml" xmlns:w15="http://schemas.microsoft.com/office/word/2012/wordml" xmlns:wpg="http://schemas.microsoft.com/office/word/2010/wordprocessingGroup" xmlns:wpi="http://schemas.microsoft.com/office/word/2010/wordprocessingInk" xmlns:wne="http://schemas.microsoft.com/office/word/2006/wordml" xmlns:wps="http://schemas.microsoft.com/office/word/2010/wordprocessingShape" mc:Ignorable="w14 w15 wp14">
+<w:document xmlns:wpc="http://schemas.microsoft.com/office/word/2010/wordprocessingCanvas" xmlns:cx="http://schemas.microsoft.com/office/drawing/2014/chartex" xmlns:cx1="http://schemas.microsoft.com/office/drawing/2015/9/8/chartex" xmlns:cx2="http://schemas.microsoft.com/office/drawing/2015/10/21/chartex" xmlns:cx3="http://schemas.microsoft.com/office/drawing/2016/5/9/chartex" xmlns:cx4="http://schemas.microsoft.com/office/drawing/2016/5/10/chartex" xmlns:cx5="http://schemas.microsoft.com/office/drawing/2016/5/11/chartex" xmlns:cx6="http://schemas.microsoft.com/office/drawing/2016/5/12/chartex" xmlns:cx7="http://schemas.microsoft.com/office/drawing/2016/5/13/chartex" xmlns:cx8="http://schemas.microsoft.com/office/drawing/2016/5/14/chartex" xmlns:mc="http://schemas.openxmlformats.org/markup-compatibility/2006" xmlns:aink="http://schemas.microsoft.com/office/drawing/2016/ink" xmlns:am3d="http://schemas.microsoft.com/office/drawing/2017/model3d" xmlns:o="urn:schemas-microsoft-com:office:office" xmlns:r="http://schemas.openxmlformats.org/officeDocument/2006/relationships" xmlns:m="http://schemas.openxmlformats.org/officeDocument/2006/math" xmlns:v="urn:schemas-microsoft-com:vml" xmlns:wp14="http://schemas.microsoft.com/office/word/2010/wordprocessingDrawing" xmlns:wp="http://schemas.openxmlformats.org/drawingml/2006/wordprocessingDrawing" xmlns:w10="urn:schemas-microsoft-com:office:word" xmlns:w="http://schemas.openxmlformats.org/wordprocessingml/2006/main" xmlns:w14="http://schemas.microsoft.com/office/word/2010/wordml" xmlns:w15="http://schemas.microsoft.com/office/word/2012/wordml" xmlns:w16cex="http://schemas.microsoft.com/office/word/2018/wordml/cex" xmlns:w16cid="http://schemas.microsoft.com/office/word/2016/wordml/cid" xmlns:w16="http://schemas.microsoft.com/office/word/2018/wordml" xmlns:w16se="http://schemas.microsoft.com/office/word/2015/wordml/symex" xmlns:wpg="http://schemas.microsoft.com/office/word/2010/wordprocessingGroup" xmlns:wpi="http://schemas.microsoft.com/office/word/2010/wordprocessingInk" xmlns:wne="http://schemas.microsoft.com/office/word/2006/wordml" xmlns:wps="http://schemas.microsoft.com/office/word/2010/wordprocessingShape" mc:Ignorable="w14 w15 w16se w16cid w16 w16cex wp14">
   <w:background w:color="FFFFFF"/>
   <w:body>
     <w:p>
@@ -181,7 +181,13 @@
         <w:rPr>
           <w:color w:val="FF8300"/>
         </w:rPr>
-        <w:t xml:space="preserve"> V1.0.0</w:t>
+        <w:t xml:space="preserve"> V1.</w:t>
+      </w:r>
+      <w:r>
+        <w:rPr>
+          <w:color w:val="FF8300"/>
+        </w:rPr>
+        <w:t>1.0</w:t>
       </w:r>
     </w:p>
     <w:p>
@@ -193,31 +199,19 @@
         <w:rPr>
           <w:rFonts w:ascii="Times New Roman" w:eastAsia="Times New Roman" w:hAnsi="Times New Roman" w:cs="Times New Roman"/>
         </w:rPr>
-        <w:t xml:space="preserve">Release Date: </w:t>
+        <w:t>Release Date:</w:t>
       </w:r>
       <w:r>
         <w:rPr>
           <w:rFonts w:ascii="Times New Roman" w:eastAsia="Times New Roman" w:hAnsi="Times New Roman" w:cs="Times New Roman"/>
         </w:rPr>
-        <w:t>February</w:t>
+        <w:t xml:space="preserve"> September</w:t>
       </w:r>
       <w:r>
         <w:rPr>
           <w:rFonts w:ascii="Times New Roman" w:eastAsia="Times New Roman" w:hAnsi="Times New Roman" w:cs="Times New Roman"/>
         </w:rPr>
-        <w:t xml:space="preserve"> </w:t>
-      </w:r>
-      <w:r>
-        <w:rPr>
-          <w:rFonts w:ascii="Times New Roman" w:eastAsia="Times New Roman" w:hAnsi="Times New Roman" w:cs="Times New Roman"/>
-        </w:rPr>
-        <w:t>201</w:t>
-      </w:r>
-      <w:r>
-        <w:rPr>
-          <w:rFonts w:ascii="Times New Roman" w:eastAsia="Times New Roman" w:hAnsi="Times New Roman" w:cs="Times New Roman"/>
-        </w:rPr>
-        <w:t>9</w:t>
+        <w:t xml:space="preserve"> 2020</w:t>
       </w:r>
     </w:p>
     <w:p>
@@ -242,25 +236,7 @@
           <w:sz w:val="20"/>
           <w:szCs w:val="20"/>
         </w:rPr>
-        <w:t xml:space="preserve">Resilient Functions simplify development of integrations by wrapping each activity into an individual workflow component. These components can be easily installed, then used and combined in </w:t>
-      </w:r>
-      <w:proofErr w:type="gramStart"/>
-      <w:r>
-        <w:rPr>
-          <w:rFonts w:ascii="Arial" w:eastAsia="Arial" w:hAnsi="Arial" w:cs="Arial"/>
-          <w:sz w:val="20"/>
-          <w:szCs w:val="20"/>
-        </w:rPr>
-        <w:t>Resilient</w:t>
-      </w:r>
-      <w:proofErr w:type="gramEnd"/>
-      <w:r>
-        <w:rPr>
-          <w:rFonts w:ascii="Arial" w:eastAsia="Arial" w:hAnsi="Arial" w:cs="Arial"/>
-          <w:sz w:val="20"/>
-          <w:szCs w:val="20"/>
-        </w:rPr>
-        <w:t xml:space="preserve"> workflows. The Resilient platform sends data to the function component that performs an activity then returns the results to the workflow. The results can be acted upon by scripts, rules, and workflow decision points to dynamically orchestrate the security incident response activities.</w:t>
+        <w:t>Resilient Functions simplify development of integrations by wrapping each activity into an individual workflow component. These components can be easily installed, then used and combined in Resilient workflows. The Resilient platform sends data to the function component that performs an activity then returns the results to the workflow. The results can be acted upon by scripts, rules, and workflow decision points to dynamically orchestrate the security incident response activities.</w:t>
       </w:r>
     </w:p>
     <w:p>
@@ -318,15 +294,7 @@
         <w:t xml:space="preserve"> API functions contain</w:t>
       </w:r>
       <w:r>
-        <w:t xml:space="preserve"> the ability to call multiple security endpoints within the Microsoft Graph, while the Alert Polling Integration allows for creation of new incidents in the </w:t>
-      </w:r>
-      <w:proofErr w:type="gramStart"/>
-      <w:r>
-        <w:t>Resilient</w:t>
-      </w:r>
-      <w:proofErr w:type="gramEnd"/>
-      <w:r>
-        <w:t xml:space="preserve"> platform</w:t>
+        <w:t xml:space="preserve"> the ability to call multiple security endpoints within the Microsoft Graph, while the Alert Polling Integration allows for creation of new incidents in the Resilient platform</w:t>
       </w:r>
       <w:r>
         <w:t xml:space="preserve"> from alerts</w:t>
@@ -401,7 +369,13 @@
         <w:t>Resilient</w:t>
       </w:r>
       <w:r>
-        <w:t xml:space="preserve"> platform is version 31 or later. </w:t>
+        <w:t xml:space="preserve"> platform is version 3</w:t>
+      </w:r>
+      <w:r>
+        <w:t>5</w:t>
+      </w:r>
+      <w:r>
+        <w:t xml:space="preserve"> or later. </w:t>
       </w:r>
     </w:p>
     <w:p>
@@ -414,15 +388,7 @@
         </w:numPr>
       </w:pPr>
       <w:r>
-        <w:t xml:space="preserve">You have a </w:t>
-      </w:r>
-      <w:proofErr w:type="gramStart"/>
-      <w:r>
-        <w:t>Resilient</w:t>
-      </w:r>
-      <w:proofErr w:type="gramEnd"/>
-      <w:r>
-        <w:t xml:space="preserve"> account to use for the integrations. T</w:t>
+        <w:t>You have a Resilient account to use for the integrations. T</w:t>
       </w:r>
       <w:r>
         <w:t>his can be any account that has the permission to view and modify administrator and customization settings</w:t>
@@ -448,15 +414,7 @@
         </w:rPr>
       </w:pPr>
       <w:r>
-        <w:t xml:space="preserve">You have access to a </w:t>
-      </w:r>
-      <w:proofErr w:type="gramStart"/>
-      <w:r>
-        <w:t>Resilient</w:t>
-      </w:r>
-      <w:proofErr w:type="gramEnd"/>
-      <w:r>
-        <w:t xml:space="preserve"> integration server where you will deploy and run the functions code. If not, you need to install and configure the server as described in the </w:t>
+        <w:t xml:space="preserve">You have access to a Resilient integration server where you will deploy and run the functions code. If not, you need to install and configure the server as described in the </w:t>
       </w:r>
       <w:hyperlink r:id="rId10" w:history="1">
         <w:r>
@@ -485,31 +443,7 @@
           <w:rPr>
             <w:rStyle w:val="Hyperlink"/>
           </w:rPr>
-          <w:t>A</w:t>
-        </w:r>
-        <w:r>
-          <w:rPr>
-            <w:rStyle w:val="Hyperlink"/>
-          </w:rPr>
-          <w:t>u</w:t>
-        </w:r>
-        <w:r>
-          <w:rPr>
-            <w:rStyle w:val="Hyperlink"/>
-          </w:rPr>
-          <w:t>thorization and the Microso</w:t>
-        </w:r>
-        <w:r>
-          <w:rPr>
-            <w:rStyle w:val="Hyperlink"/>
-          </w:rPr>
-          <w:t>f</w:t>
-        </w:r>
-        <w:r>
-          <w:rPr>
-            <w:rStyle w:val="Hyperlink"/>
-          </w:rPr>
-          <w:t>t Graph Security API</w:t>
+          <w:t>Authorization and the Microsoft Graph Security API</w:t>
         </w:r>
       </w:hyperlink>
       <w:r>
@@ -841,25 +775,7 @@
           <w:color w:val="auto"/>
           <w:sz w:val="20"/>
         </w:rPr>
-        <w:t xml:space="preserve"> displayed in the </w:t>
-      </w:r>
-      <w:proofErr w:type="gramStart"/>
-      <w:r>
-        <w:rPr>
-          <w:rFonts w:ascii="Arial" w:eastAsia="Times New Roman" w:hAnsi="Arial" w:cs="Times New Roman"/>
-          <w:color w:val="auto"/>
-          <w:sz w:val="20"/>
-        </w:rPr>
-        <w:t>New</w:t>
-      </w:r>
-      <w:proofErr w:type="gramEnd"/>
-      <w:r>
-        <w:rPr>
-          <w:rFonts w:ascii="Arial" w:eastAsia="Times New Roman" w:hAnsi="Arial" w:cs="Times New Roman"/>
-          <w:color w:val="auto"/>
-          <w:sz w:val="20"/>
-        </w:rPr>
-        <w:t xml:space="preserve"> password generated dialog. </w:t>
+        <w:t xml:space="preserve"> displayed in the New password generated dialog. </w:t>
       </w:r>
     </w:p>
     <w:p>
@@ -1031,7 +947,6 @@
         </w:rPr>
         <w:t xml:space="preserve">ns </w:t>
       </w:r>
-      <w:proofErr w:type="spellStart"/>
       <w:r>
         <w:rPr>
           <w:rFonts w:ascii="Arial" w:eastAsia="Times New Roman" w:hAnsi="Arial"/>
@@ -1041,7 +956,6 @@
         </w:rPr>
         <w:t>SecurityEvents.Read.All</w:t>
       </w:r>
-      <w:proofErr w:type="spellEnd"/>
       <w:r>
         <w:rPr>
           <w:rFonts w:ascii="Arial" w:eastAsia="Times New Roman" w:hAnsi="Arial"/>
@@ -1050,7 +964,6 @@
         </w:rPr>
         <w:t>, and </w:t>
       </w:r>
-      <w:proofErr w:type="spellStart"/>
       <w:r>
         <w:rPr>
           <w:rFonts w:ascii="Arial" w:eastAsia="Times New Roman" w:hAnsi="Arial"/>
@@ -1060,7 +973,6 @@
         </w:rPr>
         <w:t>SecurityEvents.ReadWrite.All</w:t>
       </w:r>
-      <w:proofErr w:type="spellEnd"/>
       <w:r>
         <w:rPr>
           <w:rFonts w:ascii="Arial" w:eastAsia="Times New Roman" w:hAnsi="Arial"/>
@@ -1450,6 +1362,16 @@
     </w:p>
     <w:p>
       <w:pPr>
+        <w:pStyle w:val="BodyText"/>
+      </w:pPr>
+    </w:p>
+    <w:p>
+      <w:pPr>
+        <w:pStyle w:val="BodyText"/>
+      </w:pPr>
+    </w:p>
+    <w:p>
+      <w:pPr>
         <w:pStyle w:val="Heading10"/>
       </w:pPr>
       <w:r>
@@ -1460,10 +1382,322 @@
       <w:pPr>
         <w:pStyle w:val="BodyText"/>
         <w:keepNext/>
+      </w:pPr>
+      <w:r>
         <w:rPr>
           <w:rFonts w:cs="Arial"/>
           <w:szCs w:val="20"/>
         </w:rPr>
+        <w:t>Before installing</w:t>
+      </w:r>
+      <w:r>
+        <w:t>, verify that your environment meets the following prerequisites:</w:t>
+      </w:r>
+    </w:p>
+    <w:p>
+      <w:pPr>
+        <w:pStyle w:val="ListBullet"/>
+        <w:keepNext/>
+        <w:numPr>
+          <w:ilvl w:val="0"/>
+          <w:numId w:val="26"/>
+        </w:numPr>
+      </w:pPr>
+      <w:r>
+        <w:t>Resilient</w:t>
+      </w:r>
+      <w:r>
+        <w:t xml:space="preserve"> platform is version 35 or later. </w:t>
+      </w:r>
+    </w:p>
+    <w:p>
+      <w:pPr>
+        <w:pStyle w:val="ListBullet"/>
+        <w:keepNext/>
+        <w:numPr>
+          <w:ilvl w:val="0"/>
+          <w:numId w:val="26"/>
+        </w:numPr>
+      </w:pPr>
+      <w:r>
+        <w:t>You have a Resilient account to use for the integrations. T</w:t>
+      </w:r>
+      <w:r>
+        <w:t>his can be any account that has the permission to view and modify administrator and customization settings</w:t>
+      </w:r>
+      <w:r>
+        <w:t xml:space="preserve"> as well as read and update incidents</w:t>
+      </w:r>
+      <w:r>
+        <w:t>. You need to know the account username and password.</w:t>
+      </w:r>
+    </w:p>
+    <w:p>
+      <w:pPr>
+        <w:pStyle w:val="ListBullet"/>
+        <w:numPr>
+          <w:ilvl w:val="0"/>
+          <w:numId w:val="26"/>
+        </w:numPr>
+      </w:pPr>
+      <w:r>
+        <w:t>You have access to the command line of the Resilient appliance, which hosts the Resilient platform; or to a separate integration server where you will deploy and run the functions code. If using a separate integration server, you must install Python version 2.7.10 or later, or version 3.6 or later, and “pip”. (The Resilient appliance is preconfigured with a suitable version of Python.)</w:t>
+      </w:r>
+    </w:p>
+    <w:p>
+      <w:pPr>
+        <w:pStyle w:val="ListBullet"/>
+        <w:numPr>
+          <w:ilvl w:val="0"/>
+          <w:numId w:val="0"/>
+        </w:numPr>
+      </w:pPr>
+    </w:p>
+    <w:p>
+      <w:pPr>
+        <w:pStyle w:val="ListBullet"/>
+        <w:numPr>
+          <w:ilvl w:val="0"/>
+          <w:numId w:val="0"/>
+        </w:numPr>
+        <w:rPr>
+          <w:rFonts w:ascii="Calibri" w:eastAsia="Calibri" w:hAnsi="Calibri" w:cs="Calibri"/>
+          <w:b/>
+          <w:sz w:val="32"/>
+          <w:szCs w:val="32"/>
+        </w:rPr>
+      </w:pPr>
+      <w:r>
+        <w:rPr>
+          <w:rFonts w:ascii="Calibri" w:eastAsia="Calibri" w:hAnsi="Calibri" w:cs="Calibri"/>
+          <w:b/>
+          <w:sz w:val="32"/>
+          <w:szCs w:val="32"/>
+        </w:rPr>
+        <w:t>Installation on App Host</w:t>
+      </w:r>
+    </w:p>
+    <w:p>
+      <w:pPr>
+        <w:pStyle w:val="ListBullet"/>
+        <w:numPr>
+          <w:ilvl w:val="0"/>
+          <w:numId w:val="0"/>
+        </w:numPr>
+      </w:pPr>
+      <w:r>
+        <w:t>When installing the Microsoft Security Graph integration onto the Resilient platform with App Host, be sure to use the package in .zip format. The .zip packaging contains critical data for the integration to successfully install via App Host.</w:t>
+      </w:r>
+    </w:p>
+    <w:p>
+      <w:pPr>
+        <w:tabs>
+          <w:tab w:val="left" w:pos="916"/>
+          <w:tab w:val="left" w:pos="1832"/>
+          <w:tab w:val="left" w:pos="2748"/>
+          <w:tab w:val="left" w:pos="3664"/>
+          <w:tab w:val="left" w:pos="4580"/>
+          <w:tab w:val="left" w:pos="5496"/>
+          <w:tab w:val="left" w:pos="6412"/>
+          <w:tab w:val="left" w:pos="7328"/>
+          <w:tab w:val="left" w:pos="8244"/>
+          <w:tab w:val="left" w:pos="9160"/>
+          <w:tab w:val="left" w:pos="10076"/>
+          <w:tab w:val="left" w:pos="10992"/>
+          <w:tab w:val="left" w:pos="11908"/>
+          <w:tab w:val="left" w:pos="12824"/>
+          <w:tab w:val="left" w:pos="13740"/>
+          <w:tab w:val="left" w:pos="14656"/>
+        </w:tabs>
+        <w:spacing w:before="60" w:after="60"/>
+        <w:rPr>
+          <w:rFonts w:ascii="Arial" w:eastAsia="Times New Roman" w:hAnsi="Arial" w:cs="Times New Roman"/>
+          <w:color w:val="auto"/>
+          <w:sz w:val="20"/>
+        </w:rPr>
+      </w:pPr>
+      <w:r>
+        <w:rPr>
+          <w:rFonts w:ascii="Arial" w:eastAsia="Times New Roman" w:hAnsi="Arial" w:cs="Times New Roman"/>
+          <w:color w:val="auto"/>
+          <w:sz w:val="20"/>
+        </w:rPr>
+        <w:t xml:space="preserve">For a complete guide on how to configure App Host for Resilient and install apps, please reference the Resilient Apps </w:t>
+      </w:r>
+      <w:hyperlink r:id="rId17" w:history="1">
+        <w:r>
+          <w:rPr>
+            <w:rStyle w:val="Hyperlink"/>
+            <w:rFonts w:ascii="Arial" w:eastAsia="Times New Roman" w:hAnsi="Arial" w:cs="Times New Roman"/>
+            <w:sz w:val="20"/>
+          </w:rPr>
+          <w:t>Knowledge Center</w:t>
+        </w:r>
+      </w:hyperlink>
+      <w:r>
+        <w:rPr>
+          <w:rFonts w:ascii="Arial" w:eastAsia="Times New Roman" w:hAnsi="Arial" w:cs="Times New Roman"/>
+          <w:color w:val="auto"/>
+          <w:sz w:val="20"/>
+        </w:rPr>
+        <w:t>.</w:t>
+      </w:r>
+    </w:p>
+    <w:p>
+      <w:pPr>
+        <w:tabs>
+          <w:tab w:val="left" w:pos="916"/>
+          <w:tab w:val="left" w:pos="1832"/>
+          <w:tab w:val="left" w:pos="2748"/>
+          <w:tab w:val="left" w:pos="3664"/>
+          <w:tab w:val="left" w:pos="4580"/>
+          <w:tab w:val="left" w:pos="5496"/>
+          <w:tab w:val="left" w:pos="6412"/>
+          <w:tab w:val="left" w:pos="7328"/>
+          <w:tab w:val="left" w:pos="8244"/>
+          <w:tab w:val="left" w:pos="9160"/>
+          <w:tab w:val="left" w:pos="10076"/>
+          <w:tab w:val="left" w:pos="10992"/>
+          <w:tab w:val="left" w:pos="11908"/>
+          <w:tab w:val="left" w:pos="12824"/>
+          <w:tab w:val="left" w:pos="13740"/>
+          <w:tab w:val="left" w:pos="14656"/>
+        </w:tabs>
+        <w:spacing w:before="60" w:after="60"/>
+        <w:rPr>
+          <w:rFonts w:ascii="Arial" w:eastAsia="Times New Roman" w:hAnsi="Arial" w:cs="Times New Roman"/>
+          <w:color w:val="auto"/>
+          <w:sz w:val="20"/>
+        </w:rPr>
+      </w:pPr>
+    </w:p>
+    <w:p>
+      <w:pPr>
+        <w:tabs>
+          <w:tab w:val="left" w:pos="916"/>
+          <w:tab w:val="left" w:pos="1832"/>
+          <w:tab w:val="left" w:pos="2748"/>
+          <w:tab w:val="left" w:pos="3664"/>
+          <w:tab w:val="left" w:pos="4580"/>
+          <w:tab w:val="left" w:pos="5496"/>
+          <w:tab w:val="left" w:pos="6412"/>
+          <w:tab w:val="left" w:pos="7328"/>
+          <w:tab w:val="left" w:pos="8244"/>
+          <w:tab w:val="left" w:pos="9160"/>
+          <w:tab w:val="left" w:pos="10076"/>
+          <w:tab w:val="left" w:pos="10992"/>
+          <w:tab w:val="left" w:pos="11908"/>
+          <w:tab w:val="left" w:pos="12824"/>
+          <w:tab w:val="left" w:pos="13740"/>
+          <w:tab w:val="left" w:pos="14656"/>
+        </w:tabs>
+        <w:spacing w:before="60" w:after="60"/>
+        <w:rPr>
+          <w:rFonts w:ascii="Arial" w:eastAsia="Times New Roman" w:hAnsi="Arial" w:cs="Times New Roman"/>
+          <w:color w:val="auto"/>
+          <w:sz w:val="20"/>
+        </w:rPr>
+      </w:pPr>
+    </w:p>
+    <w:p>
+      <w:pPr>
+        <w:tabs>
+          <w:tab w:val="left" w:pos="916"/>
+          <w:tab w:val="left" w:pos="1832"/>
+          <w:tab w:val="left" w:pos="2748"/>
+          <w:tab w:val="left" w:pos="3664"/>
+          <w:tab w:val="left" w:pos="4580"/>
+          <w:tab w:val="left" w:pos="5496"/>
+          <w:tab w:val="left" w:pos="6412"/>
+          <w:tab w:val="left" w:pos="7328"/>
+          <w:tab w:val="left" w:pos="8244"/>
+          <w:tab w:val="left" w:pos="9160"/>
+          <w:tab w:val="left" w:pos="10076"/>
+          <w:tab w:val="left" w:pos="10992"/>
+          <w:tab w:val="left" w:pos="11908"/>
+          <w:tab w:val="left" w:pos="12824"/>
+          <w:tab w:val="left" w:pos="13740"/>
+          <w:tab w:val="left" w:pos="14656"/>
+        </w:tabs>
+        <w:spacing w:before="60" w:after="60"/>
+        <w:rPr>
+          <w:rFonts w:ascii="Arial" w:eastAsia="Times New Roman" w:hAnsi="Arial" w:cs="Times New Roman"/>
+          <w:color w:val="auto"/>
+          <w:sz w:val="20"/>
+        </w:rPr>
+      </w:pPr>
+    </w:p>
+    <w:p>
+      <w:pPr>
+        <w:pStyle w:val="ListBullet"/>
+        <w:numPr>
+          <w:ilvl w:val="0"/>
+          <w:numId w:val="0"/>
+        </w:numPr>
+        <w:rPr>
+          <w:rFonts w:ascii="Calibri" w:eastAsia="Calibri" w:hAnsi="Calibri" w:cs="Calibri"/>
+          <w:b/>
+          <w:sz w:val="32"/>
+          <w:szCs w:val="32"/>
+        </w:rPr>
+      </w:pPr>
+      <w:r>
+        <w:rPr>
+          <w:rFonts w:ascii="Calibri" w:eastAsia="Calibri" w:hAnsi="Calibri" w:cs="Calibri"/>
+          <w:b/>
+          <w:sz w:val="32"/>
+          <w:szCs w:val="32"/>
+        </w:rPr>
+        <w:lastRenderedPageBreak/>
+        <w:t>Installation on an Integration Server</w:t>
+      </w:r>
+    </w:p>
+    <w:p>
+      <w:pPr>
+        <w:pStyle w:val="ListBullet"/>
+        <w:numPr>
+          <w:ilvl w:val="0"/>
+          <w:numId w:val="0"/>
+        </w:numPr>
+        <w:rPr>
+          <w:rFonts w:eastAsia="Calibri" w:cs="Arial"/>
+          <w:bCs/>
+          <w:szCs w:val="20"/>
+        </w:rPr>
+      </w:pPr>
+      <w:r>
+        <w:rPr>
+          <w:rFonts w:eastAsia="Calibri" w:cs="Arial"/>
+          <w:bCs/>
+          <w:szCs w:val="20"/>
+        </w:rPr>
+        <w:t xml:space="preserve">When installing the </w:t>
+      </w:r>
+      <w:r>
+        <w:rPr>
+          <w:rFonts w:eastAsia="Calibri" w:cs="Arial"/>
+          <w:bCs/>
+          <w:szCs w:val="20"/>
+        </w:rPr>
+        <w:t xml:space="preserve">Microsoft Security Graph </w:t>
+      </w:r>
+      <w:r>
+        <w:rPr>
+          <w:rFonts w:eastAsia="Calibri" w:cs="Arial"/>
+          <w:bCs/>
+          <w:szCs w:val="20"/>
+        </w:rPr>
+        <w:t>integration onto the Resilient platform with an integration server, be sure to use the package provided in .tar.gz format.</w:t>
+      </w:r>
+    </w:p>
+    <w:p>
+      <w:pPr>
+        <w:pStyle w:val="BodyText"/>
+        <w:keepNext/>
+        <w:rPr>
+          <w:rFonts w:cs="Arial"/>
+          <w:szCs w:val="20"/>
+        </w:rPr>
       </w:pPr>
       <w:bookmarkStart w:id="1" w:name="_Toc510253265"/>
       <w:r>
@@ -1489,15 +1723,7 @@
         <w:pStyle w:val="BodyText"/>
       </w:pPr>
       <w:r>
-        <w:t xml:space="preserve">The functions package contains Python components that are called by the </w:t>
-      </w:r>
-      <w:proofErr w:type="gramStart"/>
-      <w:r>
-        <w:t>Resilient</w:t>
-      </w:r>
-      <w:proofErr w:type="gramEnd"/>
-      <w:r>
-        <w:t xml:space="preserve"> platform to execute the functions during your workflows. These components run in the R</w:t>
+        <w:t>The functions package contains Python components that are called by the Resilient platform to execute the functions during your workflows. These components run in the R</w:t>
       </w:r>
       <w:r>
         <w:t>esilient</w:t>
@@ -1520,15 +1746,7 @@
         <w:pStyle w:val="BodyText"/>
       </w:pPr>
       <w:r>
-        <w:t xml:space="preserve">The package also includes </w:t>
-      </w:r>
-      <w:proofErr w:type="gramStart"/>
-      <w:r>
-        <w:t>Resilient</w:t>
-      </w:r>
-      <w:proofErr w:type="gramEnd"/>
-      <w:r>
-        <w:t xml:space="preserve"> customizations that will be imported into the platform later.</w:t>
+        <w:t>The package also includes Resilient customizations that will be imported into the platform later.</w:t>
       </w:r>
     </w:p>
     <w:p>
@@ -1557,13 +1775,8 @@
         <w:ind w:left="547"/>
         <w:contextualSpacing/>
       </w:pPr>
-      <w:proofErr w:type="gramStart"/>
-      <w:r>
-        <w:t>sudo</w:t>
-      </w:r>
-      <w:proofErr w:type="gramEnd"/>
-      <w:r>
-        <w:t xml:space="preserve"> pip install --upgrade pip</w:t>
+      <w:r>
+        <w:t>sudo pip install --upgrade pip</w:t>
       </w:r>
     </w:p>
     <w:p>
@@ -1572,19 +1785,9 @@
         <w:ind w:left="547"/>
         <w:contextualSpacing/>
       </w:pPr>
-      <w:proofErr w:type="gramStart"/>
-      <w:r>
-        <w:t>sudo</w:t>
-      </w:r>
-      <w:proofErr w:type="gramEnd"/>
-      <w:r>
-        <w:t xml:space="preserve"> pip install --upgrade </w:t>
-      </w:r>
-      <w:proofErr w:type="spellStart"/>
-      <w:r>
-        <w:t>setuptools</w:t>
-      </w:r>
-      <w:proofErr w:type="spellEnd"/>
+      <w:r>
+        <w:t>sudo pip install --upgrade setuptools</w:t>
+      </w:r>
     </w:p>
     <w:p>
       <w:pPr>
@@ -1592,13 +1795,8 @@
         <w:ind w:left="547"/>
         <w:contextualSpacing/>
       </w:pPr>
-      <w:proofErr w:type="gramStart"/>
-      <w:r>
-        <w:t>sudo</w:t>
-      </w:r>
-      <w:proofErr w:type="gramEnd"/>
-      <w:r>
-        <w:t xml:space="preserve"> pip install --upgrade resilient-circuits</w:t>
+      <w:r>
+        <w:t>sudo pip install --upgrade resilient-circuits</w:t>
       </w:r>
     </w:p>
     <w:p>
@@ -1630,13 +1828,8 @@
           <w:lang w:val="en-GB"/>
         </w:rPr>
       </w:pPr>
-      <w:proofErr w:type="gramStart"/>
-      <w:r>
-        <w:t>sudo</w:t>
-      </w:r>
-      <w:proofErr w:type="gramEnd"/>
-      <w:r>
-        <w:t xml:space="preserve"> pip install --upgrade fn_</w:t>
+      <w:r>
+        <w:t>sudo pip install --upgrade fn_</w:t>
       </w:r>
       <w:r>
         <w:t>microsoft_security_graph</w:t>
@@ -1681,13 +1874,8 @@
         <w:pStyle w:val="Code0"/>
         <w:ind w:left="0" w:firstLine="360"/>
       </w:pPr>
-      <w:proofErr w:type="gramStart"/>
-      <w:r>
-        <w:t>sudo</w:t>
-      </w:r>
-      <w:proofErr w:type="gramEnd"/>
-      <w:r>
-        <w:t xml:space="preserve"> pip install --upgrade</w:t>
+      <w:r>
+        <w:t>sudo pip install --upgrade</w:t>
       </w:r>
       <w:r>
         <w:t xml:space="preserve"> fn_microsoft_security_graph-1.0.0.tar.gz</w:t>
@@ -1793,13 +1981,8 @@
         <w:keepNext/>
         <w:ind w:left="720"/>
       </w:pPr>
-      <w:proofErr w:type="gramStart"/>
-      <w:r>
-        <w:t>sudo</w:t>
-      </w:r>
-      <w:proofErr w:type="gramEnd"/>
-      <w:r>
-        <w:t xml:space="preserve"> su - integration</w:t>
+      <w:r>
+        <w:t>sudo su - integration</w:t>
       </w:r>
     </w:p>
     <w:p>
@@ -1816,49 +1999,32 @@
         </w:rPr>
       </w:pPr>
       <w:r>
-        <w:t>Use one of the following commands to c</w:t>
-      </w:r>
-      <w:r>
-        <w:rPr>
-          <w:rFonts w:cs="Arial"/>
-          <w:color w:val="000000"/>
-        </w:rPr>
-        <w:t xml:space="preserve">reate or update the </w:t>
-      </w:r>
-      <w:r>
-        <w:rPr>
-          <w:rFonts w:cs="Arial"/>
-          <w:color w:val="000000"/>
-        </w:rPr>
-        <w:t>resilient-circuits</w:t>
-      </w:r>
-      <w:r>
-        <w:rPr>
-          <w:rFonts w:cs="Arial"/>
-          <w:color w:val="000000"/>
-        </w:rPr>
-        <w:t xml:space="preserve"> configuration file</w:t>
-      </w:r>
-      <w:r>
-        <w:t xml:space="preserve">. Use </w:t>
-      </w:r>
-      <w:r>
-        <w:rPr>
-          <w:rFonts w:ascii="Courier New" w:hAnsi="Courier New"/>
-        </w:rPr>
-        <w:t>–c</w:t>
-      </w:r>
-      <w:r>
-        <w:t xml:space="preserve"> for new environments or </w:t>
-      </w:r>
-      <w:r>
-        <w:rPr>
-          <w:rFonts w:ascii="Courier New" w:hAnsi="Courier New"/>
-        </w:rPr>
-        <w:t>–u</w:t>
-      </w:r>
-      <w:r>
-        <w:t xml:space="preserve"> for existing environments.</w:t>
+        <w:t>NOTE: Current Microsoft Security Graph Integration users running versions prior to v1.0.2</w:t>
+      </w:r>
+      <w:r>
+        <w:t>:</w:t>
+      </w:r>
+      <w:r>
+        <w:rPr>
+          <w:rFonts w:cs="Arial"/>
+          <w:color w:val="000000"/>
+        </w:rPr>
+        <w:t xml:space="preserve"> the app.config</w:t>
+      </w:r>
+      <w:r>
+        <w:t xml:space="preserve"> [fn_microsoft_security_graph] has changed.  Please save your current [fn_microsoft_security_graph] section of your app.config file to another file</w:t>
+      </w:r>
+      <w:r>
+        <w:t xml:space="preserve"> and delete that section</w:t>
+      </w:r>
+      <w:r>
+        <w:t xml:space="preserve"> and then run</w:t>
+      </w:r>
+      <w:r>
+        <w:t xml:space="preserve"> this command to get the new section:</w:t>
+      </w:r>
+      <w:r>
+        <w:t xml:space="preserve"> </w:t>
       </w:r>
     </w:p>
     <w:p>
@@ -1867,21 +2033,185 @@
         <w:keepNext/>
         <w:ind w:left="720"/>
       </w:pPr>
-      <w:proofErr w:type="gramStart"/>
-      <w:r>
+      <w:r>
+        <w:t>resilient-circuits config -u</w:t>
+      </w:r>
+    </w:p>
+    <w:p>
+      <w:pPr>
+        <w:pStyle w:val="BodyText"/>
+        <w:keepNext/>
+        <w:rPr>
+          <w:rFonts w:cs="Arial"/>
+          <w:color w:val="000000"/>
+        </w:rPr>
+      </w:pPr>
+      <w:r>
+        <w:rPr>
+          <w:rFonts w:cs="Arial"/>
+          <w:color w:val="000000"/>
+        </w:rPr>
+        <w:t xml:space="preserve">      Then edit values </w:t>
+      </w:r>
+      <w:r>
+        <w:rPr>
+          <w:rFonts w:cs="Arial"/>
+          <w:color w:val="000000"/>
+        </w:rPr>
+        <w:t xml:space="preserve">of </w:t>
+      </w:r>
+      <w:r>
+        <w:rPr>
+          <w:rFonts w:cs="Arial"/>
+          <w:color w:val="000000"/>
+        </w:rPr>
+        <w:t>tenant_id, client_id</w:t>
+      </w:r>
+      <w:r>
+        <w:rPr>
+          <w:rFonts w:cs="Arial"/>
+          <w:color w:val="000000"/>
+        </w:rPr>
+        <w:t xml:space="preserve">,  </w:t>
+      </w:r>
+      <w:r>
+        <w:rPr>
+          <w:rFonts w:cs="Arial"/>
+          <w:color w:val="000000"/>
+        </w:rPr>
+        <w:t>client_secret and any other customizations back</w:t>
+      </w:r>
+      <w:r>
+        <w:rPr>
+          <w:rFonts w:cs="Arial"/>
+          <w:color w:val="000000"/>
+        </w:rPr>
+        <w:t xml:space="preserve">   </w:t>
+      </w:r>
+      <w:r>
+        <w:rPr>
+          <w:rFonts w:cs="Arial"/>
+          <w:color w:val="000000"/>
+        </w:rPr>
+        <w:t xml:space="preserve">into the </w:t>
+      </w:r>
+      <w:r>
+        <w:rPr>
+          <w:rFonts w:cs="Arial"/>
+          <w:color w:val="000000"/>
+        </w:rPr>
+        <w:t>[</w:t>
+      </w:r>
+      <w:r>
+        <w:rPr>
+          <w:rFonts w:cs="Arial"/>
+          <w:color w:val="000000"/>
+        </w:rPr>
+        <w:t>fn_microsoft_security_graph]</w:t>
+      </w:r>
+      <w:r>
+        <w:rPr>
+          <w:rFonts w:cs="Arial"/>
+          <w:color w:val="000000"/>
+        </w:rPr>
+        <w:t xml:space="preserve"> </w:t>
+      </w:r>
+      <w:r>
+        <w:rPr>
+          <w:rFonts w:cs="Arial"/>
+          <w:color w:val="000000"/>
+        </w:rPr>
+        <w:t>section</w:t>
+      </w:r>
+      <w:r>
+        <w:rPr>
+          <w:rFonts w:cs="Arial"/>
+          <w:color w:val="000000"/>
+        </w:rPr>
+        <w:t>.</w:t>
+      </w:r>
+    </w:p>
+    <w:p>
+      <w:pPr>
+        <w:pStyle w:val="BodyText"/>
+        <w:keepNext/>
+        <w:rPr>
+          <w:rFonts w:cs="Arial"/>
+          <w:color w:val="000000"/>
+        </w:rPr>
+      </w:pPr>
+      <w:r>
+        <w:rPr>
+          <w:rFonts w:cs="Arial"/>
+          <w:color w:val="000000"/>
+        </w:rPr>
+        <w:t xml:space="preserve">      NOTE: First time users of the Microsoft Security Graph  integration follow this directions:</w:t>
+      </w:r>
+    </w:p>
+    <w:p>
+      <w:pPr>
+        <w:pStyle w:val="BodyText"/>
+        <w:keepNext/>
+        <w:ind w:left="360"/>
+        <w:rPr>
+          <w:rFonts w:cs="Arial"/>
+          <w:color w:val="000000"/>
+        </w:rPr>
+      </w:pPr>
+      <w:r>
+        <w:t>Use one of the following commands to c</w:t>
+      </w:r>
+      <w:r>
+        <w:rPr>
+          <w:rFonts w:cs="Arial"/>
+          <w:color w:val="000000"/>
+        </w:rPr>
+        <w:t xml:space="preserve">reate or update the </w:t>
+      </w:r>
+      <w:r>
+        <w:rPr>
+          <w:rFonts w:cs="Arial"/>
+          <w:color w:val="000000"/>
+        </w:rPr>
         <w:t>resilient-circuits</w:t>
       </w:r>
-      <w:proofErr w:type="gramEnd"/>
-      <w:r>
-        <w:t xml:space="preserve"> </w:t>
-      </w:r>
-      <w:proofErr w:type="spellStart"/>
-      <w:r>
-        <w:t>config</w:t>
-      </w:r>
-      <w:proofErr w:type="spellEnd"/>
-      <w:r>
-        <w:t xml:space="preserve"> -c</w:t>
+      <w:r>
+        <w:rPr>
+          <w:rFonts w:cs="Arial"/>
+          <w:color w:val="000000"/>
+        </w:rPr>
+        <w:t xml:space="preserve"> configuration file</w:t>
+      </w:r>
+      <w:r>
+        <w:t xml:space="preserve">. Use </w:t>
+      </w:r>
+      <w:r>
+        <w:rPr>
+          <w:rFonts w:ascii="Courier New" w:hAnsi="Courier New"/>
+        </w:rPr>
+        <w:t>–c</w:t>
+      </w:r>
+      <w:r>
+        <w:t xml:space="preserve"> for new environments or </w:t>
+      </w:r>
+      <w:r>
+        <w:rPr>
+          <w:rFonts w:ascii="Courier New" w:hAnsi="Courier New"/>
+        </w:rPr>
+        <w:t>–u</w:t>
+      </w:r>
+      <w:r>
+        <w:t xml:space="preserve"> for existing environments.</w:t>
+      </w:r>
+    </w:p>
+    <w:p>
+      <w:pPr>
+        <w:pStyle w:val="Code0"/>
+        <w:keepNext/>
+        <w:ind w:left="720"/>
+      </w:pPr>
+      <w:r>
+        <w:t>resilient-circuits config -c</w:t>
       </w:r>
     </w:p>
     <w:p>
@@ -1890,11 +2220,9 @@
         <w:keepNext/>
         <w:ind w:left="720"/>
       </w:pPr>
-      <w:proofErr w:type="gramStart"/>
       <w:r>
         <w:t>or</w:t>
       </w:r>
-      <w:proofErr w:type="gramEnd"/>
     </w:p>
     <w:p>
       <w:pPr>
@@ -1902,21 +2230,8 @@
         <w:keepNext/>
         <w:ind w:left="720"/>
       </w:pPr>
-      <w:proofErr w:type="gramStart"/>
-      <w:r>
-        <w:t>resilient-circuits</w:t>
-      </w:r>
-      <w:proofErr w:type="gramEnd"/>
-      <w:r>
-        <w:t xml:space="preserve"> </w:t>
-      </w:r>
-      <w:proofErr w:type="spellStart"/>
-      <w:r>
-        <w:t>config</w:t>
-      </w:r>
-      <w:proofErr w:type="spellEnd"/>
-      <w:r>
-        <w:t xml:space="preserve"> -u</w:t>
+      <w:r>
+        <w:t>resilient-circuits config -u</w:t>
       </w:r>
     </w:p>
     <w:p>
@@ -1973,23 +2288,7 @@
           <w:rFonts w:cs="Arial"/>
           <w:color w:val="000000"/>
         </w:rPr>
-        <w:t xml:space="preserve"> section, ensure that you provide all the information required to connect to the </w:t>
-      </w:r>
-      <w:proofErr w:type="gramStart"/>
-      <w:r>
-        <w:rPr>
-          <w:rFonts w:cs="Arial"/>
-          <w:color w:val="000000"/>
-        </w:rPr>
-        <w:t>Resilient</w:t>
-      </w:r>
-      <w:proofErr w:type="gramEnd"/>
-      <w:r>
-        <w:rPr>
-          <w:rFonts w:cs="Arial"/>
-          <w:color w:val="000000"/>
-        </w:rPr>
-        <w:t xml:space="preserve"> platform.</w:t>
+        <w:t xml:space="preserve"> section, ensure that you provide all the information required to connect to the Resilient platform.</w:t>
       </w:r>
     </w:p>
     <w:p>
@@ -2010,15 +2309,7 @@
           <w:rFonts w:cs="Arial"/>
           <w:color w:val="000000"/>
         </w:rPr>
-        <w:t>In the [</w:t>
-      </w:r>
-      <w:proofErr w:type="spellStart"/>
-      <w:r>
-        <w:rPr>
-          <w:rFonts w:cs="Arial"/>
-          <w:color w:val="000000"/>
-        </w:rPr>
-        <w:t>fn</w:t>
+        <w:t>In the [fn</w:t>
       </w:r>
       <w:r>
         <w:rPr>
@@ -2027,7 +2318,6 @@
         </w:rPr>
         <w:t>_microsoft_security_graph</w:t>
       </w:r>
-      <w:proofErr w:type="spellEnd"/>
       <w:r>
         <w:rPr>
           <w:rFonts w:cs="Arial"/>
@@ -2050,7 +2340,7 @@
         </w:rPr>
         <w:t>Note the  </w:t>
       </w:r>
-      <w:hyperlink r:id="rId17" w:history="1">
+      <w:hyperlink r:id="rId18" w:history="1">
         <w:r>
           <w:rPr>
             <w:rStyle w:val="Hyperlink"/>
@@ -2066,71 +2356,17 @@
           <w:i/>
           <w:color w:val="000000"/>
         </w:rPr>
-        <w:t xml:space="preserve"> is where you can find the </w:t>
-      </w:r>
-      <w:proofErr w:type="spellStart"/>
+        <w:t xml:space="preserve"> is where you can find the client_id (Application ID) and client_secret (Application Secret), while </w:t>
+      </w:r>
       <w:r>
         <w:rPr>
           <w:rFonts w:cs="Arial"/>
           <w:i/>
           <w:color w:val="000000"/>
         </w:rPr>
-        <w:t>client_id</w:t>
-      </w:r>
-      <w:proofErr w:type="spellEnd"/>
-      <w:r>
-        <w:rPr>
-          <w:rFonts w:cs="Arial"/>
-          <w:i/>
-          <w:color w:val="000000"/>
-        </w:rPr>
-        <w:t xml:space="preserve"> (Application ID) and </w:t>
-      </w:r>
-      <w:proofErr w:type="spellStart"/>
-      <w:r>
-        <w:rPr>
-          <w:rFonts w:cs="Arial"/>
-          <w:i/>
-          <w:color w:val="000000"/>
-        </w:rPr>
-        <w:t>client_secret</w:t>
-      </w:r>
-      <w:proofErr w:type="spellEnd"/>
-      <w:r>
-        <w:rPr>
-          <w:rFonts w:cs="Arial"/>
-          <w:i/>
-          <w:color w:val="000000"/>
-        </w:rPr>
-        <w:t xml:space="preserve"> (Application Secret), while </w:t>
-      </w:r>
-      <w:r>
-        <w:rPr>
-          <w:rFonts w:cs="Arial"/>
-          <w:i/>
-          <w:color w:val="000000"/>
-        </w:rPr>
-        <w:t xml:space="preserve">you </w:t>
-      </w:r>
-      <w:proofErr w:type="spellStart"/>
-      <w:r>
-        <w:rPr>
-          <w:rFonts w:cs="Arial"/>
-          <w:i/>
-          <w:color w:val="000000"/>
-        </w:rPr>
-        <w:t>tenant_id</w:t>
-      </w:r>
-      <w:proofErr w:type="spellEnd"/>
-      <w:r>
-        <w:rPr>
-          <w:rFonts w:cs="Arial"/>
-          <w:i/>
-          <w:color w:val="000000"/>
-        </w:rPr>
-        <w:t xml:space="preserve"> (Directory ID) can be found </w:t>
-      </w:r>
-      <w:hyperlink r:id="rId18" w:history="1">
+        <w:t xml:space="preserve">you tenant_id (Directory ID) can be found </w:t>
+      </w:r>
+      <w:hyperlink r:id="rId19" w:history="1">
         <w:r>
           <w:rPr>
             <w:rStyle w:val="Hyperlink"/>
@@ -2162,242 +2398,269 @@
         <w:ind w:left="720"/>
       </w:pPr>
       <w:r>
-        <w:t># Graph URL with version number</w:t>
-      </w:r>
-      <w:r>
-        <w:br/>
-      </w:r>
-      <w:proofErr w:type="spellStart"/>
-      <w:r>
-        <w:t>microsoft_graph_url</w:t>
-      </w:r>
-      <w:proofErr w:type="spellEnd"/>
-      <w:r>
-        <w:t>=https://graph.microsoft.com/v1.0/</w:t>
-      </w:r>
-      <w:r>
-        <w:br/>
-      </w:r>
-      <w:proofErr w:type="spellStart"/>
-      <w:r>
-        <w:t>tenant_id</w:t>
-      </w:r>
-      <w:proofErr w:type="spellEnd"/>
-      <w:r>
-        <w:t>=&lt;Tenant directory id&gt;</w:t>
-      </w:r>
-      <w:r>
-        <w:br/>
-      </w:r>
-      <w:proofErr w:type="spellStart"/>
-      <w:r>
-        <w:t>client_id</w:t>
-      </w:r>
-      <w:proofErr w:type="spellEnd"/>
-      <w:r>
-        <w:t>=&lt;App client id&gt;</w:t>
-      </w:r>
-      <w:r>
-        <w:br/>
-      </w:r>
-      <w:proofErr w:type="spellStart"/>
-      <w:r>
-        <w:t>client_secret</w:t>
-      </w:r>
-      <w:proofErr w:type="spellEnd"/>
-      <w:r>
-        <w:t>=&lt;App client secret&gt;</w:t>
-      </w:r>
-      <w:r>
-        <w:br/>
-      </w:r>
+        <w:t>#</w:t>
+      </w:r>
+    </w:p>
+    <w:p>
+      <w:pPr>
+        <w:pStyle w:val="Code0"/>
+        <w:ind w:left="720"/>
+      </w:pPr>
+      <w:r>
+        <w:t># Note that the microsoft_graph_token_url below contains a placeholder {tenant} for the tenant ID.</w:t>
+      </w:r>
+    </w:p>
+    <w:p>
+      <w:pPr>
+        <w:pStyle w:val="Code0"/>
+        <w:ind w:left="720"/>
+      </w:pPr>
+      <w:r>
+        <w:t># Do not place the tenant id in the place holder as the integration will do this at run time.</w:t>
+      </w:r>
+    </w:p>
+    <w:p>
+      <w:pPr>
+        <w:pStyle w:val="Code0"/>
+        <w:ind w:left="720"/>
+      </w:pPr>
+      <w:r>
+        <w:t># Do not place '/' at the end of the url strings.</w:t>
+      </w:r>
+    </w:p>
+    <w:p>
+      <w:pPr>
+        <w:pStyle w:val="Code0"/>
+        <w:ind w:left="720"/>
+      </w:pPr>
+      <w:r>
+        <w:t xml:space="preserve"># In most cases the only required edits are replacing xxx with the Microsoft App credentials. </w:t>
+      </w:r>
+    </w:p>
+    <w:p>
+      <w:pPr>
+        <w:pStyle w:val="Code0"/>
+        <w:ind w:left="720"/>
+      </w:pPr>
+      <w:r>
+        <w:t>#</w:t>
+      </w:r>
+    </w:p>
+    <w:p>
+      <w:pPr>
+        <w:pStyle w:val="Code0"/>
+        <w:ind w:left="720"/>
+      </w:pPr>
+      <w:r>
+        <w:t>microsoft_graph_token_url=https://login.microsoftonline.com/{tenant}/oauth2/v2.0/token</w:t>
+      </w:r>
+    </w:p>
+    <w:p>
+      <w:pPr>
+        <w:pStyle w:val="Code0"/>
+        <w:ind w:left="720"/>
+      </w:pPr>
+      <w:r>
+        <w:t>microsoft_graph_url=https://graph.microsoft.com/v1.0</w:t>
+      </w:r>
+    </w:p>
+    <w:p>
+      <w:pPr>
+        <w:pStyle w:val="Code0"/>
+        <w:ind w:left="720"/>
+      </w:pPr>
+      <w:r>
+        <w:t>tenant_id=xxx</w:t>
+      </w:r>
+    </w:p>
+    <w:p>
+      <w:pPr>
+        <w:pStyle w:val="Code0"/>
+        <w:ind w:left="720"/>
+      </w:pPr>
+      <w:r>
+        <w:t>client_id=xxx</w:t>
+      </w:r>
+    </w:p>
+    <w:p>
+      <w:pPr>
+        <w:pStyle w:val="Code0"/>
+        <w:ind w:left="720"/>
+      </w:pPr>
+      <w:r>
+        <w:t>client_secret=xxx</w:t>
+      </w:r>
+    </w:p>
+    <w:p>
+      <w:pPr>
+        <w:pStyle w:val="Code0"/>
+        <w:ind w:left="720"/>
+      </w:pPr>
       <w:r>
         <w:br/>
         <w:t>## Polling options</w:t>
       </w:r>
       <w:r>
         <w:br/>
-        <w:t># How often polling should happen. Value is in seconds. To disable polling, set this to zero.</w:t>
+        <w:t xml:space="preserve"># How often polling should happen. Value is in seconds. To disable </w:t>
+      </w:r>
+      <w:r>
+        <w:lastRenderedPageBreak/>
+        <w:t>polling, set this to zero.</w:t>
       </w:r>
       <w:r>
         <w:br/>
-      </w:r>
-      <w:proofErr w:type="spellStart"/>
-      <w:r>
-        <w:t>msg_polling_interval</w:t>
-      </w:r>
-      <w:proofErr w:type="spellEnd"/>
-      <w:r>
-        <w:t>=0</w:t>
-      </w:r>
+        <w:t>msg_polling_interval=0</w:t>
+      </w:r>
+    </w:p>
+    <w:p>
+      <w:pPr>
+        <w:pStyle w:val="Code0"/>
+        <w:ind w:left="720"/>
+      </w:pPr>
       <w:r>
         <w:br/>
-        <w:t>#</w:t>
-      </w:r>
-      <w:proofErr w:type="spellStart"/>
-      <w:r>
-        <w:t>incident_template</w:t>
-      </w:r>
-      <w:proofErr w:type="spellEnd"/>
-      <w:r>
-        <w:t>=&lt;</w:t>
-      </w:r>
-      <w:proofErr w:type="spellStart"/>
-      <w:r>
-        <w:t>location_of_template_file</w:t>
-      </w:r>
-      <w:proofErr w:type="spellEnd"/>
-      <w:proofErr w:type="gramStart"/>
-      <w:r>
-        <w:t>&gt;  #</w:t>
-      </w:r>
-      <w:proofErr w:type="gramEnd"/>
-      <w:r>
-        <w:t xml:space="preserve"> If not set uses default template.</w:t>
-      </w:r>
-      <w:r>
-        <w:br/>
-      </w:r>
-      <w:r>
-        <w:br/>
-        <w:t xml:space="preserve"># String </w:t>
-      </w:r>
-      <w:r>
-        <w:t>query</w:t>
-      </w:r>
-      <w:r>
-        <w:t xml:space="preserve"> to apply to the alert polling component. This will be added to the end of the </w:t>
-      </w:r>
-      <w:proofErr w:type="spellStart"/>
-      <w:proofErr w:type="gramStart"/>
-      <w:r>
-        <w:t>url</w:t>
-      </w:r>
-      <w:proofErr w:type="spellEnd"/>
-      <w:proofErr w:type="gramEnd"/>
-      <w:r>
-        <w:br/>
-        <w:t xml:space="preserve"># when searching for alerts. The example shown below would make the whole search </w:t>
-      </w:r>
-      <w:proofErr w:type="spellStart"/>
-      <w:r>
-        <w:t>url</w:t>
-      </w:r>
-      <w:proofErr w:type="spellEnd"/>
-      <w:r>
-        <w:t xml:space="preserve"> equal to</w:t>
-      </w:r>
-      <w:r>
-        <w:br/>
-        <w:t xml:space="preserve"># https://graph.microsoft.com/v1.0/security/alerts/?$filter=assignedTo </w:t>
-      </w:r>
-      <w:proofErr w:type="spellStart"/>
-      <w:r>
-        <w:t>eq</w:t>
-      </w:r>
-      <w:proofErr w:type="spellEnd"/>
-      <w:r>
-        <w:t xml:space="preserve"> 'analyst@m365x594651.onmicrosoft.com' and </w:t>
-      </w:r>
-      <w:r>
-        <w:t xml:space="preserve">severity </w:t>
-      </w:r>
-      <w:proofErr w:type="spellStart"/>
-      <w:r>
-        <w:t>eq</w:t>
-      </w:r>
-      <w:proofErr w:type="spellEnd"/>
-      <w:r>
-        <w:t xml:space="preserve"> 'high'</w:t>
-      </w:r>
-      <w:r>
-        <w:br/>
-        <w:t>#alert_query</w:t>
-      </w:r>
-      <w:r>
-        <w:t>=filter=assignedTo%20eq%20'analyst@m365x594651.onmicrosoft.com'%20and%20severity%20eq%20'high'</w:t>
-      </w:r>
-      <w:r>
-        <w:br/>
-      </w:r>
-      <w:r>
-        <w:br/>
-        <w:t># Alert Time range</w:t>
-      </w:r>
-      <w:r>
-        <w:t xml:space="preserve"> sec</w:t>
-      </w:r>
-      <w:r>
-        <w:t xml:space="preserve"> - Optional value in seconds to set the start </w:t>
-      </w:r>
-      <w:proofErr w:type="spellStart"/>
-      <w:r>
-        <w:t>dateTime</w:t>
-      </w:r>
-      <w:proofErr w:type="spellEnd"/>
-      <w:r>
-        <w:t xml:space="preserve"> values for the </w:t>
-      </w:r>
-      <w:proofErr w:type="spellStart"/>
-      <w:r>
-        <w:t>createdDateTime</w:t>
-      </w:r>
-      <w:proofErr w:type="spellEnd"/>
-      <w:r>
-        <w:t xml:space="preserve"> field when filtering alerts.</w:t>
-      </w:r>
-      <w:r>
-        <w:br/>
-        <w:t># This is calculated by adding to the filter '</w:t>
-      </w:r>
-      <w:proofErr w:type="spellStart"/>
-      <w:r>
-        <w:t>createdDateTime</w:t>
-      </w:r>
-      <w:proofErr w:type="spellEnd"/>
-      <w:r>
-        <w:t xml:space="preserve"> </w:t>
-      </w:r>
-      <w:proofErr w:type="spellStart"/>
-      <w:r>
-        <w:t>ge</w:t>
-      </w:r>
-      <w:proofErr w:type="spellEnd"/>
-      <w:r>
-        <w:t xml:space="preserve"> (</w:t>
-      </w:r>
-      <w:proofErr w:type="spellStart"/>
-      <w:r>
-        <w:t>current_dateTime</w:t>
-      </w:r>
-      <w:proofErr w:type="spellEnd"/>
-      <w:r>
-        <w:t xml:space="preserve"> - </w:t>
-      </w:r>
-      <w:proofErr w:type="spellStart"/>
-      <w:r>
-        <w:t>alert_time_range</w:t>
-      </w:r>
-      <w:r>
-        <w:t>_sec</w:t>
-      </w:r>
-      <w:proofErr w:type="spellEnd"/>
-      <w:proofErr w:type="gramStart"/>
-      <w:r>
-        <w:t>)</w:t>
-      </w:r>
-      <w:proofErr w:type="gramEnd"/>
-      <w:r>
-        <w:br/>
-        <w:t>#</w:t>
-      </w:r>
-      <w:proofErr w:type="spellStart"/>
-      <w:r>
-        <w:t>alert_time_range_sec</w:t>
-      </w:r>
-      <w:proofErr w:type="spellEnd"/>
-      <w:r>
-        <w:t>=3600</w:t>
+      </w:r>
+      <w:r>
+        <w:t># Location of jinja template file to escalate incidents.</w:t>
+      </w:r>
+    </w:p>
+    <w:p>
+      <w:pPr>
+        <w:pStyle w:val="Code0"/>
+        <w:ind w:left="720"/>
+      </w:pPr>
+      <w:r>
+        <w:t># If not set, default template is used.</w:t>
+      </w:r>
+    </w:p>
+    <w:p>
+      <w:pPr>
+        <w:pStyle w:val="Code0"/>
+        <w:ind w:left="720"/>
+      </w:pPr>
+      <w:r>
+        <w:t>incident_template=</w:t>
+      </w:r>
+    </w:p>
+    <w:p>
+      <w:pPr>
+        <w:pStyle w:val="Code0"/>
+        <w:ind w:left="720"/>
+      </w:pPr>
+    </w:p>
+    <w:p>
+      <w:pPr>
+        <w:pStyle w:val="Code0"/>
+        <w:ind w:left="720"/>
+      </w:pPr>
+      <w:r>
+        <w:t># String query to apply to the alert polling component. This will be added to the end of the url</w:t>
+      </w:r>
+    </w:p>
+    <w:p>
+      <w:pPr>
+        <w:pStyle w:val="Code0"/>
+        <w:ind w:left="720"/>
+      </w:pPr>
+      <w:r>
+        <w:t># when searching for alerts. The example shown below would make the whole search url equal to</w:t>
+      </w:r>
+    </w:p>
+    <w:p>
+      <w:pPr>
+        <w:pStyle w:val="Code0"/>
+        <w:ind w:left="720"/>
+      </w:pPr>
+      <w:r>
+        <w:t># https://graph.microsoft.com/v1.0/security/alerts/?$filter=assignedTo eq 'analyst@m365x594651.onmicrosoft.com' and severity eq 'high'</w:t>
+      </w:r>
+    </w:p>
+    <w:p>
+      <w:pPr>
+        <w:pStyle w:val="Code0"/>
+        <w:ind w:left="720"/>
+      </w:pPr>
+      <w:r>
+        <w:t># This query string is full OData so alert query can start with 'top=', 'skip=', 'filter=', etc. Do not add a '$' at the start</w:t>
+      </w:r>
+    </w:p>
+    <w:p>
+      <w:pPr>
+        <w:pStyle w:val="Code0"/>
+        <w:ind w:left="720"/>
+      </w:pPr>
+      <w:r>
+        <w:t># of the value as that character is reserved for environment variables</w:t>
+      </w:r>
+    </w:p>
+    <w:p>
+      <w:pPr>
+        <w:pStyle w:val="Code0"/>
+        <w:ind w:left="720"/>
+      </w:pPr>
+      <w:r>
+        <w:t># alert_query=filter=assignedTo eq 'analyst@m365x594651.onmicrosoft.com' and severity eq 'high'</w:t>
+      </w:r>
+    </w:p>
+    <w:p>
+      <w:pPr>
+        <w:pStyle w:val="Code0"/>
+        <w:ind w:left="720"/>
+      </w:pPr>
+      <w:r>
+        <w:t># Query only alerts that are not resolved by default:</w:t>
+      </w:r>
+    </w:p>
+    <w:p>
+      <w:pPr>
+        <w:pStyle w:val="Code0"/>
+        <w:ind w:left="720"/>
+      </w:pPr>
+      <w:r>
+        <w:t>alert_query=filter=status ne 'resolved'</w:t>
+      </w:r>
+    </w:p>
+    <w:p>
+      <w:pPr>
+        <w:pStyle w:val="Code0"/>
+        <w:ind w:left="720"/>
+      </w:pPr>
+    </w:p>
+    <w:p>
+      <w:pPr>
+        <w:pStyle w:val="Code0"/>
+        <w:ind w:left="720"/>
+      </w:pPr>
+      <w:r>
+        <w:t># Alert Time range sec - Optional value in seconds to set the start dateTime values for the createdDateTime field when filtering alerts.</w:t>
+      </w:r>
+    </w:p>
+    <w:p>
+      <w:pPr>
+        <w:pStyle w:val="Code0"/>
+        <w:ind w:left="720"/>
+      </w:pPr>
+      <w:r>
+        <w:t># This is calculated by adding to the filter 'createdDateTime ge (current_dateTime - alert_time_range_sec)</w:t>
+      </w:r>
+    </w:p>
+    <w:p>
+      <w:pPr>
+        <w:pStyle w:val="Code0"/>
+        <w:ind w:left="720"/>
+      </w:pPr>
+      <w:r>
+        <w:t># alert_time_range_sec=3600</w:t>
+      </w:r>
+    </w:p>
+    <w:p>
+      <w:pPr>
+        <w:pStyle w:val="Code0"/>
+        <w:ind w:left="720"/>
+      </w:pPr>
+      <w:r>
+        <w:t xml:space="preserve">alert_time_range= </w:t>
       </w:r>
     </w:p>
     <w:p>
@@ -2405,16 +2668,7 @@
         <w:pStyle w:val="Heading20"/>
       </w:pPr>
       <w:r>
-        <w:lastRenderedPageBreak/>
-        <w:t xml:space="preserve">Deploy customizations to the </w:t>
-      </w:r>
-      <w:proofErr w:type="gramStart"/>
-      <w:r>
-        <w:t>Resilient</w:t>
-      </w:r>
-      <w:proofErr w:type="gramEnd"/>
-      <w:r>
-        <w:t xml:space="preserve"> platform</w:t>
+        <w:t>Deploy customizations to the Resilient platform</w:t>
       </w:r>
     </w:p>
     <w:p>
@@ -2454,14 +2708,12 @@
       <w:pPr>
         <w:pStyle w:val="Code0"/>
       </w:pPr>
-      <w:proofErr w:type="gramStart"/>
       <w:r>
         <w:t>resilient-</w:t>
       </w:r>
       <w:r>
         <w:t>circuits</w:t>
       </w:r>
-      <w:proofErr w:type="gramEnd"/>
       <w:r>
         <w:t xml:space="preserve"> customize</w:t>
       </w:r>
@@ -2494,14 +2746,12 @@
         <w:br/>
         <w:t xml:space="preserve">  </w:t>
       </w:r>
-      <w:proofErr w:type="spellStart"/>
       <w:r>
         <w:t>micros</w:t>
       </w:r>
       <w:r>
         <w:t>oft_security_graph_alert_id</w:t>
       </w:r>
-      <w:proofErr w:type="spellEnd"/>
       <w:r>
         <w:br/>
         <w:t>Action fields:</w:t>
@@ -2510,109 +2760,69 @@
         <w:br/>
       </w:r>
       <w:r>
-        <w:t xml:space="preserve">  </w:t>
-      </w:r>
-      <w:proofErr w:type="spellStart"/>
-      <w:r>
-        <w:t>microsoft_secu</w:t>
+        <w:t xml:space="preserve">  microsoft_secu</w:t>
       </w:r>
       <w:r>
         <w:t>rity_graph_alert_assignedto</w:t>
       </w:r>
-      <w:proofErr w:type="spellEnd"/>
       <w:r>
         <w:br/>
       </w:r>
       <w:r>
-        <w:t xml:space="preserve">  </w:t>
-      </w:r>
-      <w:proofErr w:type="spellStart"/>
-      <w:r>
-        <w:t>microsoft_security</w:t>
+        <w:t xml:space="preserve">  microsoft_security</w:t>
       </w:r>
       <w:r>
         <w:t>_graph_alert_closeddatetime</w:t>
       </w:r>
-      <w:proofErr w:type="spellEnd"/>
       <w:r>
         <w:br/>
       </w:r>
       <w:r>
-        <w:t xml:space="preserve">  </w:t>
-      </w:r>
-      <w:proofErr w:type="spellStart"/>
-      <w:r>
-        <w:t>microsoft_security_graph_alert_comment</w:t>
-      </w:r>
-      <w:proofErr w:type="spellEnd"/>
+        <w:t xml:space="preserve">  microsoft_security_graph_alert_comment</w:t>
+      </w:r>
       <w:r>
         <w:br/>
-        <w:t xml:space="preserve">  </w:t>
-      </w:r>
-      <w:proofErr w:type="spellStart"/>
-      <w:r>
-        <w:t>microsoft_se</w:t>
+        <w:t xml:space="preserve">  microsoft_se</w:t>
       </w:r>
       <w:r>
         <w:t>curity_graph_alert_feedback</w:t>
       </w:r>
-      <w:proofErr w:type="spellEnd"/>
       <w:r>
         <w:br/>
       </w:r>
       <w:r>
-        <w:t xml:space="preserve">  </w:t>
-      </w:r>
-      <w:proofErr w:type="spellStart"/>
-      <w:r>
-        <w:t>microsoft_</w:t>
+        <w:t xml:space="preserve">  microsoft_</w:t>
       </w:r>
       <w:r>
         <w:t>security_graph_alert_status</w:t>
       </w:r>
-      <w:proofErr w:type="spellEnd"/>
       <w:r>
         <w:br/>
       </w:r>
       <w:r>
-        <w:t xml:space="preserve">  </w:t>
-      </w:r>
-      <w:proofErr w:type="spellStart"/>
-      <w:r>
-        <w:t>microsof</w:t>
+        <w:t xml:space="preserve">  microsof</w:t>
       </w:r>
       <w:r>
         <w:t>t_security_graph_alert_tags</w:t>
       </w:r>
-      <w:proofErr w:type="spellEnd"/>
       <w:r>
         <w:br/>
       </w:r>
       <w:r>
-        <w:t xml:space="preserve">  </w:t>
-      </w:r>
-      <w:proofErr w:type="spellStart"/>
-      <w:r>
-        <w:t>microsoft_security_graph_query_end_date</w:t>
+        <w:t xml:space="preserve">  microsoft_security_graph_query_end_date</w:t>
       </w:r>
       <w:r>
         <w:t>time</w:t>
       </w:r>
-      <w:proofErr w:type="spellEnd"/>
       <w:r>
         <w:br/>
       </w:r>
       <w:r>
-        <w:t xml:space="preserve">  </w:t>
-      </w:r>
-      <w:proofErr w:type="spellStart"/>
-      <w:r>
-        <w:t>microsoft_security</w:t>
+        <w:t xml:space="preserve">  microsoft_security</w:t>
       </w:r>
       <w:r>
         <w:t>_graph_query_start_datetime</w:t>
       </w:r>
-      <w:proofErr w:type="spellEnd"/>
       <w:r>
         <w:br/>
         <w:t>Function inputs:</w:t>
@@ -2621,44 +2831,30 @@
         <w:br/>
       </w:r>
       <w:r>
-        <w:t xml:space="preserve">  </w:t>
-      </w:r>
-      <w:proofErr w:type="spellStart"/>
-      <w:r>
-        <w:t>microsof</w:t>
+        <w:t xml:space="preserve">  microsof</w:t>
       </w:r>
       <w:r>
         <w:t>t_security_graph_alert_data</w:t>
       </w:r>
-      <w:proofErr w:type="spellEnd"/>
       <w:r>
         <w:br/>
       </w:r>
       <w:r>
-        <w:t xml:space="preserve">  </w:t>
-      </w:r>
-      <w:proofErr w:type="spellStart"/>
-      <w:r>
-        <w:t>micros</w:t>
+        <w:t xml:space="preserve">  micros</w:t>
       </w:r>
       <w:r>
         <w:t>oft_security_graph_alert_id</w:t>
       </w:r>
-      <w:proofErr w:type="spellEnd"/>
       <w:r>
         <w:br/>
       </w:r>
       <w:r>
-        <w:t xml:space="preserve">  </w:t>
-      </w:r>
-      <w:proofErr w:type="spellStart"/>
-      <w:r>
-        <w:t>microsoft_securit</w:t>
+        <w:lastRenderedPageBreak/>
+        <w:t xml:space="preserve">  microsoft_securit</w:t>
       </w:r>
       <w:r>
         <w:t>y_graph_alert_search_query</w:t>
       </w:r>
-      <w:proofErr w:type="spellEnd"/>
       <w:r>
         <w:br/>
         <w:t>Message Destinations:</w:t>
@@ -2667,16 +2863,11 @@
         <w:br/>
       </w:r>
       <w:r>
-        <w:t xml:space="preserve">  </w:t>
-      </w:r>
-      <w:proofErr w:type="spellStart"/>
-      <w:r>
-        <w:t>microsoft_securit</w:t>
+        <w:t xml:space="preserve">  microsoft_securit</w:t>
       </w:r>
       <w:r>
         <w:t>y_graph_message_destination</w:t>
       </w:r>
-      <w:proofErr w:type="spellEnd"/>
       <w:r>
         <w:br/>
         <w:t>Functions:</w:t>
@@ -2685,103 +2876,74 @@
         <w:br/>
       </w:r>
       <w:r>
+        <w:t xml:space="preserve">  microsoft_</w:t>
+      </w:r>
+      <w:r>
+        <w:t>security_graph_alert_search</w:t>
+      </w:r>
+      <w:r>
+        <w:br/>
+      </w:r>
+      <w:r>
+        <w:t xml:space="preserve">  microsoft_secur</w:t>
+      </w:r>
+      <w:r>
+        <w:t>ity_graph_get_alert_details</w:t>
+      </w:r>
+      <w:r>
+        <w:br/>
+      </w:r>
+      <w:r>
+        <w:t xml:space="preserve">  microsoft_</w:t>
+      </w:r>
+      <w:r>
+        <w:t>security_graph_update_alert</w:t>
+      </w:r>
+      <w:r>
+        <w:br/>
+      </w:r>
+      <w:r>
+        <w:t>Workflows:</w:t>
+      </w:r>
+      <w:r>
+        <w:br/>
+      </w:r>
+      <w:r>
         <w:t xml:space="preserve">  </w:t>
       </w:r>
-      <w:proofErr w:type="spellStart"/>
-      <w:r>
-        <w:t>microsoft_</w:t>
-      </w:r>
-      <w:r>
-        <w:t>security_graph_alert_search</w:t>
-      </w:r>
-      <w:proofErr w:type="spellEnd"/>
+      <w:r>
+        <w:t>example_microsoft_security_graph_alert_search</w:t>
+      </w:r>
       <w:r>
         <w:br/>
       </w:r>
       <w:r>
         <w:t xml:space="preserve">  </w:t>
       </w:r>
-      <w:proofErr w:type="spellStart"/>
-      <w:r>
-        <w:t>microsoft_secur</w:t>
+      <w:r>
+        <w:t>example_microsoft_secur</w:t>
       </w:r>
       <w:r>
         <w:t>ity_graph_get_alert_details</w:t>
       </w:r>
-      <w:proofErr w:type="spellEnd"/>
       <w:r>
         <w:br/>
       </w:r>
       <w:r>
-        <w:t xml:space="preserve">  </w:t>
-      </w:r>
-      <w:proofErr w:type="spellStart"/>
-      <w:r>
-        <w:t>microsoft_</w:t>
+        <w:t xml:space="preserve">  example_microsoft_s</w:t>
+      </w:r>
+      <w:r>
+        <w:t>ecurity_graph_resolve_alert</w:t>
+      </w:r>
+      <w:r>
+        <w:br/>
+      </w:r>
+      <w:r>
+        <w:t xml:space="preserve">  example_microsoft_</w:t>
       </w:r>
       <w:r>
         <w:t>security_graph_update_alert</w:t>
       </w:r>
-      <w:proofErr w:type="spellEnd"/>
-      <w:r>
-        <w:br/>
-      </w:r>
-      <w:r>
-        <w:t>Workflows:</w:t>
-      </w:r>
-      <w:r>
-        <w:br/>
-      </w:r>
-      <w:r>
-        <w:t xml:space="preserve">  </w:t>
-      </w:r>
-      <w:proofErr w:type="spellStart"/>
-      <w:r>
-        <w:t>example_microsoft_security_graph_alert_search</w:t>
-      </w:r>
-      <w:proofErr w:type="spellEnd"/>
-      <w:r>
-        <w:br/>
-      </w:r>
-      <w:r>
-        <w:t xml:space="preserve">  </w:t>
-      </w:r>
-      <w:proofErr w:type="spellStart"/>
-      <w:r>
-        <w:t>example_microsoft_secur</w:t>
-      </w:r>
-      <w:r>
-        <w:t>ity_graph_get_alert_details</w:t>
-      </w:r>
-      <w:proofErr w:type="spellEnd"/>
-      <w:r>
-        <w:br/>
-      </w:r>
-      <w:r>
-        <w:t xml:space="preserve">  </w:t>
-      </w:r>
-      <w:proofErr w:type="spellStart"/>
-      <w:r>
-        <w:t>example_microsoft_s</w:t>
-      </w:r>
-      <w:r>
-        <w:t>ecurity_graph_resolve_alert</w:t>
-      </w:r>
-      <w:proofErr w:type="spellEnd"/>
-      <w:r>
-        <w:br/>
-      </w:r>
-      <w:r>
-        <w:t xml:space="preserve">  </w:t>
-      </w:r>
-      <w:proofErr w:type="spellStart"/>
-      <w:r>
-        <w:t>example_microsoft_</w:t>
-      </w:r>
-      <w:r>
-        <w:t>security_graph_update_alert</w:t>
-      </w:r>
-      <w:proofErr w:type="spellEnd"/>
       <w:r>
         <w:br/>
         <w:t>Rules:</w:t>
@@ -2822,10 +2984,26 @@
     </w:p>
     <w:p>
       <w:pPr>
+        <w:pStyle w:val="Code0"/>
+        <w:ind w:left="720"/>
+      </w:pPr>
+      <w:r>
+        <w:t>Scripts:</w:t>
+      </w:r>
+    </w:p>
+    <w:p>
+      <w:pPr>
+        <w:pStyle w:val="Code0"/>
+        <w:ind w:left="720"/>
+      </w:pPr>
+      <w:r>
+        <w:t xml:space="preserve">  Convert json to rich text</w:t>
+      </w:r>
+    </w:p>
+    <w:p>
+      <w:pPr>
         <w:pStyle w:val="Heading20"/>
       </w:pPr>
-      <w:bookmarkStart w:id="3" w:name="_GoBack"/>
-      <w:bookmarkEnd w:id="3"/>
       <w:r>
         <w:t>Run the integration framework</w:t>
       </w:r>
@@ -2876,13 +3054,8 @@
           <w:color w:val="000000"/>
         </w:rPr>
       </w:pPr>
-      <w:proofErr w:type="gramStart"/>
-      <w:r>
-        <w:t>resilient-circuits</w:t>
-      </w:r>
-      <w:proofErr w:type="gramEnd"/>
-      <w:r>
-        <w:t xml:space="preserve"> run</w:t>
+      <w:r>
+        <w:t>resilient-circuits run</w:t>
       </w:r>
     </w:p>
     <w:p>
@@ -2906,7 +3079,6 @@
         <w:pStyle w:val="Heading20"/>
       </w:pPr>
       <w:r>
-        <w:lastRenderedPageBreak/>
         <w:t>Configur</w:t>
       </w:r>
       <w:r>
@@ -2984,23 +3156,7 @@
           <w:rFonts w:cs="Arial"/>
           <w:color w:val="000000"/>
         </w:rPr>
-        <w:t xml:space="preserve">automatically run at startup. On a Red Hat appliance, this is done using a systemd unit file such as the one below. You may need to change the paths to your working directory and </w:t>
-      </w:r>
-      <w:proofErr w:type="spellStart"/>
-      <w:r>
-        <w:rPr>
-          <w:rFonts w:cs="Arial"/>
-          <w:color w:val="000000"/>
-        </w:rPr>
-        <w:t>app.config</w:t>
-      </w:r>
-      <w:proofErr w:type="spellEnd"/>
-      <w:r>
-        <w:rPr>
-          <w:rFonts w:cs="Arial"/>
-          <w:color w:val="000000"/>
-        </w:rPr>
-        <w:t>.</w:t>
+        <w:t>automatically run at startup. On a Red Hat appliance, this is done using a systemd unit file such as the one below. You may need to change the paths to your working directory and app.config.</w:t>
       </w:r>
     </w:p>
     <w:p>
@@ -3023,14 +3179,12 @@
         </w:rPr>
         <w:t xml:space="preserve">The unit file must be named </w:t>
       </w:r>
-      <w:proofErr w:type="spellStart"/>
       <w:r>
         <w:rPr>
           <w:rFonts w:ascii="Courier New" w:hAnsi="Courier New" w:cs="Courier New"/>
         </w:rPr>
         <w:t>resilient_circuits.service</w:t>
       </w:r>
-      <w:proofErr w:type="spellEnd"/>
       <w:r>
         <w:rPr>
           <w:rFonts w:cs="Arial"/>
@@ -3043,27 +3197,9 @@
       <w:pPr>
         <w:pStyle w:val="Code0"/>
       </w:pPr>
-      <w:proofErr w:type="gramStart"/>
-      <w:r>
-        <w:t>sudo</w:t>
-      </w:r>
-      <w:proofErr w:type="gramEnd"/>
-      <w:r>
-        <w:t xml:space="preserve"> vi /</w:t>
-      </w:r>
-      <w:proofErr w:type="spellStart"/>
-      <w:r>
-        <w:t>etc</w:t>
-      </w:r>
-      <w:proofErr w:type="spellEnd"/>
-      <w:r>
-        <w:t>/systemd/system/</w:t>
-      </w:r>
-      <w:proofErr w:type="spellStart"/>
-      <w:r>
-        <w:t>resilient_circuits.service</w:t>
-      </w:r>
-      <w:proofErr w:type="spellEnd"/>
+      <w:r>
+        <w:t>sudo vi /etc/systemd/system/resilient_circuits.service</w:t>
+      </w:r>
     </w:p>
     <w:p>
       <w:pPr>
@@ -3113,26 +3249,14 @@
         <w:br/>
       </w:r>
       <w:r>
-        <w:t>After=</w:t>
-      </w:r>
-      <w:proofErr w:type="spellStart"/>
-      <w:r>
-        <w:t>resilient.service</w:t>
-      </w:r>
-      <w:proofErr w:type="spellEnd"/>
+        <w:t>After=resilient.service</w:t>
+      </w:r>
       <w:r>
         <w:br/>
       </w:r>
-      <w:proofErr w:type="gramStart"/>
-      <w:r>
-        <w:t>Requires=</w:t>
-      </w:r>
-      <w:proofErr w:type="spellStart"/>
-      <w:proofErr w:type="gramEnd"/>
-      <w:r>
-        <w:t>resilient.service</w:t>
-      </w:r>
-      <w:proofErr w:type="spellEnd"/>
+      <w:r>
+        <w:t>Requires=resilient.service</w:t>
+      </w:r>
     </w:p>
     <w:p>
       <w:pPr>
@@ -3157,24 +3281,14 @@
       <w:r>
         <w:br/>
       </w:r>
-      <w:proofErr w:type="spellStart"/>
-      <w:r>
-        <w:t>WorkingDirectory</w:t>
-      </w:r>
-      <w:proofErr w:type="spellEnd"/>
-      <w:r>
-        <w:t>=/home/integration</w:t>
+      <w:r>
+        <w:t>WorkingDirectory=/home/integration</w:t>
       </w:r>
       <w:r>
         <w:br/>
       </w:r>
-      <w:proofErr w:type="spellStart"/>
-      <w:r>
-        <w:t>ExecStart</w:t>
-      </w:r>
-      <w:proofErr w:type="spellEnd"/>
-      <w:r>
-        <w:t>=/usr/local/bin/resilient-circuits run</w:t>
+      <w:r>
+        <w:t>ExecStart=/usr/local/bin/resilient-circuits run</w:t>
       </w:r>
       <w:r>
         <w:br/>
@@ -3185,13 +3299,8 @@
       <w:r>
         <w:br/>
       </w:r>
-      <w:proofErr w:type="spellStart"/>
-      <w:r>
-        <w:t>TimeoutSec</w:t>
-      </w:r>
-      <w:proofErr w:type="spellEnd"/>
-      <w:r>
-        <w:t>=10</w:t>
+      <w:r>
+        <w:t>TimeoutSec=10</w:t>
       </w:r>
       <w:r>
         <w:br/>
@@ -3203,6 +3312,7 @@
         <w:br/>
       </w:r>
       <w:r>
+        <w:lastRenderedPageBreak/>
         <w:t>Environment=APP_LOCK_FILE=/home/integration/.r</w:t>
       </w:r>
       <w:r>
@@ -3220,19 +3330,9 @@
       <w:r>
         <w:br/>
       </w:r>
-      <w:proofErr w:type="spellStart"/>
-      <w:r>
-        <w:t>WantedBy</w:t>
-      </w:r>
-      <w:proofErr w:type="spellEnd"/>
-      <w:r>
-        <w:t>=multi-</w:t>
-      </w:r>
-      <w:proofErr w:type="spellStart"/>
-      <w:r>
-        <w:t>user.target</w:t>
-      </w:r>
-      <w:proofErr w:type="spellEnd"/>
+      <w:r>
+        <w:t>WantedBy=multi-user.target</w:t>
+      </w:r>
     </w:p>
     <w:p>
       <w:pPr>
@@ -3273,27 +3373,9 @@
       <w:pPr>
         <w:pStyle w:val="Code0"/>
       </w:pPr>
-      <w:proofErr w:type="gramStart"/>
-      <w:r>
-        <w:t>sudo</w:t>
-      </w:r>
-      <w:proofErr w:type="gramEnd"/>
-      <w:r>
-        <w:t xml:space="preserve"> chmod 664 /</w:t>
-      </w:r>
-      <w:proofErr w:type="spellStart"/>
-      <w:r>
-        <w:t>etc</w:t>
-      </w:r>
-      <w:proofErr w:type="spellEnd"/>
-      <w:r>
-        <w:t>/systemd/system/</w:t>
-      </w:r>
-      <w:proofErr w:type="spellStart"/>
-      <w:r>
-        <w:t>resilient_circuits.service</w:t>
-      </w:r>
-      <w:proofErr w:type="spellEnd"/>
+      <w:r>
+        <w:t>sudo chmod 664 /etc/systemd/system/resilient_circuits.service</w:t>
+      </w:r>
     </w:p>
     <w:p>
       <w:pPr>
@@ -3308,7 +3390,7 @@
           <w:color w:val="000000"/>
         </w:rPr>
       </w:pPr>
-      <w:bookmarkStart w:id="4" w:name="_Toc510253268"/>
+      <w:bookmarkStart w:id="3" w:name="_Toc510253268"/>
       <w:r>
         <w:rPr>
           <w:rFonts w:cs="Arial"/>
@@ -3321,21 +3403,8 @@
       <w:pPr>
         <w:pStyle w:val="Code0"/>
       </w:pPr>
-      <w:proofErr w:type="gramStart"/>
-      <w:r>
-        <w:t>sudo</w:t>
-      </w:r>
-      <w:proofErr w:type="gramEnd"/>
-      <w:r>
-        <w:t xml:space="preserve"> systemctl resilient_circuits [</w:t>
-      </w:r>
-      <w:proofErr w:type="spellStart"/>
-      <w:r>
-        <w:t>start|stop|restart|status</w:t>
-      </w:r>
-      <w:proofErr w:type="spellEnd"/>
-      <w:r>
-        <w:t>]</w:t>
+      <w:r>
+        <w:t>sudo systemctl resilient_circuits [start|stop|restart|status]</w:t>
       </w:r>
     </w:p>
     <w:p>
@@ -3393,13 +3462,8 @@
       <w:pPr>
         <w:pStyle w:val="Code0"/>
       </w:pPr>
-      <w:proofErr w:type="gramStart"/>
-      <w:r>
-        <w:t>sudo</w:t>
-      </w:r>
-      <w:proofErr w:type="gramEnd"/>
-      <w:r>
-        <w:t xml:space="preserve"> journalct</w:t>
+      <w:r>
+        <w:t>sudo journalct</w:t>
       </w:r>
       <w:r>
         <w:t>l -u resilient_circuits --since "</w:t>
@@ -3415,8 +3479,8 @@
       <w:pPr>
         <w:pStyle w:val="BodyText"/>
       </w:pPr>
-      <w:bookmarkStart w:id="5" w:name="_Toc510253272"/>
-      <w:bookmarkEnd w:id="4"/>
+      <w:bookmarkStart w:id="4" w:name="_Toc510253272"/>
+      <w:bookmarkEnd w:id="3"/>
     </w:p>
     <w:p>
       <w:pPr>
@@ -3428,7 +3492,6 @@
         </w:rPr>
       </w:pPr>
       <w:r>
-        <w:lastRenderedPageBreak/>
         <w:t>Function Descriptions</w:t>
       </w:r>
     </w:p>
@@ -3438,15 +3501,7 @@
         <w:keepNext/>
       </w:pPr>
       <w:r>
-        <w:t xml:space="preserve">Once the function package deploys the function(s), you can view them in the </w:t>
-      </w:r>
-      <w:proofErr w:type="gramStart"/>
-      <w:r>
-        <w:t>Resilient</w:t>
-      </w:r>
-      <w:proofErr w:type="gramEnd"/>
-      <w:r>
-        <w:t xml:space="preserve"> platform Functions tab, as shown below.</w:t>
+        <w:t>Once the function package deploys the function(s), you can view them in the Resilient platform Functions tab, as shown below.</w:t>
       </w:r>
       <w:r>
         <w:t xml:space="preserve"> </w:t>
@@ -3486,7 +3541,7 @@
                     </pic:cNvPicPr>
                   </pic:nvPicPr>
                   <pic:blipFill>
-                    <a:blip r:embed="rId19">
+                    <a:blip r:embed="rId20">
                       <a:extLst>
                         <a:ext uri="{28A0092B-C50C-407E-A947-70E740481C1C}">
                           <a14:useLocalDpi xmlns:a14="http://schemas.microsoft.com/office/drawing/2010/main" val="0"/>
@@ -3584,7 +3639,6 @@
         </w:rPr>
         <w:t xml:space="preserve"> </w:t>
       </w:r>
-      <w:proofErr w:type="spellStart"/>
       <w:r>
         <w:rPr>
           <w:rStyle w:val="CodeChar0"/>
@@ -3597,7 +3651,6 @@
         </w:rPr>
         <w:t>t_security_graph_alert_search_query</w:t>
       </w:r>
-      <w:proofErr w:type="spellEnd"/>
       <w:r>
         <w:rPr>
           <w:color w:val="4F81BD" w:themeColor="accent1"/>
@@ -3665,7 +3718,7 @@
                     </pic:cNvPicPr>
                   </pic:nvPicPr>
                   <pic:blipFill>
-                    <a:blip r:embed="rId20">
+                    <a:blip r:embed="rId21">
                       <a:extLst>
                         <a:ext uri="{28A0092B-C50C-407E-A947-70E740481C1C}">
                           <a14:useLocalDpi xmlns:a14="http://schemas.microsoft.com/office/drawing/2010/main" val="0"/>
@@ -3774,7 +3827,6 @@
         </w:rPr>
         <w:t xml:space="preserve">returns back all details for a specific alert. This function takes one input </w:t>
       </w:r>
-      <w:proofErr w:type="spellStart"/>
       <w:r>
         <w:rPr>
           <w:rStyle w:val="CodeChar0"/>
@@ -3787,7 +3839,6 @@
         </w:rPr>
         <w:t>security_graph_alert_id</w:t>
       </w:r>
-      <w:proofErr w:type="spellEnd"/>
       <w:r>
         <w:rPr>
           <w:rFonts w:cs="Arial"/>
@@ -3829,7 +3880,7 @@
                     </pic:cNvPicPr>
                   </pic:nvPicPr>
                   <pic:blipFill>
-                    <a:blip r:embed="rId21">
+                    <a:blip r:embed="rId22">
                       <a:extLst>
                         <a:ext uri="{28A0092B-C50C-407E-A947-70E740481C1C}">
                           <a14:useLocalDpi xmlns:a14="http://schemas.microsoft.com/office/drawing/2010/main" val="0"/>
@@ -3877,14 +3928,12 @@
         </w:rPr>
         <w:t xml:space="preserve">The default workflow for this function is run against an incident which has the custom incident field </w:t>
       </w:r>
-      <w:proofErr w:type="spellStart"/>
       <w:r>
         <w:rPr>
           <w:rStyle w:val="CodeChar0"/>
         </w:rPr>
         <w:t>microsoft_security_graph_alert_id</w:t>
       </w:r>
-      <w:proofErr w:type="spellEnd"/>
       <w:r>
         <w:rPr>
           <w:rFonts w:cs="Arial"/>
@@ -3937,55 +3986,7 @@
           <w:rFonts w:cs="Arial"/>
           <w:color w:val="000000"/>
         </w:rPr>
-        <w:t xml:space="preserve">is used to update an alert in the Microsoft Graph from the </w:t>
-      </w:r>
-      <w:proofErr w:type="gramStart"/>
-      <w:r>
-        <w:rPr>
-          <w:rFonts w:cs="Arial"/>
-          <w:color w:val="000000"/>
-        </w:rPr>
-        <w:t>Resilient</w:t>
-      </w:r>
-      <w:proofErr w:type="gramEnd"/>
-      <w:r>
-        <w:rPr>
-          <w:rFonts w:cs="Arial"/>
-          <w:color w:val="000000"/>
-        </w:rPr>
-        <w:t xml:space="preserve"> platform. The function accepts two inputs, the alert’s unique id </w:t>
-      </w:r>
-      <w:proofErr w:type="spellStart"/>
-      <w:r>
-        <w:rPr>
-          <w:rFonts w:cs="Arial"/>
-          <w:color w:val="000000"/>
-        </w:rPr>
-        <w:t>microsoft_security_graph_alert_id</w:t>
-      </w:r>
-      <w:proofErr w:type="spellEnd"/>
-      <w:r>
-        <w:rPr>
-          <w:rFonts w:cs="Arial"/>
-          <w:color w:val="000000"/>
-        </w:rPr>
-        <w:t xml:space="preserve"> and a JSON string of the data to update an alert with </w:t>
-      </w:r>
-      <w:proofErr w:type="spellStart"/>
-      <w:r>
-        <w:rPr>
-          <w:rFonts w:cs="Arial"/>
-          <w:color w:val="000000"/>
-        </w:rPr>
-        <w:t>microsoft_security_graph_alert_data</w:t>
-      </w:r>
-      <w:proofErr w:type="spellEnd"/>
-      <w:r>
-        <w:rPr>
-          <w:rFonts w:cs="Arial"/>
-          <w:color w:val="000000"/>
-        </w:rPr>
-        <w:t xml:space="preserve">. </w:t>
+        <w:t xml:space="preserve">is used to update an alert in the Microsoft Graph from the Resilient platform. The function accepts two inputs, the alert’s unique id microsoft_security_graph_alert_id and a JSON string of the data to update an alert with microsoft_security_graph_alert_data. </w:t>
       </w:r>
     </w:p>
     <w:p>
@@ -4021,7 +4022,7 @@
                     </pic:cNvPicPr>
                   </pic:nvPicPr>
                   <pic:blipFill>
-                    <a:blip r:embed="rId22">
+                    <a:blip r:embed="rId23">
                       <a:extLst>
                         <a:ext uri="{28A0092B-C50C-407E-A947-70E740481C1C}">
                           <a14:useLocalDpi xmlns:a14="http://schemas.microsoft.com/office/drawing/2010/main" val="0"/>
@@ -4109,23 +4110,7 @@
           <w:rFonts w:cs="Arial"/>
           <w:color w:val="000000"/>
         </w:rPr>
-        <w:t xml:space="preserve">status to </w:t>
-      </w:r>
-      <w:proofErr w:type="gramStart"/>
-      <w:r>
-        <w:rPr>
-          <w:rFonts w:cs="Arial"/>
-          <w:color w:val="000000"/>
-        </w:rPr>
-        <w:t>resolved</w:t>
-      </w:r>
-      <w:proofErr w:type="gramEnd"/>
-      <w:r>
-        <w:rPr>
-          <w:rFonts w:cs="Arial"/>
-          <w:color w:val="000000"/>
-        </w:rPr>
-        <w:t xml:space="preserve">. </w:t>
+        <w:t xml:space="preserve">status to resolved. </w:t>
       </w:r>
     </w:p>
     <w:p>
@@ -4161,7 +4146,7 @@
                     </pic:cNvPicPr>
                   </pic:nvPicPr>
                   <pic:blipFill>
-                    <a:blip r:embed="rId23">
+                    <a:blip r:embed="rId24">
                       <a:extLst>
                         <a:ext uri="{28A0092B-C50C-407E-A947-70E740481C1C}">
                           <a14:useLocalDpi xmlns:a14="http://schemas.microsoft.com/office/drawing/2010/main" val="0"/>
@@ -4218,36 +4203,18 @@
         </w:rPr>
         <w:t xml:space="preserve">When loaded and set to poll, the alert polling integration spawns a new thread to handle all the polling and creation of incidents. For this to happen, set </w:t>
       </w:r>
-      <w:proofErr w:type="spellStart"/>
       <w:r>
         <w:rPr>
           <w:rStyle w:val="CodeChar0"/>
         </w:rPr>
         <w:t>msg_polling_interval</w:t>
       </w:r>
-      <w:proofErr w:type="spellEnd"/>
-      <w:r>
-        <w:rPr>
-          <w:rFonts w:cs="Arial"/>
-          <w:color w:val="000000"/>
-        </w:rPr>
-        <w:t xml:space="preserve"> to a positive integer within the </w:t>
-      </w:r>
-      <w:proofErr w:type="spellStart"/>
-      <w:r>
-        <w:rPr>
-          <w:rFonts w:cs="Arial"/>
-          <w:color w:val="000000"/>
-        </w:rPr>
-        <w:t>app.config</w:t>
-      </w:r>
-      <w:proofErr w:type="spellEnd"/>
-      <w:r>
-        <w:rPr>
-          <w:rFonts w:cs="Arial"/>
-          <w:color w:val="000000"/>
-        </w:rPr>
-        <w:t xml:space="preserve"> file. This is enable</w:t>
+      <w:r>
+        <w:rPr>
+          <w:rFonts w:cs="Arial"/>
+          <w:color w:val="000000"/>
+        </w:rPr>
+        <w:t xml:space="preserve"> to a positive integer within the app.config file. This is enable</w:t>
       </w:r>
       <w:r>
         <w:rPr>
@@ -4291,38 +4258,18 @@
         </w:rPr>
         <w:t xml:space="preserve">, to disable polling set this to an integer less than 1. </w:t>
       </w:r>
-      <w:proofErr w:type="spellStart"/>
-      <w:proofErr w:type="gramStart"/>
       <w:r>
         <w:rPr>
           <w:rStyle w:val="CodeChar0"/>
         </w:rPr>
         <w:t>incident_template</w:t>
       </w:r>
-      <w:proofErr w:type="spellEnd"/>
-      <w:proofErr w:type="gramEnd"/>
-      <w:r>
-        <w:rPr>
-          <w:rFonts w:cs="Arial"/>
-          <w:color w:val="000000"/>
-        </w:rPr>
-        <w:t xml:space="preserve"> can be set to the location of a </w:t>
-      </w:r>
-      <w:proofErr w:type="spellStart"/>
-      <w:r>
-        <w:rPr>
-          <w:rFonts w:cs="Arial"/>
-          <w:color w:val="000000"/>
-        </w:rPr>
-        <w:t>jinja</w:t>
-      </w:r>
-      <w:proofErr w:type="spellEnd"/>
-      <w:r>
-        <w:rPr>
-          <w:rFonts w:cs="Arial"/>
-          <w:color w:val="000000"/>
-        </w:rPr>
-        <w:t xml:space="preserve"> template used to create incident data, if this is not set, the integration will default to using the default packaged template.</w:t>
+      <w:r>
+        <w:rPr>
+          <w:rFonts w:cs="Arial"/>
+          <w:color w:val="000000"/>
+        </w:rPr>
+        <w:t xml:space="preserve"> can be set to the location of a jinja template used to create incident data, if this is not set, the integration will default to using the default packaged template.</w:t>
       </w:r>
     </w:p>
     <w:p>
@@ -4341,14 +4288,12 @@
         </w:rPr>
         <w:t xml:space="preserve">When the component is loaded and </w:t>
       </w:r>
-      <w:proofErr w:type="spellStart"/>
       <w:r>
         <w:rPr>
           <w:rStyle w:val="CodeChar0"/>
         </w:rPr>
         <w:t>msg_polling_interval</w:t>
       </w:r>
-      <w:proofErr w:type="spellEnd"/>
       <w:r>
         <w:rPr>
           <w:rFonts w:cs="Arial"/>
@@ -4377,14 +4322,12 @@
         </w:rPr>
         <w:t xml:space="preserve"> results down when </w:t>
       </w:r>
-      <w:proofErr w:type="spellStart"/>
       <w:r>
         <w:rPr>
           <w:rStyle w:val="CodeChar0"/>
         </w:rPr>
         <w:t>alert_query</w:t>
       </w:r>
-      <w:proofErr w:type="spellEnd"/>
       <w:r>
         <w:rPr>
           <w:rFonts w:cs="Arial"/>
@@ -4399,14 +4342,12 @@
         </w:rPr>
         <w:t xml:space="preserve">Since </w:t>
       </w:r>
-      <w:proofErr w:type="spellStart"/>
       <w:r>
         <w:rPr>
           <w:rStyle w:val="CodeChar0"/>
         </w:rPr>
         <w:t>alert_query</w:t>
       </w:r>
-      <w:proofErr w:type="spellEnd"/>
       <w:r>
         <w:rPr>
           <w:rFonts w:cs="Arial"/>
@@ -4451,23 +4392,7 @@
           <w:rFonts w:cs="Arial"/>
           <w:color w:val="000000"/>
         </w:rPr>
-        <w:t xml:space="preserve">, </w:t>
-      </w:r>
-      <w:proofErr w:type="spellStart"/>
-      <w:r>
-        <w:rPr>
-          <w:rFonts w:cs="Arial"/>
-          <w:color w:val="000000"/>
-        </w:rPr>
-        <w:t>etc</w:t>
-      </w:r>
-      <w:proofErr w:type="spellEnd"/>
-      <w:r>
-        <w:rPr>
-          <w:rFonts w:cs="Arial"/>
-          <w:color w:val="000000"/>
-        </w:rPr>
-        <w:t xml:space="preserve">; just do not start it with </w:t>
+        <w:t xml:space="preserve">, etc; just do not start it with </w:t>
       </w:r>
       <w:r>
         <w:rPr>
@@ -4487,39 +4412,7 @@
           <w:rFonts w:cs="Arial"/>
           <w:color w:val="000000"/>
         </w:rPr>
-        <w:t xml:space="preserve">From here, this list is cross-referenced with active incident within the </w:t>
-      </w:r>
-      <w:proofErr w:type="gramStart"/>
-      <w:r>
-        <w:rPr>
-          <w:rFonts w:cs="Arial"/>
-          <w:color w:val="000000"/>
-        </w:rPr>
-        <w:t>Resilient</w:t>
-      </w:r>
-      <w:proofErr w:type="gramEnd"/>
-      <w:r>
-        <w:rPr>
-          <w:rFonts w:cs="Arial"/>
-          <w:color w:val="000000"/>
-        </w:rPr>
-        <w:t xml:space="preserve"> platform. If the alert already exists as an active incident in the </w:t>
-      </w:r>
-      <w:proofErr w:type="gramStart"/>
-      <w:r>
-        <w:rPr>
-          <w:rFonts w:cs="Arial"/>
-          <w:color w:val="000000"/>
-        </w:rPr>
-        <w:t>Resilient</w:t>
-      </w:r>
-      <w:proofErr w:type="gramEnd"/>
-      <w:r>
-        <w:rPr>
-          <w:rFonts w:cs="Arial"/>
-          <w:color w:val="000000"/>
-        </w:rPr>
-        <w:t xml:space="preserve"> platform, it moved on to the next alert; otherwise, a new incident is created in the Resilient platform based on the alert data.</w:t>
+        <w:t>From here, this list is cross-referenced with active incident within the Resilient platform. If the alert already exists as an active incident in the Resilient platform, it moved on to the next alert; otherwise, a new incident is created in the Resilient platform based on the alert data.</w:t>
       </w:r>
     </w:p>
     <w:p>
@@ -4566,67 +4459,13 @@
           <w:rFonts w:cs="Arial"/>
           <w:color w:val="000000"/>
         </w:rPr>
-        <w:t xml:space="preserve">. The template utilizes </w:t>
-      </w:r>
-      <w:proofErr w:type="spellStart"/>
-      <w:r>
-        <w:rPr>
-          <w:rFonts w:cs="Arial"/>
-          <w:color w:val="000000"/>
-        </w:rPr>
-        <w:t>jinja</w:t>
-      </w:r>
-      <w:proofErr w:type="spellEnd"/>
-      <w:r>
-        <w:rPr>
-          <w:rFonts w:cs="Arial"/>
-          <w:color w:val="000000"/>
-        </w:rPr>
-        <w:t xml:space="preserve">. More documentation can be found at something. Once the custom template is finished, set its location in the </w:t>
-      </w:r>
-      <w:proofErr w:type="spellStart"/>
-      <w:r>
-        <w:rPr>
-          <w:rFonts w:cs="Arial"/>
-          <w:color w:val="000000"/>
-        </w:rPr>
-        <w:t>config</w:t>
-      </w:r>
-      <w:proofErr w:type="spellEnd"/>
-      <w:r>
-        <w:rPr>
-          <w:rFonts w:cs="Arial"/>
-          <w:color w:val="000000"/>
-        </w:rPr>
-        <w:t xml:space="preserve"> file at: </w:t>
-      </w:r>
-      <w:proofErr w:type="spellStart"/>
+        <w:t xml:space="preserve">. The template utilizes jinja. More documentation can be found at something. Once the custom template is finished, set its location in the config file at: </w:t>
+      </w:r>
       <w:r>
         <w:rPr>
           <w:rStyle w:val="CodeChar0"/>
         </w:rPr>
-        <w:t>incident_template</w:t>
-      </w:r>
-      <w:proofErr w:type="spellEnd"/>
-      <w:r>
-        <w:rPr>
-          <w:rStyle w:val="CodeChar0"/>
-        </w:rPr>
-        <w:t>=&lt;</w:t>
-      </w:r>
-      <w:proofErr w:type="spellStart"/>
-      <w:r>
-        <w:rPr>
-          <w:rStyle w:val="CodeChar0"/>
-        </w:rPr>
-        <w:t>location_of_template</w:t>
-      </w:r>
-      <w:proofErr w:type="spellEnd"/>
-      <w:r>
-        <w:rPr>
-          <w:rStyle w:val="CodeChar0"/>
-        </w:rPr>
-        <w:t>&gt;</w:t>
+        <w:t>incident_template=&lt;location_of_template&gt;</w:t>
       </w:r>
       <w:r>
         <w:rPr>
@@ -4640,12 +4479,12 @@
       <w:pPr>
         <w:pStyle w:val="Heading10"/>
       </w:pPr>
-      <w:bookmarkStart w:id="6" w:name="_Toc510253273"/>
+      <w:bookmarkStart w:id="5" w:name="_Toc510253273"/>
+      <w:bookmarkEnd w:id="4"/>
+      <w:r>
+        <w:t>Troubleshooting</w:t>
+      </w:r>
       <w:bookmarkEnd w:id="5"/>
-      <w:r>
-        <w:t>Troubleshooting</w:t>
-      </w:r>
-      <w:bookmarkEnd w:id="6"/>
     </w:p>
     <w:p>
       <w:pPr>
@@ -4760,16 +4599,11 @@
       <w:r>
         <w:t xml:space="preserve">By default, </w:t>
       </w:r>
-      <w:proofErr w:type="gramStart"/>
       <w:r>
         <w:t>R</w:t>
       </w:r>
       <w:r>
-        <w:t>esilient</w:t>
-      </w:r>
-      <w:proofErr w:type="gramEnd"/>
-      <w:r>
-        <w:t xml:space="preserve"> logs are retained at </w:t>
+        <w:t xml:space="preserve">esilient logs are retained at </w:t>
       </w:r>
       <w:r>
         <w:rPr>
@@ -4816,53 +4650,45 @@
         <w:rPr>
           <w:rStyle w:val="codeChar"/>
         </w:rPr>
-        <w:t>.resilient/</w:t>
-      </w:r>
-      <w:proofErr w:type="spellStart"/>
+        <w:t>.resilient/app.config</w:t>
+      </w:r>
+      <w:r>
+        <w:t xml:space="preserve"> file under the section </w:t>
+      </w:r>
       <w:r>
         <w:rPr>
           <w:rStyle w:val="codeChar"/>
         </w:rPr>
-        <w:t>app.config</w:t>
-      </w:r>
-      <w:proofErr w:type="spellEnd"/>
-      <w:r>
-        <w:t xml:space="preserve"> file under the section </w:t>
+        <w:t>[resil</w:t>
       </w:r>
       <w:r>
         <w:rPr>
           <w:rStyle w:val="codeChar"/>
         </w:rPr>
-        <w:t>[resil</w:t>
+        <w:t>i</w:t>
       </w:r>
       <w:r>
         <w:rPr>
           <w:rStyle w:val="codeChar"/>
         </w:rPr>
-        <w:t>i</w:t>
+        <w:t>ent]</w:t>
+      </w:r>
+      <w:r>
+        <w:t xml:space="preserve"> and the property </w:t>
       </w:r>
       <w:r>
         <w:rPr>
           <w:rStyle w:val="codeChar"/>
         </w:rPr>
-        <w:t>ent]</w:t>
-      </w:r>
-      <w:r>
-        <w:t xml:space="preserve"> and the property </w:t>
+        <w:t>logdir</w:t>
+      </w:r>
+      <w:r>
+        <w:t xml:space="preserve">. The default file name is </w:t>
       </w:r>
       <w:r>
         <w:rPr>
           <w:rStyle w:val="codeChar"/>
         </w:rPr>
-        <w:t>logdir</w:t>
-      </w:r>
-      <w:r>
-        <w:t xml:space="preserve">. The default file name is </w:t>
-      </w:r>
-      <w:r>
-        <w:rPr>
-          <w:rStyle w:val="codeChar"/>
-        </w:rPr>
         <w:t>app.log</w:t>
       </w:r>
       <w:r>
@@ -4885,12 +4711,12 @@
       <w:pPr>
         <w:pStyle w:val="Heading10"/>
       </w:pPr>
-      <w:bookmarkStart w:id="7" w:name="_Toc510253274"/>
+      <w:bookmarkStart w:id="6" w:name="_Toc510253274"/>
       <w:r>
         <w:lastRenderedPageBreak/>
         <w:t>Support</w:t>
       </w:r>
-      <w:bookmarkEnd w:id="7"/>
+      <w:bookmarkEnd w:id="6"/>
     </w:p>
     <w:p>
       <w:pPr>
@@ -4900,7 +4726,7 @@
       <w:r>
         <w:t xml:space="preserve">For additional support, contact </w:t>
       </w:r>
-      <w:hyperlink r:id="rId24">
+      <w:hyperlink r:id="rId25">
         <w:r>
           <w:rPr>
             <w:rStyle w:val="Hyperlink"/>
@@ -4927,8 +4753,12 @@
       </w:r>
     </w:p>
     <w:sectPr>
-      <w:footerReference w:type="default" r:id="rId25"/>
-      <w:footerReference w:type="first" r:id="rId26"/>
+      <w:headerReference w:type="even" r:id="rId26"/>
+      <w:headerReference w:type="default" r:id="rId27"/>
+      <w:footerReference w:type="even" r:id="rId28"/>
+      <w:footerReference w:type="default" r:id="rId29"/>
+      <w:headerReference w:type="first" r:id="rId30"/>
+      <w:footerReference w:type="first" r:id="rId31"/>
       <w:pgSz w:w="12240" w:h="15840"/>
       <w:pgMar w:top="1440" w:right="1800" w:bottom="1440" w:left="1800" w:header="720" w:footer="144" w:gutter="0"/>
       <w:pgNumType w:start="1"/>
@@ -4941,7 +4771,7 @@
 </file>
 
 <file path=word/endnotes.xml><?xml version="1.0" encoding="utf-8"?>
-<w:endnotes xmlns:wpc="http://schemas.microsoft.com/office/word/2010/wordprocessingCanvas" xmlns:mc="http://schemas.openxmlformats.org/markup-compatibility/2006" xmlns:o="urn:schemas-microsoft-com:office:office" xmlns:r="http://schemas.openxmlformats.org/officeDocument/2006/relationships" xmlns:m="http://schemas.openxmlformats.org/officeDocument/2006/math" xmlns:v="urn:schemas-microsoft-com:vml" xmlns:wp14="http://schemas.microsoft.com/office/word/2010/wordprocessingDrawing" xmlns:wp="http://schemas.openxmlformats.org/drawingml/2006/wordprocessingDrawing" xmlns:w10="urn:schemas-microsoft-com:office:word" xmlns:w="http://schemas.openxmlformats.org/wordprocessingml/2006/main" xmlns:w14="http://schemas.microsoft.com/office/word/2010/wordml" xmlns:w15="http://schemas.microsoft.com/office/word/2012/wordml" xmlns:wpg="http://schemas.microsoft.com/office/word/2010/wordprocessingGroup" xmlns:wpi="http://schemas.microsoft.com/office/word/2010/wordprocessingInk" xmlns:wne="http://schemas.microsoft.com/office/word/2006/wordml" xmlns:wps="http://schemas.microsoft.com/office/word/2010/wordprocessingShape" mc:Ignorable="w14 w15 wp14">
+<w:endnotes xmlns:wpc="http://schemas.microsoft.com/office/word/2010/wordprocessingCanvas" xmlns:cx="http://schemas.microsoft.com/office/drawing/2014/chartex" xmlns:cx1="http://schemas.microsoft.com/office/drawing/2015/9/8/chartex" xmlns:cx2="http://schemas.microsoft.com/office/drawing/2015/10/21/chartex" xmlns:cx3="http://schemas.microsoft.com/office/drawing/2016/5/9/chartex" xmlns:cx4="http://schemas.microsoft.com/office/drawing/2016/5/10/chartex" xmlns:cx5="http://schemas.microsoft.com/office/drawing/2016/5/11/chartex" xmlns:cx6="http://schemas.microsoft.com/office/drawing/2016/5/12/chartex" xmlns:cx7="http://schemas.microsoft.com/office/drawing/2016/5/13/chartex" xmlns:cx8="http://schemas.microsoft.com/office/drawing/2016/5/14/chartex" xmlns:mc="http://schemas.openxmlformats.org/markup-compatibility/2006" xmlns:aink="http://schemas.microsoft.com/office/drawing/2016/ink" xmlns:am3d="http://schemas.microsoft.com/office/drawing/2017/model3d" xmlns:o="urn:schemas-microsoft-com:office:office" xmlns:r="http://schemas.openxmlformats.org/officeDocument/2006/relationships" xmlns:m="http://schemas.openxmlformats.org/officeDocument/2006/math" xmlns:v="urn:schemas-microsoft-com:vml" xmlns:wp14="http://schemas.microsoft.com/office/word/2010/wordprocessingDrawing" xmlns:wp="http://schemas.openxmlformats.org/drawingml/2006/wordprocessingDrawing" xmlns:w10="urn:schemas-microsoft-com:office:word" xmlns:w="http://schemas.openxmlformats.org/wordprocessingml/2006/main" xmlns:w14="http://schemas.microsoft.com/office/word/2010/wordml" xmlns:w15="http://schemas.microsoft.com/office/word/2012/wordml" xmlns:w16cex="http://schemas.microsoft.com/office/word/2018/wordml/cex" xmlns:w16cid="http://schemas.microsoft.com/office/word/2016/wordml/cid" xmlns:w16="http://schemas.microsoft.com/office/word/2018/wordml" xmlns:w16se="http://schemas.microsoft.com/office/word/2015/wordml/symex" xmlns:wpg="http://schemas.microsoft.com/office/word/2010/wordprocessingGroup" xmlns:wpi="http://schemas.microsoft.com/office/word/2010/wordprocessingInk" xmlns:wne="http://schemas.microsoft.com/office/word/2006/wordml" xmlns:wps="http://schemas.microsoft.com/office/word/2010/wordprocessingShape" mc:Ignorable="w14 w15 w16se w16cid w16 w16cex wp14">
   <w:endnote w:type="separator" w:id="-1">
     <w:p>
       <w:r>
@@ -4960,7 +4790,17 @@
 </file>
 
 <file path=word/footer1.xml><?xml version="1.0" encoding="utf-8"?>
-<w:ftr xmlns:wpc="http://schemas.microsoft.com/office/word/2010/wordprocessingCanvas" xmlns:mc="http://schemas.openxmlformats.org/markup-compatibility/2006" xmlns:o="urn:schemas-microsoft-com:office:office" xmlns:r="http://schemas.openxmlformats.org/officeDocument/2006/relationships" xmlns:m="http://schemas.openxmlformats.org/officeDocument/2006/math" xmlns:v="urn:schemas-microsoft-com:vml" xmlns:wp14="http://schemas.microsoft.com/office/word/2010/wordprocessingDrawing" xmlns:wp="http://schemas.openxmlformats.org/drawingml/2006/wordprocessingDrawing" xmlns:w10="urn:schemas-microsoft-com:office:word" xmlns:w="http://schemas.openxmlformats.org/wordprocessingml/2006/main" xmlns:w14="http://schemas.microsoft.com/office/word/2010/wordml" xmlns:w15="http://schemas.microsoft.com/office/word/2012/wordml" xmlns:wpg="http://schemas.microsoft.com/office/word/2010/wordprocessingGroup" xmlns:wpi="http://schemas.microsoft.com/office/word/2010/wordprocessingInk" xmlns:wne="http://schemas.microsoft.com/office/word/2006/wordml" xmlns:wps="http://schemas.microsoft.com/office/word/2010/wordprocessingShape" mc:Ignorable="w14 w15 wp14">
+<w:ftr xmlns:wpc="http://schemas.microsoft.com/office/word/2010/wordprocessingCanvas" xmlns:cx="http://schemas.microsoft.com/office/drawing/2014/chartex" xmlns:cx1="http://schemas.microsoft.com/office/drawing/2015/9/8/chartex" xmlns:cx2="http://schemas.microsoft.com/office/drawing/2015/10/21/chartex" xmlns:cx3="http://schemas.microsoft.com/office/drawing/2016/5/9/chartex" xmlns:cx4="http://schemas.microsoft.com/office/drawing/2016/5/10/chartex" xmlns:cx5="http://schemas.microsoft.com/office/drawing/2016/5/11/chartex" xmlns:cx6="http://schemas.microsoft.com/office/drawing/2016/5/12/chartex" xmlns:cx7="http://schemas.microsoft.com/office/drawing/2016/5/13/chartex" xmlns:cx8="http://schemas.microsoft.com/office/drawing/2016/5/14/chartex" xmlns:mc="http://schemas.openxmlformats.org/markup-compatibility/2006" xmlns:aink="http://schemas.microsoft.com/office/drawing/2016/ink" xmlns:am3d="http://schemas.microsoft.com/office/drawing/2017/model3d" xmlns:o="urn:schemas-microsoft-com:office:office" xmlns:r="http://schemas.openxmlformats.org/officeDocument/2006/relationships" xmlns:m="http://schemas.openxmlformats.org/officeDocument/2006/math" xmlns:v="urn:schemas-microsoft-com:vml" xmlns:wp14="http://schemas.microsoft.com/office/word/2010/wordprocessingDrawing" xmlns:wp="http://schemas.openxmlformats.org/drawingml/2006/wordprocessingDrawing" xmlns:w10="urn:schemas-microsoft-com:office:word" xmlns:w="http://schemas.openxmlformats.org/wordprocessingml/2006/main" xmlns:w14="http://schemas.microsoft.com/office/word/2010/wordml" xmlns:w15="http://schemas.microsoft.com/office/word/2012/wordml" xmlns:w16cex="http://schemas.microsoft.com/office/word/2018/wordml/cex" xmlns:w16cid="http://schemas.microsoft.com/office/word/2016/wordml/cid" xmlns:w16="http://schemas.microsoft.com/office/word/2018/wordml" xmlns:w16se="http://schemas.microsoft.com/office/word/2015/wordml/symex" xmlns:wpg="http://schemas.microsoft.com/office/word/2010/wordprocessingGroup" xmlns:wpi="http://schemas.microsoft.com/office/word/2010/wordprocessingInk" xmlns:wne="http://schemas.microsoft.com/office/word/2006/wordml" xmlns:wps="http://schemas.microsoft.com/office/word/2010/wordprocessingShape" mc:Ignorable="w14 w15 w16se w16cid w16 w16cex wp14">
+  <w:p>
+    <w:pPr>
+      <w:pStyle w:val="Footer"/>
+    </w:pPr>
+  </w:p>
+</w:ftr>
+</file>
+
+<file path=word/footer2.xml><?xml version="1.0" encoding="utf-8"?>
+<w:ftr xmlns:wpc="http://schemas.microsoft.com/office/word/2010/wordprocessingCanvas" xmlns:cx="http://schemas.microsoft.com/office/drawing/2014/chartex" xmlns:cx1="http://schemas.microsoft.com/office/drawing/2015/9/8/chartex" xmlns:cx2="http://schemas.microsoft.com/office/drawing/2015/10/21/chartex" xmlns:cx3="http://schemas.microsoft.com/office/drawing/2016/5/9/chartex" xmlns:cx4="http://schemas.microsoft.com/office/drawing/2016/5/10/chartex" xmlns:cx5="http://schemas.microsoft.com/office/drawing/2016/5/11/chartex" xmlns:cx6="http://schemas.microsoft.com/office/drawing/2016/5/12/chartex" xmlns:cx7="http://schemas.microsoft.com/office/drawing/2016/5/13/chartex" xmlns:cx8="http://schemas.microsoft.com/office/drawing/2016/5/14/chartex" xmlns:mc="http://schemas.openxmlformats.org/markup-compatibility/2006" xmlns:aink="http://schemas.microsoft.com/office/drawing/2016/ink" xmlns:am3d="http://schemas.microsoft.com/office/drawing/2017/model3d" xmlns:o="urn:schemas-microsoft-com:office:office" xmlns:r="http://schemas.openxmlformats.org/officeDocument/2006/relationships" xmlns:m="http://schemas.openxmlformats.org/officeDocument/2006/math" xmlns:v="urn:schemas-microsoft-com:vml" xmlns:wp14="http://schemas.microsoft.com/office/word/2010/wordprocessingDrawing" xmlns:wp="http://schemas.openxmlformats.org/drawingml/2006/wordprocessingDrawing" xmlns:w10="urn:schemas-microsoft-com:office:word" xmlns:w="http://schemas.openxmlformats.org/wordprocessingml/2006/main" xmlns:w14="http://schemas.microsoft.com/office/word/2010/wordml" xmlns:w15="http://schemas.microsoft.com/office/word/2012/wordml" xmlns:w16cex="http://schemas.microsoft.com/office/word/2018/wordml/cex" xmlns:w16cid="http://schemas.microsoft.com/office/word/2016/wordml/cid" xmlns:w16="http://schemas.microsoft.com/office/word/2018/wordml" xmlns:w16se="http://schemas.microsoft.com/office/word/2015/wordml/symex" xmlns:wpg="http://schemas.microsoft.com/office/word/2010/wordprocessingGroup" xmlns:wpi="http://schemas.microsoft.com/office/word/2010/wordprocessingInk" xmlns:wne="http://schemas.microsoft.com/office/word/2006/wordml" xmlns:wps="http://schemas.microsoft.com/office/word/2010/wordprocessingShape" mc:Ignorable="w14 w15 w16se w16cid w16 w16cex wp14">
   <w:p>
     <w:pPr>
       <w:pStyle w:val="Normal1"/>
@@ -5032,8 +4872,8 @@
 </w:ftr>
 </file>
 
-<file path=word/footer2.xml><?xml version="1.0" encoding="utf-8"?>
-<w:ftr xmlns:wpc="http://schemas.microsoft.com/office/word/2010/wordprocessingCanvas" xmlns:mc="http://schemas.openxmlformats.org/markup-compatibility/2006" xmlns:o="urn:schemas-microsoft-com:office:office" xmlns:r="http://schemas.openxmlformats.org/officeDocument/2006/relationships" xmlns:m="http://schemas.openxmlformats.org/officeDocument/2006/math" xmlns:v="urn:schemas-microsoft-com:vml" xmlns:wp14="http://schemas.microsoft.com/office/word/2010/wordprocessingDrawing" xmlns:wp="http://schemas.openxmlformats.org/drawingml/2006/wordprocessingDrawing" xmlns:w10="urn:schemas-microsoft-com:office:word" xmlns:w="http://schemas.openxmlformats.org/wordprocessingml/2006/main" xmlns:w14="http://schemas.microsoft.com/office/word/2010/wordml" xmlns:w15="http://schemas.microsoft.com/office/word/2012/wordml" xmlns:wpg="http://schemas.microsoft.com/office/word/2010/wordprocessingGroup" xmlns:wpi="http://schemas.microsoft.com/office/word/2010/wordprocessingInk" xmlns:wne="http://schemas.microsoft.com/office/word/2006/wordml" xmlns:wps="http://schemas.microsoft.com/office/word/2010/wordprocessingShape" mc:Ignorable="w14 w15 wp14">
+<file path=word/footer3.xml><?xml version="1.0" encoding="utf-8"?>
+<w:ftr xmlns:wpc="http://schemas.microsoft.com/office/word/2010/wordprocessingCanvas" xmlns:cx="http://schemas.microsoft.com/office/drawing/2014/chartex" xmlns:cx1="http://schemas.microsoft.com/office/drawing/2015/9/8/chartex" xmlns:cx2="http://schemas.microsoft.com/office/drawing/2015/10/21/chartex" xmlns:cx3="http://schemas.microsoft.com/office/drawing/2016/5/9/chartex" xmlns:cx4="http://schemas.microsoft.com/office/drawing/2016/5/10/chartex" xmlns:cx5="http://schemas.microsoft.com/office/drawing/2016/5/11/chartex" xmlns:cx6="http://schemas.microsoft.com/office/drawing/2016/5/12/chartex" xmlns:cx7="http://schemas.microsoft.com/office/drawing/2016/5/13/chartex" xmlns:cx8="http://schemas.microsoft.com/office/drawing/2016/5/14/chartex" xmlns:mc="http://schemas.openxmlformats.org/markup-compatibility/2006" xmlns:aink="http://schemas.microsoft.com/office/drawing/2016/ink" xmlns:am3d="http://schemas.microsoft.com/office/drawing/2017/model3d" xmlns:o="urn:schemas-microsoft-com:office:office" xmlns:r="http://schemas.openxmlformats.org/officeDocument/2006/relationships" xmlns:m="http://schemas.openxmlformats.org/officeDocument/2006/math" xmlns:v="urn:schemas-microsoft-com:vml" xmlns:wp14="http://schemas.microsoft.com/office/word/2010/wordprocessingDrawing" xmlns:wp="http://schemas.openxmlformats.org/drawingml/2006/wordprocessingDrawing" xmlns:w10="urn:schemas-microsoft-com:office:word" xmlns:w="http://schemas.openxmlformats.org/wordprocessingml/2006/main" xmlns:w14="http://schemas.microsoft.com/office/word/2010/wordml" xmlns:w15="http://schemas.microsoft.com/office/word/2012/wordml" xmlns:w16cex="http://schemas.microsoft.com/office/word/2018/wordml/cex" xmlns:w16cid="http://schemas.microsoft.com/office/word/2016/wordml/cid" xmlns:w16="http://schemas.microsoft.com/office/word/2018/wordml" xmlns:w16se="http://schemas.microsoft.com/office/word/2015/wordml/symex" xmlns:wpg="http://schemas.microsoft.com/office/word/2010/wordprocessingGroup" xmlns:wpi="http://schemas.microsoft.com/office/word/2010/wordprocessingInk" xmlns:wne="http://schemas.microsoft.com/office/word/2006/wordml" xmlns:wps="http://schemas.microsoft.com/office/word/2010/wordprocessingShape" mc:Ignorable="w14 w15 w16se w16cid w16 w16cex wp14">
   <w:p>
     <w:pPr>
       <w:tabs>
@@ -5194,7 +5034,7 @@
 </file>
 
 <file path=word/footnotes.xml><?xml version="1.0" encoding="utf-8"?>
-<w:footnotes xmlns:wpc="http://schemas.microsoft.com/office/word/2010/wordprocessingCanvas" xmlns:mc="http://schemas.openxmlformats.org/markup-compatibility/2006" xmlns:o="urn:schemas-microsoft-com:office:office" xmlns:r="http://schemas.openxmlformats.org/officeDocument/2006/relationships" xmlns:m="http://schemas.openxmlformats.org/officeDocument/2006/math" xmlns:v="urn:schemas-microsoft-com:vml" xmlns:wp14="http://schemas.microsoft.com/office/word/2010/wordprocessingDrawing" xmlns:wp="http://schemas.openxmlformats.org/drawingml/2006/wordprocessingDrawing" xmlns:w10="urn:schemas-microsoft-com:office:word" xmlns:w="http://schemas.openxmlformats.org/wordprocessingml/2006/main" xmlns:w14="http://schemas.microsoft.com/office/word/2010/wordml" xmlns:w15="http://schemas.microsoft.com/office/word/2012/wordml" xmlns:wpg="http://schemas.microsoft.com/office/word/2010/wordprocessingGroup" xmlns:wpi="http://schemas.microsoft.com/office/word/2010/wordprocessingInk" xmlns:wne="http://schemas.microsoft.com/office/word/2006/wordml" xmlns:wps="http://schemas.microsoft.com/office/word/2010/wordprocessingShape" mc:Ignorable="w14 w15 wp14">
+<w:footnotes xmlns:wpc="http://schemas.microsoft.com/office/word/2010/wordprocessingCanvas" xmlns:cx="http://schemas.microsoft.com/office/drawing/2014/chartex" xmlns:cx1="http://schemas.microsoft.com/office/drawing/2015/9/8/chartex" xmlns:cx2="http://schemas.microsoft.com/office/drawing/2015/10/21/chartex" xmlns:cx3="http://schemas.microsoft.com/office/drawing/2016/5/9/chartex" xmlns:cx4="http://schemas.microsoft.com/office/drawing/2016/5/10/chartex" xmlns:cx5="http://schemas.microsoft.com/office/drawing/2016/5/11/chartex" xmlns:cx6="http://schemas.microsoft.com/office/drawing/2016/5/12/chartex" xmlns:cx7="http://schemas.microsoft.com/office/drawing/2016/5/13/chartex" xmlns:cx8="http://schemas.microsoft.com/office/drawing/2016/5/14/chartex" xmlns:mc="http://schemas.openxmlformats.org/markup-compatibility/2006" xmlns:aink="http://schemas.microsoft.com/office/drawing/2016/ink" xmlns:am3d="http://schemas.microsoft.com/office/drawing/2017/model3d" xmlns:o="urn:schemas-microsoft-com:office:office" xmlns:r="http://schemas.openxmlformats.org/officeDocument/2006/relationships" xmlns:m="http://schemas.openxmlformats.org/officeDocument/2006/math" xmlns:v="urn:schemas-microsoft-com:vml" xmlns:wp14="http://schemas.microsoft.com/office/word/2010/wordprocessingDrawing" xmlns:wp="http://schemas.openxmlformats.org/drawingml/2006/wordprocessingDrawing" xmlns:w10="urn:schemas-microsoft-com:office:word" xmlns:w="http://schemas.openxmlformats.org/wordprocessingml/2006/main" xmlns:w14="http://schemas.microsoft.com/office/word/2010/wordml" xmlns:w15="http://schemas.microsoft.com/office/word/2012/wordml" xmlns:w16cex="http://schemas.microsoft.com/office/word/2018/wordml/cex" xmlns:w16cid="http://schemas.microsoft.com/office/word/2016/wordml/cid" xmlns:w16="http://schemas.microsoft.com/office/word/2018/wordml" xmlns:w16se="http://schemas.microsoft.com/office/word/2015/wordml/symex" xmlns:wpg="http://schemas.microsoft.com/office/word/2010/wordprocessingGroup" xmlns:wpi="http://schemas.microsoft.com/office/word/2010/wordprocessingInk" xmlns:wne="http://schemas.microsoft.com/office/word/2006/wordml" xmlns:wps="http://schemas.microsoft.com/office/word/2010/wordprocessingShape" mc:Ignorable="w14 w15 w16se w16cid w16 w16cex wp14">
   <w:footnote w:type="separator" w:id="-1">
     <w:p>
       <w:r>
@@ -5212,8 +5052,38 @@
 </w:footnotes>
 </file>
 
+<file path=word/header1.xml><?xml version="1.0" encoding="utf-8"?>
+<w:hdr xmlns:wpc="http://schemas.microsoft.com/office/word/2010/wordprocessingCanvas" xmlns:cx="http://schemas.microsoft.com/office/drawing/2014/chartex" xmlns:cx1="http://schemas.microsoft.com/office/drawing/2015/9/8/chartex" xmlns:cx2="http://schemas.microsoft.com/office/drawing/2015/10/21/chartex" xmlns:cx3="http://schemas.microsoft.com/office/drawing/2016/5/9/chartex" xmlns:cx4="http://schemas.microsoft.com/office/drawing/2016/5/10/chartex" xmlns:cx5="http://schemas.microsoft.com/office/drawing/2016/5/11/chartex" xmlns:cx6="http://schemas.microsoft.com/office/drawing/2016/5/12/chartex" xmlns:cx7="http://schemas.microsoft.com/office/drawing/2016/5/13/chartex" xmlns:cx8="http://schemas.microsoft.com/office/drawing/2016/5/14/chartex" xmlns:mc="http://schemas.openxmlformats.org/markup-compatibility/2006" xmlns:aink="http://schemas.microsoft.com/office/drawing/2016/ink" xmlns:am3d="http://schemas.microsoft.com/office/drawing/2017/model3d" xmlns:o="urn:schemas-microsoft-com:office:office" xmlns:r="http://schemas.openxmlformats.org/officeDocument/2006/relationships" xmlns:m="http://schemas.openxmlformats.org/officeDocument/2006/math" xmlns:v="urn:schemas-microsoft-com:vml" xmlns:wp14="http://schemas.microsoft.com/office/word/2010/wordprocessingDrawing" xmlns:wp="http://schemas.openxmlformats.org/drawingml/2006/wordprocessingDrawing" xmlns:w10="urn:schemas-microsoft-com:office:word" xmlns:w="http://schemas.openxmlformats.org/wordprocessingml/2006/main" xmlns:w14="http://schemas.microsoft.com/office/word/2010/wordml" xmlns:w15="http://schemas.microsoft.com/office/word/2012/wordml" xmlns:w16cex="http://schemas.microsoft.com/office/word/2018/wordml/cex" xmlns:w16cid="http://schemas.microsoft.com/office/word/2016/wordml/cid" xmlns:w16="http://schemas.microsoft.com/office/word/2018/wordml" xmlns:w16se="http://schemas.microsoft.com/office/word/2015/wordml/symex" xmlns:wpg="http://schemas.microsoft.com/office/word/2010/wordprocessingGroup" xmlns:wpi="http://schemas.microsoft.com/office/word/2010/wordprocessingInk" xmlns:wne="http://schemas.microsoft.com/office/word/2006/wordml" xmlns:wps="http://schemas.microsoft.com/office/word/2010/wordprocessingShape" mc:Ignorable="w14 w15 w16se w16cid w16 w16cex wp14">
+  <w:p>
+    <w:pPr>
+      <w:pStyle w:val="Header"/>
+    </w:pPr>
+  </w:p>
+</w:hdr>
+</file>
+
+<file path=word/header2.xml><?xml version="1.0" encoding="utf-8"?>
+<w:hdr xmlns:wpc="http://schemas.microsoft.com/office/word/2010/wordprocessingCanvas" xmlns:cx="http://schemas.microsoft.com/office/drawing/2014/chartex" xmlns:cx1="http://schemas.microsoft.com/office/drawing/2015/9/8/chartex" xmlns:cx2="http://schemas.microsoft.com/office/drawing/2015/10/21/chartex" xmlns:cx3="http://schemas.microsoft.com/office/drawing/2016/5/9/chartex" xmlns:cx4="http://schemas.microsoft.com/office/drawing/2016/5/10/chartex" xmlns:cx5="http://schemas.microsoft.com/office/drawing/2016/5/11/chartex" xmlns:cx6="http://schemas.microsoft.com/office/drawing/2016/5/12/chartex" xmlns:cx7="http://schemas.microsoft.com/office/drawing/2016/5/13/chartex" xmlns:cx8="http://schemas.microsoft.com/office/drawing/2016/5/14/chartex" xmlns:mc="http://schemas.openxmlformats.org/markup-compatibility/2006" xmlns:aink="http://schemas.microsoft.com/office/drawing/2016/ink" xmlns:am3d="http://schemas.microsoft.com/office/drawing/2017/model3d" xmlns:o="urn:schemas-microsoft-com:office:office" xmlns:r="http://schemas.openxmlformats.org/officeDocument/2006/relationships" xmlns:m="http://schemas.openxmlformats.org/officeDocument/2006/math" xmlns:v="urn:schemas-microsoft-com:vml" xmlns:wp14="http://schemas.microsoft.com/office/word/2010/wordprocessingDrawing" xmlns:wp="http://schemas.openxmlformats.org/drawingml/2006/wordprocessingDrawing" xmlns:w10="urn:schemas-microsoft-com:office:word" xmlns:w="http://schemas.openxmlformats.org/wordprocessingml/2006/main" xmlns:w14="http://schemas.microsoft.com/office/word/2010/wordml" xmlns:w15="http://schemas.microsoft.com/office/word/2012/wordml" xmlns:w16cex="http://schemas.microsoft.com/office/word/2018/wordml/cex" xmlns:w16cid="http://schemas.microsoft.com/office/word/2016/wordml/cid" xmlns:w16="http://schemas.microsoft.com/office/word/2018/wordml" xmlns:w16se="http://schemas.microsoft.com/office/word/2015/wordml/symex" xmlns:wpg="http://schemas.microsoft.com/office/word/2010/wordprocessingGroup" xmlns:wpi="http://schemas.microsoft.com/office/word/2010/wordprocessingInk" xmlns:wne="http://schemas.microsoft.com/office/word/2006/wordml" xmlns:wps="http://schemas.microsoft.com/office/word/2010/wordprocessingShape" mc:Ignorable="w14 w15 w16se w16cid w16 w16cex wp14">
+  <w:p>
+    <w:pPr>
+      <w:pStyle w:val="Header"/>
+    </w:pPr>
+  </w:p>
+</w:hdr>
+</file>
+
+<file path=word/header3.xml><?xml version="1.0" encoding="utf-8"?>
+<w:hdr xmlns:wpc="http://schemas.microsoft.com/office/word/2010/wordprocessingCanvas" xmlns:cx="http://schemas.microsoft.com/office/drawing/2014/chartex" xmlns:cx1="http://schemas.microsoft.com/office/drawing/2015/9/8/chartex" xmlns:cx2="http://schemas.microsoft.com/office/drawing/2015/10/21/chartex" xmlns:cx3="http://schemas.microsoft.com/office/drawing/2016/5/9/chartex" xmlns:cx4="http://schemas.microsoft.com/office/drawing/2016/5/10/chartex" xmlns:cx5="http://schemas.microsoft.com/office/drawing/2016/5/11/chartex" xmlns:cx6="http://schemas.microsoft.com/office/drawing/2016/5/12/chartex" xmlns:cx7="http://schemas.microsoft.com/office/drawing/2016/5/13/chartex" xmlns:cx8="http://schemas.microsoft.com/office/drawing/2016/5/14/chartex" xmlns:mc="http://schemas.openxmlformats.org/markup-compatibility/2006" xmlns:aink="http://schemas.microsoft.com/office/drawing/2016/ink" xmlns:am3d="http://schemas.microsoft.com/office/drawing/2017/model3d" xmlns:o="urn:schemas-microsoft-com:office:office" xmlns:r="http://schemas.openxmlformats.org/officeDocument/2006/relationships" xmlns:m="http://schemas.openxmlformats.org/officeDocument/2006/math" xmlns:v="urn:schemas-microsoft-com:vml" xmlns:wp14="http://schemas.microsoft.com/office/word/2010/wordprocessingDrawing" xmlns:wp="http://schemas.openxmlformats.org/drawingml/2006/wordprocessingDrawing" xmlns:w10="urn:schemas-microsoft-com:office:word" xmlns:w="http://schemas.openxmlformats.org/wordprocessingml/2006/main" xmlns:w14="http://schemas.microsoft.com/office/word/2010/wordml" xmlns:w15="http://schemas.microsoft.com/office/word/2012/wordml" xmlns:w16cex="http://schemas.microsoft.com/office/word/2018/wordml/cex" xmlns:w16cid="http://schemas.microsoft.com/office/word/2016/wordml/cid" xmlns:w16="http://schemas.microsoft.com/office/word/2018/wordml" xmlns:w16se="http://schemas.microsoft.com/office/word/2015/wordml/symex" xmlns:wpg="http://schemas.microsoft.com/office/word/2010/wordprocessingGroup" xmlns:wpi="http://schemas.microsoft.com/office/word/2010/wordprocessingInk" xmlns:wne="http://schemas.microsoft.com/office/word/2006/wordml" xmlns:wps="http://schemas.microsoft.com/office/word/2010/wordprocessingShape" mc:Ignorable="w14 w15 w16se w16cid w16 w16cex wp14">
+  <w:p>
+    <w:pPr>
+      <w:pStyle w:val="Header"/>
+    </w:pPr>
+  </w:p>
+</w:hdr>
+</file>
+
 <file path=word/numbering.xml><?xml version="1.0" encoding="utf-8"?>
-<w:numbering xmlns:wpc="http://schemas.microsoft.com/office/word/2010/wordprocessingCanvas" xmlns:mc="http://schemas.openxmlformats.org/markup-compatibility/2006" xmlns:o="urn:schemas-microsoft-com:office:office" xmlns:r="http://schemas.openxmlformats.org/officeDocument/2006/relationships" xmlns:m="http://schemas.openxmlformats.org/officeDocument/2006/math" xmlns:v="urn:schemas-microsoft-com:vml" xmlns:wp14="http://schemas.microsoft.com/office/word/2010/wordprocessingDrawing" xmlns:wp="http://schemas.openxmlformats.org/drawingml/2006/wordprocessingDrawing" xmlns:w10="urn:schemas-microsoft-com:office:word" xmlns:w="http://schemas.openxmlformats.org/wordprocessingml/2006/main" xmlns:w14="http://schemas.microsoft.com/office/word/2010/wordml" xmlns:w15="http://schemas.microsoft.com/office/word/2012/wordml" xmlns:wpg="http://schemas.microsoft.com/office/word/2010/wordprocessingGroup" xmlns:wpi="http://schemas.microsoft.com/office/word/2010/wordprocessingInk" xmlns:wne="http://schemas.microsoft.com/office/word/2006/wordml" xmlns:wps="http://schemas.microsoft.com/office/word/2010/wordprocessingShape" mc:Ignorable="w14 w15 wp14">
+<w:numbering xmlns:wpc="http://schemas.microsoft.com/office/word/2010/wordprocessingCanvas" xmlns:cx="http://schemas.microsoft.com/office/drawing/2014/chartex" xmlns:cx1="http://schemas.microsoft.com/office/drawing/2015/9/8/chartex" xmlns:cx2="http://schemas.microsoft.com/office/drawing/2015/10/21/chartex" xmlns:cx3="http://schemas.microsoft.com/office/drawing/2016/5/9/chartex" xmlns:cx4="http://schemas.microsoft.com/office/drawing/2016/5/10/chartex" xmlns:cx5="http://schemas.microsoft.com/office/drawing/2016/5/11/chartex" xmlns:cx6="http://schemas.microsoft.com/office/drawing/2016/5/12/chartex" xmlns:cx7="http://schemas.microsoft.com/office/drawing/2016/5/13/chartex" xmlns:cx8="http://schemas.microsoft.com/office/drawing/2016/5/14/chartex" xmlns:mc="http://schemas.openxmlformats.org/markup-compatibility/2006" xmlns:aink="http://schemas.microsoft.com/office/drawing/2016/ink" xmlns:am3d="http://schemas.microsoft.com/office/drawing/2017/model3d" xmlns:o="urn:schemas-microsoft-com:office:office" xmlns:r="http://schemas.openxmlformats.org/officeDocument/2006/relationships" xmlns:m="http://schemas.openxmlformats.org/officeDocument/2006/math" xmlns:v="urn:schemas-microsoft-com:vml" xmlns:wp14="http://schemas.microsoft.com/office/word/2010/wordprocessingDrawing" xmlns:wp="http://schemas.openxmlformats.org/drawingml/2006/wordprocessingDrawing" xmlns:w10="urn:schemas-microsoft-com:office:word" xmlns:w="http://schemas.openxmlformats.org/wordprocessingml/2006/main" xmlns:w14="http://schemas.microsoft.com/office/word/2010/wordml" xmlns:w15="http://schemas.microsoft.com/office/word/2012/wordml" xmlns:w16cex="http://schemas.microsoft.com/office/word/2018/wordml/cex" xmlns:w16cid="http://schemas.microsoft.com/office/word/2016/wordml/cid" xmlns:w16="http://schemas.microsoft.com/office/word/2018/wordml" xmlns:w16se="http://schemas.microsoft.com/office/word/2015/wordml/symex" xmlns:wpg="http://schemas.microsoft.com/office/word/2010/wordprocessingGroup" xmlns:wpi="http://schemas.microsoft.com/office/word/2010/wordprocessingInk" xmlns:wne="http://schemas.microsoft.com/office/word/2006/wordml" xmlns:wps="http://schemas.microsoft.com/office/word/2010/wordprocessingShape" mc:Ignorable="w14 w15 w16se w16cid w16 w16cex wp14">
   <w:abstractNum w:abstractNumId="0" w15:restartNumberingAfterBreak="0">
     <w:nsid w:val="FFFFFF89"/>
     <w:multiLevelType w:val="singleLevel"/>
@@ -8361,7 +8231,7 @@
 </file>
 
 <file path=word/styles.xml><?xml version="1.0" encoding="utf-8"?>
-<w:styles xmlns:mc="http://schemas.openxmlformats.org/markup-compatibility/2006" xmlns:r="http://schemas.openxmlformats.org/officeDocument/2006/relationships" xmlns:w="http://schemas.openxmlformats.org/wordprocessingml/2006/main" xmlns:w14="http://schemas.microsoft.com/office/word/2010/wordml" xmlns:w15="http://schemas.microsoft.com/office/word/2012/wordml" mc:Ignorable="w14 w15">
+<w:styles xmlns:mc="http://schemas.openxmlformats.org/markup-compatibility/2006" xmlns:r="http://schemas.openxmlformats.org/officeDocument/2006/relationships" xmlns:w="http://schemas.openxmlformats.org/wordprocessingml/2006/main" xmlns:w14="http://schemas.microsoft.com/office/word/2010/wordml" xmlns:w15="http://schemas.microsoft.com/office/word/2012/wordml" xmlns:w16cex="http://schemas.microsoft.com/office/word/2018/wordml/cex" xmlns:w16cid="http://schemas.microsoft.com/office/word/2016/wordml/cid" xmlns:w16="http://schemas.microsoft.com/office/word/2018/wordml" xmlns:w16se="http://schemas.microsoft.com/office/word/2015/wordml/symex" mc:Ignorable="w14 w15 w16se w16cid w16 w16cex">
   <w:docDefaults>
     <w:rPrDefault>
       <w:rPr>
@@ -8374,7 +8244,7 @@
     </w:rPrDefault>
     <w:pPrDefault/>
   </w:docDefaults>
-  <w:latentStyles w:defLockedState="0" w:defUIPriority="99" w:defSemiHidden="0" w:defUnhideWhenUsed="0" w:defQFormat="0" w:count="371">
+  <w:latentStyles w:defLockedState="0" w:defUIPriority="99" w:defSemiHidden="0" w:defUnhideWhenUsed="0" w:defQFormat="0" w:count="376">
     <w:lsdException w:name="Normal" w:uiPriority="0" w:qFormat="1"/>
     <w:lsdException w:name="heading 1" w:uiPriority="0" w:qFormat="1"/>
     <w:lsdException w:name="heading 2" w:semiHidden="1" w:uiPriority="9" w:unhideWhenUsed="1" w:qFormat="1"/>
@@ -8746,6 +8616,11 @@
     <w:lsdException w:name="List Table 5 Dark Accent 6" w:uiPriority="50"/>
     <w:lsdException w:name="List Table 6 Colorful Accent 6" w:uiPriority="51"/>
     <w:lsdException w:name="List Table 7 Colorful Accent 6" w:uiPriority="52"/>
+    <w:lsdException w:name="Mention" w:semiHidden="1" w:unhideWhenUsed="1"/>
+    <w:lsdException w:name="Smart Hyperlink" w:semiHidden="1" w:unhideWhenUsed="1"/>
+    <w:lsdException w:name="Hashtag" w:semiHidden="1" w:unhideWhenUsed="1"/>
+    <w:lsdException w:name="Unresolved Mention" w:semiHidden="1" w:unhideWhenUsed="1"/>
+    <w:lsdException w:name="Smart Link" w:semiHidden="1" w:unhideWhenUsed="1"/>
   </w:latentStyles>
   <w:style w:type="paragraph" w:default="1" w:styleId="Normal">
     <w:name w:val="Normal"/>

</xml_diff>